<commit_message>
A testep added where acknowledgement i XML and JASON is tested
</commit_message>
<xml_diff>
--- a/docs/Acknowledgement_Testprotocol_Receive.docx
+++ b/docs/Acknowledgement_Testprotocol_Receive.docx
@@ -158,27 +158,7 @@
           <w:szCs w:val="56"/>
           <w:lang w:val="en-GB"/>
         </w:rPr>
-        <w:t xml:space="preserve">DK </w:t>
-      </w:r>
-      <w:proofErr w:type="spellStart"/>
-      <w:r>
-        <w:rPr>
-          <w:rFonts w:asciiTheme="majorHAnsi" w:hAnsiTheme="majorHAnsi" w:cstheme="majorHAnsi"/>
-          <w:sz w:val="56"/>
-          <w:szCs w:val="56"/>
-          <w:lang w:val="en-GB"/>
-        </w:rPr>
-        <w:t>MedCom</w:t>
-      </w:r>
-      <w:proofErr w:type="spellEnd"/>
-      <w:r>
-        <w:rPr>
-          <w:rFonts w:asciiTheme="majorHAnsi" w:hAnsiTheme="majorHAnsi" w:cstheme="majorHAnsi"/>
-          <w:sz w:val="56"/>
-          <w:szCs w:val="56"/>
-          <w:lang w:val="en-GB"/>
-        </w:rPr>
-        <w:t xml:space="preserve"> Acknowledgement</w:t>
+        <w:t>DK MedCom Acknowledgement</w:t>
       </w:r>
       <w:r>
         <w:rPr>
@@ -234,7 +214,21 @@
           <w:rFonts w:cstheme="majorHAnsi"/>
           <w:lang w:val="en-GB"/>
         </w:rPr>
-        <w:t>21-11-23</w:t>
+        <w:t>2</w:t>
+      </w:r>
+      <w:r>
+        <w:rPr>
+          <w:rFonts w:cstheme="majorHAnsi"/>
+          <w:lang w:val="en-GB"/>
+        </w:rPr>
+        <w:t>7</w:t>
+      </w:r>
+      <w:r>
+        <w:rPr>
+          <w:rFonts w:cstheme="majorHAnsi"/>
+          <w:lang w:val="en-GB"/>
+        </w:rPr>
+        <w:t>-11-23</w:t>
       </w:r>
       <w:r>
         <w:rPr>
@@ -489,23 +483,7 @@
                 <w:sz w:val="16"/>
                 <w:szCs w:val="16"/>
               </w:rPr>
-              <w:t xml:space="preserve">DK </w:t>
-            </w:r>
-            <w:proofErr w:type="spellStart"/>
-            <w:r>
-              <w:rPr>
-                <w:sz w:val="16"/>
-                <w:szCs w:val="16"/>
-              </w:rPr>
-              <w:t>MedCom</w:t>
-            </w:r>
-            <w:proofErr w:type="spellEnd"/>
-            <w:r>
-              <w:rPr>
-                <w:sz w:val="16"/>
-                <w:szCs w:val="16"/>
-              </w:rPr>
-              <w:t xml:space="preserve"> Acknowledgement</w:t>
+              <w:t>DK MedCom Acknowledgement</w:t>
             </w:r>
             <w:r>
               <w:rPr>
@@ -559,25 +537,7 @@
                 <w:sz w:val="16"/>
                 <w:szCs w:val="16"/>
               </w:rPr>
-              <w:t xml:space="preserve">DK </w:t>
-            </w:r>
-            <w:proofErr w:type="spellStart"/>
-            <w:r>
-              <w:rPr>
-                <w:rFonts w:asciiTheme="minorHAnsi" w:hAnsiTheme="minorHAnsi" w:cstheme="minorHAnsi"/>
-                <w:sz w:val="16"/>
-                <w:szCs w:val="16"/>
-              </w:rPr>
-              <w:t>MedCom</w:t>
-            </w:r>
-            <w:proofErr w:type="spellEnd"/>
-            <w:r>
-              <w:rPr>
-                <w:rFonts w:asciiTheme="minorHAnsi" w:hAnsiTheme="minorHAnsi" w:cstheme="minorHAnsi"/>
-                <w:sz w:val="16"/>
-                <w:szCs w:val="16"/>
-              </w:rPr>
-              <w:t xml:space="preserve"> Kvittering</w:t>
+              <w:t>DK MedCom Kvittering</w:t>
             </w:r>
             <w:r>
               <w:rPr>
@@ -1057,7 +1017,14 @@
                 <w:rFonts w:asciiTheme="minorHAnsi" w:hAnsiTheme="minorHAnsi" w:cstheme="minorHAnsi"/>
                 <w:lang w:val="en-GB"/>
               </w:rPr>
-              <w:t>30-11-23</w:t>
+              <w:t>27</w:t>
+            </w:r>
+            <w:r>
+              <w:rPr>
+                <w:rFonts w:asciiTheme="minorHAnsi" w:hAnsiTheme="minorHAnsi" w:cstheme="minorHAnsi"/>
+                <w:lang w:val="en-GB"/>
+              </w:rPr>
+              <w:t>-11-23</w:t>
             </w:r>
           </w:p>
         </w:tc>
@@ -1078,14 +1045,7 @@
                 <w:rFonts w:cstheme="minorHAnsi"/>
                 <w:lang w:val="en-GB"/>
               </w:rPr>
-              <w:t>A</w:t>
-            </w:r>
-            <w:r>
-              <w:rPr>
-                <w:rFonts w:cstheme="minorHAnsi"/>
-                <w:lang w:val="en-GB"/>
-              </w:rPr>
-              <w:t xml:space="preserve"> test step regarding acknowledgement of type [ACK AR] followed by </w:t>
+              <w:t xml:space="preserve">A test step regarding acknowledgement of type [ACK AR] followed by </w:t>
             </w:r>
             <w:r>
               <w:rPr>
@@ -2842,19 +2802,11 @@
         </w:rPr>
         <w:fldChar w:fldCharType="separate"/>
       </w:r>
-      <w:proofErr w:type="spellStart"/>
       <w:r>
         <w:rPr>
           <w:lang w:val="en-US"/>
         </w:rPr>
-        <w:t>MedCom</w:t>
-      </w:r>
-      <w:proofErr w:type="spellEnd"/>
-      <w:r>
-        <w:rPr>
-          <w:lang w:val="en-US"/>
-        </w:rPr>
-        <w:t xml:space="preserve"> Acknowledgement</w:t>
+        <w:t>MedCom Acknowledgement</w:t>
       </w:r>
       <w:r>
         <w:rPr>
@@ -2940,57 +2892,39 @@
         </w:rPr>
         <w:fldChar w:fldCharType="separate"/>
       </w:r>
-      <w:proofErr w:type="spellStart"/>
       <w:r>
         <w:rPr>
           <w:rFonts w:asciiTheme="minorHAnsi" w:hAnsiTheme="minorHAnsi" w:cstheme="minorHAnsi"/>
           <w:lang w:val="en-US"/>
         </w:rPr>
-        <w:t>MedCom</w:t>
-      </w:r>
-      <w:proofErr w:type="spellEnd"/>
+        <w:t xml:space="preserve">MedCom </w:t>
+      </w:r>
+      <w:r>
+        <w:rPr>
+          <w:rFonts w:asciiTheme="minorHAnsi" w:hAnsiTheme="minorHAnsi" w:cstheme="minorHAnsi"/>
+        </w:rPr>
+        <w:fldChar w:fldCharType="end"/>
+      </w:r>
       <w:r>
         <w:rPr>
           <w:rFonts w:asciiTheme="minorHAnsi" w:hAnsiTheme="minorHAnsi" w:cstheme="minorHAnsi"/>
           <w:lang w:val="en-US"/>
         </w:rPr>
-        <w:t xml:space="preserve"> </w:t>
-      </w:r>
-      <w:r>
-        <w:rPr>
-          <w:rFonts w:asciiTheme="minorHAnsi" w:hAnsiTheme="minorHAnsi" w:cstheme="minorHAnsi"/>
-        </w:rPr>
-        <w:fldChar w:fldCharType="end"/>
-      </w:r>
-      <w:proofErr w:type="spellStart"/>
+        <w:t>Acknowled</w:t>
+      </w:r>
       <w:r>
         <w:rPr>
           <w:rFonts w:asciiTheme="minorHAnsi" w:hAnsiTheme="minorHAnsi" w:cstheme="minorHAnsi"/>
           <w:lang w:val="en-US"/>
         </w:rPr>
-        <w:t>Acknowled</w:t>
+        <w:t>e</w:t>
       </w:r>
       <w:r>
         <w:rPr>
           <w:rFonts w:asciiTheme="minorHAnsi" w:hAnsiTheme="minorHAnsi" w:cstheme="minorHAnsi"/>
           <w:lang w:val="en-US"/>
         </w:rPr>
-        <w:t>e</w:t>
-      </w:r>
-      <w:r>
-        <w:rPr>
-          <w:rFonts w:asciiTheme="minorHAnsi" w:hAnsiTheme="minorHAnsi" w:cstheme="minorHAnsi"/>
-          <w:lang w:val="en-US"/>
-        </w:rPr>
-        <w:t>gment</w:t>
-      </w:r>
-      <w:proofErr w:type="spellEnd"/>
-      <w:r>
-        <w:rPr>
-          <w:rFonts w:asciiTheme="minorHAnsi" w:hAnsiTheme="minorHAnsi" w:cstheme="minorHAnsi"/>
-          <w:lang w:val="en-US"/>
-        </w:rPr>
-        <w:t xml:space="preserve"> and</w:t>
+        <w:t>gment and</w:t>
       </w:r>
       <w:r>
         <w:rPr>
@@ -3193,141 +3127,105 @@
           <w:rFonts w:asciiTheme="minorHAnsi" w:hAnsiTheme="minorHAnsi" w:cstheme="minorHAnsi"/>
           <w:lang w:val="en-US"/>
         </w:rPr>
+        <w:t xml:space="preserve"> MedCom Acknowledgement</w:t>
+      </w:r>
+      <w:r>
+        <w:rPr>
+          <w:rFonts w:asciiTheme="minorHAnsi" w:hAnsiTheme="minorHAnsi" w:cstheme="minorHAnsi"/>
+          <w:lang w:val="en-US"/>
+        </w:rPr>
+        <w:fldChar w:fldCharType="end"/>
+      </w:r>
+      <w:r>
+        <w:rPr>
+          <w:rFonts w:asciiTheme="minorHAnsi" w:hAnsiTheme="minorHAnsi" w:cstheme="minorHAnsi"/>
+          <w:lang w:val="en-US"/>
+        </w:rPr>
+        <w:t>,</w:t>
+      </w:r>
+      <w:r>
+        <w:rPr>
+          <w:rFonts w:asciiTheme="minorHAnsi" w:hAnsiTheme="minorHAnsi" w:cstheme="minorHAnsi"/>
+          <w:lang w:val="en-US"/>
+        </w:rPr>
+        <w:t xml:space="preserve"> (</w:t>
+      </w:r>
+      <w:r>
+        <w:rPr>
+          <w:rFonts w:asciiTheme="minorHAnsi" w:hAnsiTheme="minorHAnsi" w:cstheme="minorHAnsi"/>
+          <w:lang w:val="en-US"/>
+        </w:rPr>
+        <w:t>D</w:t>
+      </w:r>
+      <w:r>
+        <w:rPr>
+          <w:rFonts w:asciiTheme="minorHAnsi" w:hAnsiTheme="minorHAnsi" w:cstheme="minorHAnsi"/>
+          <w:lang w:val="en-US"/>
+        </w:rPr>
+        <w:t>K</w:t>
+      </w:r>
+      <w:r>
+        <w:rPr>
+          <w:rFonts w:asciiTheme="minorHAnsi" w:hAnsiTheme="minorHAnsi" w:cstheme="minorHAnsi"/>
+          <w:lang w:val="en-US"/>
+        </w:rPr>
+        <w:t>:</w:t>
+      </w:r>
+      <w:r>
+        <w:rPr>
+          <w:rFonts w:asciiTheme="minorHAnsi" w:hAnsiTheme="minorHAnsi" w:cstheme="minorHAnsi"/>
+          <w:lang w:val="en-US"/>
+        </w:rPr>
+        <w:t xml:space="preserve"> MedCom</w:t>
+      </w:r>
+      <w:r>
+        <w:rPr>
+          <w:rFonts w:asciiTheme="minorHAnsi" w:hAnsiTheme="minorHAnsi" w:cstheme="minorHAnsi"/>
+          <w:lang w:val="en-US"/>
+        </w:rPr>
         <w:t xml:space="preserve"> </w:t>
       </w:r>
-      <w:proofErr w:type="spellStart"/>
       <w:r>
         <w:rPr>
           <w:rFonts w:asciiTheme="minorHAnsi" w:hAnsiTheme="minorHAnsi" w:cstheme="minorHAnsi"/>
           <w:lang w:val="en-US"/>
         </w:rPr>
-        <w:t>MedCom</w:t>
-      </w:r>
-      <w:proofErr w:type="spellEnd"/>
+        <w:t>Kvittering</w:t>
+      </w:r>
       <w:r>
         <w:rPr>
           <w:rFonts w:asciiTheme="minorHAnsi" w:hAnsiTheme="minorHAnsi" w:cstheme="minorHAnsi"/>
           <w:lang w:val="en-US"/>
         </w:rPr>
-        <w:t xml:space="preserve"> Acknowledgement</w:t>
+        <w:t>)</w:t>
       </w:r>
       <w:r>
         <w:rPr>
           <w:rFonts w:asciiTheme="minorHAnsi" w:hAnsiTheme="minorHAnsi" w:cstheme="minorHAnsi"/>
           <w:lang w:val="en-US"/>
         </w:rPr>
-        <w:fldChar w:fldCharType="end"/>
+        <w:t>,</w:t>
       </w:r>
       <w:r>
         <w:rPr>
           <w:rFonts w:asciiTheme="minorHAnsi" w:hAnsiTheme="minorHAnsi" w:cstheme="minorHAnsi"/>
           <w:lang w:val="en-US"/>
         </w:rPr>
-        <w:t>,</w:t>
+        <w:t xml:space="preserve"> </w:t>
       </w:r>
       <w:r>
         <w:rPr>
           <w:rFonts w:asciiTheme="minorHAnsi" w:hAnsiTheme="minorHAnsi" w:cstheme="minorHAnsi"/>
           <w:lang w:val="en-US"/>
         </w:rPr>
-        <w:t xml:space="preserve"> (</w:t>
+        <w:t xml:space="preserve">when a </w:t>
       </w:r>
       <w:r>
         <w:rPr>
           <w:rFonts w:asciiTheme="minorHAnsi" w:hAnsiTheme="minorHAnsi" w:cstheme="minorHAnsi"/>
           <w:lang w:val="en-US"/>
         </w:rPr>
-        <w:t>D</w:t>
-      </w:r>
-      <w:r>
-        <w:rPr>
-          <w:rFonts w:asciiTheme="minorHAnsi" w:hAnsiTheme="minorHAnsi" w:cstheme="minorHAnsi"/>
-          <w:lang w:val="en-US"/>
-        </w:rPr>
-        <w:t>K</w:t>
-      </w:r>
-      <w:r>
-        <w:rPr>
-          <w:rFonts w:asciiTheme="minorHAnsi" w:hAnsiTheme="minorHAnsi" w:cstheme="minorHAnsi"/>
-          <w:lang w:val="en-US"/>
-        </w:rPr>
-        <w:t>:</w:t>
-      </w:r>
-      <w:r>
-        <w:rPr>
-          <w:rFonts w:asciiTheme="minorHAnsi" w:hAnsiTheme="minorHAnsi" w:cstheme="minorHAnsi"/>
-          <w:lang w:val="en-US"/>
-        </w:rPr>
-        <w:t xml:space="preserve"> </w:t>
-      </w:r>
-      <w:proofErr w:type="spellStart"/>
-      <w:r>
-        <w:rPr>
-          <w:rFonts w:asciiTheme="minorHAnsi" w:hAnsiTheme="minorHAnsi" w:cstheme="minorHAnsi"/>
-          <w:lang w:val="en-US"/>
-        </w:rPr>
-        <w:t>MedCom</w:t>
-      </w:r>
-      <w:proofErr w:type="spellEnd"/>
-      <w:r>
-        <w:rPr>
-          <w:rFonts w:asciiTheme="minorHAnsi" w:hAnsiTheme="minorHAnsi" w:cstheme="minorHAnsi"/>
-          <w:lang w:val="en-US"/>
-        </w:rPr>
-        <w:t xml:space="preserve"> </w:t>
-      </w:r>
-      <w:proofErr w:type="spellStart"/>
-      <w:r>
-        <w:rPr>
-          <w:rFonts w:asciiTheme="minorHAnsi" w:hAnsiTheme="minorHAnsi" w:cstheme="minorHAnsi"/>
-          <w:lang w:val="en-US"/>
-        </w:rPr>
-        <w:t>Kvittering</w:t>
-      </w:r>
-      <w:proofErr w:type="spellEnd"/>
-      <w:r>
-        <w:rPr>
-          <w:rFonts w:asciiTheme="minorHAnsi" w:hAnsiTheme="minorHAnsi" w:cstheme="minorHAnsi"/>
-          <w:lang w:val="en-US"/>
-        </w:rPr>
-        <w:t>)</w:t>
-      </w:r>
-      <w:r>
-        <w:rPr>
-          <w:rFonts w:asciiTheme="minorHAnsi" w:hAnsiTheme="minorHAnsi" w:cstheme="minorHAnsi"/>
-          <w:lang w:val="en-US"/>
-        </w:rPr>
-        <w:t>,</w:t>
-      </w:r>
-      <w:r>
-        <w:rPr>
-          <w:rFonts w:asciiTheme="minorHAnsi" w:hAnsiTheme="minorHAnsi" w:cstheme="minorHAnsi"/>
-          <w:lang w:val="en-US"/>
-        </w:rPr>
-        <w:t xml:space="preserve"> </w:t>
-      </w:r>
-      <w:r>
-        <w:rPr>
-          <w:rFonts w:asciiTheme="minorHAnsi" w:hAnsiTheme="minorHAnsi" w:cstheme="minorHAnsi"/>
-          <w:lang w:val="en-US"/>
-        </w:rPr>
-        <w:t xml:space="preserve">when a </w:t>
-      </w:r>
-      <w:proofErr w:type="spellStart"/>
-      <w:r>
-        <w:rPr>
-          <w:rFonts w:asciiTheme="minorHAnsi" w:hAnsiTheme="minorHAnsi" w:cstheme="minorHAnsi"/>
-          <w:lang w:val="en-US"/>
-        </w:rPr>
-        <w:t>MedCom</w:t>
-      </w:r>
-      <w:proofErr w:type="spellEnd"/>
-      <w:r>
-        <w:rPr>
-          <w:rFonts w:asciiTheme="minorHAnsi" w:hAnsiTheme="minorHAnsi" w:cstheme="minorHAnsi"/>
-          <w:lang w:val="en-US"/>
-        </w:rPr>
-        <w:t xml:space="preserve"> </w:t>
+        <w:t xml:space="preserve">MedCom </w:t>
       </w:r>
       <w:r>
         <w:rPr>
@@ -3496,21 +3394,12 @@
         </w:rPr>
       </w:pPr>
       <w:hyperlink w:anchor="_Baggrundsmaterialer_1" w:history="1">
-        <w:proofErr w:type="spellStart"/>
         <w:r>
           <w:rPr>
             <w:rStyle w:val="Hyperlink"/>
             <w:rFonts w:cstheme="minorHAnsi"/>
           </w:rPr>
-          <w:t>Use</w:t>
-        </w:r>
-        <w:proofErr w:type="spellEnd"/>
-        <w:r>
-          <w:rPr>
-            <w:rStyle w:val="Hyperlink"/>
-            <w:rFonts w:cstheme="minorHAnsi"/>
-          </w:rPr>
-          <w:t xml:space="preserve"> cases</w:t>
+          <w:t>Use cases</w:t>
         </w:r>
       </w:hyperlink>
     </w:p>
@@ -3526,21 +3415,12 @@
         </w:rPr>
       </w:pPr>
       <w:hyperlink w:anchor="_Baggrundsmaterialer_1" w:history="1">
-        <w:proofErr w:type="spellStart"/>
         <w:r>
           <w:rPr>
             <w:rStyle w:val="Hyperlink"/>
             <w:rFonts w:cstheme="minorHAnsi"/>
           </w:rPr>
-          <w:t>Implementation</w:t>
-        </w:r>
-        <w:proofErr w:type="spellEnd"/>
-        <w:r>
-          <w:rPr>
-            <w:rStyle w:val="Hyperlink"/>
-            <w:rFonts w:cstheme="minorHAnsi"/>
-          </w:rPr>
-          <w:t xml:space="preserve"> Guide</w:t>
+          <w:t>Implementation Guide</w:t>
         </w:r>
       </w:hyperlink>
       <w:r>
@@ -3562,7 +3442,6 @@
         </w:rPr>
       </w:pPr>
       <w:hyperlink w:anchor="_Baggrundsmaterialer_1" w:history="1">
-        <w:proofErr w:type="spellStart"/>
         <w:r>
           <w:rPr>
             <w:rStyle w:val="Hyperlink"/>
@@ -3570,7 +3449,6 @@
           </w:rPr>
           <w:t>Governance</w:t>
         </w:r>
-        <w:proofErr w:type="spellEnd"/>
       </w:hyperlink>
       <w:r>
         <w:rPr>
@@ -3688,19 +3566,8 @@
           <w:szCs w:val="22"/>
           <w:lang w:val="en-US"/>
         </w:rPr>
-        <w:t xml:space="preserve">, approved by </w:t>
-      </w:r>
-      <w:proofErr w:type="spellStart"/>
-      <w:r>
-        <w:rPr>
-          <w:rStyle w:val="normaltextrun"/>
-          <w:rFonts w:ascii="Calibri" w:hAnsi="Calibri" w:cs="Calibri"/>
-          <w:szCs w:val="22"/>
-          <w:lang w:val="en-US"/>
-        </w:rPr>
-        <w:t>MedCom</w:t>
-      </w:r>
-      <w:proofErr w:type="spellEnd"/>
+        <w:t>, approved by MedCom</w:t>
+      </w:r>
       <w:r>
         <w:rPr>
           <w:rFonts w:cstheme="minorHAnsi"/>
@@ -3910,25 +3777,7 @@
                                 <w:bCs/>
                                 <w:lang w:val="en-US"/>
                               </w:rPr>
-                              <w:t xml:space="preserve"> including successfully completed </w:t>
-                            </w:r>
-                            <w:proofErr w:type="spellStart"/>
-                            <w:r>
-                              <w:rPr>
-                                <w:b/>
-                                <w:bCs/>
-                                <w:lang w:val="en-US"/>
-                              </w:rPr>
-                              <w:t>TouchStone</w:t>
-                            </w:r>
-                            <w:proofErr w:type="spellEnd"/>
-                            <w:r>
-                              <w:rPr>
-                                <w:b/>
-                                <w:bCs/>
-                                <w:lang w:val="en-US"/>
-                              </w:rPr>
-                              <w:t xml:space="preserve"> self-tests,</w:t>
+                              <w:t xml:space="preserve"> including successfully completed TouchStone self-tests,</w:t>
                             </w:r>
                             <w:r>
                               <w:rPr>
@@ -3952,25 +3801,7 @@
                                 <w:bCs/>
                                 <w:lang w:val="en-US"/>
                               </w:rPr>
-                              <w:t xml:space="preserve"> approved by </w:t>
-                            </w:r>
-                            <w:proofErr w:type="spellStart"/>
-                            <w:r>
-                              <w:rPr>
-                                <w:b/>
-                                <w:bCs/>
-                                <w:lang w:val="en-US"/>
-                              </w:rPr>
-                              <w:t>MedCom</w:t>
-                            </w:r>
-                            <w:proofErr w:type="spellEnd"/>
-                            <w:r>
-                              <w:rPr>
-                                <w:b/>
-                                <w:bCs/>
-                                <w:lang w:val="en-US"/>
-                              </w:rPr>
-                              <w:t>.</w:t>
+                              <w:t xml:space="preserve"> approved by MedCom.</w:t>
                             </w:r>
                           </w:p>
                           <w:p>
@@ -4058,21 +3889,7 @@
                               <w:rPr>
                                 <w:lang w:val="en-US"/>
                               </w:rPr>
-                              <w:t xml:space="preserve">Other columns are reserved for </w:t>
-                            </w:r>
-                            <w:proofErr w:type="spellStart"/>
-                            <w:r>
-                              <w:rPr>
-                                <w:lang w:val="en-US"/>
-                              </w:rPr>
-                              <w:t>MedCom</w:t>
-                            </w:r>
-                            <w:proofErr w:type="spellEnd"/>
-                            <w:r>
-                              <w:rPr>
-                                <w:lang w:val="en-US"/>
-                              </w:rPr>
-                              <w:t>.</w:t>
+                              <w:t>Other columns are reserved for MedCom.</w:t>
                             </w:r>
                           </w:p>
                           <w:p>
@@ -4401,25 +4218,7 @@
                           <w:bCs/>
                           <w:lang w:val="en-US"/>
                         </w:rPr>
-                        <w:t xml:space="preserve"> including successfully completed </w:t>
-                      </w:r>
-                      <w:proofErr w:type="spellStart"/>
-                      <w:r>
-                        <w:rPr>
-                          <w:b/>
-                          <w:bCs/>
-                          <w:lang w:val="en-US"/>
-                        </w:rPr>
-                        <w:t>TouchStone</w:t>
-                      </w:r>
-                      <w:proofErr w:type="spellEnd"/>
-                      <w:r>
-                        <w:rPr>
-                          <w:b/>
-                          <w:bCs/>
-                          <w:lang w:val="en-US"/>
-                        </w:rPr>
-                        <w:t xml:space="preserve"> self-tests,</w:t>
+                        <w:t xml:space="preserve"> including successfully completed TouchStone self-tests,</w:t>
                       </w:r>
                       <w:r>
                         <w:rPr>
@@ -4443,25 +4242,7 @@
                           <w:bCs/>
                           <w:lang w:val="en-US"/>
                         </w:rPr>
-                        <w:t xml:space="preserve"> approved by </w:t>
-                      </w:r>
-                      <w:proofErr w:type="spellStart"/>
-                      <w:r>
-                        <w:rPr>
-                          <w:b/>
-                          <w:bCs/>
-                          <w:lang w:val="en-US"/>
-                        </w:rPr>
-                        <w:t>MedCom</w:t>
-                      </w:r>
-                      <w:proofErr w:type="spellEnd"/>
-                      <w:r>
-                        <w:rPr>
-                          <w:b/>
-                          <w:bCs/>
-                          <w:lang w:val="en-US"/>
-                        </w:rPr>
-                        <w:t>.</w:t>
+                        <w:t xml:space="preserve"> approved by MedCom.</w:t>
                       </w:r>
                     </w:p>
                     <w:p>
@@ -4549,21 +4330,7 @@
                         <w:rPr>
                           <w:lang w:val="en-US"/>
                         </w:rPr>
-                        <w:t xml:space="preserve">Other columns are reserved for </w:t>
-                      </w:r>
-                      <w:proofErr w:type="spellStart"/>
-                      <w:r>
-                        <w:rPr>
-                          <w:lang w:val="en-US"/>
-                        </w:rPr>
-                        <w:t>MedCom</w:t>
-                      </w:r>
-                      <w:proofErr w:type="spellEnd"/>
-                      <w:r>
-                        <w:rPr>
-                          <w:lang w:val="en-US"/>
-                        </w:rPr>
-                        <w:t>.</w:t>
+                        <w:t>Other columns are reserved for MedCom.</w:t>
                       </w:r>
                     </w:p>
                     <w:p>
@@ -4814,7 +4581,6 @@
           </mc:Fallback>
         </mc:AlternateContent>
       </w:r>
-      <w:proofErr w:type="spellStart"/>
       <w:r>
         <w:rPr>
           <w:rFonts w:asciiTheme="minorHAnsi" w:hAnsiTheme="minorHAnsi" w:cstheme="minorHAnsi"/>
@@ -4831,14 +4597,7 @@
         <w:rPr>
           <w:rFonts w:asciiTheme="minorHAnsi" w:hAnsiTheme="minorHAnsi" w:cstheme="minorHAnsi"/>
         </w:rPr>
-        <w:t>umentation</w:t>
-      </w:r>
-      <w:proofErr w:type="spellEnd"/>
-      <w:r>
-        <w:rPr>
-          <w:rFonts w:asciiTheme="minorHAnsi" w:hAnsiTheme="minorHAnsi" w:cstheme="minorHAnsi"/>
-        </w:rPr>
-        <w:t xml:space="preserve"> </w:t>
+        <w:t xml:space="preserve">umentation </w:t>
       </w:r>
       <w:r>
         <w:rPr>
@@ -4852,19 +4611,11 @@
         </w:rPr>
         <w:t xml:space="preserve">f </w:t>
       </w:r>
-      <w:proofErr w:type="spellStart"/>
-      <w:r>
-        <w:rPr>
-          <w:rFonts w:asciiTheme="minorHAnsi" w:hAnsiTheme="minorHAnsi" w:cstheme="minorHAnsi"/>
-        </w:rPr>
-        <w:t>self</w:t>
-      </w:r>
-      <w:proofErr w:type="spellEnd"/>
-      <w:r>
-        <w:rPr>
-          <w:rFonts w:asciiTheme="minorHAnsi" w:hAnsiTheme="minorHAnsi" w:cstheme="minorHAnsi"/>
-        </w:rPr>
-        <w:t>-test</w:t>
+      <w:r>
+        <w:rPr>
+          <w:rFonts w:asciiTheme="minorHAnsi" w:hAnsiTheme="minorHAnsi" w:cstheme="minorHAnsi"/>
+        </w:rPr>
+        <w:t>self-test</w:t>
       </w:r>
       <w:bookmarkEnd w:id="8"/>
     </w:p>
@@ -4896,17 +4647,9 @@
         <w:rPr>
           <w:rFonts w:asciiTheme="minorHAnsi" w:hAnsiTheme="minorHAnsi" w:cstheme="minorHAnsi"/>
         </w:rPr>
-        <w:t xml:space="preserve">ckground </w:t>
-      </w:r>
-      <w:proofErr w:type="spellStart"/>
-      <w:r>
-        <w:rPr>
-          <w:rFonts w:asciiTheme="minorHAnsi" w:hAnsiTheme="minorHAnsi" w:cstheme="minorHAnsi"/>
-        </w:rPr>
-        <w:t>material</w:t>
+        <w:t>ckground material</w:t>
       </w:r>
       <w:bookmarkEnd w:id="19"/>
-      <w:proofErr w:type="spellEnd"/>
     </w:p>
     <w:tbl>
       <w:tblPr>
@@ -5064,23 +4807,13 @@
               </w:rPr>
               <w:t xml:space="preserve"> </w:t>
             </w:r>
-            <w:proofErr w:type="spellStart"/>
             <w:r>
               <w:rPr>
                 <w:rFonts w:asciiTheme="minorHAnsi" w:hAnsiTheme="minorHAnsi" w:cstheme="minorHAnsi"/>
                 <w:sz w:val="20"/>
                 <w:szCs w:val="20"/>
               </w:rPr>
-              <w:t>documentation</w:t>
-            </w:r>
-            <w:proofErr w:type="spellEnd"/>
-            <w:r>
-              <w:rPr>
-                <w:rFonts w:asciiTheme="minorHAnsi" w:hAnsiTheme="minorHAnsi" w:cstheme="minorHAnsi"/>
-                <w:sz w:val="20"/>
-                <w:szCs w:val="20"/>
-              </w:rPr>
-              <w:t xml:space="preserve"> site</w:t>
+              <w:t>documentation site</w:t>
             </w:r>
           </w:p>
         </w:tc>
@@ -5257,8 +4990,6 @@
               </w:rPr>
               <w:t xml:space="preserve">to be used in </w:t>
             </w:r>
-            <w:proofErr w:type="spellStart"/>
-            <w:proofErr w:type="gramStart"/>
             <w:r>
               <w:rPr>
                 <w:rFonts w:cstheme="minorHAnsi"/>
@@ -5268,8 +4999,6 @@
               </w:rPr>
               <w:t>TouchStone</w:t>
             </w:r>
-            <w:proofErr w:type="spellEnd"/>
-            <w:proofErr w:type="gramEnd"/>
           </w:p>
           <w:p>
             <w:pPr>
@@ -5345,23 +5074,13 @@
               </w:rPr>
               <w:t xml:space="preserve">Acknowledgement </w:t>
             </w:r>
-            <w:proofErr w:type="spellStart"/>
             <w:r>
               <w:rPr>
                 <w:rFonts w:asciiTheme="minorHAnsi" w:hAnsiTheme="minorHAnsi" w:cstheme="minorHAnsi"/>
                 <w:sz w:val="20"/>
                 <w:szCs w:val="20"/>
               </w:rPr>
-              <w:t>Implementation</w:t>
-            </w:r>
-            <w:proofErr w:type="spellEnd"/>
-            <w:r>
-              <w:rPr>
-                <w:rFonts w:asciiTheme="minorHAnsi" w:hAnsiTheme="minorHAnsi" w:cstheme="minorHAnsi"/>
-                <w:sz w:val="20"/>
-                <w:szCs w:val="20"/>
-              </w:rPr>
-              <w:t xml:space="preserve"> Guide</w:t>
+              <w:t>Implementation Guide</w:t>
             </w:r>
           </w:p>
         </w:tc>
@@ -5547,41 +5266,13 @@
                 <w:szCs w:val="20"/>
               </w:rPr>
             </w:pPr>
-            <w:proofErr w:type="spellStart"/>
             <w:r>
               <w:rPr>
                 <w:rFonts w:asciiTheme="minorHAnsi" w:hAnsiTheme="minorHAnsi" w:cstheme="minorHAnsi"/>
                 <w:sz w:val="20"/>
                 <w:szCs w:val="20"/>
               </w:rPr>
-              <w:t>Governance</w:t>
-            </w:r>
-            <w:proofErr w:type="spellEnd"/>
-            <w:r>
-              <w:rPr>
-                <w:rFonts w:asciiTheme="minorHAnsi" w:hAnsiTheme="minorHAnsi" w:cstheme="minorHAnsi"/>
-                <w:sz w:val="20"/>
-                <w:szCs w:val="20"/>
-              </w:rPr>
-              <w:t xml:space="preserve"> for </w:t>
-            </w:r>
-            <w:proofErr w:type="spellStart"/>
-            <w:r>
-              <w:rPr>
-                <w:rFonts w:asciiTheme="minorHAnsi" w:hAnsiTheme="minorHAnsi" w:cstheme="minorHAnsi"/>
-                <w:sz w:val="20"/>
-                <w:szCs w:val="20"/>
-              </w:rPr>
-              <w:t>MedCom</w:t>
-            </w:r>
-            <w:proofErr w:type="spellEnd"/>
-            <w:r>
-              <w:rPr>
-                <w:rFonts w:asciiTheme="minorHAnsi" w:hAnsiTheme="minorHAnsi" w:cstheme="minorHAnsi"/>
-                <w:sz w:val="20"/>
-                <w:szCs w:val="20"/>
-              </w:rPr>
-              <w:t xml:space="preserve"> FHIR </w:t>
+              <w:t xml:space="preserve">Governance for MedCom FHIR </w:t>
             </w:r>
           </w:p>
         </w:tc>
@@ -5660,9 +5351,8 @@
                 <w:szCs w:val="20"/>
                 <w:lang w:val="en-US"/>
               </w:rPr>
-              <w:t xml:space="preserve">Governance for </w:t>
-            </w:r>
-            <w:proofErr w:type="spellStart"/>
+              <w:t>Governance for MedCom’s FHIR standards, which describes general rules for all MedCom standards and specific rules for this standard, as well as for sending</w:t>
+            </w:r>
             <w:r>
               <w:rPr>
                 <w:rFonts w:asciiTheme="minorHAnsi" w:hAnsiTheme="minorHAnsi" w:cstheme="minorHAnsi"/>
@@ -5670,19 +5360,25 @@
                 <w:szCs w:val="20"/>
                 <w:lang w:val="en-US"/>
               </w:rPr>
-              <w:t>MedCom’s</w:t>
-            </w:r>
-            <w:proofErr w:type="spellEnd"/>
-            <w:r>
+              <w:t>.</w:t>
+            </w:r>
+          </w:p>
+        </w:tc>
+      </w:tr>
+      <w:tr>
+        <w:tc>
+          <w:tcPr>
+            <w:tcW w:w="2263" w:type="dxa"/>
+          </w:tcPr>
+          <w:p>
+            <w:pPr>
               <w:rPr>
                 <w:rFonts w:asciiTheme="minorHAnsi" w:hAnsiTheme="minorHAnsi" w:cstheme="minorHAnsi"/>
                 <w:sz w:val="20"/>
                 <w:szCs w:val="20"/>
                 <w:lang w:val="en-US"/>
               </w:rPr>
-              <w:t xml:space="preserve"> FHIR standards, which describes general rules for all </w:t>
-            </w:r>
-            <w:proofErr w:type="spellStart"/>
+            </w:pPr>
             <w:r>
               <w:rPr>
                 <w:rFonts w:asciiTheme="minorHAnsi" w:hAnsiTheme="minorHAnsi" w:cstheme="minorHAnsi"/>
@@ -5690,9 +5386,8 @@
                 <w:szCs w:val="20"/>
                 <w:lang w:val="en-US"/>
               </w:rPr>
-              <w:t>MedCom</w:t>
-            </w:r>
-            <w:proofErr w:type="spellEnd"/>
+              <w:t xml:space="preserve">SOP </w:t>
+            </w:r>
             <w:r>
               <w:rPr>
                 <w:rFonts w:asciiTheme="minorHAnsi" w:hAnsiTheme="minorHAnsi" w:cstheme="minorHAnsi"/>
@@ -5700,7 +5395,7 @@
                 <w:szCs w:val="20"/>
                 <w:lang w:val="en-US"/>
               </w:rPr>
-              <w:t xml:space="preserve"> standards and specific rules for this standard, as well as for sending</w:t>
+              <w:t xml:space="preserve">7.2 </w:t>
             </w:r>
             <w:r>
               <w:rPr>
@@ -5709,25 +5404,17 @@
                 <w:szCs w:val="20"/>
                 <w:lang w:val="en-US"/>
               </w:rPr>
-              <w:t>.</w:t>
-            </w:r>
-          </w:p>
-        </w:tc>
-      </w:tr>
-      <w:tr>
-        <w:tc>
-          <w:tcPr>
-            <w:tcW w:w="2263" w:type="dxa"/>
-          </w:tcPr>
-          <w:p>
-            <w:pPr>
+              <w:t>for MedCom</w:t>
+            </w:r>
+            <w:r>
               <w:rPr>
                 <w:rFonts w:asciiTheme="minorHAnsi" w:hAnsiTheme="minorHAnsi" w:cstheme="minorHAnsi"/>
                 <w:sz w:val="20"/>
                 <w:szCs w:val="20"/>
                 <w:lang w:val="en-US"/>
               </w:rPr>
-            </w:pPr>
+              <w:t>’</w:t>
+            </w:r>
             <w:r>
               <w:rPr>
                 <w:rFonts w:asciiTheme="minorHAnsi" w:hAnsiTheme="minorHAnsi" w:cstheme="minorHAnsi"/>
@@ -5735,63 +5422,7 @@
                 <w:szCs w:val="20"/>
                 <w:lang w:val="en-US"/>
               </w:rPr>
-              <w:t xml:space="preserve">SOP </w:t>
-            </w:r>
-            <w:r>
-              <w:rPr>
-                <w:rFonts w:asciiTheme="minorHAnsi" w:hAnsiTheme="minorHAnsi" w:cstheme="minorHAnsi"/>
-                <w:sz w:val="20"/>
-                <w:szCs w:val="20"/>
-                <w:lang w:val="en-US"/>
-              </w:rPr>
-              <w:t xml:space="preserve">7.2 </w:t>
-            </w:r>
-            <w:r>
-              <w:rPr>
-                <w:rFonts w:asciiTheme="minorHAnsi" w:hAnsiTheme="minorHAnsi" w:cstheme="minorHAnsi"/>
-                <w:sz w:val="20"/>
-                <w:szCs w:val="20"/>
-                <w:lang w:val="en-US"/>
-              </w:rPr>
-              <w:t xml:space="preserve">for </w:t>
-            </w:r>
-            <w:proofErr w:type="spellStart"/>
-            <w:r>
-              <w:rPr>
-                <w:rFonts w:asciiTheme="minorHAnsi" w:hAnsiTheme="minorHAnsi" w:cstheme="minorHAnsi"/>
-                <w:sz w:val="20"/>
-                <w:szCs w:val="20"/>
-                <w:lang w:val="en-US"/>
-              </w:rPr>
-              <w:t>MedCom</w:t>
-            </w:r>
-            <w:r>
-              <w:rPr>
-                <w:rFonts w:asciiTheme="minorHAnsi" w:hAnsiTheme="minorHAnsi" w:cstheme="minorHAnsi"/>
-                <w:sz w:val="20"/>
-                <w:szCs w:val="20"/>
-                <w:lang w:val="en-US"/>
-              </w:rPr>
-              <w:t>’</w:t>
-            </w:r>
-            <w:r>
-              <w:rPr>
-                <w:rFonts w:asciiTheme="minorHAnsi" w:hAnsiTheme="minorHAnsi" w:cstheme="minorHAnsi"/>
-                <w:sz w:val="20"/>
-                <w:szCs w:val="20"/>
-                <w:lang w:val="en-US"/>
-              </w:rPr>
-              <w:t>s</w:t>
-            </w:r>
-            <w:proofErr w:type="spellEnd"/>
-            <w:r>
-              <w:rPr>
-                <w:rFonts w:asciiTheme="minorHAnsi" w:hAnsiTheme="minorHAnsi" w:cstheme="minorHAnsi"/>
-                <w:sz w:val="20"/>
-                <w:szCs w:val="20"/>
-                <w:lang w:val="en-US"/>
-              </w:rPr>
-              <w:t xml:space="preserve"> test </w:t>
+              <w:t xml:space="preserve">s test </w:t>
             </w:r>
             <w:r>
               <w:rPr>
@@ -5898,27 +5529,7 @@
                 <w:szCs w:val="20"/>
                 <w:lang w:val="en-US"/>
               </w:rPr>
-              <w:t xml:space="preserve">Description of test and certification of </w:t>
-            </w:r>
-            <w:proofErr w:type="spellStart"/>
-            <w:r>
-              <w:rPr>
-                <w:rFonts w:asciiTheme="minorHAnsi" w:hAnsiTheme="minorHAnsi" w:cstheme="minorHAnsi"/>
-                <w:sz w:val="20"/>
-                <w:szCs w:val="20"/>
-                <w:lang w:val="en-US"/>
-              </w:rPr>
-              <w:t>MedCom</w:t>
-            </w:r>
-            <w:proofErr w:type="spellEnd"/>
-            <w:r>
-              <w:rPr>
-                <w:rFonts w:asciiTheme="minorHAnsi" w:hAnsiTheme="minorHAnsi" w:cstheme="minorHAnsi"/>
-                <w:sz w:val="20"/>
-                <w:szCs w:val="20"/>
-                <w:lang w:val="en-US"/>
-              </w:rPr>
-              <w:t xml:space="preserve"> standards and other tests courses.</w:t>
+              <w:t>Description of test and certification of MedCom standards and other tests courses.</w:t>
             </w:r>
           </w:p>
         </w:tc>
@@ -6207,17 +5818,9 @@
         <w:rPr>
           <w:rFonts w:asciiTheme="minorHAnsi" w:hAnsiTheme="minorHAnsi" w:cstheme="minorHAnsi"/>
         </w:rPr>
-        <w:t xml:space="preserve"> </w:t>
-      </w:r>
-      <w:proofErr w:type="spellStart"/>
-      <w:r>
-        <w:rPr>
-          <w:rFonts w:asciiTheme="minorHAnsi" w:hAnsiTheme="minorHAnsi" w:cstheme="minorHAnsi"/>
-        </w:rPr>
-        <w:t>tools</w:t>
+        <w:t xml:space="preserve"> tools</w:t>
       </w:r>
       <w:bookmarkEnd w:id="23"/>
-      <w:proofErr w:type="spellEnd"/>
     </w:p>
     <w:tbl>
       <w:tblPr>
@@ -6285,7 +5888,6 @@
                 <w:bCs/>
               </w:rPr>
             </w:pPr>
-            <w:proofErr w:type="spellStart"/>
             <w:r>
               <w:rPr>
                 <w:b/>
@@ -6293,7 +5895,6 @@
               </w:rPr>
               <w:t>Description</w:t>
             </w:r>
-            <w:proofErr w:type="spellEnd"/>
           </w:p>
         </w:tc>
       </w:tr>
@@ -6324,16 +5925,8 @@
               <w:rPr>
                 <w:lang w:val="en-US"/>
               </w:rPr>
-              <w:t xml:space="preserve">server with </w:t>
-            </w:r>
-            <w:proofErr w:type="spellStart"/>
-            <w:r>
-              <w:rPr>
-                <w:lang w:val="en-US"/>
-              </w:rPr>
-              <w:t>MedCom</w:t>
-            </w:r>
-            <w:proofErr w:type="spellEnd"/>
+              <w:t>server with MedCom</w:t>
+            </w:r>
             <w:r>
               <w:rPr>
                 <w:lang w:val="en-US"/>
@@ -6375,21 +5968,7 @@
               <w:rPr>
                 <w:lang w:val="en-US"/>
               </w:rPr>
-              <w:t xml:space="preserve">Public server that validates against </w:t>
-            </w:r>
-            <w:proofErr w:type="spellStart"/>
-            <w:r>
-              <w:rPr>
-                <w:lang w:val="en-US"/>
-              </w:rPr>
-              <w:t>MedCom's</w:t>
-            </w:r>
-            <w:proofErr w:type="spellEnd"/>
-            <w:r>
-              <w:rPr>
-                <w:lang w:val="en-US"/>
-              </w:rPr>
-              <w:t xml:space="preserve"> FHIR profiles. It is permitted to use the server for testing the upload/download of FHIR resources.</w:t>
+              <w:t>Public server that validates against MedCom's FHIR profiles. It is permitted to use the server for testing the upload/download of FHIR resources.</w:t>
             </w:r>
           </w:p>
         </w:tc>
@@ -6400,11 +5979,9 @@
             <w:tcW w:w="3373" w:type="dxa"/>
           </w:tcPr>
           <w:p>
-            <w:proofErr w:type="spellStart"/>
             <w:r>
               <w:t>TouchStone</w:t>
             </w:r>
-            <w:proofErr w:type="spellEnd"/>
           </w:p>
         </w:tc>
         <w:tc>
@@ -6484,53 +6061,25 @@
               <w:rPr>
                 <w:lang w:val="en-US"/>
               </w:rPr>
-              <w:t xml:space="preserve">The vendor can get access to </w:t>
-            </w:r>
-            <w:proofErr w:type="spellStart"/>
+              <w:t xml:space="preserve">The vendor can get access to TouchStone as an </w:t>
+            </w:r>
+            <w:r>
+              <w:rPr>
+                <w:lang w:val="en-GB"/>
+              </w:rPr>
+              <w:t>organisation</w:t>
+            </w:r>
+            <w:r>
+              <w:rPr>
+                <w:lang w:val="en-GB"/>
+              </w:rPr>
+              <w:t xml:space="preserve"> </w:t>
+            </w:r>
             <w:r>
               <w:rPr>
                 <w:lang w:val="en-US"/>
               </w:rPr>
-              <w:t>TouchStone</w:t>
-            </w:r>
-            <w:proofErr w:type="spellEnd"/>
-            <w:r>
-              <w:rPr>
-                <w:lang w:val="en-US"/>
-              </w:rPr>
-              <w:t xml:space="preserve"> as an </w:t>
-            </w:r>
-            <w:r>
-              <w:rPr>
-                <w:lang w:val="en-GB"/>
-              </w:rPr>
-              <w:t>organisation</w:t>
-            </w:r>
-            <w:r>
-              <w:rPr>
-                <w:lang w:val="en-GB"/>
-              </w:rPr>
-              <w:t xml:space="preserve"> </w:t>
-            </w:r>
-            <w:r>
-              <w:rPr>
-                <w:lang w:val="en-US"/>
-              </w:rPr>
-              <w:t xml:space="preserve">- either through a license that </w:t>
-            </w:r>
-            <w:proofErr w:type="spellStart"/>
-            <w:r>
-              <w:rPr>
-                <w:lang w:val="en-US"/>
-              </w:rPr>
-              <w:t>MedCom</w:t>
-            </w:r>
-            <w:proofErr w:type="spellEnd"/>
-            <w:r>
-              <w:rPr>
-                <w:lang w:val="en-US"/>
-              </w:rPr>
-              <w:t xml:space="preserve"> supplies (inquiry at </w:t>
+              <w:t xml:space="preserve">- either through a license that MedCom supplies (inquiry at </w:t>
             </w:r>
             <w:hyperlink r:id="rId22" w:history="1">
               <w:r>
@@ -6595,18 +6144,8 @@
                   <w:rFonts w:ascii="Calibri" w:hAnsi="Calibri" w:cstheme="minorBidi"/>
                   <w:lang w:val="en-GB"/>
                 </w:rPr>
-                <w:t xml:space="preserve"> </w:t>
+                <w:t xml:space="preserve"> TouchStone</w:t>
               </w:r>
-              <w:proofErr w:type="spellStart"/>
-              <w:r>
-                <w:rPr>
-                  <w:rStyle w:val="Hyperlink"/>
-                  <w:rFonts w:ascii="Calibri" w:hAnsi="Calibri" w:cstheme="minorBidi"/>
-                  <w:lang w:val="en-GB"/>
-                </w:rPr>
-                <w:t>TouchStone</w:t>
-              </w:r>
-              <w:proofErr w:type="spellEnd"/>
             </w:hyperlink>
             <w:r>
               <w:rPr>
@@ -6634,13 +6173,8 @@
           </w:tcPr>
           <w:p>
             <w:bookmarkStart w:id="24" w:name="TSTestScripts"/>
-            <w:proofErr w:type="spellStart"/>
-            <w:r>
-              <w:t>TouchStone</w:t>
-            </w:r>
-            <w:proofErr w:type="spellEnd"/>
-            <w:r>
-              <w:t xml:space="preserve"> test scripts</w:t>
+            <w:r>
+              <w:t>TouchStone test scripts</w:t>
             </w:r>
             <w:bookmarkEnd w:id="24"/>
           </w:p>
@@ -6710,16 +6244,7 @@
                   <w:rFonts w:ascii="Calibri" w:hAnsi="Calibri" w:cstheme="minorBidi"/>
                   <w:lang w:val="en-GB"/>
                 </w:rPr>
-                <w:t xml:space="preserve">instructions for </w:t>
-              </w:r>
-              <w:proofErr w:type="spellStart"/>
-              <w:r>
-                <w:rPr>
-                  <w:rStyle w:val="Hyperlink"/>
-                  <w:rFonts w:ascii="Calibri" w:hAnsi="Calibri" w:cstheme="minorBidi"/>
-                  <w:lang w:val="en-GB"/>
-                </w:rPr>
-                <w:t>To</w:t>
+                <w:t>instructions for To</w:t>
               </w:r>
               <w:r>
                 <w:rPr>
@@ -6727,16 +6252,7 @@
                   <w:rFonts w:ascii="Calibri" w:hAnsi="Calibri" w:cstheme="minorBidi"/>
                   <w:lang w:val="en-GB"/>
                 </w:rPr>
-                <w:t>uchStone</w:t>
-              </w:r>
-              <w:proofErr w:type="spellEnd"/>
-              <w:r>
-                <w:rPr>
-                  <w:rStyle w:val="Hyperlink"/>
-                  <w:rFonts w:ascii="Calibri" w:hAnsi="Calibri" w:cstheme="minorBidi"/>
-                  <w:lang w:val="en-GB"/>
-                </w:rPr>
-                <w:t xml:space="preserve"> here</w:t>
+                <w:t>uchStone here</w:t>
               </w:r>
             </w:hyperlink>
             <w:r>
@@ -6795,7 +6311,6 @@
         </w:rPr>
         <w:t xml:space="preserve"> </w:t>
       </w:r>
-      <w:proofErr w:type="spellStart"/>
       <w:r>
         <w:rPr>
           <w:rFonts w:asciiTheme="minorHAnsi" w:hAnsiTheme="minorHAnsi" w:cstheme="minorHAnsi"/>
@@ -6803,7 +6318,6 @@
         <w:t>result</w:t>
       </w:r>
       <w:bookmarkEnd w:id="25"/>
-      <w:proofErr w:type="spellEnd"/>
     </w:p>
     <w:p>
       <w:pPr>
@@ -7359,7 +6873,6 @@
         </w:rPr>
         <w:t xml:space="preserve">: </w:t>
       </w:r>
-      <w:proofErr w:type="spellStart"/>
       <w:r>
         <w:rPr>
           <w:lang w:val="en-GB"/>
@@ -7372,7 +6885,6 @@
         </w:rPr>
         <w:t>vittering</w:t>
       </w:r>
-      <w:proofErr w:type="spellEnd"/>
       <w:r>
         <w:rPr>
           <w:lang w:val="en-GB"/>
@@ -7393,23 +6905,13 @@
         <w:t xml:space="preserve">For further information, please read: </w:t>
       </w:r>
       <w:hyperlink w:anchor="TestCertificering" w:history="1">
-        <w:proofErr w:type="spellStart"/>
         <w:r>
           <w:rPr>
             <w:rStyle w:val="Hyperlink"/>
             <w:rFonts w:ascii="Calibri" w:hAnsi="Calibri" w:cstheme="minorBidi"/>
             <w:lang w:val="en-US"/>
           </w:rPr>
-          <w:t>MedCom’s</w:t>
-        </w:r>
-        <w:proofErr w:type="spellEnd"/>
-        <w:r>
-          <w:rPr>
-            <w:rStyle w:val="Hyperlink"/>
-            <w:rFonts w:ascii="Calibri" w:hAnsi="Calibri" w:cstheme="minorBidi"/>
-            <w:lang w:val="en-US"/>
-          </w:rPr>
-          <w:t xml:space="preserve"> test and</w:t>
+          <w:t>MedCom’s test and</w:t>
         </w:r>
       </w:hyperlink>
       <w:r>
@@ -8214,21 +7716,7 @@
         <w:rPr>
           <w:lang w:val="en-US"/>
         </w:rPr>
-        <w:t xml:space="preserve">Note: This table must be completed by </w:t>
-      </w:r>
-      <w:proofErr w:type="spellStart"/>
-      <w:r>
-        <w:rPr>
-          <w:lang w:val="en-US"/>
-        </w:rPr>
-        <w:t>MedCom</w:t>
-      </w:r>
-      <w:proofErr w:type="spellEnd"/>
-      <w:r>
-        <w:rPr>
-          <w:lang w:val="en-US"/>
-        </w:rPr>
-        <w:t xml:space="preserve"> when the test </w:t>
+        <w:t xml:space="preserve">Note: This table must be completed by MedCom when the test </w:t>
       </w:r>
       <w:r>
         <w:rPr>
@@ -8530,23 +8018,13 @@
                 <w:text w:multiLine="1"/>
               </w:sdtPr>
               <w:sdtContent>
-                <w:proofErr w:type="spellStart"/>
                 <w:r>
                   <w:rPr>
                     <w:rFonts w:cs="Calibri"/>
                     <w:color w:val="7E7E7E"/>
                   </w:rPr>
-                  <w:t>Completed</w:t>
+                  <w:t xml:space="preserve">Completed by </w:t>
                 </w:r>
-                <w:proofErr w:type="spellEnd"/>
-                <w:r>
-                  <w:rPr>
-                    <w:rFonts w:cs="Calibri"/>
-                    <w:color w:val="7E7E7E"/>
-                  </w:rPr>
-                  <w:t xml:space="preserve"> by </w:t>
-                </w:r>
-                <w:proofErr w:type="spellStart"/>
                 <w:r>
                   <w:rPr>
                     <w:rFonts w:cs="Calibri"/>
@@ -8554,7 +8032,6 @@
                   </w:rPr>
                   <w:t>MedCom</w:t>
                 </w:r>
-                <w:proofErr w:type="spellEnd"/>
               </w:sdtContent>
             </w:sdt>
           </w:p>
@@ -8614,27 +8091,7 @@
                     <w:szCs w:val="21"/>
                     <w:lang w:val="en-US"/>
                   </w:rPr>
-                  <w:t xml:space="preserve">The name of the </w:t>
-                </w:r>
-                <w:proofErr w:type="spellStart"/>
-                <w:r>
-                  <w:rPr>
-                    <w:color w:val="7E7E7E"/>
-                    <w:sz w:val="21"/>
-                    <w:szCs w:val="21"/>
-                    <w:lang w:val="en-US"/>
-                  </w:rPr>
-                  <w:t>MedCom</w:t>
-                </w:r>
-                <w:proofErr w:type="spellEnd"/>
-                <w:r>
-                  <w:rPr>
-                    <w:color w:val="7E7E7E"/>
-                    <w:sz w:val="21"/>
-                    <w:szCs w:val="21"/>
-                    <w:lang w:val="en-US"/>
-                  </w:rPr>
-                  <w:t xml:space="preserve"> responsible (initials) for this test</w:t>
+                  <w:t>The name of the MedCom responsible (initials) for this test</w:t>
                 </w:r>
               </w:sdtContent>
             </w:sdt>
@@ -8730,28 +8187,12 @@
         </w:rPr>
         <w:t xml:space="preserve">of </w:t>
       </w:r>
-      <w:proofErr w:type="spellStart"/>
       <w:r>
         <w:rPr>
           <w:lang w:val="en-GB"/>
         </w:rPr>
-        <w:t>TouchStone</w:t>
-      </w:r>
-      <w:proofErr w:type="spellEnd"/>
-      <w:r>
-        <w:rPr>
-          <w:lang w:val="en-GB"/>
-        </w:rPr>
-        <w:t xml:space="preserve"> </w:t>
-      </w:r>
-      <w:proofErr w:type="spellStart"/>
-      <w:r>
-        <w:rPr>
-          <w:lang w:val="en-GB"/>
-        </w:rPr>
-        <w:t>testscripts</w:t>
-      </w:r>
-      <w:proofErr w:type="spellEnd"/>
+        <w:t>TouchStone testscripts</w:t>
+      </w:r>
     </w:p>
     <w:p>
       <w:pPr>
@@ -8932,38 +8373,8 @@
                               <w:rPr>
                                 <w:lang w:val="en-US"/>
                               </w:rPr>
-                              <w:t>As valid documentation, the test participant or test manager must document completion by continuous screen dumps (.</w:t>
+                              <w:t>As valid documentation, the test participant or test manager must document completion by continuous screen dumps (.png/.jpeg) and/or files/log files (.xml/.json</w:t>
                             </w:r>
-                            <w:proofErr w:type="spellStart"/>
-                            <w:r>
-                              <w:rPr>
-                                <w:lang w:val="en-US"/>
-                              </w:rPr>
-                              <w:t>png</w:t>
-                            </w:r>
-                            <w:proofErr w:type="spellEnd"/>
-                            <w:r>
-                              <w:rPr>
-                                <w:lang w:val="en-US"/>
-                              </w:rPr>
-                              <w:t>/.jpeg) and/or files/log files (.xml</w:t>
-                            </w:r>
-                            <w:proofErr w:type="gramStart"/>
-                            <w:r>
-                              <w:rPr>
-                                <w:lang w:val="en-US"/>
-                              </w:rPr>
-                              <w:t>/.</w:t>
-                            </w:r>
-                            <w:proofErr w:type="spellStart"/>
-                            <w:r>
-                              <w:rPr>
-                                <w:lang w:val="en-US"/>
-                              </w:rPr>
-                              <w:t>json</w:t>
-                            </w:r>
-                            <w:proofErr w:type="spellEnd"/>
-                            <w:proofErr w:type="gramEnd"/>
                             <w:r>
                               <w:rPr>
                                 <w:lang w:val="en-US"/>
@@ -9027,23 +8438,7 @@
                               <w:rPr>
                                 <w:lang w:val="en-GB"/>
                               </w:rPr>
-                              <w:t xml:space="preserve"> </w:t>
-                            </w:r>
-                            <w:proofErr w:type="spellStart"/>
-                            <w:proofErr w:type="gramStart"/>
-                            <w:r>
-                              <w:rPr>
-                                <w:lang w:val="en-GB"/>
-                              </w:rPr>
-                              <w:t>MedCom</w:t>
-                            </w:r>
-                            <w:proofErr w:type="spellEnd"/>
-                            <w:proofErr w:type="gramEnd"/>
-                            <w:r>
-                              <w:rPr>
-                                <w:lang w:val="en-GB"/>
-                              </w:rPr>
-                              <w:t xml:space="preserve"> </w:t>
+                              <w:t xml:space="preserve"> MedCom </w:t>
                             </w:r>
                           </w:p>
                           <w:p>
@@ -9336,38 +8731,8 @@
                         <w:rPr>
                           <w:lang w:val="en-US"/>
                         </w:rPr>
-                        <w:t>As valid documentation, the test participant or test manager must document completion by continuous screen dumps (.</w:t>
+                        <w:t>As valid documentation, the test participant or test manager must document completion by continuous screen dumps (.png/.jpeg) and/or files/log files (.xml/.json</w:t>
                       </w:r>
-                      <w:proofErr w:type="spellStart"/>
-                      <w:r>
-                        <w:rPr>
-                          <w:lang w:val="en-US"/>
-                        </w:rPr>
-                        <w:t>png</w:t>
-                      </w:r>
-                      <w:proofErr w:type="spellEnd"/>
-                      <w:r>
-                        <w:rPr>
-                          <w:lang w:val="en-US"/>
-                        </w:rPr>
-                        <w:t>/.jpeg) and/or files/log files (.xml</w:t>
-                      </w:r>
-                      <w:proofErr w:type="gramStart"/>
-                      <w:r>
-                        <w:rPr>
-                          <w:lang w:val="en-US"/>
-                        </w:rPr>
-                        <w:t>/.</w:t>
-                      </w:r>
-                      <w:proofErr w:type="spellStart"/>
-                      <w:r>
-                        <w:rPr>
-                          <w:lang w:val="en-US"/>
-                        </w:rPr>
-                        <w:t>json</w:t>
-                      </w:r>
-                      <w:proofErr w:type="spellEnd"/>
-                      <w:proofErr w:type="gramEnd"/>
                       <w:r>
                         <w:rPr>
                           <w:lang w:val="en-US"/>
@@ -9431,23 +8796,7 @@
                         <w:rPr>
                           <w:lang w:val="en-GB"/>
                         </w:rPr>
-                        <w:t xml:space="preserve"> </w:t>
-                      </w:r>
-                      <w:proofErr w:type="spellStart"/>
-                      <w:proofErr w:type="gramStart"/>
-                      <w:r>
-                        <w:rPr>
-                          <w:lang w:val="en-GB"/>
-                        </w:rPr>
-                        <w:t>MedCom</w:t>
-                      </w:r>
-                      <w:proofErr w:type="spellEnd"/>
-                      <w:proofErr w:type="gramEnd"/>
-                      <w:r>
-                        <w:rPr>
-                          <w:lang w:val="en-GB"/>
-                        </w:rPr>
-                        <w:t xml:space="preserve"> </w:t>
+                        <w:t xml:space="preserve"> MedCom </w:t>
                       </w:r>
                     </w:p>
                     <w:p>
@@ -9792,38 +9141,8 @@
                               <w:rPr>
                                 <w:lang w:val="en-US"/>
                               </w:rPr>
-                              <w:t xml:space="preserve"> test manager must document completion by continuous screen dumps (.</w:t>
+                              <w:t xml:space="preserve"> test manager must document completion by continuous screen dumps (.png/.jpeg) and/or files/log files (.xml/.json</w:t>
                             </w:r>
-                            <w:proofErr w:type="spellStart"/>
-                            <w:r>
-                              <w:rPr>
-                                <w:lang w:val="en-US"/>
-                              </w:rPr>
-                              <w:t>png</w:t>
-                            </w:r>
-                            <w:proofErr w:type="spellEnd"/>
-                            <w:r>
-                              <w:rPr>
-                                <w:lang w:val="en-US"/>
-                              </w:rPr>
-                              <w:t>/.jpeg) and/or files/log files (.xml</w:t>
-                            </w:r>
-                            <w:proofErr w:type="gramStart"/>
-                            <w:r>
-                              <w:rPr>
-                                <w:lang w:val="en-US"/>
-                              </w:rPr>
-                              <w:t>/.</w:t>
-                            </w:r>
-                            <w:proofErr w:type="spellStart"/>
-                            <w:r>
-                              <w:rPr>
-                                <w:lang w:val="en-US"/>
-                              </w:rPr>
-                              <w:t>json</w:t>
-                            </w:r>
-                            <w:proofErr w:type="spellEnd"/>
-                            <w:proofErr w:type="gramEnd"/>
                             <w:r>
                               <w:rPr>
                                 <w:lang w:val="en-US"/>
@@ -9903,23 +9222,7 @@
                               <w:rPr>
                                 <w:lang w:val="en-GB"/>
                               </w:rPr>
-                              <w:t xml:space="preserve"> </w:t>
-                            </w:r>
-                            <w:proofErr w:type="spellStart"/>
-                            <w:proofErr w:type="gramStart"/>
-                            <w:r>
-                              <w:rPr>
-                                <w:lang w:val="en-GB"/>
-                              </w:rPr>
-                              <w:t>MedCom</w:t>
-                            </w:r>
-                            <w:proofErr w:type="spellEnd"/>
-                            <w:proofErr w:type="gramEnd"/>
-                            <w:r>
-                              <w:rPr>
-                                <w:lang w:val="en-GB"/>
-                              </w:rPr>
-                              <w:t xml:space="preserve"> </w:t>
+                              <w:t xml:space="preserve"> MedCom </w:t>
                             </w:r>
                           </w:p>
                           <w:p>
@@ -10179,38 +9482,8 @@
                         <w:rPr>
                           <w:lang w:val="en-US"/>
                         </w:rPr>
-                        <w:t xml:space="preserve"> test manager must document completion by continuous screen dumps (.</w:t>
+                        <w:t xml:space="preserve"> test manager must document completion by continuous screen dumps (.png/.jpeg) and/or files/log files (.xml/.json</w:t>
                       </w:r>
-                      <w:proofErr w:type="spellStart"/>
-                      <w:r>
-                        <w:rPr>
-                          <w:lang w:val="en-US"/>
-                        </w:rPr>
-                        <w:t>png</w:t>
-                      </w:r>
-                      <w:proofErr w:type="spellEnd"/>
-                      <w:r>
-                        <w:rPr>
-                          <w:lang w:val="en-US"/>
-                        </w:rPr>
-                        <w:t>/.jpeg) and/or files/log files (.xml</w:t>
-                      </w:r>
-                      <w:proofErr w:type="gramStart"/>
-                      <w:r>
-                        <w:rPr>
-                          <w:lang w:val="en-US"/>
-                        </w:rPr>
-                        <w:t>/.</w:t>
-                      </w:r>
-                      <w:proofErr w:type="spellStart"/>
-                      <w:r>
-                        <w:rPr>
-                          <w:lang w:val="en-US"/>
-                        </w:rPr>
-                        <w:t>json</w:t>
-                      </w:r>
-                      <w:proofErr w:type="spellEnd"/>
-                      <w:proofErr w:type="gramEnd"/>
                       <w:r>
                         <w:rPr>
                           <w:lang w:val="en-US"/>
@@ -10290,23 +9563,7 @@
                         <w:rPr>
                           <w:lang w:val="en-GB"/>
                         </w:rPr>
-                        <w:t xml:space="preserve"> </w:t>
-                      </w:r>
-                      <w:proofErr w:type="spellStart"/>
-                      <w:proofErr w:type="gramStart"/>
-                      <w:r>
-                        <w:rPr>
-                          <w:lang w:val="en-GB"/>
-                        </w:rPr>
-                        <w:t>MedCom</w:t>
-                      </w:r>
-                      <w:proofErr w:type="spellEnd"/>
-                      <w:proofErr w:type="gramEnd"/>
-                      <w:r>
-                        <w:rPr>
-                          <w:lang w:val="en-GB"/>
-                        </w:rPr>
-                        <w:t xml:space="preserve"> </w:t>
+                        <w:t xml:space="preserve"> MedCom </w:t>
                       </w:r>
                     </w:p>
                     <w:p>
@@ -10508,11 +9765,9 @@
       </w:r>
       <w:bookmarkEnd w:id="36"/>
       <w:bookmarkEnd w:id="40"/>
-      <w:proofErr w:type="spellStart"/>
       <w:r>
         <w:t>Documentation</w:t>
       </w:r>
-      <w:proofErr w:type="spellEnd"/>
       <w:r>
         <w:t xml:space="preserve"> of</w:t>
       </w:r>
@@ -10537,15 +9792,7 @@
       <w:bookmarkStart w:id="42" w:name="_Toc151468765"/>
       <w:r>
         <w:lastRenderedPageBreak/>
-        <w:t xml:space="preserve">Test of </w:t>
-      </w:r>
-      <w:proofErr w:type="spellStart"/>
-      <w:r>
-        <w:t>TouchStone</w:t>
-      </w:r>
-      <w:proofErr w:type="spellEnd"/>
-      <w:r>
-        <w:t xml:space="preserve"> testscripts</w:t>
+        <w:t>Test of TouchStone testscripts</w:t>
       </w:r>
       <w:bookmarkEnd w:id="41"/>
       <w:bookmarkEnd w:id="42"/>
@@ -10567,16 +9814,8 @@
         <w:rPr>
           <w:lang w:val="en-GB"/>
         </w:rPr>
-        <w:t xml:space="preserve">generates </w:t>
-      </w:r>
-      <w:proofErr w:type="spellStart"/>
-      <w:r>
-        <w:rPr>
-          <w:lang w:val="en-GB"/>
-        </w:rPr>
-        <w:t>HospitalNotification</w:t>
-      </w:r>
-      <w:proofErr w:type="spellEnd"/>
+        <w:t>generates HospitalNotification</w:t>
+      </w:r>
       <w:r>
         <w:rPr>
           <w:lang w:val="en-GB"/>
@@ -10850,7 +10089,6 @@
                 <w:lang w:val="en-US"/>
               </w:rPr>
             </w:pPr>
-            <w:proofErr w:type="spellStart"/>
             <w:r>
               <w:rPr>
                 <w:b/>
@@ -10859,7 +10097,6 @@
               </w:rPr>
               <w:t>MedCom</w:t>
             </w:r>
-            <w:proofErr w:type="spellEnd"/>
             <w:r>
               <w:rPr>
                 <w:b/>
@@ -10897,23 +10134,7 @@
                 <w:rFonts w:eastAsia="Calibri" w:cs="Arial"/>
                 <w:lang w:val="en-GB"/>
               </w:rPr>
-              <w:t xml:space="preserve">Run all test scripts for use cases and user flows in </w:t>
-            </w:r>
-            <w:proofErr w:type="spellStart"/>
-            <w:r>
-              <w:rPr>
-                <w:rFonts w:eastAsia="Calibri" w:cs="Arial"/>
-                <w:lang w:val="en-GB"/>
-              </w:rPr>
-              <w:t>TouchStone</w:t>
-            </w:r>
-            <w:proofErr w:type="spellEnd"/>
-            <w:r>
-              <w:rPr>
-                <w:rFonts w:eastAsia="Calibri" w:cs="Arial"/>
-                <w:lang w:val="en-GB"/>
-              </w:rPr>
-              <w:t>.</w:t>
+              <w:t>Run all test scripts for use cases and user flows in TouchStone.</w:t>
             </w:r>
           </w:p>
         </w:tc>
@@ -10972,7 +10193,6 @@
                 <w:rFonts w:eastAsia="Calibri" w:cs="Arial"/>
               </w:rPr>
             </w:pPr>
-            <w:proofErr w:type="spellStart"/>
             <w:r>
               <w:rPr>
                 <w:rStyle w:val="Pladsholdertekst"/>
@@ -10980,7 +10200,6 @@
               </w:rPr>
               <w:t>Choose</w:t>
             </w:r>
-            <w:proofErr w:type="spellEnd"/>
           </w:p>
           <w:p>
             <w:pPr>
@@ -11038,21 +10257,7 @@
         <w:rPr>
           <w:lang w:val="en-GB"/>
         </w:rPr>
-        <w:t xml:space="preserve">The purpose of these tests is to ensure that the standard is implemented with satisfactory quality, </w:t>
-      </w:r>
-      <w:proofErr w:type="gramStart"/>
-      <w:r>
-        <w:rPr>
-          <w:lang w:val="en-GB"/>
-        </w:rPr>
-        <w:t>i.e.</w:t>
-      </w:r>
-      <w:proofErr w:type="gramEnd"/>
-      <w:r>
-        <w:rPr>
-          <w:lang w:val="en-GB"/>
-        </w:rPr>
-        <w:t xml:space="preserve"> that implementation meets the business requirements for flow and co</w:t>
+        <w:t>The purpose of these tests is to ensure that the standard is implemented with satisfactory quality, i.e. that implementation meets the business requirements for flow and co</w:t>
       </w:r>
       <w:r>
         <w:rPr>
@@ -12590,7 +11795,6 @@
                 <w:lang w:val="en-GB"/>
               </w:rPr>
             </w:pPr>
-            <w:proofErr w:type="spellStart"/>
             <w:r>
               <w:rPr>
                 <w:rFonts w:asciiTheme="minorHAnsi" w:eastAsia="Times New Roman" w:hAnsiTheme="minorHAnsi" w:cstheme="minorHAnsi"/>
@@ -12600,19 +11804,7 @@
                 <w:szCs w:val="24"/>
                 <w:lang w:val="en-GB"/>
               </w:rPr>
-              <w:t>MedCom</w:t>
-            </w:r>
-            <w:proofErr w:type="spellEnd"/>
-            <w:r>
-              <w:rPr>
-                <w:rFonts w:asciiTheme="minorHAnsi" w:eastAsia="Times New Roman" w:hAnsiTheme="minorHAnsi" w:cstheme="minorHAnsi"/>
-                <w:b/>
-                <w:bCs/>
-                <w:color w:val="FFFFFF"/>
-                <w:szCs w:val="24"/>
-                <w:lang w:val="en-GB"/>
-              </w:rPr>
-              <w:t xml:space="preserve"> </w:t>
+              <w:t xml:space="preserve">MedCom </w:t>
             </w:r>
             <w:r>
               <w:rPr>
@@ -12702,21 +11894,7 @@
               <w:rPr>
                 <w:lang w:val="en-GB"/>
               </w:rPr>
-              <w:t xml:space="preserve">Send a valid </w:t>
-            </w:r>
-            <w:proofErr w:type="spellStart"/>
-            <w:r>
-              <w:rPr>
-                <w:lang w:val="en-GB"/>
-              </w:rPr>
-              <w:t>MedCom</w:t>
-            </w:r>
-            <w:proofErr w:type="spellEnd"/>
-            <w:r>
-              <w:rPr>
-                <w:lang w:val="en-GB"/>
-              </w:rPr>
-              <w:t xml:space="preserve"> FHIR</w:t>
+              <w:t>Send a valid MedCom FHIR</w:t>
             </w:r>
             <w:r>
               <w:rPr>
@@ -12734,21 +11912,7 @@
               <w:rPr>
                 <w:lang w:val="en-GB"/>
               </w:rPr>
-              <w:t xml:space="preserve"> a </w:t>
-            </w:r>
-            <w:proofErr w:type="spellStart"/>
-            <w:r>
-              <w:rPr>
-                <w:lang w:val="en-GB"/>
-              </w:rPr>
-              <w:t>HospitalNotification</w:t>
-            </w:r>
-            <w:proofErr w:type="spellEnd"/>
-            <w:r>
-              <w:rPr>
-                <w:lang w:val="en-GB"/>
-              </w:rPr>
-              <w:t xml:space="preserve"> </w:t>
+              <w:t xml:space="preserve"> a HospitalNotification </w:t>
             </w:r>
             <w:r>
               <w:rPr>
@@ -12760,21 +11924,7 @@
               <w:rPr>
                 <w:lang w:val="en-GB"/>
               </w:rPr>
-              <w:t xml:space="preserve"> </w:t>
-            </w:r>
-            <w:proofErr w:type="spellStart"/>
-            <w:r>
-              <w:rPr>
-                <w:lang w:val="en-GB"/>
-              </w:rPr>
-              <w:t>CareCommunication</w:t>
-            </w:r>
-            <w:proofErr w:type="spellEnd"/>
-            <w:r>
-              <w:rPr>
-                <w:lang w:val="en-GB"/>
-              </w:rPr>
-              <w:t xml:space="preserve">) and receive a positive </w:t>
+              <w:t xml:space="preserve"> CareCommunication) and receive a positive </w:t>
             </w:r>
             <w:r>
               <w:rPr>
@@ -13103,7 +12253,6 @@
               </w:rPr>
               <w:t xml:space="preserve"> </w:t>
             </w:r>
-            <w:proofErr w:type="spellStart"/>
             <w:r>
               <w:rPr>
                 <w:lang w:val="en-GB"/>
@@ -13120,14 +12269,7 @@
               <w:rPr>
                 <w:lang w:val="en-GB"/>
               </w:rPr>
-              <w:t>om</w:t>
-            </w:r>
-            <w:proofErr w:type="spellEnd"/>
-            <w:r>
-              <w:rPr>
-                <w:lang w:val="en-GB"/>
-              </w:rPr>
-              <w:t xml:space="preserve"> </w:t>
+              <w:t xml:space="preserve">om </w:t>
             </w:r>
             <w:r>
               <w:rPr>
@@ -13505,19 +12647,11 @@
               </w:rPr>
               <w:t xml:space="preserve">original </w:t>
             </w:r>
-            <w:proofErr w:type="spellStart"/>
-            <w:r>
-              <w:rPr>
-                <w:lang w:val="en-GB"/>
-              </w:rPr>
-              <w:t>MedCom</w:t>
-            </w:r>
-            <w:proofErr w:type="spellEnd"/>
-            <w:r>
-              <w:rPr>
-                <w:lang w:val="en-GB"/>
-              </w:rPr>
-              <w:t xml:space="preserve"> FHIR </w:t>
+            <w:r>
+              <w:rPr>
+                <w:lang w:val="en-GB"/>
+              </w:rPr>
+              <w:t xml:space="preserve">MedCom FHIR </w:t>
             </w:r>
             <w:r>
               <w:rPr>
@@ -13724,18 +12858,9 @@
           <w:rFonts w:asciiTheme="minorHAnsi" w:hAnsiTheme="minorHAnsi" w:cstheme="minorHAnsi"/>
           <w:lang w:val="en-US"/>
         </w:rPr>
-        <w:t xml:space="preserve">due to invalid </w:t>
-      </w:r>
-      <w:proofErr w:type="gramStart"/>
-      <w:r>
-        <w:rPr>
-          <w:rFonts w:asciiTheme="minorHAnsi" w:hAnsiTheme="minorHAnsi" w:cstheme="minorHAnsi"/>
-          <w:lang w:val="en-US"/>
-        </w:rPr>
-        <w:t>content</w:t>
+        <w:t>due to invalid content</w:t>
       </w:r>
       <w:bookmarkEnd w:id="50"/>
-      <w:proofErr w:type="gramEnd"/>
       <w:r>
         <w:rPr>
           <w:rFonts w:asciiTheme="minorHAnsi" w:hAnsiTheme="minorHAnsi" w:cstheme="minorHAnsi"/>
@@ -13956,7 +13081,6 @@
                 <w:lang w:val="en-GB"/>
               </w:rPr>
             </w:pPr>
-            <w:proofErr w:type="spellStart"/>
             <w:r>
               <w:rPr>
                 <w:rFonts w:asciiTheme="minorHAnsi" w:hAnsiTheme="minorHAnsi" w:cstheme="minorHAnsi"/>
@@ -13964,17 +13088,7 @@
                 <w:bCs/>
                 <w:lang w:val="en-GB"/>
               </w:rPr>
-              <w:t>MedCom</w:t>
-            </w:r>
-            <w:proofErr w:type="spellEnd"/>
-            <w:r>
-              <w:rPr>
-                <w:rFonts w:asciiTheme="minorHAnsi" w:hAnsiTheme="minorHAnsi" w:cstheme="minorHAnsi"/>
-                <w:b/>
-                <w:bCs/>
-                <w:lang w:val="en-GB"/>
-              </w:rPr>
-              <w:t xml:space="preserve"> </w:t>
+              <w:t xml:space="preserve">MedCom </w:t>
             </w:r>
             <w:r>
               <w:rPr>
@@ -14045,49 +13159,7 @@
               <w:rPr>
                 <w:lang w:val="en-GB"/>
               </w:rPr>
-              <w:t xml:space="preserve"> an invalid </w:t>
-            </w:r>
-            <w:proofErr w:type="spellStart"/>
-            <w:r>
-              <w:rPr>
-                <w:lang w:val="en-GB"/>
-              </w:rPr>
-              <w:t>MedCom</w:t>
-            </w:r>
-            <w:proofErr w:type="spellEnd"/>
-            <w:r>
-              <w:rPr>
-                <w:lang w:val="en-GB"/>
-              </w:rPr>
-              <w:t xml:space="preserve"> FHIR message (i.e., a </w:t>
-            </w:r>
-            <w:proofErr w:type="spellStart"/>
-            <w:r>
-              <w:rPr>
-                <w:lang w:val="en-GB"/>
-              </w:rPr>
-              <w:t>HospitalNotification</w:t>
-            </w:r>
-            <w:proofErr w:type="spellEnd"/>
-            <w:r>
-              <w:rPr>
-                <w:lang w:val="en-GB"/>
-              </w:rPr>
-              <w:t xml:space="preserve"> or </w:t>
-            </w:r>
-            <w:proofErr w:type="spellStart"/>
-            <w:r>
-              <w:rPr>
-                <w:lang w:val="en-GB"/>
-              </w:rPr>
-              <w:t>CareCommunication</w:t>
-            </w:r>
-            <w:proofErr w:type="spellEnd"/>
-            <w:r>
-              <w:rPr>
-                <w:lang w:val="en-GB"/>
-              </w:rPr>
-              <w:t>) and receive</w:t>
+              <w:t xml:space="preserve"> an invalid MedCom FHIR message (i.e., a HospitalNotification or CareCommunication) and receive</w:t>
             </w:r>
             <w:r>
               <w:rPr>
@@ -14546,21 +13618,7 @@
               <w:rPr>
                 <w:lang w:val="en-GB"/>
               </w:rPr>
-              <w:t xml:space="preserve"> notify the user that the sent </w:t>
-            </w:r>
-            <w:proofErr w:type="spellStart"/>
-            <w:r>
-              <w:rPr>
-                <w:lang w:val="en-GB"/>
-              </w:rPr>
-              <w:t>MedCom</w:t>
-            </w:r>
-            <w:proofErr w:type="spellEnd"/>
-            <w:r>
-              <w:rPr>
-                <w:lang w:val="en-GB"/>
-              </w:rPr>
-              <w:t xml:space="preserve"> FHIR message contains invalid content</w:t>
+              <w:t xml:space="preserve"> notify the user that the sent MedCom FHIR message contains invalid content</w:t>
             </w:r>
             <w:r>
               <w:rPr>
@@ -14596,21 +13654,7 @@
               <w:rPr>
                 <w:lang w:val="en-GB"/>
               </w:rPr>
-              <w:t xml:space="preserve">The user is notified that the sent </w:t>
-            </w:r>
-            <w:proofErr w:type="spellStart"/>
-            <w:r>
-              <w:rPr>
-                <w:lang w:val="en-GB"/>
-              </w:rPr>
-              <w:t>MedCom</w:t>
-            </w:r>
-            <w:proofErr w:type="spellEnd"/>
-            <w:r>
-              <w:rPr>
-                <w:lang w:val="en-GB"/>
-              </w:rPr>
-              <w:t xml:space="preserve"> FHIR message contains invalid content</w:t>
+              <w:t>The user is notified that the sent MedCom FHIR message contains invalid content</w:t>
             </w:r>
             <w:r>
               <w:rPr>
@@ -14841,19 +13885,11 @@
               </w:rPr>
               <w:t xml:space="preserve">is linked to the original </w:t>
             </w:r>
-            <w:proofErr w:type="spellStart"/>
-            <w:r>
-              <w:rPr>
-                <w:lang w:val="en-GB"/>
-              </w:rPr>
-              <w:t>MedCom</w:t>
-            </w:r>
-            <w:proofErr w:type="spellEnd"/>
-            <w:r>
-              <w:rPr>
-                <w:lang w:val="en-GB"/>
-              </w:rPr>
-              <w:t xml:space="preserve"> FHIR me</w:t>
+            <w:r>
+              <w:rPr>
+                <w:lang w:val="en-GB"/>
+              </w:rPr>
+              <w:t>MedCom FHIR me</w:t>
             </w:r>
             <w:r>
               <w:rPr>
@@ -15062,18 +14098,9 @@
           <w:rFonts w:asciiTheme="minorHAnsi" w:hAnsiTheme="minorHAnsi" w:cstheme="minorHAnsi"/>
           <w:lang w:val="en-US"/>
         </w:rPr>
-        <w:t xml:space="preserve">technical </w:t>
-      </w:r>
-      <w:proofErr w:type="gramStart"/>
-      <w:r>
-        <w:rPr>
-          <w:rFonts w:asciiTheme="minorHAnsi" w:hAnsiTheme="minorHAnsi" w:cstheme="minorHAnsi"/>
-          <w:lang w:val="en-US"/>
-        </w:rPr>
-        <w:t>error</w:t>
+        <w:t>technical error</w:t>
       </w:r>
       <w:bookmarkEnd w:id="52"/>
-      <w:proofErr w:type="gramEnd"/>
       <w:r>
         <w:rPr>
           <w:rFonts w:asciiTheme="minorHAnsi" w:hAnsiTheme="minorHAnsi" w:cstheme="minorHAnsi"/>
@@ -15284,7 +14311,6 @@
                 <w:lang w:val="en-GB"/>
               </w:rPr>
             </w:pPr>
-            <w:proofErr w:type="spellStart"/>
             <w:r>
               <w:rPr>
                 <w:rFonts w:asciiTheme="minorHAnsi" w:hAnsiTheme="minorHAnsi" w:cstheme="minorHAnsi"/>
@@ -15292,17 +14318,7 @@
                 <w:bCs/>
                 <w:lang w:val="en-GB"/>
               </w:rPr>
-              <w:t>MedCom</w:t>
-            </w:r>
-            <w:proofErr w:type="spellEnd"/>
-            <w:r>
-              <w:rPr>
-                <w:rFonts w:asciiTheme="minorHAnsi" w:hAnsiTheme="minorHAnsi" w:cstheme="minorHAnsi"/>
-                <w:b/>
-                <w:bCs/>
-                <w:lang w:val="en-GB"/>
-              </w:rPr>
-              <w:t xml:space="preserve"> </w:t>
+              <w:t xml:space="preserve">MedCom </w:t>
             </w:r>
             <w:r>
               <w:rPr>
@@ -16066,18 +15082,9 @@
           <w:rFonts w:asciiTheme="minorHAnsi" w:hAnsiTheme="minorHAnsi" w:cstheme="minorHAnsi"/>
           <w:lang w:val="en-US"/>
         </w:rPr>
-        <w:t xml:space="preserve">not </w:t>
-      </w:r>
-      <w:proofErr w:type="gramStart"/>
-      <w:r>
-        <w:rPr>
-          <w:rFonts w:asciiTheme="minorHAnsi" w:hAnsiTheme="minorHAnsi" w:cstheme="minorHAnsi"/>
-          <w:lang w:val="en-US"/>
-        </w:rPr>
-        <w:t>received</w:t>
+        <w:t>not received</w:t>
       </w:r>
       <w:bookmarkEnd w:id="53"/>
-      <w:proofErr w:type="gramEnd"/>
     </w:p>
     <w:tbl>
       <w:tblPr>
@@ -16290,7 +15297,6 @@
                 <w:lang w:val="en-GB"/>
               </w:rPr>
             </w:pPr>
-            <w:proofErr w:type="spellStart"/>
             <w:r>
               <w:rPr>
                 <w:rFonts w:asciiTheme="minorHAnsi" w:hAnsiTheme="minorHAnsi" w:cstheme="minorHAnsi"/>
@@ -16298,17 +15304,7 @@
                 <w:bCs/>
                 <w:lang w:val="en-GB"/>
               </w:rPr>
-              <w:t>MedCom</w:t>
-            </w:r>
-            <w:proofErr w:type="spellEnd"/>
-            <w:r>
-              <w:rPr>
-                <w:rFonts w:asciiTheme="minorHAnsi" w:hAnsiTheme="minorHAnsi" w:cstheme="minorHAnsi"/>
-                <w:b/>
-                <w:bCs/>
-                <w:lang w:val="en-GB"/>
-              </w:rPr>
-              <w:t xml:space="preserve"> </w:t>
+              <w:t xml:space="preserve">MedCom </w:t>
             </w:r>
             <w:r>
               <w:rPr>
@@ -16390,21 +15386,7 @@
               <w:rPr>
                 <w:lang w:val="en-GB"/>
               </w:rPr>
-              <w:t xml:space="preserve"> if it has not received an Acknowledgement for the sent </w:t>
-            </w:r>
-            <w:proofErr w:type="spellStart"/>
-            <w:r>
-              <w:rPr>
-                <w:lang w:val="en-GB"/>
-              </w:rPr>
-              <w:t>MedCom</w:t>
-            </w:r>
-            <w:proofErr w:type="spellEnd"/>
-            <w:r>
-              <w:rPr>
-                <w:lang w:val="en-GB"/>
-              </w:rPr>
-              <w:t xml:space="preserve"> FHIR message within 30 minutes</w:t>
+              <w:t xml:space="preserve"> if it has not received an Acknowledgement for the sent MedCom FHIR message within 30 minutes</w:t>
             </w:r>
             <w:r>
               <w:rPr>
@@ -16643,82 +15625,50 @@
           <w:rFonts w:asciiTheme="minorHAnsi" w:hAnsiTheme="minorHAnsi" w:cstheme="minorHAnsi"/>
           <w:lang w:val="en-GB"/>
         </w:rPr>
-        <w:t xml:space="preserve">reception of a DK </w:t>
-      </w:r>
-      <w:proofErr w:type="spellStart"/>
-      <w:r>
-        <w:rPr>
-          <w:rFonts w:asciiTheme="minorHAnsi" w:hAnsiTheme="minorHAnsi" w:cstheme="minorHAnsi"/>
+        <w:t xml:space="preserve">reception of a DK MedCom </w:t>
+      </w:r>
+      <w:r>
+        <w:rPr>
           <w:lang w:val="en-GB"/>
         </w:rPr>
-        <w:t>MedCom</w:t>
-      </w:r>
-      <w:proofErr w:type="spellEnd"/>
-      <w:r>
-        <w:rPr>
-          <w:rFonts w:asciiTheme="minorHAnsi" w:hAnsiTheme="minorHAnsi" w:cstheme="minorHAnsi"/>
+        <w:t xml:space="preserve">Acknowledgement is implemented </w:t>
+      </w:r>
+      <w:r>
+        <w:rPr>
           <w:lang w:val="en-GB"/>
         </w:rPr>
+        <w:t xml:space="preserve">with satisfactory quality, </w:t>
+      </w:r>
+      <w:r>
+        <w:rPr>
+          <w:lang w:val="en-GB"/>
+        </w:rPr>
+        <w:t>i.e.,</w:t>
+      </w:r>
+      <w:r>
+        <w:rPr>
+          <w:lang w:val="en-GB"/>
+        </w:rPr>
         <w:t xml:space="preserve"> </w:t>
       </w:r>
       <w:r>
         <w:rPr>
           <w:lang w:val="en-GB"/>
         </w:rPr>
-        <w:t xml:space="preserve">Acknowledgement is implemented </w:t>
+        <w:t>meets the go</w:t>
       </w:r>
       <w:r>
         <w:rPr>
           <w:lang w:val="en-GB"/>
         </w:rPr>
-        <w:t xml:space="preserve">with satisfactory quality, </w:t>
-      </w:r>
-      <w:r>
-        <w:rPr>
+        <w:t xml:space="preserve">vernance for message communication on a general level as well as governance for </w:t>
+      </w:r>
+      <w:r>
+        <w:rPr>
+          <w:rFonts w:asciiTheme="minorHAnsi" w:hAnsiTheme="minorHAnsi" w:cstheme="minorHAnsi"/>
           <w:lang w:val="en-GB"/>
         </w:rPr>
-        <w:t>i.e.,</w:t>
-      </w:r>
-      <w:r>
-        <w:rPr>
-          <w:lang w:val="en-GB"/>
-        </w:rPr>
-        <w:t xml:space="preserve"> </w:t>
-      </w:r>
-      <w:r>
-        <w:rPr>
-          <w:lang w:val="en-GB"/>
-        </w:rPr>
-        <w:t>meets the go</w:t>
-      </w:r>
-      <w:r>
-        <w:rPr>
-          <w:lang w:val="en-GB"/>
-        </w:rPr>
-        <w:t xml:space="preserve">vernance for message communication on a general level as well as governance for </w:t>
-      </w:r>
-      <w:r>
-        <w:rPr>
-          <w:rFonts w:asciiTheme="minorHAnsi" w:hAnsiTheme="minorHAnsi" w:cstheme="minorHAnsi"/>
-          <w:lang w:val="en-GB"/>
-        </w:rPr>
-        <w:t xml:space="preserve">DK </w:t>
-      </w:r>
-      <w:proofErr w:type="spellStart"/>
-      <w:r>
-        <w:rPr>
-          <w:rFonts w:asciiTheme="minorHAnsi" w:hAnsiTheme="minorHAnsi" w:cstheme="minorHAnsi"/>
-          <w:lang w:val="en-GB"/>
-        </w:rPr>
-        <w:t>MedCom</w:t>
-      </w:r>
-      <w:proofErr w:type="spellEnd"/>
-      <w:r>
-        <w:rPr>
-          <w:rFonts w:asciiTheme="minorHAnsi" w:hAnsiTheme="minorHAnsi" w:cstheme="minorHAnsi"/>
-          <w:lang w:val="en-GB"/>
-        </w:rPr>
-        <w:t xml:space="preserve"> Acknowledgement as described in </w:t>
+        <w:t xml:space="preserve">DK MedCom Acknowledgement as described in </w:t>
       </w:r>
       <w:r>
         <w:rPr>
@@ -16918,23 +15868,13 @@
               </w:rPr>
               <w:t xml:space="preserve"> </w:t>
             </w:r>
-            <w:proofErr w:type="spellStart"/>
             <w:r>
               <w:rPr>
                 <w:rFonts w:asciiTheme="minorHAnsi" w:hAnsiTheme="minorHAnsi" w:cstheme="minorHAnsi"/>
                 <w:b/>
                 <w:bCs/>
               </w:rPr>
-              <w:t>step</w:t>
-            </w:r>
-            <w:proofErr w:type="spellEnd"/>
-            <w:r>
-              <w:rPr>
-                <w:rFonts w:asciiTheme="minorHAnsi" w:hAnsiTheme="minorHAnsi" w:cstheme="minorHAnsi"/>
-                <w:b/>
-                <w:bCs/>
-              </w:rPr>
-              <w:t xml:space="preserve"> #</w:t>
+              <w:t>step #</w:t>
             </w:r>
           </w:p>
         </w:tc>
@@ -16997,7 +15937,6 @@
               </w:rPr>
               <w:t xml:space="preserve"> </w:t>
             </w:r>
-            <w:proofErr w:type="spellStart"/>
             <w:r>
               <w:rPr>
                 <w:rFonts w:asciiTheme="minorHAnsi" w:hAnsiTheme="minorHAnsi" w:cstheme="minorHAnsi"/>
@@ -17006,7 +15945,6 @@
               </w:rPr>
               <w:t>data</w:t>
             </w:r>
-            <w:proofErr w:type="spellEnd"/>
           </w:p>
         </w:tc>
         <w:tc>
@@ -17026,34 +15964,14 @@
                 <w:lang w:val="da-DK"/>
               </w:rPr>
             </w:pPr>
-            <w:proofErr w:type="spellStart"/>
             <w:r>
               <w:rPr>
                 <w:rFonts w:asciiTheme="minorHAnsi" w:hAnsiTheme="minorHAnsi" w:cstheme="minorHAnsi"/>
                 <w:b/>
                 <w:bCs/>
               </w:rPr>
-              <w:t>Expected</w:t>
-            </w:r>
-            <w:proofErr w:type="spellEnd"/>
-            <w:r>
-              <w:rPr>
-                <w:rFonts w:asciiTheme="minorHAnsi" w:hAnsiTheme="minorHAnsi" w:cstheme="minorHAnsi"/>
-                <w:b/>
-                <w:bCs/>
-              </w:rPr>
-              <w:t xml:space="preserve"> </w:t>
-            </w:r>
-            <w:proofErr w:type="spellStart"/>
-            <w:r>
-              <w:rPr>
-                <w:rFonts w:asciiTheme="minorHAnsi" w:hAnsiTheme="minorHAnsi" w:cstheme="minorHAnsi"/>
-                <w:b/>
-                <w:bCs/>
-              </w:rPr>
-              <w:t>result</w:t>
-            </w:r>
-            <w:proofErr w:type="spellEnd"/>
+              <w:t>Expected result</w:t>
+            </w:r>
           </w:p>
         </w:tc>
         <w:tc>
@@ -17073,7 +15991,6 @@
                 <w:lang w:val="da-DK"/>
               </w:rPr>
             </w:pPr>
-            <w:proofErr w:type="spellStart"/>
             <w:r>
               <w:rPr>
                 <w:rFonts w:asciiTheme="minorHAnsi" w:hAnsiTheme="minorHAnsi" w:cstheme="minorHAnsi"/>
@@ -17088,27 +16005,16 @@
                 <w:b/>
                 <w:bCs/>
               </w:rPr>
-              <w:t>ctual</w:t>
-            </w:r>
-            <w:proofErr w:type="spellEnd"/>
+              <w:t xml:space="preserve">ctual </w:t>
+            </w:r>
             <w:r>
               <w:rPr>
                 <w:rFonts w:asciiTheme="minorHAnsi" w:hAnsiTheme="minorHAnsi" w:cstheme="minorHAnsi"/>
                 <w:b/>
                 <w:bCs/>
               </w:rPr>
-              <w:t xml:space="preserve"> </w:t>
-            </w:r>
-            <w:proofErr w:type="spellStart"/>
-            <w:r>
-              <w:rPr>
-                <w:rFonts w:asciiTheme="minorHAnsi" w:hAnsiTheme="minorHAnsi" w:cstheme="minorHAnsi"/>
-                <w:b/>
-                <w:bCs/>
-              </w:rPr>
               <w:t>result</w:t>
             </w:r>
-            <w:proofErr w:type="spellEnd"/>
           </w:p>
         </w:tc>
         <w:tc>
@@ -17127,34 +16033,22 @@
                 <w:lang w:val="da-DK"/>
               </w:rPr>
             </w:pPr>
-            <w:proofErr w:type="spellStart"/>
             <w:r>
               <w:rPr>
                 <w:rFonts w:asciiTheme="minorHAnsi" w:hAnsiTheme="minorHAnsi" w:cstheme="minorHAnsi"/>
                 <w:b/>
                 <w:bCs/>
               </w:rPr>
-              <w:t>MedCom</w:t>
-            </w:r>
-            <w:proofErr w:type="spellEnd"/>
+              <w:t xml:space="preserve">MedCom </w:t>
+            </w:r>
             <w:r>
               <w:rPr>
                 <w:rFonts w:asciiTheme="minorHAnsi" w:hAnsiTheme="minorHAnsi" w:cstheme="minorHAnsi"/>
                 <w:b/>
                 <w:bCs/>
               </w:rPr>
-              <w:t xml:space="preserve"> </w:t>
-            </w:r>
-            <w:proofErr w:type="spellStart"/>
-            <w:r>
-              <w:rPr>
-                <w:rFonts w:asciiTheme="minorHAnsi" w:hAnsiTheme="minorHAnsi" w:cstheme="minorHAnsi"/>
-                <w:b/>
-                <w:bCs/>
-              </w:rPr>
               <w:t>assessment</w:t>
             </w:r>
-            <w:proofErr w:type="spellEnd"/>
           </w:p>
         </w:tc>
       </w:tr>
@@ -17539,11 +16433,261 @@
           </w:p>
         </w:tc>
       </w:tr>
+      <w:tr>
+        <w:trPr>
+          <w:cantSplit/>
+        </w:trPr>
+        <w:tc>
+          <w:tcPr>
+            <w:tcW w:w="384" w:type="pct"/>
+          </w:tcPr>
+          <w:p>
+            <w:pPr>
+              <w:pStyle w:val="Overskrift4"/>
+              <w:keepNext w:val="0"/>
+              <w:widowControl w:val="0"/>
+              <w:rPr>
+                <w:rFonts w:asciiTheme="minorHAnsi" w:hAnsiTheme="minorHAnsi" w:cstheme="minorHAnsi"/>
+                <w:b w:val="0"/>
+                <w:bCs w:val="0"/>
+              </w:rPr>
+            </w:pPr>
+            <w:r>
+              <w:rPr>
+                <w:rFonts w:asciiTheme="minorHAnsi" w:hAnsiTheme="minorHAnsi" w:cstheme="minorHAnsi"/>
+                <w:b w:val="0"/>
+                <w:bCs w:val="0"/>
+              </w:rPr>
+              <w:t>3.3.2</w:t>
+            </w:r>
+          </w:p>
+        </w:tc>
+        <w:tc>
+          <w:tcPr>
+            <w:tcW w:w="1290" w:type="pct"/>
+          </w:tcPr>
+          <w:p>
+            <w:pPr>
+              <w:rPr>
+                <w:rFonts w:asciiTheme="minorHAnsi" w:hAnsiTheme="minorHAnsi" w:cstheme="minorHAnsi"/>
+                <w:b/>
+                <w:bCs/>
+                <w:lang w:val="en-US"/>
+              </w:rPr>
+            </w:pPr>
+            <w:r>
+              <w:rPr>
+                <w:rFonts w:asciiTheme="minorHAnsi" w:hAnsiTheme="minorHAnsi" w:cstheme="minorHAnsi"/>
+                <w:b/>
+                <w:bCs/>
+                <w:lang w:val="en-US"/>
+              </w:rPr>
+              <w:t>Format of the HomeCareObservation Message</w:t>
+            </w:r>
+          </w:p>
+          <w:p>
+            <w:pPr>
+              <w:rPr>
+                <w:rFonts w:asciiTheme="minorHAnsi" w:hAnsiTheme="minorHAnsi" w:cstheme="minorHAnsi"/>
+                <w:lang w:val="en-US"/>
+              </w:rPr>
+            </w:pPr>
+            <w:r>
+              <w:rPr>
+                <w:rFonts w:asciiTheme="minorHAnsi" w:hAnsiTheme="minorHAnsi" w:cstheme="minorHAnsi"/>
+                <w:lang w:val="en-US"/>
+              </w:rPr>
+              <w:t>Demonstrate that SUT can handle a</w:t>
+            </w:r>
+            <w:r>
+              <w:rPr>
+                <w:rFonts w:asciiTheme="minorHAnsi" w:hAnsiTheme="minorHAnsi" w:cstheme="minorHAnsi"/>
+                <w:lang w:val="en-US"/>
+              </w:rPr>
+              <w:t xml:space="preserve"> Acknowledge </w:t>
+            </w:r>
+            <w:r>
+              <w:rPr>
+                <w:rFonts w:asciiTheme="minorHAnsi" w:hAnsiTheme="minorHAnsi" w:cstheme="minorHAnsi"/>
+                <w:lang w:val="en-US"/>
+              </w:rPr>
+              <w:t xml:space="preserve">message as an XML and JSON file. </w:t>
+            </w:r>
+          </w:p>
+          <w:p>
+            <w:pPr>
+              <w:rPr>
+                <w:rFonts w:asciiTheme="minorHAnsi" w:hAnsiTheme="minorHAnsi" w:cstheme="minorHAnsi"/>
+                <w:lang w:val="en-US"/>
+              </w:rPr>
+            </w:pPr>
+          </w:p>
+          <w:p>
+            <w:pPr>
+              <w:rPr>
+                <w:rFonts w:asciiTheme="minorHAnsi" w:hAnsiTheme="minorHAnsi" w:cstheme="minorHAnsi"/>
+                <w:lang w:val="en-US"/>
+              </w:rPr>
+            </w:pPr>
+            <w:r>
+              <w:rPr>
+                <w:rFonts w:asciiTheme="minorHAnsi" w:hAnsiTheme="minorHAnsi" w:cstheme="minorHAnsi"/>
+                <w:lang w:val="en-US"/>
+              </w:rPr>
+              <w:t xml:space="preserve">Load the test file with </w:t>
+            </w:r>
+            <w:r>
+              <w:rPr>
+                <w:rFonts w:asciiTheme="minorHAnsi" w:hAnsiTheme="minorHAnsi" w:cstheme="minorHAnsi"/>
+                <w:lang w:val="en-US"/>
+              </w:rPr>
+              <w:t xml:space="preserve">Acknowledgement </w:t>
+            </w:r>
+            <w:r>
+              <w:rPr>
+                <w:rFonts w:asciiTheme="minorHAnsi" w:hAnsiTheme="minorHAnsi" w:cstheme="minorHAnsi"/>
+                <w:lang w:val="en-US"/>
+              </w:rPr>
+              <w:t xml:space="preserve">message in XML format.   </w:t>
+            </w:r>
+          </w:p>
+          <w:p>
+            <w:pPr>
+              <w:rPr>
+                <w:rFonts w:asciiTheme="minorHAnsi" w:hAnsiTheme="minorHAnsi" w:cstheme="minorHAnsi"/>
+                <w:lang w:val="en-US"/>
+              </w:rPr>
+            </w:pPr>
+          </w:p>
+          <w:p>
+            <w:pPr>
+              <w:rPr>
+                <w:rFonts w:asciiTheme="minorHAnsi" w:hAnsiTheme="minorHAnsi" w:cstheme="minorHAnsi"/>
+                <w:lang w:val="en-US"/>
+              </w:rPr>
+            </w:pPr>
+          </w:p>
+          <w:p>
+            <w:pPr>
+              <w:rPr>
+                <w:rFonts w:asciiTheme="minorHAnsi" w:hAnsiTheme="minorHAnsi" w:cstheme="minorHAnsi"/>
+                <w:lang w:val="en-US"/>
+              </w:rPr>
+            </w:pPr>
+            <w:r>
+              <w:rPr>
+                <w:rFonts w:asciiTheme="minorHAnsi" w:hAnsiTheme="minorHAnsi" w:cstheme="minorHAnsi"/>
+                <w:lang w:val="en-US"/>
+              </w:rPr>
+              <w:t xml:space="preserve">Load the test file with Acknowledgement message in JSON format.   </w:t>
+            </w:r>
+          </w:p>
+          <w:p>
+            <w:pPr>
+              <w:rPr>
+                <w:rFonts w:asciiTheme="minorHAnsi" w:eastAsia="Times New Roman" w:hAnsiTheme="minorHAnsi" w:cstheme="minorHAnsi"/>
+                <w:lang w:val="en-US"/>
+              </w:rPr>
+            </w:pPr>
+          </w:p>
+        </w:tc>
+        <w:tc>
+          <w:tcPr>
+            <w:tcW w:w="708" w:type="pct"/>
+          </w:tcPr>
+          <w:p>
+            <w:pPr>
+              <w:widowControl w:val="0"/>
+              <w:spacing w:before="60"/>
+              <w:rPr>
+                <w:rFonts w:asciiTheme="minorHAnsi" w:eastAsia="Times New Roman" w:hAnsiTheme="minorHAnsi" w:cstheme="minorHAnsi"/>
+                <w:shd w:val="clear" w:color="auto" w:fill="FFFFFF"/>
+                <w:lang w:val="en-US"/>
+              </w:rPr>
+            </w:pPr>
+          </w:p>
+        </w:tc>
+        <w:tc>
+          <w:tcPr>
+            <w:tcW w:w="1092" w:type="pct"/>
+          </w:tcPr>
+          <w:p>
+            <w:pPr>
+              <w:widowControl w:val="0"/>
+              <w:spacing w:before="60" w:after="120"/>
+              <w:rPr>
+                <w:rFonts w:asciiTheme="minorHAnsi" w:hAnsiTheme="minorHAnsi" w:cstheme="minorHAnsi"/>
+                <w:lang w:val="en-US"/>
+              </w:rPr>
+            </w:pPr>
+            <w:r>
+              <w:rPr>
+                <w:rFonts w:asciiTheme="minorHAnsi" w:hAnsiTheme="minorHAnsi" w:cstheme="minorHAnsi"/>
+                <w:lang w:val="en-US"/>
+              </w:rPr>
+              <w:t>The SUT loads correctly test files with a</w:t>
+            </w:r>
+            <w:r>
+              <w:rPr>
+                <w:rFonts w:asciiTheme="minorHAnsi" w:hAnsiTheme="minorHAnsi" w:cstheme="minorHAnsi"/>
+                <w:lang w:val="en-US"/>
+              </w:rPr>
+              <w:t xml:space="preserve">n </w:t>
+            </w:r>
+            <w:r>
+              <w:rPr>
+                <w:rFonts w:asciiTheme="minorHAnsi" w:hAnsiTheme="minorHAnsi" w:cstheme="minorHAnsi"/>
+                <w:lang w:val="en-US"/>
+              </w:rPr>
+              <w:t>Acknowledgement</w:t>
+            </w:r>
+            <w:r>
+              <w:rPr>
+                <w:rFonts w:asciiTheme="minorHAnsi" w:hAnsiTheme="minorHAnsi" w:cstheme="minorHAnsi"/>
+                <w:lang w:val="en-US"/>
+              </w:rPr>
+              <w:t xml:space="preserve"> in XML and JSON format.</w:t>
+            </w:r>
+          </w:p>
+        </w:tc>
+        <w:tc>
+          <w:tcPr>
+            <w:tcW w:w="830" w:type="pct"/>
+          </w:tcPr>
+          <w:p>
+            <w:pPr>
+              <w:widowControl w:val="0"/>
+              <w:spacing w:before="60"/>
+              <w:rPr>
+                <w:rFonts w:asciiTheme="minorHAnsi" w:eastAsia="Times New Roman" w:hAnsiTheme="minorHAnsi" w:cstheme="minorHAnsi"/>
+                <w:szCs w:val="24"/>
+                <w:lang w:val="en-US"/>
+              </w:rPr>
+            </w:pPr>
+          </w:p>
+        </w:tc>
+        <w:tc>
+          <w:tcPr>
+            <w:tcW w:w="696" w:type="pct"/>
+          </w:tcPr>
+          <w:p>
+            <w:pPr>
+              <w:widowControl w:val="0"/>
+              <w:spacing w:before="60"/>
+              <w:jc w:val="center"/>
+              <w:rPr>
+                <w:rFonts w:asciiTheme="minorHAnsi" w:hAnsiTheme="minorHAnsi" w:cstheme="minorHAnsi"/>
+              </w:rPr>
+            </w:pPr>
+          </w:p>
+        </w:tc>
+      </w:tr>
     </w:tbl>
     <w:p>
       <w:pPr>
         <w:rPr>
           <w:rFonts w:asciiTheme="minorHAnsi" w:hAnsiTheme="minorHAnsi" w:cstheme="minorHAnsi"/>
+          <w:lang w:val="en-US"/>
         </w:rPr>
       </w:pPr>
     </w:p>
@@ -17603,21 +16747,7 @@
       <w:rPr>
         <w:lang w:val="en-US"/>
       </w:rPr>
-      <w:t xml:space="preserve">Test protocol for receiving a DK </w:t>
-    </w:r>
-    <w:proofErr w:type="spellStart"/>
-    <w:r>
-      <w:rPr>
-        <w:lang w:val="en-US"/>
-      </w:rPr>
-      <w:t>MedCom</w:t>
-    </w:r>
-    <w:proofErr w:type="spellEnd"/>
-    <w:r>
-      <w:rPr>
-        <w:lang w:val="en-US"/>
-      </w:rPr>
-      <w:t xml:space="preserve"> Acknowledgement</w:t>
+      <w:t>Test protocol for receiving a DK MedCom Acknowledgement</w:t>
     </w:r>
     <w:r>
       <w:rPr>
@@ -17725,21 +16855,7 @@
               <w:rPr>
                 <w:lang w:val="en-US"/>
               </w:rPr>
-              <w:t xml:space="preserve"> </w:t>
-            </w:r>
-            <w:proofErr w:type="spellStart"/>
-            <w:r>
-              <w:rPr>
-                <w:lang w:val="en-US"/>
-              </w:rPr>
-              <w:t>af</w:t>
-            </w:r>
-            <w:proofErr w:type="spellEnd"/>
-            <w:r>
-              <w:rPr>
-                <w:lang w:val="en-US"/>
-              </w:rPr>
-              <w:t xml:space="preserve"> </w:t>
+              <w:t xml:space="preserve"> af </w:t>
             </w:r>
             <w:r>
               <w:rPr>
@@ -17800,21 +16916,7 @@
       <w:rPr>
         <w:lang w:val="en-US"/>
       </w:rPr>
-      <w:t xml:space="preserve">Test protocol for receiving a DK </w:t>
-    </w:r>
-    <w:proofErr w:type="spellStart"/>
-    <w:r>
-      <w:rPr>
-        <w:lang w:val="en-US"/>
-      </w:rPr>
-      <w:t>MedCom</w:t>
-    </w:r>
-    <w:proofErr w:type="spellEnd"/>
-    <w:r>
-      <w:rPr>
-        <w:lang w:val="en-US"/>
-      </w:rPr>
-      <w:t xml:space="preserve"> Acknowledgement 2.0.</w:t>
+      <w:t>Test protocol for receiving a DK MedCom Acknowledgement 2.0.</w:t>
     </w:r>
     <w:r>
       <w:rPr>
@@ -18005,7 +17107,6 @@
               <w:szCs w:val="16"/>
             </w:rPr>
           </w:pPr>
-          <w:proofErr w:type="gramStart"/>
           <w:r>
             <w:rPr>
               <w:b/>
@@ -18022,23 +17123,13 @@
             </w:rPr>
             <w:t>and</w:t>
           </w:r>
-          <w:proofErr w:type="gramEnd"/>
           <w:r>
             <w:rPr>
               <w:b/>
               <w:sz w:val="16"/>
               <w:szCs w:val="16"/>
             </w:rPr>
-            <w:t xml:space="preserve"> </w:t>
-          </w:r>
-          <w:proofErr w:type="spellStart"/>
-          <w:r>
-            <w:rPr>
-              <w:b/>
-              <w:sz w:val="16"/>
-              <w:szCs w:val="16"/>
-            </w:rPr>
-            <w:t>proces</w:t>
+            <w:t xml:space="preserve"> proces</w:t>
           </w:r>
           <w:r>
             <w:rPr>
@@ -18048,7 +17139,6 @@
             </w:rPr>
             <w:t>s</w:t>
           </w:r>
-          <w:proofErr w:type="spellEnd"/>
         </w:p>
       </w:tc>
       <w:tc>
@@ -18089,7 +17179,6 @@
               <w:szCs w:val="16"/>
             </w:rPr>
           </w:pPr>
-          <w:proofErr w:type="spellStart"/>
           <w:r>
             <w:rPr>
               <w:b/>
@@ -18098,7 +17187,6 @@
             </w:rPr>
             <w:t>Init</w:t>
           </w:r>
-          <w:proofErr w:type="spellEnd"/>
         </w:p>
       </w:tc>
       <w:tc>
@@ -18189,25 +17277,7 @@
               <w:szCs w:val="16"/>
               <w:lang w:val="en-US"/>
             </w:rPr>
-            <w:t xml:space="preserve">Preparation and modification of a </w:t>
-          </w:r>
-          <w:proofErr w:type="spellStart"/>
-          <w:r>
-            <w:rPr>
-              <w:sz w:val="16"/>
-              <w:szCs w:val="16"/>
-              <w:lang w:val="en-US"/>
-            </w:rPr>
-            <w:t>MedCom</w:t>
-          </w:r>
-          <w:proofErr w:type="spellEnd"/>
-          <w:r>
-            <w:rPr>
-              <w:sz w:val="16"/>
-              <w:szCs w:val="16"/>
-              <w:lang w:val="en-US"/>
-            </w:rPr>
-            <w:t xml:space="preserve"> standard</w:t>
+            <w:t>Preparation and modification of a MedCom standard</w:t>
           </w:r>
         </w:p>
       </w:tc>
@@ -18326,25 +17396,7 @@
               <w:szCs w:val="16"/>
               <w:lang w:val="en-US"/>
             </w:rPr>
-            <w:t xml:space="preserve">DK </w:t>
-          </w:r>
-          <w:proofErr w:type="spellStart"/>
-          <w:r>
-            <w:rPr>
-              <w:sz w:val="16"/>
-              <w:szCs w:val="16"/>
-              <w:lang w:val="en-US"/>
-            </w:rPr>
-            <w:t>MedCom</w:t>
-          </w:r>
-          <w:proofErr w:type="spellEnd"/>
-          <w:r>
-            <w:rPr>
-              <w:sz w:val="16"/>
-              <w:szCs w:val="16"/>
-              <w:lang w:val="en-US"/>
-            </w:rPr>
-            <w:t xml:space="preserve"> Acknowledgement</w:t>
+            <w:t>DK MedCom Acknowledgement</w:t>
           </w:r>
           <w:r>
             <w:rPr>
@@ -18453,7 +17505,7 @@
               <w:sz w:val="16"/>
               <w:szCs w:val="16"/>
             </w:rPr>
-            <w:t>1</w:t>
+            <w:t>7</w:t>
           </w:r>
           <w:r>
             <w:rPr>
@@ -22582,6 +21634,7 @@
     <w:rsid w:val="003A2081"/>
     <w:rsid w:val="00402BF6"/>
     <w:rsid w:val="00440D62"/>
+    <w:rsid w:val="00445C88"/>
     <w:rsid w:val="004C65B5"/>
     <w:rsid w:val="004D5002"/>
     <w:rsid w:val="004E416B"/>
@@ -22592,6 +21645,7 @@
     <w:rsid w:val="005E2967"/>
     <w:rsid w:val="00632C66"/>
     <w:rsid w:val="006E153B"/>
+    <w:rsid w:val="006F6DF9"/>
     <w:rsid w:val="007009EA"/>
     <w:rsid w:val="00752E8F"/>
     <w:rsid w:val="007D2226"/>
@@ -23524,6 +22578,12 @@
 </file>
 
 <file path=customXml/item1.xml><?xml version="1.0" encoding="utf-8"?>
+<p:properties xmlns:p="http://schemas.microsoft.com/office/2006/metadata/properties" xmlns:xsi="http://www.w3.org/2001/XMLSchema-instance" xmlns:pc="http://schemas.microsoft.com/office/infopath/2007/PartnerControls">
+  <documentManagement/>
+</p:properties>
+</file>
+
+<file path=customXml/item2.xml><?xml version="1.0" encoding="utf-8"?>
 <ct:contentTypeSchema xmlns:ct="http://schemas.microsoft.com/office/2006/metadata/contentType" xmlns:ma="http://schemas.microsoft.com/office/2006/metadata/properties/metaAttributes" ct:_="" ma:_="" ma:contentTypeName="Dokument" ma:contentTypeID="0x010100483070673784BD4CAD110FFD7CF97D0D" ma:contentTypeVersion="3" ma:contentTypeDescription="Opret et nyt dokument." ma:contentTypeScope="" ma:versionID="2db50f4b1fdb4df5219d070c8d2f314f">
   <xsd:schema xmlns:xsd="http://www.w3.org/2001/XMLSchema" xmlns:xs="http://www.w3.org/2001/XMLSchema" xmlns:p="http://schemas.microsoft.com/office/2006/metadata/properties" xmlns:ns2="cf2185c5-3d68-4a00-82db-3fe58ad37930" targetNamespace="http://schemas.microsoft.com/office/2006/metadata/properties" ma:root="true" ma:fieldsID="9ef3e9fe21f432e9aa9b3e3012acb687" ns2:_="">
     <xsd:import namespace="cf2185c5-3d68-4a00-82db-3fe58ad37930"/>
@@ -23661,17 +22721,7 @@
 </ct:contentTypeSchema>
 </file>
 
-<file path=customXml/item2.xml><?xml version="1.0" encoding="utf-8"?>
-<p:properties xmlns:p="http://schemas.microsoft.com/office/2006/metadata/properties" xmlns:xsi="http://www.w3.org/2001/XMLSchema-instance" xmlns:pc="http://schemas.microsoft.com/office/infopath/2007/PartnerControls">
-  <documentManagement/>
-</p:properties>
-</file>
-
 <file path=customXml/item3.xml><?xml version="1.0" encoding="utf-8"?>
-<b:Sources xmlns:b="http://schemas.openxmlformats.org/officeDocument/2006/bibliography" xmlns="http://schemas.openxmlformats.org/officeDocument/2006/bibliography" SelectedStyle="\APASixthEditionOfficeOnline.xsl" StyleName="APA" Version="6"/>
-</file>
-
-<file path=customXml/item4.xml><?xml version="1.0" encoding="utf-8"?>
 <?mso-contentType ?>
 <FormTemplates xmlns="http://schemas.microsoft.com/sharepoint/v3/contenttype/forms">
   <Display>DocumentLibraryForm</Display>
@@ -23680,7 +22730,20 @@
 </FormTemplates>
 </file>
 
+<file path=customXml/item4.xml><?xml version="1.0" encoding="utf-8"?>
+<b:Sources xmlns:b="http://schemas.openxmlformats.org/officeDocument/2006/bibliography" xmlns="http://schemas.openxmlformats.org/officeDocument/2006/bibliography" SelectedStyle="\APASixthEditionOfficeOnline.xsl" StyleName="APA" Version="6"/>
+</file>
+
 <file path=customXml/itemProps1.xml><?xml version="1.0" encoding="utf-8"?>
+<ds:datastoreItem xmlns:ds="http://schemas.openxmlformats.org/officeDocument/2006/customXml" ds:itemID="{8D130601-95A1-4E15-BF70-D4BBDE824650}">
+  <ds:schemaRefs>
+    <ds:schemaRef ds:uri="http://schemas.microsoft.com/office/2006/metadata/properties"/>
+    <ds:schemaRef ds:uri="http://schemas.microsoft.com/office/infopath/2007/PartnerControls"/>
+  </ds:schemaRefs>
+</ds:datastoreItem>
+</file>
+
+<file path=customXml/itemProps2.xml><?xml version="1.0" encoding="utf-8"?>
 <ds:datastoreItem xmlns:ds="http://schemas.openxmlformats.org/officeDocument/2006/customXml" ds:itemID="{9D440A69-307B-4AC4-B0D0-2FC854858F72}">
   <ds:schemaRefs>
     <ds:schemaRef ds:uri="http://schemas.microsoft.com/office/2006/metadata/contentType"/>
@@ -23698,27 +22761,18 @@
 </ds:datastoreItem>
 </file>
 
-<file path=customXml/itemProps2.xml><?xml version="1.0" encoding="utf-8"?>
-<ds:datastoreItem xmlns:ds="http://schemas.openxmlformats.org/officeDocument/2006/customXml" ds:itemID="{8D130601-95A1-4E15-BF70-D4BBDE824650}">
+<file path=customXml/itemProps3.xml><?xml version="1.0" encoding="utf-8"?>
+<ds:datastoreItem xmlns:ds="http://schemas.openxmlformats.org/officeDocument/2006/customXml" ds:itemID="{2840DDFD-1BB9-449F-A5C0-0834546E72E6}">
   <ds:schemaRefs>
-    <ds:schemaRef ds:uri="http://schemas.microsoft.com/office/2006/metadata/properties"/>
-    <ds:schemaRef ds:uri="http://schemas.microsoft.com/office/infopath/2007/PartnerControls"/>
+    <ds:schemaRef ds:uri="http://schemas.microsoft.com/sharepoint/v3/contenttype/forms"/>
   </ds:schemaRefs>
 </ds:datastoreItem>
 </file>
 
-<file path=customXml/itemProps3.xml><?xml version="1.0" encoding="utf-8"?>
+<file path=customXml/itemProps4.xml><?xml version="1.0" encoding="utf-8"?>
 <ds:datastoreItem xmlns:ds="http://schemas.openxmlformats.org/officeDocument/2006/customXml" ds:itemID="{45DA9F09-C30C-4EB6-9564-B9329971F239}">
   <ds:schemaRefs>
     <ds:schemaRef ds:uri="http://schemas.openxmlformats.org/officeDocument/2006/bibliography"/>
   </ds:schemaRefs>
 </ds:datastoreItem>
-</file>
-
-<file path=customXml/itemProps4.xml><?xml version="1.0" encoding="utf-8"?>
-<ds:datastoreItem xmlns:ds="http://schemas.openxmlformats.org/officeDocument/2006/customXml" ds:itemID="{2840DDFD-1BB9-449F-A5C0-0834546E72E6}">
-  <ds:schemaRefs>
-    <ds:schemaRef ds:uri="http://schemas.microsoft.com/sharepoint/v3/contenttype/forms"/>
-  </ds:schemaRefs>
-</ds:datastoreItem>
 </file>
</xml_diff>

<commit_message>
testprotocl updated after review
</commit_message>
<xml_diff>
--- a/docs/Acknowledgement_Testprotocol_Receive.docx
+++ b/docs/Acknowledgement_Testprotocol_Receive.docx
@@ -158,7 +158,27 @@
           <w:szCs w:val="56"/>
           <w:lang w:val="en-GB"/>
         </w:rPr>
-        <w:t>DK MedCom Acknowledgement</w:t>
+        <w:t xml:space="preserve">DK </w:t>
+      </w:r>
+      <w:proofErr w:type="spellStart"/>
+      <w:r>
+        <w:rPr>
+          <w:rFonts w:asciiTheme="majorHAnsi" w:hAnsiTheme="majorHAnsi" w:cstheme="majorHAnsi"/>
+          <w:sz w:val="56"/>
+          <w:szCs w:val="56"/>
+          <w:lang w:val="en-GB"/>
+        </w:rPr>
+        <w:t>MedCom</w:t>
+      </w:r>
+      <w:proofErr w:type="spellEnd"/>
+      <w:r>
+        <w:rPr>
+          <w:rFonts w:asciiTheme="majorHAnsi" w:hAnsiTheme="majorHAnsi" w:cstheme="majorHAnsi"/>
+          <w:sz w:val="56"/>
+          <w:szCs w:val="56"/>
+          <w:lang w:val="en-GB"/>
+        </w:rPr>
+        <w:t xml:space="preserve"> Acknowledgement</w:t>
       </w:r>
       <w:r>
         <w:rPr>
@@ -469,7 +489,23 @@
                 <w:sz w:val="16"/>
                 <w:szCs w:val="16"/>
               </w:rPr>
-              <w:t>DK MedCom Acknowledgement</w:t>
+              <w:t xml:space="preserve">DK </w:t>
+            </w:r>
+            <w:proofErr w:type="spellStart"/>
+            <w:r>
+              <w:rPr>
+                <w:sz w:val="16"/>
+                <w:szCs w:val="16"/>
+              </w:rPr>
+              <w:t>MedCom</w:t>
+            </w:r>
+            <w:proofErr w:type="spellEnd"/>
+            <w:r>
+              <w:rPr>
+                <w:sz w:val="16"/>
+                <w:szCs w:val="16"/>
+              </w:rPr>
+              <w:t xml:space="preserve"> Acknowledgement</w:t>
             </w:r>
             <w:r>
               <w:rPr>
@@ -523,7 +559,25 @@
                 <w:sz w:val="16"/>
                 <w:szCs w:val="16"/>
               </w:rPr>
-              <w:t>DK MedCom Kvittering</w:t>
+              <w:t xml:space="preserve">DK </w:t>
+            </w:r>
+            <w:proofErr w:type="spellStart"/>
+            <w:r>
+              <w:rPr>
+                <w:rFonts w:asciiTheme="minorHAnsi" w:hAnsiTheme="minorHAnsi" w:cstheme="minorHAnsi"/>
+                <w:sz w:val="16"/>
+                <w:szCs w:val="16"/>
+              </w:rPr>
+              <w:t>MedCom</w:t>
+            </w:r>
+            <w:proofErr w:type="spellEnd"/>
+            <w:r>
+              <w:rPr>
+                <w:rFonts w:asciiTheme="minorHAnsi" w:hAnsiTheme="minorHAnsi" w:cstheme="minorHAnsi"/>
+                <w:sz w:val="16"/>
+                <w:szCs w:val="16"/>
+              </w:rPr>
+              <w:t xml:space="preserve"> Kvittering</w:t>
             </w:r>
             <w:r>
               <w:rPr>
@@ -1160,13 +1214,29 @@
                 <w:rFonts w:cstheme="minorHAnsi"/>
                 <w:lang w:val="en-GB"/>
               </w:rPr>
-              <w:t xml:space="preserve"> Acknowledgement added. Touchstone testscripts are mad</w:t>
-            </w:r>
+              <w:t xml:space="preserve"> Acknowledgement added. Touchstone </w:t>
+            </w:r>
+            <w:proofErr w:type="spellStart"/>
             <w:r>
               <w:rPr>
                 <w:rFonts w:cstheme="minorHAnsi"/>
                 <w:lang w:val="en-GB"/>
               </w:rPr>
+              <w:t>testscripts</w:t>
+            </w:r>
+            <w:proofErr w:type="spellEnd"/>
+            <w:r>
+              <w:rPr>
+                <w:rFonts w:cstheme="minorHAnsi"/>
+                <w:lang w:val="en-GB"/>
+              </w:rPr>
+              <w:t xml:space="preserve"> are mad</w:t>
+            </w:r>
+            <w:r>
+              <w:rPr>
+                <w:rFonts w:cstheme="minorHAnsi"/>
+                <w:lang w:val="en-GB"/>
+              </w:rPr>
               <w:t>e</w:t>
             </w:r>
             <w:r>
@@ -1188,21 +1258,7 @@
                 <w:rFonts w:cstheme="minorHAnsi"/>
                 <w:lang w:val="en-GB"/>
               </w:rPr>
-              <w:t xml:space="preserve"> T</w:t>
-            </w:r>
-            <w:r>
-              <w:rPr>
-                <w:rFonts w:cstheme="minorHAnsi"/>
-                <w:lang w:val="en-GB"/>
-              </w:rPr>
-              <w:t xml:space="preserve">est step 3.3.2 </w:t>
-            </w:r>
-            <w:r>
-              <w:rPr>
-                <w:rFonts w:cstheme="minorHAnsi"/>
-                <w:lang w:val="en-GB"/>
-              </w:rPr>
-              <w:t xml:space="preserve">: The SUT reacts on the first received Acknowledgement. </w:t>
+              <w:t xml:space="preserve"> </w:t>
             </w:r>
           </w:p>
         </w:tc>
@@ -2938,11 +2994,19 @@
         </w:rPr>
         <w:fldChar w:fldCharType="separate"/>
       </w:r>
+      <w:proofErr w:type="spellStart"/>
       <w:r>
         <w:rPr>
           <w:lang w:val="en-US"/>
         </w:rPr>
-        <w:t>MedCom Acknowledgement</w:t>
+        <w:t>MedCom</w:t>
+      </w:r>
+      <w:proofErr w:type="spellEnd"/>
+      <w:r>
+        <w:rPr>
+          <w:lang w:val="en-US"/>
+        </w:rPr>
+        <w:t xml:space="preserve"> Acknowledgement</w:t>
       </w:r>
       <w:r>
         <w:rPr>
@@ -3028,39 +3092,57 @@
         </w:rPr>
         <w:fldChar w:fldCharType="separate"/>
       </w:r>
+      <w:proofErr w:type="spellStart"/>
       <w:r>
         <w:rPr>
           <w:rFonts w:asciiTheme="minorHAnsi" w:hAnsiTheme="minorHAnsi" w:cstheme="minorHAnsi"/>
           <w:lang w:val="en-US"/>
         </w:rPr>
-        <w:t xml:space="preserve">MedCom </w:t>
-      </w:r>
-      <w:r>
-        <w:rPr>
-          <w:rFonts w:asciiTheme="minorHAnsi" w:hAnsiTheme="minorHAnsi" w:cstheme="minorHAnsi"/>
-        </w:rPr>
-        <w:fldChar w:fldCharType="end"/>
-      </w:r>
+        <w:t>MedCom</w:t>
+      </w:r>
+      <w:proofErr w:type="spellEnd"/>
       <w:r>
         <w:rPr>
           <w:rFonts w:asciiTheme="minorHAnsi" w:hAnsiTheme="minorHAnsi" w:cstheme="minorHAnsi"/>
           <w:lang w:val="en-US"/>
         </w:rPr>
-        <w:t>Acknowled</w:t>
-      </w:r>
+        <w:t xml:space="preserve"> </w:t>
+      </w:r>
+      <w:r>
+        <w:rPr>
+          <w:rFonts w:asciiTheme="minorHAnsi" w:hAnsiTheme="minorHAnsi" w:cstheme="minorHAnsi"/>
+        </w:rPr>
+        <w:fldChar w:fldCharType="end"/>
+      </w:r>
+      <w:proofErr w:type="spellStart"/>
       <w:r>
         <w:rPr>
           <w:rFonts w:asciiTheme="minorHAnsi" w:hAnsiTheme="minorHAnsi" w:cstheme="minorHAnsi"/>
           <w:lang w:val="en-US"/>
         </w:rPr>
-        <w:t>e</w:t>
+        <w:t>Acknowled</w:t>
       </w:r>
       <w:r>
         <w:rPr>
           <w:rFonts w:asciiTheme="minorHAnsi" w:hAnsiTheme="minorHAnsi" w:cstheme="minorHAnsi"/>
           <w:lang w:val="en-US"/>
         </w:rPr>
-        <w:t>gment and</w:t>
+        <w:t>e</w:t>
+      </w:r>
+      <w:r>
+        <w:rPr>
+          <w:rFonts w:asciiTheme="minorHAnsi" w:hAnsiTheme="minorHAnsi" w:cstheme="minorHAnsi"/>
+          <w:lang w:val="en-US"/>
+        </w:rPr>
+        <w:t>gment</w:t>
+      </w:r>
+      <w:proofErr w:type="spellEnd"/>
+      <w:r>
+        <w:rPr>
+          <w:rFonts w:asciiTheme="minorHAnsi" w:hAnsiTheme="minorHAnsi" w:cstheme="minorHAnsi"/>
+          <w:lang w:val="en-US"/>
+        </w:rPr>
+        <w:t xml:space="preserve"> and</w:t>
       </w:r>
       <w:r>
         <w:rPr>
@@ -3263,105 +3345,141 @@
           <w:rFonts w:asciiTheme="minorHAnsi" w:hAnsiTheme="minorHAnsi" w:cstheme="minorHAnsi"/>
           <w:lang w:val="en-US"/>
         </w:rPr>
-        <w:t xml:space="preserve"> MedCom Acknowledgement</w:t>
-      </w:r>
+        <w:t xml:space="preserve"> </w:t>
+      </w:r>
+      <w:proofErr w:type="spellStart"/>
       <w:r>
         <w:rPr>
           <w:rFonts w:asciiTheme="minorHAnsi" w:hAnsiTheme="minorHAnsi" w:cstheme="minorHAnsi"/>
           <w:lang w:val="en-US"/>
         </w:rPr>
-        <w:fldChar w:fldCharType="end"/>
-      </w:r>
+        <w:t>MedCom</w:t>
+      </w:r>
+      <w:proofErr w:type="spellEnd"/>
       <w:r>
         <w:rPr>
           <w:rFonts w:asciiTheme="minorHAnsi" w:hAnsiTheme="minorHAnsi" w:cstheme="minorHAnsi"/>
           <w:lang w:val="en-US"/>
         </w:rPr>
-        <w:t>,</w:t>
+        <w:t xml:space="preserve"> Acknowledgement</w:t>
       </w:r>
       <w:r>
         <w:rPr>
           <w:rFonts w:asciiTheme="minorHAnsi" w:hAnsiTheme="minorHAnsi" w:cstheme="minorHAnsi"/>
           <w:lang w:val="en-US"/>
         </w:rPr>
-        <w:t xml:space="preserve"> (</w:t>
+        <w:fldChar w:fldCharType="end"/>
       </w:r>
       <w:r>
         <w:rPr>
           <w:rFonts w:asciiTheme="minorHAnsi" w:hAnsiTheme="minorHAnsi" w:cstheme="minorHAnsi"/>
           <w:lang w:val="en-US"/>
         </w:rPr>
-        <w:t>D</w:t>
+        <w:t>,</w:t>
       </w:r>
       <w:r>
         <w:rPr>
           <w:rFonts w:asciiTheme="minorHAnsi" w:hAnsiTheme="minorHAnsi" w:cstheme="minorHAnsi"/>
           <w:lang w:val="en-US"/>
         </w:rPr>
-        <w:t>K</w:t>
+        <w:t xml:space="preserve"> (</w:t>
       </w:r>
       <w:r>
         <w:rPr>
           <w:rFonts w:asciiTheme="minorHAnsi" w:hAnsiTheme="minorHAnsi" w:cstheme="minorHAnsi"/>
           <w:lang w:val="en-US"/>
         </w:rPr>
-        <w:t>:</w:t>
+        <w:t>D</w:t>
       </w:r>
       <w:r>
         <w:rPr>
           <w:rFonts w:asciiTheme="minorHAnsi" w:hAnsiTheme="minorHAnsi" w:cstheme="minorHAnsi"/>
           <w:lang w:val="en-US"/>
         </w:rPr>
-        <w:t xml:space="preserve"> MedCom</w:t>
+        <w:t>K</w:t>
       </w:r>
       <w:r>
         <w:rPr>
           <w:rFonts w:asciiTheme="minorHAnsi" w:hAnsiTheme="minorHAnsi" w:cstheme="minorHAnsi"/>
           <w:lang w:val="en-US"/>
         </w:rPr>
-        <w:t xml:space="preserve"> </w:t>
+        <w:t>:</w:t>
       </w:r>
       <w:r>
         <w:rPr>
           <w:rFonts w:asciiTheme="minorHAnsi" w:hAnsiTheme="minorHAnsi" w:cstheme="minorHAnsi"/>
           <w:lang w:val="en-US"/>
         </w:rPr>
-        <w:t>Kvittering</w:t>
-      </w:r>
+        <w:t xml:space="preserve"> </w:t>
+      </w:r>
+      <w:proofErr w:type="spellStart"/>
       <w:r>
         <w:rPr>
           <w:rFonts w:asciiTheme="minorHAnsi" w:hAnsiTheme="minorHAnsi" w:cstheme="minorHAnsi"/>
           <w:lang w:val="en-US"/>
         </w:rPr>
-        <w:t>)</w:t>
-      </w:r>
+        <w:t>MedCom</w:t>
+      </w:r>
+      <w:proofErr w:type="spellEnd"/>
       <w:r>
         <w:rPr>
           <w:rFonts w:asciiTheme="minorHAnsi" w:hAnsiTheme="minorHAnsi" w:cstheme="minorHAnsi"/>
           <w:lang w:val="en-US"/>
         </w:rPr>
-        <w:t>,</w:t>
-      </w:r>
+        <w:t xml:space="preserve"> </w:t>
+      </w:r>
+      <w:proofErr w:type="spellStart"/>
       <w:r>
         <w:rPr>
           <w:rFonts w:asciiTheme="minorHAnsi" w:hAnsiTheme="minorHAnsi" w:cstheme="minorHAnsi"/>
           <w:lang w:val="en-US"/>
         </w:rPr>
-        <w:t xml:space="preserve"> </w:t>
-      </w:r>
+        <w:t>Kvittering</w:t>
+      </w:r>
+      <w:proofErr w:type="spellEnd"/>
       <w:r>
         <w:rPr>
           <w:rFonts w:asciiTheme="minorHAnsi" w:hAnsiTheme="minorHAnsi" w:cstheme="minorHAnsi"/>
           <w:lang w:val="en-US"/>
         </w:rPr>
-        <w:t xml:space="preserve">when a </w:t>
+        <w:t>)</w:t>
       </w:r>
       <w:r>
         <w:rPr>
           <w:rFonts w:asciiTheme="minorHAnsi" w:hAnsiTheme="minorHAnsi" w:cstheme="minorHAnsi"/>
           <w:lang w:val="en-US"/>
         </w:rPr>
-        <w:t xml:space="preserve">MedCom </w:t>
+        <w:t>,</w:t>
+      </w:r>
+      <w:r>
+        <w:rPr>
+          <w:rFonts w:asciiTheme="minorHAnsi" w:hAnsiTheme="minorHAnsi" w:cstheme="minorHAnsi"/>
+          <w:lang w:val="en-US"/>
+        </w:rPr>
+        <w:t xml:space="preserve"> </w:t>
+      </w:r>
+      <w:r>
+        <w:rPr>
+          <w:rFonts w:asciiTheme="minorHAnsi" w:hAnsiTheme="minorHAnsi" w:cstheme="minorHAnsi"/>
+          <w:lang w:val="en-US"/>
+        </w:rPr>
+        <w:t xml:space="preserve">when a </w:t>
+      </w:r>
+      <w:proofErr w:type="spellStart"/>
+      <w:r>
+        <w:rPr>
+          <w:rFonts w:asciiTheme="minorHAnsi" w:hAnsiTheme="minorHAnsi" w:cstheme="minorHAnsi"/>
+          <w:lang w:val="en-US"/>
+        </w:rPr>
+        <w:t>MedCom</w:t>
+      </w:r>
+      <w:proofErr w:type="spellEnd"/>
+      <w:r>
+        <w:rPr>
+          <w:rFonts w:asciiTheme="minorHAnsi" w:hAnsiTheme="minorHAnsi" w:cstheme="minorHAnsi"/>
+          <w:lang w:val="en-US"/>
+        </w:rPr>
+        <w:t xml:space="preserve"> </w:t>
       </w:r>
       <w:r>
         <w:rPr>
@@ -3530,12 +3648,21 @@
         </w:rPr>
       </w:pPr>
       <w:hyperlink w:anchor="_Baggrundsmaterialer_1" w:history="1">
+        <w:proofErr w:type="spellStart"/>
         <w:r>
           <w:rPr>
             <w:rStyle w:val="Hyperlink"/>
             <w:rFonts w:cstheme="minorHAnsi"/>
           </w:rPr>
-          <w:t>Use cases</w:t>
+          <w:t>Use</w:t>
+        </w:r>
+        <w:proofErr w:type="spellEnd"/>
+        <w:r>
+          <w:rPr>
+            <w:rStyle w:val="Hyperlink"/>
+            <w:rFonts w:cstheme="minorHAnsi"/>
+          </w:rPr>
+          <w:t xml:space="preserve"> cases</w:t>
         </w:r>
       </w:hyperlink>
     </w:p>
@@ -3551,12 +3678,21 @@
         </w:rPr>
       </w:pPr>
       <w:hyperlink w:anchor="_Baggrundsmaterialer_1" w:history="1">
+        <w:proofErr w:type="spellStart"/>
         <w:r>
           <w:rPr>
             <w:rStyle w:val="Hyperlink"/>
             <w:rFonts w:cstheme="minorHAnsi"/>
           </w:rPr>
-          <w:t>Implementation Guide</w:t>
+          <w:t>Implementation</w:t>
+        </w:r>
+        <w:proofErr w:type="spellEnd"/>
+        <w:r>
+          <w:rPr>
+            <w:rStyle w:val="Hyperlink"/>
+            <w:rFonts w:cstheme="minorHAnsi"/>
+          </w:rPr>
+          <w:t xml:space="preserve"> Guide</w:t>
         </w:r>
       </w:hyperlink>
       <w:r>
@@ -3578,6 +3714,7 @@
         </w:rPr>
       </w:pPr>
       <w:hyperlink w:anchor="_Baggrundsmaterialer_1" w:history="1">
+        <w:proofErr w:type="spellStart"/>
         <w:r>
           <w:rPr>
             <w:rStyle w:val="Hyperlink"/>
@@ -3585,6 +3722,7 @@
           </w:rPr>
           <w:t>Governance</w:t>
         </w:r>
+        <w:proofErr w:type="spellEnd"/>
       </w:hyperlink>
       <w:r>
         <w:rPr>
@@ -3702,8 +3840,19 @@
           <w:szCs w:val="22"/>
           <w:lang w:val="en-US"/>
         </w:rPr>
-        <w:t>, approved by MedCom</w:t>
-      </w:r>
+        <w:t xml:space="preserve">, approved by </w:t>
+      </w:r>
+      <w:proofErr w:type="spellStart"/>
+      <w:r>
+        <w:rPr>
+          <w:rStyle w:val="normaltextrun"/>
+          <w:rFonts w:ascii="Calibri" w:hAnsi="Calibri" w:cs="Calibri"/>
+          <w:szCs w:val="22"/>
+          <w:lang w:val="en-US"/>
+        </w:rPr>
+        <w:t>MedCom</w:t>
+      </w:r>
+      <w:proofErr w:type="spellEnd"/>
       <w:r>
         <w:rPr>
           <w:rFonts w:cstheme="minorHAnsi"/>
@@ -4717,6 +4866,7 @@
           </mc:Fallback>
         </mc:AlternateContent>
       </w:r>
+      <w:proofErr w:type="spellStart"/>
       <w:r>
         <w:rPr>
           <w:rFonts w:asciiTheme="minorHAnsi" w:hAnsiTheme="minorHAnsi" w:cstheme="minorHAnsi"/>
@@ -4733,12 +4883,19 @@
         <w:rPr>
           <w:rFonts w:asciiTheme="minorHAnsi" w:hAnsiTheme="minorHAnsi" w:cstheme="minorHAnsi"/>
         </w:rPr>
-        <w:t xml:space="preserve">umentation </w:t>
-      </w:r>
+        <w:t>umentation</w:t>
+      </w:r>
+      <w:proofErr w:type="spellEnd"/>
       <w:r>
         <w:rPr>
           <w:rFonts w:asciiTheme="minorHAnsi" w:hAnsiTheme="minorHAnsi" w:cstheme="minorHAnsi"/>
         </w:rPr>
+        <w:t xml:space="preserve"> </w:t>
+      </w:r>
+      <w:r>
+        <w:rPr>
+          <w:rFonts w:asciiTheme="minorHAnsi" w:hAnsiTheme="minorHAnsi" w:cstheme="minorHAnsi"/>
+        </w:rPr>
         <w:t>o</w:t>
       </w:r>
       <w:r>
@@ -4747,11 +4904,19 @@
         </w:rPr>
         <w:t xml:space="preserve">f </w:t>
       </w:r>
+      <w:proofErr w:type="spellStart"/>
       <w:r>
         <w:rPr>
           <w:rFonts w:asciiTheme="minorHAnsi" w:hAnsiTheme="minorHAnsi" w:cstheme="minorHAnsi"/>
         </w:rPr>
-        <w:t>self-test</w:t>
+        <w:t>self</w:t>
+      </w:r>
+      <w:proofErr w:type="spellEnd"/>
+      <w:r>
+        <w:rPr>
+          <w:rFonts w:asciiTheme="minorHAnsi" w:hAnsiTheme="minorHAnsi" w:cstheme="minorHAnsi"/>
+        </w:rPr>
+        <w:t>-test</w:t>
       </w:r>
       <w:bookmarkEnd w:id="8"/>
     </w:p>
@@ -4783,9 +4948,17 @@
         <w:rPr>
           <w:rFonts w:asciiTheme="minorHAnsi" w:hAnsiTheme="minorHAnsi" w:cstheme="minorHAnsi"/>
         </w:rPr>
-        <w:t>ckground material</w:t>
+        <w:t xml:space="preserve">ckground </w:t>
+      </w:r>
+      <w:proofErr w:type="spellStart"/>
+      <w:r>
+        <w:rPr>
+          <w:rFonts w:asciiTheme="minorHAnsi" w:hAnsiTheme="minorHAnsi" w:cstheme="minorHAnsi"/>
+        </w:rPr>
+        <w:t>material</w:t>
       </w:r>
       <w:bookmarkEnd w:id="19"/>
+      <w:proofErr w:type="spellEnd"/>
     </w:p>
     <w:tbl>
       <w:tblPr>
@@ -4943,13 +5116,23 @@
               </w:rPr>
               <w:t xml:space="preserve"> </w:t>
             </w:r>
+            <w:proofErr w:type="spellStart"/>
             <w:r>
               <w:rPr>
                 <w:rFonts w:asciiTheme="minorHAnsi" w:hAnsiTheme="minorHAnsi" w:cstheme="minorHAnsi"/>
                 <w:sz w:val="20"/>
                 <w:szCs w:val="20"/>
               </w:rPr>
-              <w:t>documentation site</w:t>
+              <w:t>documentation</w:t>
+            </w:r>
+            <w:proofErr w:type="spellEnd"/>
+            <w:r>
+              <w:rPr>
+                <w:rFonts w:asciiTheme="minorHAnsi" w:hAnsiTheme="minorHAnsi" w:cstheme="minorHAnsi"/>
+                <w:sz w:val="20"/>
+                <w:szCs w:val="20"/>
+              </w:rPr>
+              <w:t xml:space="preserve"> site</w:t>
             </w:r>
           </w:p>
         </w:tc>
@@ -5126,6 +5309,7 @@
               </w:rPr>
               <w:t xml:space="preserve">to be used in </w:t>
             </w:r>
+            <w:proofErr w:type="spellStart"/>
             <w:r>
               <w:rPr>
                 <w:rFonts w:cstheme="minorHAnsi"/>
@@ -5135,6 +5319,7 @@
               </w:rPr>
               <w:t>TouchStone</w:t>
             </w:r>
+            <w:proofErr w:type="spellEnd"/>
           </w:p>
           <w:p>
             <w:pPr>
@@ -5210,13 +5395,23 @@
               </w:rPr>
               <w:t xml:space="preserve">Acknowledgement </w:t>
             </w:r>
+            <w:proofErr w:type="spellStart"/>
             <w:r>
               <w:rPr>
                 <w:rFonts w:asciiTheme="minorHAnsi" w:hAnsiTheme="minorHAnsi" w:cstheme="minorHAnsi"/>
                 <w:sz w:val="20"/>
                 <w:szCs w:val="20"/>
               </w:rPr>
-              <w:t>Implementation Guide</w:t>
+              <w:t>Implementation</w:t>
+            </w:r>
+            <w:proofErr w:type="spellEnd"/>
+            <w:r>
+              <w:rPr>
+                <w:rFonts w:asciiTheme="minorHAnsi" w:hAnsiTheme="minorHAnsi" w:cstheme="minorHAnsi"/>
+                <w:sz w:val="20"/>
+                <w:szCs w:val="20"/>
+              </w:rPr>
+              <w:t xml:space="preserve"> Guide</w:t>
             </w:r>
           </w:p>
         </w:tc>
@@ -5402,13 +5597,41 @@
                 <w:szCs w:val="20"/>
               </w:rPr>
             </w:pPr>
+            <w:proofErr w:type="spellStart"/>
             <w:r>
               <w:rPr>
                 <w:rFonts w:asciiTheme="minorHAnsi" w:hAnsiTheme="minorHAnsi" w:cstheme="minorHAnsi"/>
                 <w:sz w:val="20"/>
                 <w:szCs w:val="20"/>
               </w:rPr>
-              <w:t xml:space="preserve">Governance for MedCom FHIR </w:t>
+              <w:t>Governance</w:t>
+            </w:r>
+            <w:proofErr w:type="spellEnd"/>
+            <w:r>
+              <w:rPr>
+                <w:rFonts w:asciiTheme="minorHAnsi" w:hAnsiTheme="minorHAnsi" w:cstheme="minorHAnsi"/>
+                <w:sz w:val="20"/>
+                <w:szCs w:val="20"/>
+              </w:rPr>
+              <w:t xml:space="preserve"> for </w:t>
+            </w:r>
+            <w:proofErr w:type="spellStart"/>
+            <w:r>
+              <w:rPr>
+                <w:rFonts w:asciiTheme="minorHAnsi" w:hAnsiTheme="minorHAnsi" w:cstheme="minorHAnsi"/>
+                <w:sz w:val="20"/>
+                <w:szCs w:val="20"/>
+              </w:rPr>
+              <w:t>MedCom</w:t>
+            </w:r>
+            <w:proofErr w:type="spellEnd"/>
+            <w:r>
+              <w:rPr>
+                <w:rFonts w:asciiTheme="minorHAnsi" w:hAnsiTheme="minorHAnsi" w:cstheme="minorHAnsi"/>
+                <w:sz w:val="20"/>
+                <w:szCs w:val="20"/>
+              </w:rPr>
+              <w:t xml:space="preserve"> FHIR </w:t>
             </w:r>
           </w:p>
         </w:tc>
@@ -5487,8 +5710,9 @@
                 <w:szCs w:val="20"/>
                 <w:lang w:val="en-US"/>
               </w:rPr>
-              <w:t>Governance for MedCom’s FHIR standards, which describes general rules for all MedCom standards and specific rules for this standard, as well as for sending</w:t>
-            </w:r>
+              <w:t xml:space="preserve">Governance for </w:t>
+            </w:r>
+            <w:proofErr w:type="spellStart"/>
             <w:r>
               <w:rPr>
                 <w:rFonts w:asciiTheme="minorHAnsi" w:hAnsiTheme="minorHAnsi" w:cstheme="minorHAnsi"/>
@@ -5496,25 +5720,19 @@
                 <w:szCs w:val="20"/>
                 <w:lang w:val="en-US"/>
               </w:rPr>
-              <w:t>.</w:t>
-            </w:r>
-          </w:p>
-        </w:tc>
-      </w:tr>
-      <w:tr>
-        <w:tc>
-          <w:tcPr>
-            <w:tcW w:w="2263" w:type="dxa"/>
-          </w:tcPr>
-          <w:p>
-            <w:pPr>
+              <w:t>MedCom’s</w:t>
+            </w:r>
+            <w:proofErr w:type="spellEnd"/>
+            <w:r>
               <w:rPr>
                 <w:rFonts w:asciiTheme="minorHAnsi" w:hAnsiTheme="minorHAnsi" w:cstheme="minorHAnsi"/>
                 <w:sz w:val="20"/>
                 <w:szCs w:val="20"/>
                 <w:lang w:val="en-US"/>
               </w:rPr>
-            </w:pPr>
+              <w:t xml:space="preserve"> FHIR standards, which describes general rules for all </w:t>
+            </w:r>
+            <w:proofErr w:type="spellStart"/>
             <w:r>
               <w:rPr>
                 <w:rFonts w:asciiTheme="minorHAnsi" w:hAnsiTheme="minorHAnsi" w:cstheme="minorHAnsi"/>
@@ -5522,8 +5740,9 @@
                 <w:szCs w:val="20"/>
                 <w:lang w:val="en-US"/>
               </w:rPr>
-              <w:t xml:space="preserve">SOP </w:t>
-            </w:r>
+              <w:t>MedCom</w:t>
+            </w:r>
+            <w:proofErr w:type="spellEnd"/>
             <w:r>
               <w:rPr>
                 <w:rFonts w:asciiTheme="minorHAnsi" w:hAnsiTheme="minorHAnsi" w:cstheme="minorHAnsi"/>
@@ -5531,7 +5750,7 @@
                 <w:szCs w:val="20"/>
                 <w:lang w:val="en-US"/>
               </w:rPr>
-              <w:t xml:space="preserve">7.2 </w:t>
+              <w:t xml:space="preserve"> standards and specific rules for this standard, as well as for sending</w:t>
             </w:r>
             <w:r>
               <w:rPr>
@@ -5540,17 +5759,25 @@
                 <w:szCs w:val="20"/>
                 <w:lang w:val="en-US"/>
               </w:rPr>
-              <w:t>for MedCom</w:t>
-            </w:r>
-            <w:r>
+              <w:t>.</w:t>
+            </w:r>
+          </w:p>
+        </w:tc>
+      </w:tr>
+      <w:tr>
+        <w:tc>
+          <w:tcPr>
+            <w:tcW w:w="2263" w:type="dxa"/>
+          </w:tcPr>
+          <w:p>
+            <w:pPr>
               <w:rPr>
                 <w:rFonts w:asciiTheme="minorHAnsi" w:hAnsiTheme="minorHAnsi" w:cstheme="minorHAnsi"/>
                 <w:sz w:val="20"/>
                 <w:szCs w:val="20"/>
                 <w:lang w:val="en-US"/>
               </w:rPr>
-              <w:t>’</w:t>
-            </w:r>
+            </w:pPr>
             <w:r>
               <w:rPr>
                 <w:rFonts w:asciiTheme="minorHAnsi" w:hAnsiTheme="minorHAnsi" w:cstheme="minorHAnsi"/>
@@ -5558,7 +5785,63 @@
                 <w:szCs w:val="20"/>
                 <w:lang w:val="en-US"/>
               </w:rPr>
-              <w:t xml:space="preserve">s test </w:t>
+              <w:t xml:space="preserve">SOP </w:t>
+            </w:r>
+            <w:r>
+              <w:rPr>
+                <w:rFonts w:asciiTheme="minorHAnsi" w:hAnsiTheme="minorHAnsi" w:cstheme="minorHAnsi"/>
+                <w:sz w:val="20"/>
+                <w:szCs w:val="20"/>
+                <w:lang w:val="en-US"/>
+              </w:rPr>
+              <w:t xml:space="preserve">7.2 </w:t>
+            </w:r>
+            <w:r>
+              <w:rPr>
+                <w:rFonts w:asciiTheme="minorHAnsi" w:hAnsiTheme="minorHAnsi" w:cstheme="minorHAnsi"/>
+                <w:sz w:val="20"/>
+                <w:szCs w:val="20"/>
+                <w:lang w:val="en-US"/>
+              </w:rPr>
+              <w:t xml:space="preserve">for </w:t>
+            </w:r>
+            <w:proofErr w:type="spellStart"/>
+            <w:r>
+              <w:rPr>
+                <w:rFonts w:asciiTheme="minorHAnsi" w:hAnsiTheme="minorHAnsi" w:cstheme="minorHAnsi"/>
+                <w:sz w:val="20"/>
+                <w:szCs w:val="20"/>
+                <w:lang w:val="en-US"/>
+              </w:rPr>
+              <w:t>MedCom</w:t>
+            </w:r>
+            <w:r>
+              <w:rPr>
+                <w:rFonts w:asciiTheme="minorHAnsi" w:hAnsiTheme="minorHAnsi" w:cstheme="minorHAnsi"/>
+                <w:sz w:val="20"/>
+                <w:szCs w:val="20"/>
+                <w:lang w:val="en-US"/>
+              </w:rPr>
+              <w:t>’</w:t>
+            </w:r>
+            <w:r>
+              <w:rPr>
+                <w:rFonts w:asciiTheme="minorHAnsi" w:hAnsiTheme="minorHAnsi" w:cstheme="minorHAnsi"/>
+                <w:sz w:val="20"/>
+                <w:szCs w:val="20"/>
+                <w:lang w:val="en-US"/>
+              </w:rPr>
+              <w:t>s</w:t>
+            </w:r>
+            <w:proofErr w:type="spellEnd"/>
+            <w:r>
+              <w:rPr>
+                <w:rFonts w:asciiTheme="minorHAnsi" w:hAnsiTheme="minorHAnsi" w:cstheme="minorHAnsi"/>
+                <w:sz w:val="20"/>
+                <w:szCs w:val="20"/>
+                <w:lang w:val="en-US"/>
+              </w:rPr>
+              <w:t xml:space="preserve"> test </w:t>
             </w:r>
             <w:r>
               <w:rPr>
@@ -5665,7 +5948,27 @@
                 <w:szCs w:val="20"/>
                 <w:lang w:val="en-US"/>
               </w:rPr>
-              <w:t>Description of test and certification of MedCom standards and other tests courses.</w:t>
+              <w:t xml:space="preserve">Description of test and certification of </w:t>
+            </w:r>
+            <w:proofErr w:type="spellStart"/>
+            <w:r>
+              <w:rPr>
+                <w:rFonts w:asciiTheme="minorHAnsi" w:hAnsiTheme="minorHAnsi" w:cstheme="minorHAnsi"/>
+                <w:sz w:val="20"/>
+                <w:szCs w:val="20"/>
+                <w:lang w:val="en-US"/>
+              </w:rPr>
+              <w:t>MedCom</w:t>
+            </w:r>
+            <w:proofErr w:type="spellEnd"/>
+            <w:r>
+              <w:rPr>
+                <w:rFonts w:asciiTheme="minorHAnsi" w:hAnsiTheme="minorHAnsi" w:cstheme="minorHAnsi"/>
+                <w:sz w:val="20"/>
+                <w:szCs w:val="20"/>
+                <w:lang w:val="en-US"/>
+              </w:rPr>
+              <w:t xml:space="preserve"> standards and other tests courses.</w:t>
             </w:r>
           </w:p>
         </w:tc>
@@ -5954,9 +6257,17 @@
         <w:rPr>
           <w:rFonts w:asciiTheme="minorHAnsi" w:hAnsiTheme="minorHAnsi" w:cstheme="minorHAnsi"/>
         </w:rPr>
-        <w:t xml:space="preserve"> tools</w:t>
+        <w:t xml:space="preserve"> </w:t>
+      </w:r>
+      <w:proofErr w:type="spellStart"/>
+      <w:r>
+        <w:rPr>
+          <w:rFonts w:asciiTheme="minorHAnsi" w:hAnsiTheme="minorHAnsi" w:cstheme="minorHAnsi"/>
+        </w:rPr>
+        <w:t>tools</w:t>
       </w:r>
       <w:bookmarkEnd w:id="23"/>
+      <w:proofErr w:type="spellEnd"/>
     </w:p>
     <w:tbl>
       <w:tblPr>
@@ -6024,6 +6335,7 @@
                 <w:bCs/>
               </w:rPr>
             </w:pPr>
+            <w:proofErr w:type="spellStart"/>
             <w:r>
               <w:rPr>
                 <w:b/>
@@ -6031,6 +6343,7 @@
               </w:rPr>
               <w:t>Description</w:t>
             </w:r>
+            <w:proofErr w:type="spellEnd"/>
           </w:p>
         </w:tc>
       </w:tr>
@@ -6061,8 +6374,16 @@
               <w:rPr>
                 <w:lang w:val="en-US"/>
               </w:rPr>
-              <w:t>server with MedCom</w:t>
-            </w:r>
+              <w:t xml:space="preserve">server with </w:t>
+            </w:r>
+            <w:proofErr w:type="spellStart"/>
+            <w:r>
+              <w:rPr>
+                <w:lang w:val="en-US"/>
+              </w:rPr>
+              <w:t>MedCom</w:t>
+            </w:r>
+            <w:proofErr w:type="spellEnd"/>
             <w:r>
               <w:rPr>
                 <w:lang w:val="en-US"/>
@@ -6104,7 +6425,21 @@
               <w:rPr>
                 <w:lang w:val="en-US"/>
               </w:rPr>
-              <w:t>Public server that validates against MedCom's FHIR profiles. It is permitted to use the server for testing the upload/download of FHIR resources.</w:t>
+              <w:t xml:space="preserve">Public server that validates against </w:t>
+            </w:r>
+            <w:proofErr w:type="spellStart"/>
+            <w:r>
+              <w:rPr>
+                <w:lang w:val="en-US"/>
+              </w:rPr>
+              <w:t>MedCom's</w:t>
+            </w:r>
+            <w:proofErr w:type="spellEnd"/>
+            <w:r>
+              <w:rPr>
+                <w:lang w:val="en-US"/>
+              </w:rPr>
+              <w:t xml:space="preserve"> FHIR profiles. It is permitted to use the server for testing the upload/download of FHIR resources.</w:t>
             </w:r>
           </w:p>
         </w:tc>
@@ -6115,9 +6450,11 @@
             <w:tcW w:w="3373" w:type="dxa"/>
           </w:tcPr>
           <w:p>
+            <w:proofErr w:type="spellStart"/>
             <w:r>
               <w:t>TouchStone</w:t>
             </w:r>
+            <w:proofErr w:type="spellEnd"/>
           </w:p>
         </w:tc>
         <w:tc>
@@ -6197,7 +6534,21 @@
               <w:rPr>
                 <w:lang w:val="en-US"/>
               </w:rPr>
-              <w:t xml:space="preserve">The vendor can get access to TouchStone as an </w:t>
+              <w:t xml:space="preserve">The vendor can get access to </w:t>
+            </w:r>
+            <w:proofErr w:type="spellStart"/>
+            <w:r>
+              <w:rPr>
+                <w:lang w:val="en-US"/>
+              </w:rPr>
+              <w:t>TouchStone</w:t>
+            </w:r>
+            <w:proofErr w:type="spellEnd"/>
+            <w:r>
+              <w:rPr>
+                <w:lang w:val="en-US"/>
+              </w:rPr>
+              <w:t xml:space="preserve"> as an </w:t>
             </w:r>
             <w:r>
               <w:rPr>
@@ -6215,7 +6566,21 @@
               <w:rPr>
                 <w:lang w:val="en-US"/>
               </w:rPr>
-              <w:t xml:space="preserve">- either through a license that MedCom supplies (inquiry at </w:t>
+              <w:t xml:space="preserve">- either through a license that </w:t>
+            </w:r>
+            <w:proofErr w:type="spellStart"/>
+            <w:r>
+              <w:rPr>
+                <w:lang w:val="en-US"/>
+              </w:rPr>
+              <w:t>MedCom</w:t>
+            </w:r>
+            <w:proofErr w:type="spellEnd"/>
+            <w:r>
+              <w:rPr>
+                <w:lang w:val="en-US"/>
+              </w:rPr>
+              <w:t xml:space="preserve"> supplies (inquiry at </w:t>
             </w:r>
             <w:hyperlink r:id="rId22" w:history="1">
               <w:r>
@@ -6280,8 +6645,18 @@
                   <w:rFonts w:ascii="Calibri" w:hAnsi="Calibri" w:cstheme="minorBidi"/>
                   <w:lang w:val="en-GB"/>
                 </w:rPr>
-                <w:t xml:space="preserve"> TouchStone</w:t>
+                <w:t xml:space="preserve"> </w:t>
               </w:r>
+              <w:proofErr w:type="spellStart"/>
+              <w:r>
+                <w:rPr>
+                  <w:rStyle w:val="Hyperlink"/>
+                  <w:rFonts w:ascii="Calibri" w:hAnsi="Calibri" w:cstheme="minorBidi"/>
+                  <w:lang w:val="en-GB"/>
+                </w:rPr>
+                <w:t>TouchStone</w:t>
+              </w:r>
+              <w:proofErr w:type="spellEnd"/>
             </w:hyperlink>
             <w:r>
               <w:rPr>
@@ -6309,8 +6684,13 @@
           </w:tcPr>
           <w:p>
             <w:bookmarkStart w:id="24" w:name="TSTestScripts"/>
-            <w:r>
-              <w:t>TouchStone test scripts</w:t>
+            <w:proofErr w:type="spellStart"/>
+            <w:r>
+              <w:t>TouchStone</w:t>
+            </w:r>
+            <w:proofErr w:type="spellEnd"/>
+            <w:r>
+              <w:t xml:space="preserve"> test scripts</w:t>
             </w:r>
             <w:bookmarkEnd w:id="24"/>
           </w:p>
@@ -6380,7 +6760,16 @@
                   <w:rFonts w:ascii="Calibri" w:hAnsi="Calibri" w:cstheme="minorBidi"/>
                   <w:lang w:val="en-GB"/>
                 </w:rPr>
-                <w:t>instructions for To</w:t>
+                <w:t xml:space="preserve">instructions for </w:t>
+              </w:r>
+              <w:proofErr w:type="spellStart"/>
+              <w:r>
+                <w:rPr>
+                  <w:rStyle w:val="Hyperlink"/>
+                  <w:rFonts w:ascii="Calibri" w:hAnsi="Calibri" w:cstheme="minorBidi"/>
+                  <w:lang w:val="en-GB"/>
+                </w:rPr>
+                <w:t>To</w:t>
               </w:r>
               <w:r>
                 <w:rPr>
@@ -6388,7 +6777,16 @@
                   <w:rFonts w:ascii="Calibri" w:hAnsi="Calibri" w:cstheme="minorBidi"/>
                   <w:lang w:val="en-GB"/>
                 </w:rPr>
-                <w:t>uchStone here</w:t>
+                <w:t>uchStone</w:t>
+              </w:r>
+              <w:proofErr w:type="spellEnd"/>
+              <w:r>
+                <w:rPr>
+                  <w:rStyle w:val="Hyperlink"/>
+                  <w:rFonts w:ascii="Calibri" w:hAnsi="Calibri" w:cstheme="minorBidi"/>
+                  <w:lang w:val="en-GB"/>
+                </w:rPr>
+                <w:t xml:space="preserve"> here</w:t>
               </w:r>
             </w:hyperlink>
             <w:r>
@@ -6447,6 +6845,7 @@
         </w:rPr>
         <w:t xml:space="preserve"> </w:t>
       </w:r>
+      <w:proofErr w:type="spellStart"/>
       <w:r>
         <w:rPr>
           <w:rFonts w:asciiTheme="minorHAnsi" w:hAnsiTheme="minorHAnsi" w:cstheme="minorHAnsi"/>
@@ -6454,6 +6853,7 @@
         <w:t>result</w:t>
       </w:r>
       <w:bookmarkEnd w:id="25"/>
+      <w:proofErr w:type="spellEnd"/>
     </w:p>
     <w:p>
       <w:pPr>
@@ -7009,6 +7409,7 @@
         </w:rPr>
         <w:t xml:space="preserve">: </w:t>
       </w:r>
+      <w:proofErr w:type="spellStart"/>
       <w:r>
         <w:rPr>
           <w:lang w:val="en-GB"/>
@@ -7021,6 +7422,7 @@
         </w:rPr>
         <w:t>vittering</w:t>
       </w:r>
+      <w:proofErr w:type="spellEnd"/>
       <w:r>
         <w:rPr>
           <w:lang w:val="en-GB"/>
@@ -7041,13 +7443,23 @@
         <w:t xml:space="preserve">For further information, please read: </w:t>
       </w:r>
       <w:hyperlink w:anchor="TestCertificering" w:history="1">
+        <w:proofErr w:type="spellStart"/>
         <w:r>
           <w:rPr>
             <w:rStyle w:val="Hyperlink"/>
             <w:rFonts w:ascii="Calibri" w:hAnsi="Calibri" w:cstheme="minorBidi"/>
             <w:lang w:val="en-US"/>
           </w:rPr>
-          <w:t>MedCom’s test and</w:t>
+          <w:t>MedCom’s</w:t>
+        </w:r>
+        <w:proofErr w:type="spellEnd"/>
+        <w:r>
+          <w:rPr>
+            <w:rStyle w:val="Hyperlink"/>
+            <w:rFonts w:ascii="Calibri" w:hAnsi="Calibri" w:cstheme="minorBidi"/>
+            <w:lang w:val="en-US"/>
+          </w:rPr>
+          <w:t xml:space="preserve"> test and</w:t>
         </w:r>
       </w:hyperlink>
       <w:r>
@@ -7852,7 +8264,21 @@
         <w:rPr>
           <w:lang w:val="en-US"/>
         </w:rPr>
-        <w:t xml:space="preserve">Note: This table must be completed by MedCom when the test </w:t>
+        <w:t xml:space="preserve">Note: This table must be completed by </w:t>
+      </w:r>
+      <w:proofErr w:type="spellStart"/>
+      <w:r>
+        <w:rPr>
+          <w:lang w:val="en-US"/>
+        </w:rPr>
+        <w:t>MedCom</w:t>
+      </w:r>
+      <w:proofErr w:type="spellEnd"/>
+      <w:r>
+        <w:rPr>
+          <w:lang w:val="en-US"/>
+        </w:rPr>
+        <w:t xml:space="preserve"> when the test </w:t>
       </w:r>
       <w:r>
         <w:rPr>
@@ -8154,13 +8580,23 @@
                 <w:text w:multiLine="1"/>
               </w:sdtPr>
               <w:sdtContent>
+                <w:proofErr w:type="spellStart"/>
                 <w:r>
                   <w:rPr>
                     <w:rFonts w:cs="Calibri"/>
                     <w:color w:val="7E7E7E"/>
                   </w:rPr>
-                  <w:t xml:space="preserve">Completed by </w:t>
+                  <w:t>Completed</w:t>
                 </w:r>
+                <w:proofErr w:type="spellEnd"/>
+                <w:r>
+                  <w:rPr>
+                    <w:rFonts w:cs="Calibri"/>
+                    <w:color w:val="7E7E7E"/>
+                  </w:rPr>
+                  <w:t xml:space="preserve"> by </w:t>
+                </w:r>
+                <w:proofErr w:type="spellStart"/>
                 <w:r>
                   <w:rPr>
                     <w:rFonts w:cs="Calibri"/>
@@ -8168,6 +8604,7 @@
                   </w:rPr>
                   <w:t>MedCom</w:t>
                 </w:r>
+                <w:proofErr w:type="spellEnd"/>
               </w:sdtContent>
             </w:sdt>
           </w:p>
@@ -8227,7 +8664,27 @@
                     <w:szCs w:val="21"/>
                     <w:lang w:val="en-US"/>
                   </w:rPr>
-                  <w:t>The name of the MedCom responsible (initials) for this test</w:t>
+                  <w:t xml:space="preserve">The name of the </w:t>
+                </w:r>
+                <w:proofErr w:type="spellStart"/>
+                <w:r>
+                  <w:rPr>
+                    <w:color w:val="7E7E7E"/>
+                    <w:sz w:val="21"/>
+                    <w:szCs w:val="21"/>
+                    <w:lang w:val="en-US"/>
+                  </w:rPr>
+                  <w:t>MedCom</w:t>
+                </w:r>
+                <w:proofErr w:type="spellEnd"/>
+                <w:r>
+                  <w:rPr>
+                    <w:color w:val="7E7E7E"/>
+                    <w:sz w:val="21"/>
+                    <w:szCs w:val="21"/>
+                    <w:lang w:val="en-US"/>
+                  </w:rPr>
+                  <w:t xml:space="preserve"> responsible (initials) for this test</w:t>
                 </w:r>
               </w:sdtContent>
             </w:sdt>
@@ -8323,12 +8780,28 @@
         </w:rPr>
         <w:t xml:space="preserve">of </w:t>
       </w:r>
+      <w:proofErr w:type="spellStart"/>
       <w:r>
         <w:rPr>
           <w:lang w:val="en-GB"/>
         </w:rPr>
-        <w:t>TouchStone testscripts</w:t>
-      </w:r>
+        <w:t>TouchStone</w:t>
+      </w:r>
+      <w:proofErr w:type="spellEnd"/>
+      <w:r>
+        <w:rPr>
+          <w:lang w:val="en-GB"/>
+        </w:rPr>
+        <w:t xml:space="preserve"> </w:t>
+      </w:r>
+      <w:proofErr w:type="spellStart"/>
+      <w:r>
+        <w:rPr>
+          <w:lang w:val="en-GB"/>
+        </w:rPr>
+        <w:t>testscripts</w:t>
+      </w:r>
+      <w:proofErr w:type="spellEnd"/>
     </w:p>
     <w:p>
       <w:pPr>
@@ -9901,9 +10374,11 @@
       </w:r>
       <w:bookmarkEnd w:id="36"/>
       <w:bookmarkEnd w:id="40"/>
+      <w:proofErr w:type="spellStart"/>
       <w:r>
         <w:t>Documentation</w:t>
       </w:r>
+      <w:proofErr w:type="spellEnd"/>
       <w:r>
         <w:t xml:space="preserve"> of</w:t>
       </w:r>
@@ -9928,7 +10403,15 @@
       <w:bookmarkStart w:id="42" w:name="_Toc151468765"/>
       <w:r>
         <w:lastRenderedPageBreak/>
-        <w:t>Test of TouchStone testscripts</w:t>
+        <w:t xml:space="preserve">Test of </w:t>
+      </w:r>
+      <w:proofErr w:type="spellStart"/>
+      <w:r>
+        <w:t>TouchStone</w:t>
+      </w:r>
+      <w:proofErr w:type="spellEnd"/>
+      <w:r>
+        <w:t xml:space="preserve"> testscripts</w:t>
       </w:r>
       <w:bookmarkEnd w:id="41"/>
       <w:bookmarkEnd w:id="42"/>
@@ -9950,8 +10433,16 @@
         <w:rPr>
           <w:lang w:val="en-GB"/>
         </w:rPr>
-        <w:t>generates HospitalNotification</w:t>
-      </w:r>
+        <w:t xml:space="preserve">generates </w:t>
+      </w:r>
+      <w:proofErr w:type="spellStart"/>
+      <w:r>
+        <w:rPr>
+          <w:lang w:val="en-GB"/>
+        </w:rPr>
+        <w:t>HospitalNotification</w:t>
+      </w:r>
+      <w:proofErr w:type="spellEnd"/>
       <w:r>
         <w:rPr>
           <w:lang w:val="en-GB"/>
@@ -10225,6 +10716,7 @@
                 <w:lang w:val="en-US"/>
               </w:rPr>
             </w:pPr>
+            <w:proofErr w:type="spellStart"/>
             <w:r>
               <w:rPr>
                 <w:b/>
@@ -10233,6 +10725,7 @@
               </w:rPr>
               <w:t>MedCom</w:t>
             </w:r>
+            <w:proofErr w:type="spellEnd"/>
             <w:r>
               <w:rPr>
                 <w:b/>
@@ -10297,7 +10790,23 @@
                 <w:rFonts w:eastAsia="Calibri" w:cs="Arial"/>
                 <w:lang w:val="en-GB"/>
               </w:rPr>
-              <w:t>Run all test scripts for use cases and user flows in TouchStone.</w:t>
+              <w:t xml:space="preserve">Run all test scripts for use cases and user flows in </w:t>
+            </w:r>
+            <w:proofErr w:type="spellStart"/>
+            <w:r>
+              <w:rPr>
+                <w:rFonts w:eastAsia="Calibri" w:cs="Arial"/>
+                <w:lang w:val="en-GB"/>
+              </w:rPr>
+              <w:t>TouchStone</w:t>
+            </w:r>
+            <w:proofErr w:type="spellEnd"/>
+            <w:r>
+              <w:rPr>
+                <w:rFonts w:eastAsia="Calibri" w:cs="Arial"/>
+                <w:lang w:val="en-GB"/>
+              </w:rPr>
+              <w:t>.</w:t>
             </w:r>
           </w:p>
         </w:tc>
@@ -10356,6 +10865,7 @@
                 <w:rFonts w:eastAsia="Calibri" w:cs="Arial"/>
               </w:rPr>
             </w:pPr>
+            <w:proofErr w:type="spellStart"/>
             <w:r>
               <w:rPr>
                 <w:rStyle w:val="Pladsholdertekst"/>
@@ -10363,6 +10873,7 @@
               </w:rPr>
               <w:t>Choose</w:t>
             </w:r>
+            <w:proofErr w:type="spellEnd"/>
           </w:p>
           <w:p>
             <w:pPr>
@@ -11958,6 +12469,7 @@
                 <w:lang w:val="en-GB"/>
               </w:rPr>
             </w:pPr>
+            <w:proofErr w:type="spellStart"/>
             <w:r>
               <w:rPr>
                 <w:rFonts w:asciiTheme="minorHAnsi" w:eastAsia="Times New Roman" w:hAnsiTheme="minorHAnsi" w:cstheme="minorHAnsi"/>
@@ -11967,7 +12479,19 @@
                 <w:szCs w:val="24"/>
                 <w:lang w:val="en-GB"/>
               </w:rPr>
-              <w:t xml:space="preserve">MedCom </w:t>
+              <w:t>MedCom</w:t>
+            </w:r>
+            <w:proofErr w:type="spellEnd"/>
+            <w:r>
+              <w:rPr>
+                <w:rFonts w:asciiTheme="minorHAnsi" w:eastAsia="Times New Roman" w:hAnsiTheme="minorHAnsi" w:cstheme="minorHAnsi"/>
+                <w:b/>
+                <w:bCs/>
+                <w:color w:val="FFFFFF"/>
+                <w:szCs w:val="24"/>
+                <w:lang w:val="en-GB"/>
+              </w:rPr>
+              <w:t xml:space="preserve"> </w:t>
             </w:r>
             <w:r>
               <w:rPr>
@@ -12057,7 +12581,21 @@
               <w:rPr>
                 <w:lang w:val="en-GB"/>
               </w:rPr>
-              <w:t>Send a valid MedCom FHIR</w:t>
+              <w:t xml:space="preserve">Send a valid </w:t>
+            </w:r>
+            <w:proofErr w:type="spellStart"/>
+            <w:r>
+              <w:rPr>
+                <w:lang w:val="en-GB"/>
+              </w:rPr>
+              <w:t>MedCom</w:t>
+            </w:r>
+            <w:proofErr w:type="spellEnd"/>
+            <w:r>
+              <w:rPr>
+                <w:lang w:val="en-GB"/>
+              </w:rPr>
+              <w:t xml:space="preserve"> FHIR</w:t>
             </w:r>
             <w:r>
               <w:rPr>
@@ -12075,7 +12613,21 @@
               <w:rPr>
                 <w:lang w:val="en-GB"/>
               </w:rPr>
-              <w:t xml:space="preserve"> a HospitalNotification </w:t>
+              <w:t xml:space="preserve"> a </w:t>
+            </w:r>
+            <w:proofErr w:type="spellStart"/>
+            <w:r>
+              <w:rPr>
+                <w:lang w:val="en-GB"/>
+              </w:rPr>
+              <w:t>HospitalNotification</w:t>
+            </w:r>
+            <w:proofErr w:type="spellEnd"/>
+            <w:r>
+              <w:rPr>
+                <w:lang w:val="en-GB"/>
+              </w:rPr>
+              <w:t xml:space="preserve"> </w:t>
             </w:r>
             <w:r>
               <w:rPr>
@@ -12087,7 +12639,21 @@
               <w:rPr>
                 <w:lang w:val="en-GB"/>
               </w:rPr>
-              <w:t xml:space="preserve"> CareCommunication) and receive a positive </w:t>
+              <w:t xml:space="preserve"> </w:t>
+            </w:r>
+            <w:proofErr w:type="spellStart"/>
+            <w:r>
+              <w:rPr>
+                <w:lang w:val="en-GB"/>
+              </w:rPr>
+              <w:t>CareCommunication</w:t>
+            </w:r>
+            <w:proofErr w:type="spellEnd"/>
+            <w:r>
+              <w:rPr>
+                <w:lang w:val="en-GB"/>
+              </w:rPr>
+              <w:t xml:space="preserve">) and receive a positive </w:t>
             </w:r>
             <w:r>
               <w:rPr>
@@ -12434,6 +13000,7 @@
               </w:rPr>
               <w:t xml:space="preserve"> </w:t>
             </w:r>
+            <w:proofErr w:type="spellStart"/>
             <w:r>
               <w:rPr>
                 <w:lang w:val="en-GB"/>
@@ -12450,7 +13017,14 @@
               <w:rPr>
                 <w:lang w:val="en-GB"/>
               </w:rPr>
-              <w:t xml:space="preserve">om </w:t>
+              <w:t>om</w:t>
+            </w:r>
+            <w:proofErr w:type="spellEnd"/>
+            <w:r>
+              <w:rPr>
+                <w:lang w:val="en-GB"/>
+              </w:rPr>
+              <w:t xml:space="preserve"> </w:t>
             </w:r>
             <w:r>
               <w:rPr>
@@ -12846,11 +13420,19 @@
               </w:rPr>
               <w:t xml:space="preserve">original </w:t>
             </w:r>
-            <w:r>
-              <w:rPr>
-                <w:lang w:val="en-GB"/>
-              </w:rPr>
-              <w:t xml:space="preserve">MedCom FHIR </w:t>
+            <w:proofErr w:type="spellStart"/>
+            <w:r>
+              <w:rPr>
+                <w:lang w:val="en-GB"/>
+              </w:rPr>
+              <w:t>MedCom</w:t>
+            </w:r>
+            <w:proofErr w:type="spellEnd"/>
+            <w:r>
+              <w:rPr>
+                <w:lang w:val="en-GB"/>
+              </w:rPr>
+              <w:t xml:space="preserve"> FHIR </w:t>
             </w:r>
             <w:r>
               <w:rPr>
@@ -13280,6 +13862,7 @@
                 <w:lang w:val="en-GB"/>
               </w:rPr>
             </w:pPr>
+            <w:proofErr w:type="spellStart"/>
             <w:r>
               <w:rPr>
                 <w:rFonts w:asciiTheme="minorHAnsi" w:hAnsiTheme="minorHAnsi" w:cstheme="minorHAnsi"/>
@@ -13287,7 +13870,17 @@
                 <w:bCs/>
                 <w:lang w:val="en-GB"/>
               </w:rPr>
-              <w:t xml:space="preserve">MedCom </w:t>
+              <w:t>MedCom</w:t>
+            </w:r>
+            <w:proofErr w:type="spellEnd"/>
+            <w:r>
+              <w:rPr>
+                <w:rFonts w:asciiTheme="minorHAnsi" w:hAnsiTheme="minorHAnsi" w:cstheme="minorHAnsi"/>
+                <w:b/>
+                <w:bCs/>
+                <w:lang w:val="en-GB"/>
+              </w:rPr>
+              <w:t xml:space="preserve"> </w:t>
             </w:r>
             <w:r>
               <w:rPr>
@@ -13376,7 +13969,49 @@
               <w:rPr>
                 <w:lang w:val="en-GB"/>
               </w:rPr>
-              <w:t xml:space="preserve"> an invalid MedCom FHIR message (i.e., a HospitalNotification or CareCommunication) and receive</w:t>
+              <w:t xml:space="preserve"> an invalid </w:t>
+            </w:r>
+            <w:proofErr w:type="spellStart"/>
+            <w:r>
+              <w:rPr>
+                <w:lang w:val="en-GB"/>
+              </w:rPr>
+              <w:t>MedCom</w:t>
+            </w:r>
+            <w:proofErr w:type="spellEnd"/>
+            <w:r>
+              <w:rPr>
+                <w:lang w:val="en-GB"/>
+              </w:rPr>
+              <w:t xml:space="preserve"> FHIR message (i.e., a </w:t>
+            </w:r>
+            <w:proofErr w:type="spellStart"/>
+            <w:r>
+              <w:rPr>
+                <w:lang w:val="en-GB"/>
+              </w:rPr>
+              <w:t>HospitalNotification</w:t>
+            </w:r>
+            <w:proofErr w:type="spellEnd"/>
+            <w:r>
+              <w:rPr>
+                <w:lang w:val="en-GB"/>
+              </w:rPr>
+              <w:t xml:space="preserve"> or </w:t>
+            </w:r>
+            <w:proofErr w:type="spellStart"/>
+            <w:r>
+              <w:rPr>
+                <w:lang w:val="en-GB"/>
+              </w:rPr>
+              <w:t>CareCommunication</w:t>
+            </w:r>
+            <w:proofErr w:type="spellEnd"/>
+            <w:r>
+              <w:rPr>
+                <w:lang w:val="en-GB"/>
+              </w:rPr>
+              <w:t>) and receive</w:t>
             </w:r>
             <w:r>
               <w:rPr>
@@ -13871,7 +14506,21 @@
               <w:rPr>
                 <w:lang w:val="en-GB"/>
               </w:rPr>
-              <w:t xml:space="preserve"> notify the user that the sent MedCom FHIR message contains invalid content</w:t>
+              <w:t xml:space="preserve"> notify the user that the sent </w:t>
+            </w:r>
+            <w:proofErr w:type="spellStart"/>
+            <w:r>
+              <w:rPr>
+                <w:lang w:val="en-GB"/>
+              </w:rPr>
+              <w:t>MedCom</w:t>
+            </w:r>
+            <w:proofErr w:type="spellEnd"/>
+            <w:r>
+              <w:rPr>
+                <w:lang w:val="en-GB"/>
+              </w:rPr>
+              <w:t xml:space="preserve"> FHIR message contains invalid content</w:t>
             </w:r>
             <w:r>
               <w:rPr>
@@ -13907,7 +14556,21 @@
               <w:rPr>
                 <w:lang w:val="en-GB"/>
               </w:rPr>
-              <w:t>The user is notified that the sent MedCom FHIR message contains invalid content</w:t>
+              <w:t xml:space="preserve">The user is notified that the sent </w:t>
+            </w:r>
+            <w:proofErr w:type="spellStart"/>
+            <w:r>
+              <w:rPr>
+                <w:lang w:val="en-GB"/>
+              </w:rPr>
+              <w:t>MedCom</w:t>
+            </w:r>
+            <w:proofErr w:type="spellEnd"/>
+            <w:r>
+              <w:rPr>
+                <w:lang w:val="en-GB"/>
+              </w:rPr>
+              <w:t xml:space="preserve"> FHIR message contains invalid content</w:t>
             </w:r>
             <w:r>
               <w:rPr>
@@ -14156,11 +14819,19 @@
               </w:rPr>
               <w:t xml:space="preserve">is linked to the original </w:t>
             </w:r>
-            <w:r>
-              <w:rPr>
-                <w:lang w:val="en-GB"/>
-              </w:rPr>
-              <w:t>MedCom FHIR me</w:t>
+            <w:proofErr w:type="spellStart"/>
+            <w:r>
+              <w:rPr>
+                <w:lang w:val="en-GB"/>
+              </w:rPr>
+              <w:t>MedCom</w:t>
+            </w:r>
+            <w:proofErr w:type="spellEnd"/>
+            <w:r>
+              <w:rPr>
+                <w:lang w:val="en-GB"/>
+              </w:rPr>
+              <w:t xml:space="preserve"> FHIR me</w:t>
             </w:r>
             <w:r>
               <w:rPr>
@@ -14582,6 +15253,7 @@
                 <w:lang w:val="en-GB"/>
               </w:rPr>
             </w:pPr>
+            <w:proofErr w:type="spellStart"/>
             <w:r>
               <w:rPr>
                 <w:rFonts w:asciiTheme="minorHAnsi" w:hAnsiTheme="minorHAnsi" w:cstheme="minorHAnsi"/>
@@ -14589,7 +15261,17 @@
                 <w:bCs/>
                 <w:lang w:val="en-GB"/>
               </w:rPr>
-              <w:t xml:space="preserve">MedCom </w:t>
+              <w:t>MedCom</w:t>
+            </w:r>
+            <w:proofErr w:type="spellEnd"/>
+            <w:r>
+              <w:rPr>
+                <w:rFonts w:asciiTheme="minorHAnsi" w:hAnsiTheme="minorHAnsi" w:cstheme="minorHAnsi"/>
+                <w:b/>
+                <w:bCs/>
+                <w:lang w:val="en-GB"/>
+              </w:rPr>
+              <w:t xml:space="preserve"> </w:t>
             </w:r>
             <w:r>
               <w:rPr>
@@ -15622,6 +16304,7 @@
                 <w:lang w:val="en-GB"/>
               </w:rPr>
             </w:pPr>
+            <w:proofErr w:type="spellStart"/>
             <w:r>
               <w:rPr>
                 <w:rFonts w:asciiTheme="minorHAnsi" w:hAnsiTheme="minorHAnsi" w:cstheme="minorHAnsi"/>
@@ -15629,7 +16312,17 @@
                 <w:bCs/>
                 <w:lang w:val="en-GB"/>
               </w:rPr>
-              <w:t xml:space="preserve">MedCom </w:t>
+              <w:t>MedCom</w:t>
+            </w:r>
+            <w:proofErr w:type="spellEnd"/>
+            <w:r>
+              <w:rPr>
+                <w:rFonts w:asciiTheme="minorHAnsi" w:hAnsiTheme="minorHAnsi" w:cstheme="minorHAnsi"/>
+                <w:b/>
+                <w:bCs/>
+                <w:lang w:val="en-GB"/>
+              </w:rPr>
+              <w:t xml:space="preserve"> </w:t>
             </w:r>
             <w:r>
               <w:rPr>
@@ -15729,7 +16422,21 @@
               <w:rPr>
                 <w:lang w:val="en-GB"/>
               </w:rPr>
-              <w:t xml:space="preserve"> if it has not received an Acknowledgement for the sent MedCom FHIR message within 30 minutes</w:t>
+              <w:t xml:space="preserve"> if it has not received an Acknowledgement for the sent </w:t>
+            </w:r>
+            <w:proofErr w:type="spellStart"/>
+            <w:r>
+              <w:rPr>
+                <w:lang w:val="en-GB"/>
+              </w:rPr>
+              <w:t>MedCom</w:t>
+            </w:r>
+            <w:proofErr w:type="spellEnd"/>
+            <w:r>
+              <w:rPr>
+                <w:lang w:val="en-GB"/>
+              </w:rPr>
+              <w:t xml:space="preserve"> FHIR message within 30 minutes</w:t>
             </w:r>
             <w:r>
               <w:rPr>
@@ -15968,50 +16675,82 @@
           <w:rFonts w:asciiTheme="minorHAnsi" w:hAnsiTheme="minorHAnsi" w:cstheme="minorHAnsi"/>
           <w:lang w:val="en-GB"/>
         </w:rPr>
-        <w:t xml:space="preserve">reception of a DK MedCom </w:t>
-      </w:r>
-      <w:r>
-        <w:rPr>
-          <w:lang w:val="en-GB"/>
-        </w:rPr>
-        <w:t xml:space="preserve">Acknowledgement is implemented </w:t>
-      </w:r>
-      <w:r>
-        <w:rPr>
-          <w:lang w:val="en-GB"/>
-        </w:rPr>
-        <w:t xml:space="preserve">with satisfactory quality, </w:t>
-      </w:r>
-      <w:r>
-        <w:rPr>
-          <w:lang w:val="en-GB"/>
-        </w:rPr>
-        <w:t>i.e.,</w:t>
-      </w:r>
-      <w:r>
-        <w:rPr>
-          <w:lang w:val="en-GB"/>
-        </w:rPr>
-        <w:t xml:space="preserve"> </w:t>
-      </w:r>
-      <w:r>
-        <w:rPr>
-          <w:lang w:val="en-GB"/>
-        </w:rPr>
-        <w:t>meets the go</w:t>
-      </w:r>
-      <w:r>
-        <w:rPr>
-          <w:lang w:val="en-GB"/>
-        </w:rPr>
-        <w:t xml:space="preserve">vernance for message communication on a general level as well as governance for </w:t>
-      </w:r>
+        <w:t xml:space="preserve">reception of a DK </w:t>
+      </w:r>
+      <w:proofErr w:type="spellStart"/>
       <w:r>
         <w:rPr>
           <w:rFonts w:asciiTheme="minorHAnsi" w:hAnsiTheme="minorHAnsi" w:cstheme="minorHAnsi"/>
           <w:lang w:val="en-GB"/>
         </w:rPr>
-        <w:t xml:space="preserve">DK MedCom Acknowledgement as described in </w:t>
+        <w:t>MedCom</w:t>
+      </w:r>
+      <w:proofErr w:type="spellEnd"/>
+      <w:r>
+        <w:rPr>
+          <w:rFonts w:asciiTheme="minorHAnsi" w:hAnsiTheme="minorHAnsi" w:cstheme="minorHAnsi"/>
+          <w:lang w:val="en-GB"/>
+        </w:rPr>
+        <w:t xml:space="preserve"> </w:t>
+      </w:r>
+      <w:r>
+        <w:rPr>
+          <w:lang w:val="en-GB"/>
+        </w:rPr>
+        <w:t xml:space="preserve">Acknowledgement is implemented </w:t>
+      </w:r>
+      <w:r>
+        <w:rPr>
+          <w:lang w:val="en-GB"/>
+        </w:rPr>
+        <w:t xml:space="preserve">with satisfactory quality, </w:t>
+      </w:r>
+      <w:r>
+        <w:rPr>
+          <w:lang w:val="en-GB"/>
+        </w:rPr>
+        <w:t>i.e.,</w:t>
+      </w:r>
+      <w:r>
+        <w:rPr>
+          <w:lang w:val="en-GB"/>
+        </w:rPr>
+        <w:t xml:space="preserve"> </w:t>
+      </w:r>
+      <w:r>
+        <w:rPr>
+          <w:lang w:val="en-GB"/>
+        </w:rPr>
+        <w:t>meets the go</w:t>
+      </w:r>
+      <w:r>
+        <w:rPr>
+          <w:lang w:val="en-GB"/>
+        </w:rPr>
+        <w:t xml:space="preserve">vernance for message communication on a general level as well as governance for </w:t>
+      </w:r>
+      <w:r>
+        <w:rPr>
+          <w:rFonts w:asciiTheme="minorHAnsi" w:hAnsiTheme="minorHAnsi" w:cstheme="minorHAnsi"/>
+          <w:lang w:val="en-GB"/>
+        </w:rPr>
+        <w:t xml:space="preserve">DK </w:t>
+      </w:r>
+      <w:proofErr w:type="spellStart"/>
+      <w:r>
+        <w:rPr>
+          <w:rFonts w:asciiTheme="minorHAnsi" w:hAnsiTheme="minorHAnsi" w:cstheme="minorHAnsi"/>
+          <w:lang w:val="en-GB"/>
+        </w:rPr>
+        <w:t>MedCom</w:t>
+      </w:r>
+      <w:proofErr w:type="spellEnd"/>
+      <w:r>
+        <w:rPr>
+          <w:rFonts w:asciiTheme="minorHAnsi" w:hAnsiTheme="minorHAnsi" w:cstheme="minorHAnsi"/>
+          <w:lang w:val="en-GB"/>
+        </w:rPr>
+        <w:t xml:space="preserve"> Acknowledgement as described in </w:t>
       </w:r>
       <w:r>
         <w:rPr>
@@ -16211,13 +16950,23 @@
               </w:rPr>
               <w:t xml:space="preserve"> </w:t>
             </w:r>
+            <w:proofErr w:type="spellStart"/>
             <w:r>
               <w:rPr>
                 <w:rFonts w:asciiTheme="minorHAnsi" w:hAnsiTheme="minorHAnsi" w:cstheme="minorHAnsi"/>
                 <w:b/>
                 <w:bCs/>
               </w:rPr>
-              <w:t>step #</w:t>
+              <w:t>step</w:t>
+            </w:r>
+            <w:proofErr w:type="spellEnd"/>
+            <w:r>
+              <w:rPr>
+                <w:rFonts w:asciiTheme="minorHAnsi" w:hAnsiTheme="minorHAnsi" w:cstheme="minorHAnsi"/>
+                <w:b/>
+                <w:bCs/>
+              </w:rPr>
+              <w:t xml:space="preserve"> #</w:t>
             </w:r>
           </w:p>
         </w:tc>
@@ -16280,6 +17029,7 @@
               </w:rPr>
               <w:t xml:space="preserve"> </w:t>
             </w:r>
+            <w:proofErr w:type="spellStart"/>
             <w:r>
               <w:rPr>
                 <w:rFonts w:asciiTheme="minorHAnsi" w:hAnsiTheme="minorHAnsi" w:cstheme="minorHAnsi"/>
@@ -16288,6 +17038,7 @@
               </w:rPr>
               <w:t>data</w:t>
             </w:r>
+            <w:proofErr w:type="spellEnd"/>
           </w:p>
         </w:tc>
         <w:tc>
@@ -16307,14 +17058,34 @@
                 <w:lang w:val="da-DK"/>
               </w:rPr>
             </w:pPr>
+            <w:proofErr w:type="spellStart"/>
             <w:r>
               <w:rPr>
                 <w:rFonts w:asciiTheme="minorHAnsi" w:hAnsiTheme="minorHAnsi" w:cstheme="minorHAnsi"/>
                 <w:b/>
                 <w:bCs/>
               </w:rPr>
-              <w:t>Expected result</w:t>
-            </w:r>
+              <w:t>Expected</w:t>
+            </w:r>
+            <w:proofErr w:type="spellEnd"/>
+            <w:r>
+              <w:rPr>
+                <w:rFonts w:asciiTheme="minorHAnsi" w:hAnsiTheme="minorHAnsi" w:cstheme="minorHAnsi"/>
+                <w:b/>
+                <w:bCs/>
+              </w:rPr>
+              <w:t xml:space="preserve"> </w:t>
+            </w:r>
+            <w:proofErr w:type="spellStart"/>
+            <w:r>
+              <w:rPr>
+                <w:rFonts w:asciiTheme="minorHAnsi" w:hAnsiTheme="minorHAnsi" w:cstheme="minorHAnsi"/>
+                <w:b/>
+                <w:bCs/>
+              </w:rPr>
+              <w:t>result</w:t>
+            </w:r>
+            <w:proofErr w:type="spellEnd"/>
           </w:p>
         </w:tc>
         <w:tc>
@@ -16334,6 +17105,7 @@
                 <w:lang w:val="da-DK"/>
               </w:rPr>
             </w:pPr>
+            <w:proofErr w:type="spellStart"/>
             <w:r>
               <w:rPr>
                 <w:rFonts w:asciiTheme="minorHAnsi" w:hAnsiTheme="minorHAnsi" w:cstheme="minorHAnsi"/>
@@ -16348,16 +17120,27 @@
                 <w:b/>
                 <w:bCs/>
               </w:rPr>
-              <w:t xml:space="preserve">ctual </w:t>
-            </w:r>
+              <w:t>ctual</w:t>
+            </w:r>
+            <w:proofErr w:type="spellEnd"/>
             <w:r>
               <w:rPr>
                 <w:rFonts w:asciiTheme="minorHAnsi" w:hAnsiTheme="minorHAnsi" w:cstheme="minorHAnsi"/>
                 <w:b/>
                 <w:bCs/>
               </w:rPr>
+              <w:t xml:space="preserve"> </w:t>
+            </w:r>
+            <w:proofErr w:type="spellStart"/>
+            <w:r>
+              <w:rPr>
+                <w:rFonts w:asciiTheme="minorHAnsi" w:hAnsiTheme="minorHAnsi" w:cstheme="minorHAnsi"/>
+                <w:b/>
+                <w:bCs/>
+              </w:rPr>
               <w:t>result</w:t>
             </w:r>
+            <w:proofErr w:type="spellEnd"/>
           </w:p>
         </w:tc>
         <w:tc>
@@ -16376,22 +17159,34 @@
                 <w:lang w:val="da-DK"/>
               </w:rPr>
             </w:pPr>
+            <w:proofErr w:type="spellStart"/>
             <w:r>
               <w:rPr>
                 <w:rFonts w:asciiTheme="minorHAnsi" w:hAnsiTheme="minorHAnsi" w:cstheme="minorHAnsi"/>
                 <w:b/>
                 <w:bCs/>
               </w:rPr>
-              <w:t xml:space="preserve">MedCom </w:t>
-            </w:r>
+              <w:t>MedCom</w:t>
+            </w:r>
+            <w:proofErr w:type="spellEnd"/>
             <w:r>
               <w:rPr>
                 <w:rFonts w:asciiTheme="minorHAnsi" w:hAnsiTheme="minorHAnsi" w:cstheme="minorHAnsi"/>
                 <w:b/>
                 <w:bCs/>
               </w:rPr>
+              <w:t xml:space="preserve"> </w:t>
+            </w:r>
+            <w:proofErr w:type="spellStart"/>
+            <w:r>
+              <w:rPr>
+                <w:rFonts w:asciiTheme="minorHAnsi" w:hAnsiTheme="minorHAnsi" w:cstheme="minorHAnsi"/>
+                <w:b/>
+                <w:bCs/>
+              </w:rPr>
               <w:t>assessment</w:t>
             </w:r>
+            <w:proofErr w:type="spellEnd"/>
           </w:p>
         </w:tc>
       </w:tr>
@@ -17358,7 +18153,21 @@
       <w:rPr>
         <w:lang w:val="en-US"/>
       </w:rPr>
-      <w:t>Test protocol for receiving a DK MedCom Acknowledgement</w:t>
+      <w:t xml:space="preserve">Test protocol for receiving a DK </w:t>
+    </w:r>
+    <w:proofErr w:type="spellStart"/>
+    <w:r>
+      <w:rPr>
+        <w:lang w:val="en-US"/>
+      </w:rPr>
+      <w:t>MedCom</w:t>
+    </w:r>
+    <w:proofErr w:type="spellEnd"/>
+    <w:r>
+      <w:rPr>
+        <w:lang w:val="en-US"/>
+      </w:rPr>
+      <w:t xml:space="preserve"> Acknowledgement</w:t>
     </w:r>
     <w:r>
       <w:rPr>
@@ -17466,7 +18275,21 @@
               <w:rPr>
                 <w:lang w:val="en-US"/>
               </w:rPr>
-              <w:t xml:space="preserve"> af </w:t>
+              <w:t xml:space="preserve"> </w:t>
+            </w:r>
+            <w:proofErr w:type="spellStart"/>
+            <w:r>
+              <w:rPr>
+                <w:lang w:val="en-US"/>
+              </w:rPr>
+              <w:t>af</w:t>
+            </w:r>
+            <w:proofErr w:type="spellEnd"/>
+            <w:r>
+              <w:rPr>
+                <w:lang w:val="en-US"/>
+              </w:rPr>
+              <w:t xml:space="preserve"> </w:t>
             </w:r>
             <w:r>
               <w:rPr>
@@ -17527,7 +18350,21 @@
       <w:rPr>
         <w:lang w:val="en-US"/>
       </w:rPr>
-      <w:t>Test protocol for receiving a DK MedCom Acknowledgement 2.0.</w:t>
+      <w:t xml:space="preserve">Test protocol for receiving a DK </w:t>
+    </w:r>
+    <w:proofErr w:type="spellStart"/>
+    <w:r>
+      <w:rPr>
+        <w:lang w:val="en-US"/>
+      </w:rPr>
+      <w:t>MedCom</w:t>
+    </w:r>
+    <w:proofErr w:type="spellEnd"/>
+    <w:r>
+      <w:rPr>
+        <w:lang w:val="en-US"/>
+      </w:rPr>
+      <w:t xml:space="preserve"> Acknowledgement 2.0.</w:t>
     </w:r>
     <w:r>
       <w:rPr>
@@ -17740,7 +18577,16 @@
               <w:sz w:val="16"/>
               <w:szCs w:val="16"/>
             </w:rPr>
-            <w:t xml:space="preserve"> proces</w:t>
+            <w:t xml:space="preserve"> </w:t>
+          </w:r>
+          <w:proofErr w:type="spellStart"/>
+          <w:r>
+            <w:rPr>
+              <w:b/>
+              <w:sz w:val="16"/>
+              <w:szCs w:val="16"/>
+            </w:rPr>
+            <w:t>proces</w:t>
           </w:r>
           <w:r>
             <w:rPr>
@@ -17750,6 +18596,7 @@
             </w:rPr>
             <w:t>s</w:t>
           </w:r>
+          <w:proofErr w:type="spellEnd"/>
         </w:p>
       </w:tc>
       <w:tc>
@@ -17790,6 +18637,7 @@
               <w:szCs w:val="16"/>
             </w:rPr>
           </w:pPr>
+          <w:proofErr w:type="spellStart"/>
           <w:r>
             <w:rPr>
               <w:b/>
@@ -17798,6 +18646,7 @@
             </w:rPr>
             <w:t>Init</w:t>
           </w:r>
+          <w:proofErr w:type="spellEnd"/>
         </w:p>
       </w:tc>
       <w:tc>
@@ -17888,7 +18737,25 @@
               <w:szCs w:val="16"/>
               <w:lang w:val="en-US"/>
             </w:rPr>
-            <w:t>Preparation and modification of a MedCom standard</w:t>
+            <w:t xml:space="preserve">Preparation and modification of a </w:t>
+          </w:r>
+          <w:proofErr w:type="spellStart"/>
+          <w:r>
+            <w:rPr>
+              <w:sz w:val="16"/>
+              <w:szCs w:val="16"/>
+              <w:lang w:val="en-US"/>
+            </w:rPr>
+            <w:t>MedCom</w:t>
+          </w:r>
+          <w:proofErr w:type="spellEnd"/>
+          <w:r>
+            <w:rPr>
+              <w:sz w:val="16"/>
+              <w:szCs w:val="16"/>
+              <w:lang w:val="en-US"/>
+            </w:rPr>
+            <w:t xml:space="preserve"> standard</w:t>
           </w:r>
         </w:p>
       </w:tc>
@@ -18007,7 +18874,25 @@
               <w:szCs w:val="16"/>
               <w:lang w:val="en-US"/>
             </w:rPr>
-            <w:t>DK MedCom Acknowledgement</w:t>
+            <w:t xml:space="preserve">DK </w:t>
+          </w:r>
+          <w:proofErr w:type="spellStart"/>
+          <w:r>
+            <w:rPr>
+              <w:sz w:val="16"/>
+              <w:szCs w:val="16"/>
+              <w:lang w:val="en-US"/>
+            </w:rPr>
+            <w:t>MedCom</w:t>
+          </w:r>
+          <w:proofErr w:type="spellEnd"/>
+          <w:r>
+            <w:rPr>
+              <w:sz w:val="16"/>
+              <w:szCs w:val="16"/>
+              <w:lang w:val="en-US"/>
+            </w:rPr>
+            <w:t xml:space="preserve"> Acknowledgement</w:t>
           </w:r>
           <w:r>
             <w:rPr>
@@ -22283,6 +23168,7 @@
     <w:rsid w:val="00577FDE"/>
     <w:rsid w:val="005D3E6C"/>
     <w:rsid w:val="005E2967"/>
+    <w:rsid w:val="00626F5C"/>
     <w:rsid w:val="00632C66"/>
     <w:rsid w:val="006E153B"/>
     <w:rsid w:val="006F6DF9"/>
@@ -22307,7 +23193,6 @@
     <w:rsid w:val="00D11F58"/>
     <w:rsid w:val="00D1797B"/>
     <w:rsid w:val="00DA0304"/>
-    <w:rsid w:val="00DA6494"/>
     <w:rsid w:val="00E03BBE"/>
     <w:rsid w:val="00E06122"/>
     <w:rsid w:val="00EC06F0"/>

</xml_diff>

<commit_message>
New test protocols uploaded
</commit_message>
<xml_diff>
--- a/docs/Acknowledgement_Testprotocol_Receive.docx
+++ b/docs/Acknowledgement_Testprotocol_Receive.docx
@@ -1,6 +1,6 @@
 
 <file path=word/document.xml><?xml version="1.0" encoding="utf-8"?>
-<w:document xmlns:wpc="http://schemas.microsoft.com/office/word/2010/wordprocessingCanvas" xmlns:cx="http://schemas.microsoft.com/office/drawing/2014/chartex" xmlns:cx1="http://schemas.microsoft.com/office/drawing/2015/9/8/chartex" xmlns:cx2="http://schemas.microsoft.com/office/drawing/2015/10/21/chartex" xmlns:cx3="http://schemas.microsoft.com/office/drawing/2016/5/9/chartex" xmlns:cx4="http://schemas.microsoft.com/office/drawing/2016/5/10/chartex" xmlns:cx5="http://schemas.microsoft.com/office/drawing/2016/5/11/chartex" xmlns:cx6="http://schemas.microsoft.com/office/drawing/2016/5/12/chartex" xmlns:cx7="http://schemas.microsoft.com/office/drawing/2016/5/13/chartex" xmlns:cx8="http://schemas.microsoft.com/office/drawing/2016/5/14/chartex" xmlns:mc="http://schemas.openxmlformats.org/markup-compatibility/2006" xmlns:aink="http://schemas.microsoft.com/office/drawing/2016/ink" xmlns:am3d="http://schemas.microsoft.com/office/drawing/2017/model3d" xmlns:o="urn:schemas-microsoft-com:office:office" xmlns:oel="http://schemas.microsoft.com/office/2019/extlst" xmlns:r="http://schemas.openxmlformats.org/officeDocument/2006/relationships" xmlns:m="http://schemas.openxmlformats.org/officeDocument/2006/math" xmlns:v="urn:schemas-microsoft-com:vml" xmlns:wp14="http://schemas.microsoft.com/office/word/2010/wordprocessingDrawing" xmlns:wp="http://schemas.openxmlformats.org/drawingml/2006/wordprocessingDrawing" xmlns:w10="urn:schemas-microsoft-com:office:word" xmlns:w="http://schemas.openxmlformats.org/wordprocessingml/2006/main" xmlns:w14="http://schemas.microsoft.com/office/word/2010/wordml" xmlns:w15="http://schemas.microsoft.com/office/word/2012/wordml" xmlns:w16cex="http://schemas.microsoft.com/office/word/2018/wordml/cex" xmlns:w16cid="http://schemas.microsoft.com/office/word/2016/wordml/cid" xmlns:w16="http://schemas.microsoft.com/office/word/2018/wordml" xmlns:w16sdtdh="http://schemas.microsoft.com/office/word/2020/wordml/sdtdatahash" xmlns:w16se="http://schemas.microsoft.com/office/word/2015/wordml/symex" xmlns:wpg="http://schemas.microsoft.com/office/word/2010/wordprocessingGroup" xmlns:wpi="http://schemas.microsoft.com/office/word/2010/wordprocessingInk" xmlns:wne="http://schemas.microsoft.com/office/word/2006/wordml" xmlns:wps="http://schemas.microsoft.com/office/word/2010/wordprocessingShape" mc:Ignorable="w14 w15 w16se w16cid w16 w16cex w16sdtdh wp14">
+<w:document xmlns:wpc="http://schemas.microsoft.com/office/word/2010/wordprocessingCanvas" xmlns:cx="http://schemas.microsoft.com/office/drawing/2014/chartex" xmlns:cx1="http://schemas.microsoft.com/office/drawing/2015/9/8/chartex" xmlns:cx2="http://schemas.microsoft.com/office/drawing/2015/10/21/chartex" xmlns:cx3="http://schemas.microsoft.com/office/drawing/2016/5/9/chartex" xmlns:cx4="http://schemas.microsoft.com/office/drawing/2016/5/10/chartex" xmlns:cx5="http://schemas.microsoft.com/office/drawing/2016/5/11/chartex" xmlns:cx6="http://schemas.microsoft.com/office/drawing/2016/5/12/chartex" xmlns:cx7="http://schemas.microsoft.com/office/drawing/2016/5/13/chartex" xmlns:cx8="http://schemas.microsoft.com/office/drawing/2016/5/14/chartex" xmlns:mc="http://schemas.openxmlformats.org/markup-compatibility/2006" xmlns:aink="http://schemas.microsoft.com/office/drawing/2016/ink" xmlns:am3d="http://schemas.microsoft.com/office/drawing/2017/model3d" xmlns:o="urn:schemas-microsoft-com:office:office" xmlns:oel="http://schemas.microsoft.com/office/2019/extlst" xmlns:r="http://schemas.openxmlformats.org/officeDocument/2006/relationships" xmlns:m="http://schemas.openxmlformats.org/officeDocument/2006/math" xmlns:v="urn:schemas-microsoft-com:vml" xmlns:wp14="http://schemas.microsoft.com/office/word/2010/wordprocessingDrawing" xmlns:wp="http://schemas.openxmlformats.org/drawingml/2006/wordprocessingDrawing" xmlns:w10="urn:schemas-microsoft-com:office:word" xmlns:w="http://schemas.openxmlformats.org/wordprocessingml/2006/main" xmlns:w14="http://schemas.microsoft.com/office/word/2010/wordml" xmlns:w15="http://schemas.microsoft.com/office/word/2012/wordml" xmlns:w16cex="http://schemas.microsoft.com/office/word/2018/wordml/cex" xmlns:w16cid="http://schemas.microsoft.com/office/word/2016/wordml/cid" xmlns:w16="http://schemas.microsoft.com/office/word/2018/wordml" xmlns:w16du="http://schemas.microsoft.com/office/word/2023/wordml/word16du" xmlns:w16sdtdh="http://schemas.microsoft.com/office/word/2020/wordml/sdtdatahash" xmlns:w16se="http://schemas.microsoft.com/office/word/2015/wordml/symex" xmlns:wpg="http://schemas.microsoft.com/office/word/2010/wordprocessingGroup" xmlns:wpi="http://schemas.microsoft.com/office/word/2010/wordprocessingInk" xmlns:wne="http://schemas.microsoft.com/office/word/2006/wordml" xmlns:wps="http://schemas.microsoft.com/office/word/2010/wordprocessingShape" mc:Ignorable="w14 w15 w16se w16cid w16 w16cex w16sdtdh w16du wp14">
   <w:body>
     <w:p>
       <w:pPr>
@@ -158,27 +158,7 @@
           <w:szCs w:val="56"/>
           <w:lang w:val="en-GB"/>
         </w:rPr>
-        <w:t xml:space="preserve">DK </w:t>
-      </w:r>
-      <w:proofErr w:type="spellStart"/>
-      <w:r>
-        <w:rPr>
-          <w:rFonts w:asciiTheme="majorHAnsi" w:hAnsiTheme="majorHAnsi" w:cstheme="majorHAnsi"/>
-          <w:sz w:val="56"/>
-          <w:szCs w:val="56"/>
-          <w:lang w:val="en-GB"/>
-        </w:rPr>
-        <w:t>MedCom</w:t>
-      </w:r>
-      <w:proofErr w:type="spellEnd"/>
-      <w:r>
-        <w:rPr>
-          <w:rFonts w:asciiTheme="majorHAnsi" w:hAnsiTheme="majorHAnsi" w:cstheme="majorHAnsi"/>
-          <w:sz w:val="56"/>
-          <w:szCs w:val="56"/>
-          <w:lang w:val="en-GB"/>
-        </w:rPr>
-        <w:t xml:space="preserve"> Acknowledgement</w:t>
+        <w:t>DK MedCom Acknowledgement</w:t>
       </w:r>
       <w:r>
         <w:rPr>
@@ -213,35 +193,7 @@
           <w:rFonts w:cstheme="majorHAnsi"/>
           <w:lang w:val="en-GB"/>
         </w:rPr>
-        <w:fldChar w:fldCharType="begin"/>
-      </w:r>
-      <w:r>
-        <w:rPr>
-          <w:rFonts w:cstheme="majorHAnsi"/>
-          <w:lang w:val="en-GB"/>
-        </w:rPr>
-        <w:instrText xml:space="preserve"> DOCPROPERTY  "Dato for udgivelse"  \* MERGEFORMAT </w:instrText>
-      </w:r>
-      <w:r>
-        <w:rPr>
-          <w:rFonts w:cstheme="majorHAnsi"/>
-          <w:lang w:val="en-GB"/>
-        </w:rPr>
-        <w:fldChar w:fldCharType="separate"/>
-      </w:r>
-      <w:r>
-        <w:rPr>
-          <w:rFonts w:cstheme="majorHAnsi"/>
-          <w:lang w:val="en-GB"/>
-        </w:rPr>
-        <w:t>14-12-23</w:t>
-      </w:r>
-      <w:r>
-        <w:rPr>
-          <w:rFonts w:cstheme="majorHAnsi"/>
-          <w:lang w:val="en-GB"/>
-        </w:rPr>
-        <w:fldChar w:fldCharType="end"/>
+        <w:t>2024-11-29</w:t>
       </w:r>
     </w:p>
     <w:p>
@@ -489,7 +441,7 @@
                 <w:sz w:val="16"/>
                 <w:szCs w:val="16"/>
               </w:rPr>
-              <w:t xml:space="preserve">DK </w:t>
+              <w:t xml:space="preserve">DK MedCom </w:t>
             </w:r>
             <w:proofErr w:type="spellStart"/>
             <w:r>
@@ -497,16 +449,9 @@
                 <w:sz w:val="16"/>
                 <w:szCs w:val="16"/>
               </w:rPr>
-              <w:t>MedCom</w:t>
+              <w:t>Acknowledgement</w:t>
             </w:r>
             <w:proofErr w:type="spellEnd"/>
-            <w:r>
-              <w:rPr>
-                <w:sz w:val="16"/>
-                <w:szCs w:val="16"/>
-              </w:rPr>
-              <w:t xml:space="preserve"> Acknowledgement</w:t>
-            </w:r>
             <w:r>
               <w:rPr>
                 <w:sz w:val="16"/>
@@ -559,25 +504,7 @@
                 <w:sz w:val="16"/>
                 <w:szCs w:val="16"/>
               </w:rPr>
-              <w:t xml:space="preserve">DK </w:t>
-            </w:r>
-            <w:proofErr w:type="spellStart"/>
-            <w:r>
-              <w:rPr>
-                <w:rFonts w:asciiTheme="minorHAnsi" w:hAnsiTheme="minorHAnsi" w:cstheme="minorHAnsi"/>
-                <w:sz w:val="16"/>
-                <w:szCs w:val="16"/>
-              </w:rPr>
-              <w:t>MedCom</w:t>
-            </w:r>
-            <w:proofErr w:type="spellEnd"/>
-            <w:r>
-              <w:rPr>
-                <w:rFonts w:asciiTheme="minorHAnsi" w:hAnsiTheme="minorHAnsi" w:cstheme="minorHAnsi"/>
-                <w:sz w:val="16"/>
-                <w:szCs w:val="16"/>
-              </w:rPr>
-              <w:t xml:space="preserve"> Kvittering</w:t>
+              <w:t>DK MedCom Kvittering</w:t>
             </w:r>
             <w:r>
               <w:rPr>
@@ -1259,6 +1186,132 @@
                 <w:lang w:val="en-GB"/>
               </w:rPr>
               <w:t xml:space="preserve"> </w:t>
+            </w:r>
+          </w:p>
+        </w:tc>
+      </w:tr>
+      <w:tr>
+        <w:tc>
+          <w:tcPr>
+            <w:tcW w:w="468" w:type="pct"/>
+            <w:vAlign w:val="center"/>
+          </w:tcPr>
+          <w:p>
+            <w:pPr>
+              <w:jc w:val="center"/>
+              <w:rPr>
+                <w:rFonts w:asciiTheme="minorHAnsi" w:hAnsiTheme="minorHAnsi" w:cstheme="minorHAnsi"/>
+                <w:lang w:val="en-GB"/>
+              </w:rPr>
+            </w:pPr>
+            <w:r>
+              <w:rPr>
+                <w:rFonts w:asciiTheme="minorHAnsi" w:hAnsiTheme="minorHAnsi" w:cstheme="minorHAnsi"/>
+                <w:lang w:val="en-GB"/>
+              </w:rPr>
+              <w:t>2.0.3</w:t>
+            </w:r>
+          </w:p>
+        </w:tc>
+        <w:tc>
+          <w:tcPr>
+            <w:tcW w:w="887" w:type="pct"/>
+            <w:vAlign w:val="center"/>
+          </w:tcPr>
+          <w:p>
+            <w:pPr>
+              <w:rPr>
+                <w:rFonts w:asciiTheme="minorHAnsi" w:hAnsiTheme="minorHAnsi" w:cstheme="minorHAnsi"/>
+                <w:lang w:val="en-GB"/>
+              </w:rPr>
+            </w:pPr>
+            <w:r>
+              <w:rPr>
+                <w:rFonts w:asciiTheme="minorHAnsi" w:hAnsiTheme="minorHAnsi" w:cstheme="minorHAnsi"/>
+                <w:lang w:val="en-GB"/>
+              </w:rPr>
+              <w:t>SKS</w:t>
+            </w:r>
+          </w:p>
+        </w:tc>
+        <w:tc>
+          <w:tcPr>
+            <w:tcW w:w="455" w:type="pct"/>
+            <w:vAlign w:val="center"/>
+          </w:tcPr>
+          <w:p>
+            <w:pPr>
+              <w:rPr>
+                <w:rFonts w:asciiTheme="minorHAnsi" w:hAnsiTheme="minorHAnsi" w:cstheme="minorHAnsi"/>
+                <w:lang w:val="en-GB"/>
+              </w:rPr>
+            </w:pPr>
+            <w:r>
+              <w:rPr>
+                <w:rFonts w:asciiTheme="minorHAnsi" w:hAnsiTheme="minorHAnsi" w:cstheme="minorHAnsi"/>
+                <w:lang w:val="en-GB"/>
+              </w:rPr>
+              <w:t>29-11-24</w:t>
+            </w:r>
+          </w:p>
+        </w:tc>
+        <w:tc>
+          <w:tcPr>
+            <w:tcW w:w="3190" w:type="pct"/>
+            <w:vAlign w:val="center"/>
+          </w:tcPr>
+          <w:p>
+            <w:pPr>
+              <w:rPr>
+                <w:rFonts w:cstheme="minorHAnsi"/>
+                <w:lang w:val="en-GB"/>
+              </w:rPr>
+            </w:pPr>
+            <w:r>
+              <w:rPr>
+                <w:rFonts w:cstheme="minorHAnsi"/>
+                <w:lang w:val="en-GB"/>
+              </w:rPr>
+              <w:t xml:space="preserve">Added </w:t>
+            </w:r>
+            <w:proofErr w:type="spellStart"/>
+            <w:r>
+              <w:rPr>
+                <w:rFonts w:cstheme="minorHAnsi"/>
+                <w:lang w:val="en-GB"/>
+              </w:rPr>
+              <w:t>teststeps</w:t>
+            </w:r>
+            <w:proofErr w:type="spellEnd"/>
+            <w:r>
+              <w:rPr>
+                <w:rFonts w:cstheme="minorHAnsi"/>
+                <w:lang w:val="en-GB"/>
+              </w:rPr>
+              <w:t xml:space="preserve"> to ensure </w:t>
+            </w:r>
+            <w:r>
+              <w:rPr>
+                <w:rFonts w:cstheme="minorHAnsi"/>
+                <w:lang w:val="en-GB"/>
+              </w:rPr>
+              <w:t xml:space="preserve">clearance between the </w:t>
+            </w:r>
+            <w:proofErr w:type="spellStart"/>
+            <w:r>
+              <w:rPr>
+                <w:rFonts w:cstheme="minorHAnsi"/>
+                <w:lang w:val="en-GB"/>
+              </w:rPr>
+              <w:t>teststeps</w:t>
+            </w:r>
+            <w:proofErr w:type="spellEnd"/>
+            <w:r>
+              <w:rPr>
+                <w:rFonts w:cstheme="minorHAnsi"/>
+                <w:lang w:val="en-GB"/>
+              </w:rPr>
+              <w:t xml:space="preserve"> and the expected results. </w:t>
             </w:r>
           </w:p>
         </w:tc>
@@ -2994,19 +3047,11 @@
         </w:rPr>
         <w:fldChar w:fldCharType="separate"/>
       </w:r>
-      <w:proofErr w:type="spellStart"/>
       <w:r>
         <w:rPr>
           <w:lang w:val="en-US"/>
         </w:rPr>
-        <w:t>MedCom</w:t>
-      </w:r>
-      <w:proofErr w:type="spellEnd"/>
-      <w:r>
-        <w:rPr>
-          <w:lang w:val="en-US"/>
-        </w:rPr>
-        <w:t xml:space="preserve"> Acknowledgement</w:t>
+        <w:t>MedCom Acknowledgement</w:t>
       </w:r>
       <w:r>
         <w:rPr>
@@ -3092,21 +3137,12 @@
         </w:rPr>
         <w:fldChar w:fldCharType="separate"/>
       </w:r>
-      <w:proofErr w:type="spellStart"/>
       <w:r>
         <w:rPr>
           <w:rFonts w:asciiTheme="minorHAnsi" w:hAnsiTheme="minorHAnsi" w:cstheme="minorHAnsi"/>
           <w:lang w:val="en-US"/>
         </w:rPr>
-        <w:t>MedCom</w:t>
-      </w:r>
-      <w:proofErr w:type="spellEnd"/>
-      <w:r>
-        <w:rPr>
-          <w:rFonts w:asciiTheme="minorHAnsi" w:hAnsiTheme="minorHAnsi" w:cstheme="minorHAnsi"/>
-          <w:lang w:val="en-US"/>
-        </w:rPr>
-        <w:t xml:space="preserve"> </w:t>
+        <w:t xml:space="preserve">MedCom </w:t>
       </w:r>
       <w:r>
         <w:rPr>
@@ -3345,141 +3381,107 @@
           <w:rFonts w:asciiTheme="minorHAnsi" w:hAnsiTheme="minorHAnsi" w:cstheme="minorHAnsi"/>
           <w:lang w:val="en-US"/>
         </w:rPr>
-        <w:t xml:space="preserve"> </w:t>
-      </w:r>
-      <w:proofErr w:type="spellStart"/>
+        <w:t xml:space="preserve"> MedCom Acknowledgement</w:t>
+      </w:r>
       <w:r>
         <w:rPr>
           <w:rFonts w:asciiTheme="minorHAnsi" w:hAnsiTheme="minorHAnsi" w:cstheme="minorHAnsi"/>
           <w:lang w:val="en-US"/>
         </w:rPr>
-        <w:t>MedCom</w:t>
-      </w:r>
-      <w:proofErr w:type="spellEnd"/>
+        <w:fldChar w:fldCharType="end"/>
+      </w:r>
       <w:r>
         <w:rPr>
           <w:rFonts w:asciiTheme="minorHAnsi" w:hAnsiTheme="minorHAnsi" w:cstheme="minorHAnsi"/>
           <w:lang w:val="en-US"/>
         </w:rPr>
-        <w:t xml:space="preserve"> Acknowledgement</w:t>
+        <w:t>,</w:t>
       </w:r>
       <w:r>
         <w:rPr>
           <w:rFonts w:asciiTheme="minorHAnsi" w:hAnsiTheme="minorHAnsi" w:cstheme="minorHAnsi"/>
           <w:lang w:val="en-US"/>
         </w:rPr>
-        <w:fldChar w:fldCharType="end"/>
+        <w:t xml:space="preserve"> (</w:t>
       </w:r>
       <w:r>
         <w:rPr>
           <w:rFonts w:asciiTheme="minorHAnsi" w:hAnsiTheme="minorHAnsi" w:cstheme="minorHAnsi"/>
           <w:lang w:val="en-US"/>
         </w:rPr>
-        <w:t>,</w:t>
+        <w:t>D</w:t>
       </w:r>
       <w:r>
         <w:rPr>
           <w:rFonts w:asciiTheme="minorHAnsi" w:hAnsiTheme="minorHAnsi" w:cstheme="minorHAnsi"/>
           <w:lang w:val="en-US"/>
         </w:rPr>
-        <w:t xml:space="preserve"> (</w:t>
+        <w:t>K</w:t>
       </w:r>
       <w:r>
         <w:rPr>
           <w:rFonts w:asciiTheme="minorHAnsi" w:hAnsiTheme="minorHAnsi" w:cstheme="minorHAnsi"/>
           <w:lang w:val="en-US"/>
         </w:rPr>
-        <w:t>D</w:t>
+        <w:t>:</w:t>
       </w:r>
       <w:r>
         <w:rPr>
           <w:rFonts w:asciiTheme="minorHAnsi" w:hAnsiTheme="minorHAnsi" w:cstheme="minorHAnsi"/>
           <w:lang w:val="en-US"/>
         </w:rPr>
-        <w:t>K</w:t>
+        <w:t xml:space="preserve"> MedCom</w:t>
       </w:r>
       <w:r>
         <w:rPr>
           <w:rFonts w:asciiTheme="minorHAnsi" w:hAnsiTheme="minorHAnsi" w:cstheme="minorHAnsi"/>
           <w:lang w:val="en-US"/>
         </w:rPr>
-        <w:t>:</w:t>
-      </w:r>
+        <w:t xml:space="preserve"> </w:t>
+      </w:r>
+      <w:proofErr w:type="spellStart"/>
       <w:r>
         <w:rPr>
           <w:rFonts w:asciiTheme="minorHAnsi" w:hAnsiTheme="minorHAnsi" w:cstheme="minorHAnsi"/>
           <w:lang w:val="en-US"/>
         </w:rPr>
-        <w:t xml:space="preserve"> </w:t>
-      </w:r>
-      <w:proofErr w:type="spellStart"/>
+        <w:t>Kvittering</w:t>
+      </w:r>
+      <w:proofErr w:type="spellEnd"/>
       <w:r>
         <w:rPr>
           <w:rFonts w:asciiTheme="minorHAnsi" w:hAnsiTheme="minorHAnsi" w:cstheme="minorHAnsi"/>
           <w:lang w:val="en-US"/>
         </w:rPr>
-        <w:t>MedCom</w:t>
-      </w:r>
-      <w:proofErr w:type="spellEnd"/>
+        <w:t>)</w:t>
+      </w:r>
       <w:r>
         <w:rPr>
           <w:rFonts w:asciiTheme="minorHAnsi" w:hAnsiTheme="minorHAnsi" w:cstheme="minorHAnsi"/>
           <w:lang w:val="en-US"/>
         </w:rPr>
-        <w:t xml:space="preserve"> </w:t>
-      </w:r>
-      <w:proofErr w:type="spellStart"/>
+        <w:t>,</w:t>
+      </w:r>
       <w:r>
         <w:rPr>
           <w:rFonts w:asciiTheme="minorHAnsi" w:hAnsiTheme="minorHAnsi" w:cstheme="minorHAnsi"/>
           <w:lang w:val="en-US"/>
         </w:rPr>
-        <w:t>Kvittering</w:t>
-      </w:r>
-      <w:proofErr w:type="spellEnd"/>
+        <w:t xml:space="preserve"> </w:t>
+      </w:r>
       <w:r>
         <w:rPr>
           <w:rFonts w:asciiTheme="minorHAnsi" w:hAnsiTheme="minorHAnsi" w:cstheme="minorHAnsi"/>
           <w:lang w:val="en-US"/>
         </w:rPr>
-        <w:t>)</w:t>
+        <w:t xml:space="preserve">when a </w:t>
       </w:r>
       <w:r>
         <w:rPr>
           <w:rFonts w:asciiTheme="minorHAnsi" w:hAnsiTheme="minorHAnsi" w:cstheme="minorHAnsi"/>
           <w:lang w:val="en-US"/>
         </w:rPr>
-        <w:t>,</w:t>
-      </w:r>
-      <w:r>
-        <w:rPr>
-          <w:rFonts w:asciiTheme="minorHAnsi" w:hAnsiTheme="minorHAnsi" w:cstheme="minorHAnsi"/>
-          <w:lang w:val="en-US"/>
-        </w:rPr>
-        <w:t xml:space="preserve"> </w:t>
-      </w:r>
-      <w:r>
-        <w:rPr>
-          <w:rFonts w:asciiTheme="minorHAnsi" w:hAnsiTheme="minorHAnsi" w:cstheme="minorHAnsi"/>
-          <w:lang w:val="en-US"/>
-        </w:rPr>
-        <w:t xml:space="preserve">when a </w:t>
-      </w:r>
-      <w:proofErr w:type="spellStart"/>
-      <w:r>
-        <w:rPr>
-          <w:rFonts w:asciiTheme="minorHAnsi" w:hAnsiTheme="minorHAnsi" w:cstheme="minorHAnsi"/>
-          <w:lang w:val="en-US"/>
-        </w:rPr>
-        <w:t>MedCom</w:t>
-      </w:r>
-      <w:proofErr w:type="spellEnd"/>
-      <w:r>
-        <w:rPr>
-          <w:rFonts w:asciiTheme="minorHAnsi" w:hAnsiTheme="minorHAnsi" w:cstheme="minorHAnsi"/>
-          <w:lang w:val="en-US"/>
-        </w:rPr>
-        <w:t xml:space="preserve"> </w:t>
+        <w:t xml:space="preserve">MedCom </w:t>
       </w:r>
       <w:r>
         <w:rPr>
@@ -3831,7 +3833,27 @@
           <w:szCs w:val="22"/>
           <w:lang w:val="en-US"/>
         </w:rPr>
-        <w:t xml:space="preserve"> self-test</w:t>
+        <w:t xml:space="preserve"> </w:t>
+      </w:r>
+      <w:proofErr w:type="gramStart"/>
+      <w:r>
+        <w:rPr>
+          <w:rStyle w:val="spellingerror"/>
+          <w:rFonts w:ascii="Calibri" w:hAnsi="Calibri" w:cs="Calibri"/>
+          <w:szCs w:val="22"/>
+          <w:lang w:val="en-US"/>
+        </w:rPr>
+        <w:t>self</w:t>
+      </w:r>
+      <w:proofErr w:type="gramEnd"/>
+      <w:r>
+        <w:rPr>
+          <w:rStyle w:val="spellingerror"/>
+          <w:rFonts w:ascii="Calibri" w:hAnsi="Calibri" w:cs="Calibri"/>
+          <w:szCs w:val="22"/>
+          <w:lang w:val="en-US"/>
+        </w:rPr>
+        <w:t>-test</w:t>
       </w:r>
       <w:r>
         <w:rPr>
@@ -3840,19 +3862,8 @@
           <w:szCs w:val="22"/>
           <w:lang w:val="en-US"/>
         </w:rPr>
-        <w:t xml:space="preserve">, approved by </w:t>
-      </w:r>
-      <w:proofErr w:type="spellStart"/>
-      <w:r>
-        <w:rPr>
-          <w:rStyle w:val="normaltextrun"/>
-          <w:rFonts w:ascii="Calibri" w:hAnsi="Calibri" w:cs="Calibri"/>
-          <w:szCs w:val="22"/>
-          <w:lang w:val="en-US"/>
-        </w:rPr>
-        <w:t>MedCom</w:t>
-      </w:r>
-      <w:proofErr w:type="spellEnd"/>
+        <w:t>, approved by MedCom</w:t>
+      </w:r>
       <w:r>
         <w:rPr>
           <w:rFonts w:cstheme="minorHAnsi"/>
@@ -3936,6 +3947,21 @@
         </w:rPr>
         <w:t xml:space="preserve">. </w:t>
       </w:r>
+    </w:p>
+    <w:p>
+      <w:pPr>
+        <w:rPr>
+          <w:lang w:val="en-US"/>
+        </w:rPr>
+      </w:pPr>
+    </w:p>
+    <w:p>
+      <w:pPr>
+        <w:jc w:val="right"/>
+        <w:rPr>
+          <w:lang w:val="en-US"/>
+        </w:rPr>
+      </w:pPr>
     </w:p>
     <w:p>
       <w:pPr>
@@ -5092,6 +5118,7 @@
                 <w:szCs w:val="20"/>
               </w:rPr>
             </w:pPr>
+            <w:proofErr w:type="spellStart"/>
             <w:r>
               <w:rPr>
                 <w:rFonts w:asciiTheme="minorHAnsi" w:hAnsiTheme="minorHAnsi" w:cstheme="minorHAnsi"/>
@@ -5108,6 +5135,7 @@
               </w:rPr>
               <w:t>dgement</w:t>
             </w:r>
+            <w:proofErr w:type="spellEnd"/>
             <w:r>
               <w:rPr>
                 <w:rFonts w:asciiTheme="minorHAnsi" w:hAnsiTheme="minorHAnsi" w:cstheme="minorHAnsi"/>
@@ -5387,13 +5415,23 @@
                 <w:szCs w:val="20"/>
               </w:rPr>
             </w:pPr>
+            <w:proofErr w:type="spellStart"/>
             <w:r>
               <w:rPr>
                 <w:rFonts w:asciiTheme="minorHAnsi" w:hAnsiTheme="minorHAnsi" w:cstheme="minorHAnsi"/>
                 <w:sz w:val="20"/>
                 <w:szCs w:val="20"/>
               </w:rPr>
-              <w:t xml:space="preserve">Acknowledgement </w:t>
+              <w:t>Acknowledgement</w:t>
+            </w:r>
+            <w:proofErr w:type="spellEnd"/>
+            <w:r>
+              <w:rPr>
+                <w:rFonts w:asciiTheme="minorHAnsi" w:hAnsiTheme="minorHAnsi" w:cstheme="minorHAnsi"/>
+                <w:sz w:val="20"/>
+                <w:szCs w:val="20"/>
+              </w:rPr>
+              <w:t xml:space="preserve"> </w:t>
             </w:r>
             <w:proofErr w:type="spellStart"/>
             <w:r>
@@ -5613,25 +5651,7 @@
                 <w:sz w:val="20"/>
                 <w:szCs w:val="20"/>
               </w:rPr>
-              <w:t xml:space="preserve"> for </w:t>
-            </w:r>
-            <w:proofErr w:type="spellStart"/>
-            <w:r>
-              <w:rPr>
-                <w:rFonts w:asciiTheme="minorHAnsi" w:hAnsiTheme="minorHAnsi" w:cstheme="minorHAnsi"/>
-                <w:sz w:val="20"/>
-                <w:szCs w:val="20"/>
-              </w:rPr>
-              <w:t>MedCom</w:t>
-            </w:r>
-            <w:proofErr w:type="spellEnd"/>
-            <w:r>
-              <w:rPr>
-                <w:rFonts w:asciiTheme="minorHAnsi" w:hAnsiTheme="minorHAnsi" w:cstheme="minorHAnsi"/>
-                <w:sz w:val="20"/>
-                <w:szCs w:val="20"/>
-              </w:rPr>
-              <w:t xml:space="preserve"> FHIR </w:t>
+              <w:t xml:space="preserve"> for MedCom FHIR </w:t>
             </w:r>
           </w:p>
         </w:tc>
@@ -5730,27 +5750,7 @@
                 <w:szCs w:val="20"/>
                 <w:lang w:val="en-US"/>
               </w:rPr>
-              <w:t xml:space="preserve"> FHIR standards, which describes general rules for all </w:t>
-            </w:r>
-            <w:proofErr w:type="spellStart"/>
-            <w:r>
-              <w:rPr>
-                <w:rFonts w:asciiTheme="minorHAnsi" w:hAnsiTheme="minorHAnsi" w:cstheme="minorHAnsi"/>
-                <w:sz w:val="20"/>
-                <w:szCs w:val="20"/>
-                <w:lang w:val="en-US"/>
-              </w:rPr>
-              <w:t>MedCom</w:t>
-            </w:r>
-            <w:proofErr w:type="spellEnd"/>
-            <w:r>
-              <w:rPr>
-                <w:rFonts w:asciiTheme="minorHAnsi" w:hAnsiTheme="minorHAnsi" w:cstheme="minorHAnsi"/>
-                <w:sz w:val="20"/>
-                <w:szCs w:val="20"/>
-                <w:lang w:val="en-US"/>
-              </w:rPr>
-              <w:t xml:space="preserve"> standards and specific rules for this standard, as well as for sending</w:t>
+              <w:t xml:space="preserve"> FHIR standards, which describes general rules for all MedCom standards and specific rules for this standard, as well as for sending</w:t>
             </w:r>
             <w:r>
               <w:rPr>
@@ -5948,27 +5948,7 @@
                 <w:szCs w:val="20"/>
                 <w:lang w:val="en-US"/>
               </w:rPr>
-              <w:t xml:space="preserve">Description of test and certification of </w:t>
-            </w:r>
-            <w:proofErr w:type="spellStart"/>
-            <w:r>
-              <w:rPr>
-                <w:rFonts w:asciiTheme="minorHAnsi" w:hAnsiTheme="minorHAnsi" w:cstheme="minorHAnsi"/>
-                <w:sz w:val="20"/>
-                <w:szCs w:val="20"/>
-                <w:lang w:val="en-US"/>
-              </w:rPr>
-              <w:t>MedCom</w:t>
-            </w:r>
-            <w:proofErr w:type="spellEnd"/>
-            <w:r>
-              <w:rPr>
-                <w:rFonts w:asciiTheme="minorHAnsi" w:hAnsiTheme="minorHAnsi" w:cstheme="minorHAnsi"/>
-                <w:sz w:val="20"/>
-                <w:szCs w:val="20"/>
-                <w:lang w:val="en-US"/>
-              </w:rPr>
-              <w:t xml:space="preserve"> standards and other tests courses.</w:t>
+              <w:t>Description of test and certification of MedCom standards and other tests courses.</w:t>
             </w:r>
           </w:p>
         </w:tc>
@@ -6374,16 +6354,8 @@
               <w:rPr>
                 <w:lang w:val="en-US"/>
               </w:rPr>
-              <w:t xml:space="preserve">server with </w:t>
-            </w:r>
-            <w:proofErr w:type="spellStart"/>
-            <w:r>
-              <w:rPr>
-                <w:lang w:val="en-US"/>
-              </w:rPr>
-              <w:t>MedCom</w:t>
-            </w:r>
-            <w:proofErr w:type="spellEnd"/>
+              <w:t>server with MedCom</w:t>
+            </w:r>
             <w:r>
               <w:rPr>
                 <w:lang w:val="en-US"/>
@@ -6566,21 +6538,7 @@
               <w:rPr>
                 <w:lang w:val="en-US"/>
               </w:rPr>
-              <w:t xml:space="preserve">- either through a license that </w:t>
-            </w:r>
-            <w:proofErr w:type="spellStart"/>
-            <w:r>
-              <w:rPr>
-                <w:lang w:val="en-US"/>
-              </w:rPr>
-              <w:t>MedCom</w:t>
-            </w:r>
-            <w:proofErr w:type="spellEnd"/>
-            <w:r>
-              <w:rPr>
-                <w:lang w:val="en-US"/>
-              </w:rPr>
-              <w:t xml:space="preserve"> supplies (inquiry at </w:t>
+              <w:t xml:space="preserve">- either through a license that MedCom supplies (inquiry at </w:t>
             </w:r>
             <w:hyperlink r:id="rId22" w:history="1">
               <w:r>
@@ -8264,21 +8222,7 @@
         <w:rPr>
           <w:lang w:val="en-US"/>
         </w:rPr>
-        <w:t xml:space="preserve">Note: This table must be completed by </w:t>
-      </w:r>
-      <w:proofErr w:type="spellStart"/>
-      <w:r>
-        <w:rPr>
-          <w:lang w:val="en-US"/>
-        </w:rPr>
-        <w:t>MedCom</w:t>
-      </w:r>
-      <w:proofErr w:type="spellEnd"/>
-      <w:r>
-        <w:rPr>
-          <w:lang w:val="en-US"/>
-        </w:rPr>
-        <w:t xml:space="preserve"> when the test </w:t>
+        <w:t xml:space="preserve">Note: This table must be completed by MedCom when the test </w:t>
       </w:r>
       <w:r>
         <w:rPr>
@@ -8596,7 +8540,6 @@
                   </w:rPr>
                   <w:t xml:space="preserve"> by </w:t>
                 </w:r>
-                <w:proofErr w:type="spellStart"/>
                 <w:r>
                   <w:rPr>
                     <w:rFonts w:cs="Calibri"/>
@@ -8604,7 +8547,6 @@
                   </w:rPr>
                   <w:t>MedCom</w:t>
                 </w:r>
-                <w:proofErr w:type="spellEnd"/>
               </w:sdtContent>
             </w:sdt>
           </w:p>
@@ -8664,27 +8606,7 @@
                     <w:szCs w:val="21"/>
                     <w:lang w:val="en-US"/>
                   </w:rPr>
-                  <w:t xml:space="preserve">The name of the </w:t>
-                </w:r>
-                <w:proofErr w:type="spellStart"/>
-                <w:r>
-                  <w:rPr>
-                    <w:color w:val="7E7E7E"/>
-                    <w:sz w:val="21"/>
-                    <w:szCs w:val="21"/>
-                    <w:lang w:val="en-US"/>
-                  </w:rPr>
-                  <w:t>MedCom</w:t>
-                </w:r>
-                <w:proofErr w:type="spellEnd"/>
-                <w:r>
-                  <w:rPr>
-                    <w:color w:val="7E7E7E"/>
-                    <w:sz w:val="21"/>
-                    <w:szCs w:val="21"/>
-                    <w:lang w:val="en-US"/>
-                  </w:rPr>
-                  <w:t xml:space="preserve"> responsible (initials) for this test</w:t>
+                  <w:t>The name of the MedCom responsible (initials) for this test</w:t>
                 </w:r>
               </w:sdtContent>
             </w:sdt>
@@ -8982,8 +8904,16 @@
                               <w:rPr>
                                 <w:lang w:val="en-US"/>
                               </w:rPr>
-                              <w:t>As valid documentation, the test participant or test manager must document completion by continuous screen dumps (.png/.jpeg) and/or files/log files (.xml/.json</w:t>
+                              <w:t>As valid documentation, the test participant or test manager must document completion by continuous screen dumps (.png/.jpeg) and/or files/log files (.xml</w:t>
                             </w:r>
+                            <w:proofErr w:type="gramStart"/>
+                            <w:r>
+                              <w:rPr>
+                                <w:lang w:val="en-US"/>
+                              </w:rPr>
+                              <w:t>/.json</w:t>
+                            </w:r>
+                            <w:proofErr w:type="gramEnd"/>
                             <w:r>
                               <w:rPr>
                                 <w:lang w:val="en-US"/>
@@ -9340,8 +9270,16 @@
                         <w:rPr>
                           <w:lang w:val="en-US"/>
                         </w:rPr>
-                        <w:t>As valid documentation, the test participant or test manager must document completion by continuous screen dumps (.png/.jpeg) and/or files/log files (.xml/.json</w:t>
+                        <w:t>As valid documentation, the test participant or test manager must document completion by continuous screen dumps (.png/.jpeg) and/or files/log files (.xml</w:t>
                       </w:r>
+                      <w:proofErr w:type="gramStart"/>
+                      <w:r>
+                        <w:rPr>
+                          <w:lang w:val="en-US"/>
+                        </w:rPr>
+                        <w:t>/.json</w:t>
+                      </w:r>
+                      <w:proofErr w:type="gramEnd"/>
                       <w:r>
                         <w:rPr>
                           <w:lang w:val="en-US"/>
@@ -9657,7 +9595,7 @@
         <mc:AlternateContent>
           <mc:Choice Requires="wps">
             <w:drawing>
-              <wp:anchor distT="45720" distB="45720" distL="114300" distR="114300" simplePos="0" relativeHeight="251660289" behindDoc="0" locked="0" layoutInCell="1" allowOverlap="1" wp14:anchorId="3AA7C214" wp14:editId="50CD579A">
+              <wp:anchor distT="45720" distB="45720" distL="114300" distR="114300" simplePos="0" relativeHeight="251658242" behindDoc="0" locked="0" layoutInCell="1" allowOverlap="1" wp14:anchorId="3AA7C214" wp14:editId="50CD579A">
                 <wp:simplePos x="0" y="0"/>
                 <wp:positionH relativeFrom="margin">
                   <wp:align>left</wp:align>
@@ -9750,8 +9688,16 @@
                               <w:rPr>
                                 <w:lang w:val="en-US"/>
                               </w:rPr>
-                              <w:t xml:space="preserve"> test manager must document completion by continuous screen dumps (.png/.jpeg) and/or files/log files (.xml/.json</w:t>
+                              <w:t xml:space="preserve"> test manager must document completion by continuous screen dumps (.png/.jpeg) and/or files/log files (.xml</w:t>
                             </w:r>
+                            <w:proofErr w:type="gramStart"/>
+                            <w:r>
+                              <w:rPr>
+                                <w:lang w:val="en-US"/>
+                              </w:rPr>
+                              <w:t>/.json</w:t>
+                            </w:r>
+                            <w:proofErr w:type="gramEnd"/>
                             <w:r>
                               <w:rPr>
                                 <w:lang w:val="en-US"/>
@@ -9956,7 +9902,7 @@
                                 <w:iCs/>
                                 <w:lang w:val="en-GB"/>
                               </w:rPr>
-                              <w:t xml:space="preserve">Examples: HospitalNotfication_3.4_A.xml, </w:t>
+                              <w:t xml:space="preserve">Examples: </w:t>
                             </w:r>
                             <w:r>
                               <w:rPr>
@@ -9964,7 +9910,31 @@
                                 <w:iCs/>
                                 <w:lang w:val="en-GB"/>
                               </w:rPr>
-                              <w:t>HospitalNotification</w:t>
+                              <w:t>Acknowledgement</w:t>
+                            </w:r>
+                            <w:r>
+                              <w:rPr>
+                                <w:i/>
+                                <w:iCs/>
+                                <w:lang w:val="en-GB"/>
+                              </w:rPr>
+                              <w:t xml:space="preserve">_3.4_A.xml, </w:t>
+                            </w:r>
+                            <w:r>
+                              <w:rPr>
+                                <w:i/>
+                                <w:iCs/>
+                                <w:lang w:val="en-GB"/>
+                              </w:rPr>
+                              <w:t>Acknowledg</w:t>
+                            </w:r>
+                            <w:r>
+                              <w:rPr>
+                                <w:i/>
+                                <w:iCs/>
+                                <w:lang w:val="en-GB"/>
+                              </w:rPr>
+                              <w:t>ement</w:t>
                             </w:r>
                             <w:r>
                               <w:rPr>
@@ -10042,7 +10012,7 @@
           </mc:Choice>
           <mc:Fallback>
             <w:pict>
-              <v:shape w14:anchorId="3AA7C214" id="Tekstfelt 1" o:spid="_x0000_s1028" type="#_x0000_t202" style="position:absolute;left:0;text-align:left;margin-left:0;margin-top:25.3pt;width:664.8pt;height:254.8pt;z-index:251660289;visibility:visible;mso-wrap-style:square;mso-width-percent:0;mso-height-percent:0;mso-wrap-distance-left:9pt;mso-wrap-distance-top:3.6pt;mso-wrap-distance-right:9pt;mso-wrap-distance-bottom:3.6pt;mso-position-horizontal:left;mso-position-horizontal-relative:margin;mso-position-vertical:absolute;mso-position-vertical-relative:text;mso-width-percent:0;mso-height-percent:0;mso-width-relative:margin;mso-height-relative:margin;v-text-anchor:top" o:gfxdata="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" fillcolor="#82a0d7 [2168]" strokecolor="#4472c4 [3208]" strokeweight=".5pt">
+              <v:shape w14:anchorId="3AA7C214" id="Tekstfelt 1" o:spid="_x0000_s1028" type="#_x0000_t202" style="position:absolute;left:0;text-align:left;margin-left:0;margin-top:25.3pt;width:664.8pt;height:254.8pt;z-index:251658242;visibility:visible;mso-wrap-style:square;mso-width-percent:0;mso-height-percent:0;mso-wrap-distance-left:9pt;mso-wrap-distance-top:3.6pt;mso-wrap-distance-right:9pt;mso-wrap-distance-bottom:3.6pt;mso-position-horizontal:left;mso-position-horizontal-relative:margin;mso-position-vertical:absolute;mso-position-vertical-relative:text;mso-width-percent:0;mso-height-percent:0;mso-width-relative:margin;mso-height-relative:margin;v-text-anchor:top" o:gfxdata="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" fillcolor="#82a0d7 [2168]" strokecolor="#4472c4 [3208]" strokeweight=".5pt">
                 <v:fill color2="#678ccf [2616]" rotate="t" colors="0 #a8b7df;.5 #9aabd9;1 #879ed7" focus="100%" type="gradient">
                   <o:fill v:ext="view" type="gradientUnscaled"/>
                 </v:fill>
@@ -10091,8 +10061,16 @@
                         <w:rPr>
                           <w:lang w:val="en-US"/>
                         </w:rPr>
-                        <w:t xml:space="preserve"> test manager must document completion by continuous screen dumps (.png/.jpeg) and/or files/log files (.xml/.json</w:t>
+                        <w:t xml:space="preserve"> test manager must document completion by continuous screen dumps (.png/.jpeg) and/or files/log files (.xml</w:t>
                       </w:r>
+                      <w:proofErr w:type="gramStart"/>
+                      <w:r>
+                        <w:rPr>
+                          <w:lang w:val="en-US"/>
+                        </w:rPr>
+                        <w:t>/.json</w:t>
+                      </w:r>
+                      <w:proofErr w:type="gramEnd"/>
                       <w:r>
                         <w:rPr>
                           <w:lang w:val="en-US"/>
@@ -10297,7 +10275,7 @@
                           <w:iCs/>
                           <w:lang w:val="en-GB"/>
                         </w:rPr>
-                        <w:t xml:space="preserve">Examples: HospitalNotfication_3.4_A.xml, </w:t>
+                        <w:t xml:space="preserve">Examples: </w:t>
                       </w:r>
                       <w:r>
                         <w:rPr>
@@ -10305,7 +10283,31 @@
                           <w:iCs/>
                           <w:lang w:val="en-GB"/>
                         </w:rPr>
-                        <w:t>HospitalNotification</w:t>
+                        <w:t>Acknowledgement</w:t>
+                      </w:r>
+                      <w:r>
+                        <w:rPr>
+                          <w:i/>
+                          <w:iCs/>
+                          <w:lang w:val="en-GB"/>
+                        </w:rPr>
+                        <w:t xml:space="preserve">_3.4_A.xml, </w:t>
+                      </w:r>
+                      <w:r>
+                        <w:rPr>
+                          <w:i/>
+                          <w:iCs/>
+                          <w:lang w:val="en-GB"/>
+                        </w:rPr>
+                        <w:t>Acknowledg</w:t>
+                      </w:r>
+                      <w:r>
+                        <w:rPr>
+                          <w:i/>
+                          <w:iCs/>
+                          <w:lang w:val="en-GB"/>
+                        </w:rPr>
+                        <w:t>ement</w:t>
                       </w:r>
                       <w:r>
                         <w:rPr>
@@ -10716,7 +10718,6 @@
                 <w:lang w:val="en-US"/>
               </w:rPr>
             </w:pPr>
-            <w:proofErr w:type="spellStart"/>
             <w:r>
               <w:rPr>
                 <w:b/>
@@ -10725,7 +10726,6 @@
               </w:rPr>
               <w:t>MedCom</w:t>
             </w:r>
-            <w:proofErr w:type="spellEnd"/>
             <w:r>
               <w:rPr>
                 <w:b/>
@@ -12469,7 +12469,6 @@
                 <w:lang w:val="en-GB"/>
               </w:rPr>
             </w:pPr>
-            <w:proofErr w:type="spellStart"/>
             <w:r>
               <w:rPr>
                 <w:rFonts w:asciiTheme="minorHAnsi" w:eastAsia="Times New Roman" w:hAnsiTheme="minorHAnsi" w:cstheme="minorHAnsi"/>
@@ -12479,19 +12478,7 @@
                 <w:szCs w:val="24"/>
                 <w:lang w:val="en-GB"/>
               </w:rPr>
-              <w:t>MedCom</w:t>
-            </w:r>
-            <w:proofErr w:type="spellEnd"/>
-            <w:r>
-              <w:rPr>
-                <w:rFonts w:asciiTheme="minorHAnsi" w:eastAsia="Times New Roman" w:hAnsiTheme="minorHAnsi" w:cstheme="minorHAnsi"/>
-                <w:b/>
-                <w:bCs/>
-                <w:color w:val="FFFFFF"/>
-                <w:szCs w:val="24"/>
-                <w:lang w:val="en-GB"/>
-              </w:rPr>
-              <w:t xml:space="preserve"> </w:t>
+              <w:t xml:space="preserve">MedCom </w:t>
             </w:r>
             <w:r>
               <w:rPr>
@@ -12581,146 +12568,184 @@
               <w:rPr>
                 <w:lang w:val="en-GB"/>
               </w:rPr>
-              <w:t xml:space="preserve">Send a valid </w:t>
+              <w:t>Send a valid MedCom FHIR</w:t>
+            </w:r>
+            <w:r>
+              <w:rPr>
+                <w:lang w:val="en-GB"/>
+              </w:rPr>
+              <w:t xml:space="preserve"> message (</w:t>
+            </w:r>
+            <w:r>
+              <w:rPr>
+                <w:lang w:val="en-GB"/>
+              </w:rPr>
+              <w:t>i.e.,</w:t>
+            </w:r>
+            <w:r>
+              <w:rPr>
+                <w:lang w:val="en-GB"/>
+              </w:rPr>
+              <w:t xml:space="preserve"> a </w:t>
             </w:r>
             <w:proofErr w:type="spellStart"/>
             <w:r>
               <w:rPr>
                 <w:lang w:val="en-GB"/>
               </w:rPr>
-              <w:t>MedCom</w:t>
+              <w:t>HospitalNotification</w:t>
             </w:r>
             <w:proofErr w:type="spellEnd"/>
             <w:r>
               <w:rPr>
                 <w:lang w:val="en-GB"/>
               </w:rPr>
-              <w:t xml:space="preserve"> FHIR</w:t>
-            </w:r>
-            <w:r>
-              <w:rPr>
-                <w:lang w:val="en-GB"/>
-              </w:rPr>
-              <w:t xml:space="preserve"> message (</w:t>
-            </w:r>
-            <w:r>
-              <w:rPr>
-                <w:lang w:val="en-GB"/>
-              </w:rPr>
-              <w:t>i.e.,</w:t>
-            </w:r>
-            <w:r>
-              <w:rPr>
-                <w:lang w:val="en-GB"/>
-              </w:rPr>
-              <w:t xml:space="preserve"> a </w:t>
+              <w:t xml:space="preserve"> </w:t>
+            </w:r>
+            <w:r>
+              <w:rPr>
+                <w:lang w:val="en-GB"/>
+              </w:rPr>
+              <w:t>or</w:t>
+            </w:r>
+            <w:r>
+              <w:rPr>
+                <w:lang w:val="en-GB"/>
+              </w:rPr>
+              <w:t xml:space="preserve"> </w:t>
             </w:r>
             <w:proofErr w:type="spellStart"/>
             <w:r>
               <w:rPr>
                 <w:lang w:val="en-GB"/>
               </w:rPr>
-              <w:t>HospitalNotification</w:t>
+              <w:t>CareCommunication</w:t>
             </w:r>
             <w:proofErr w:type="spellEnd"/>
             <w:r>
               <w:rPr>
                 <w:lang w:val="en-GB"/>
               </w:rPr>
-              <w:t xml:space="preserve"> </w:t>
-            </w:r>
-            <w:r>
-              <w:rPr>
-                <w:lang w:val="en-GB"/>
-              </w:rPr>
-              <w:t>or</w:t>
-            </w:r>
-            <w:r>
-              <w:rPr>
-                <w:lang w:val="en-GB"/>
-              </w:rPr>
-              <w:t xml:space="preserve"> </w:t>
+              <w:t xml:space="preserve">) and receive a positive </w:t>
+            </w:r>
+            <w:r>
+              <w:rPr>
+                <w:lang w:val="en-GB"/>
+              </w:rPr>
+              <w:t>A</w:t>
+            </w:r>
+            <w:r>
+              <w:rPr>
+                <w:lang w:val="en-GB"/>
+              </w:rPr>
+              <w:t>cknowled</w:t>
+            </w:r>
+            <w:r>
+              <w:rPr>
+                <w:lang w:val="en-GB"/>
+              </w:rPr>
+              <w:t>ge</w:t>
+            </w:r>
+            <w:r>
+              <w:rPr>
+                <w:lang w:val="en-GB"/>
+              </w:rPr>
+              <w:t xml:space="preserve">ment </w:t>
+            </w:r>
+            <w:r>
+              <w:rPr>
+                <w:lang w:val="en-GB"/>
+              </w:rPr>
+              <w:t>o</w:t>
+            </w:r>
+            <w:r>
+              <w:rPr>
+                <w:lang w:val="en-GB"/>
+              </w:rPr>
+              <w:t xml:space="preserve">f </w:t>
+            </w:r>
+            <w:r>
+              <w:rPr>
+                <w:lang w:val="en-GB"/>
+              </w:rPr>
+              <w:t xml:space="preserve">the </w:t>
+            </w:r>
+            <w:r>
+              <w:rPr>
+                <w:lang w:val="en-GB"/>
+              </w:rPr>
+              <w:t>type [ACK AA]</w:t>
+            </w:r>
+            <w:r>
+              <w:rPr>
+                <w:lang w:val="en-GB"/>
+              </w:rPr>
+              <w:t xml:space="preserve">. </w:t>
+            </w:r>
+          </w:p>
+        </w:tc>
+        <w:tc>
+          <w:tcPr>
+            <w:tcW w:w="689" w:type="pct"/>
+          </w:tcPr>
+          <w:p>
+            <w:pPr>
+              <w:rPr>
+                <w:lang w:val="en-US"/>
+              </w:rPr>
+            </w:pPr>
+            <w:r>
+              <w:rPr>
+                <w:lang w:val="en-US"/>
+              </w:rPr>
+              <w:t xml:space="preserve">Use an example from a MedCom FHIR messaging standard for the following test steps. Note that </w:t>
             </w:r>
             <w:proofErr w:type="spellStart"/>
             <w:r>
               <w:rPr>
-                <w:lang w:val="en-GB"/>
-              </w:rPr>
-              <w:t>CareCommunication</w:t>
+                <w:lang w:val="en-US"/>
+              </w:rPr>
+              <w:t>MessageHeader</w:t>
             </w:r>
             <w:proofErr w:type="spellEnd"/>
             <w:r>
               <w:rPr>
-                <w:lang w:val="en-GB"/>
-              </w:rPr>
-              <w:t xml:space="preserve">) and receive a positive </w:t>
-            </w:r>
-            <w:r>
-              <w:rPr>
-                <w:lang w:val="en-GB"/>
-              </w:rPr>
-              <w:t>A</w:t>
-            </w:r>
-            <w:r>
-              <w:rPr>
-                <w:lang w:val="en-GB"/>
-              </w:rPr>
-              <w:t>cknowled</w:t>
-            </w:r>
-            <w:r>
-              <w:rPr>
-                <w:lang w:val="en-GB"/>
-              </w:rPr>
-              <w:t>ge</w:t>
-            </w:r>
-            <w:r>
-              <w:rPr>
-                <w:lang w:val="en-GB"/>
-              </w:rPr>
-              <w:t xml:space="preserve">ment </w:t>
-            </w:r>
-            <w:r>
-              <w:rPr>
-                <w:lang w:val="en-GB"/>
-              </w:rPr>
-              <w:t>o</w:t>
-            </w:r>
-            <w:r>
-              <w:rPr>
-                <w:lang w:val="en-GB"/>
-              </w:rPr>
-              <w:t xml:space="preserve">f </w:t>
-            </w:r>
-            <w:r>
-              <w:rPr>
-                <w:lang w:val="en-GB"/>
-              </w:rPr>
-              <w:t xml:space="preserve">the </w:t>
-            </w:r>
-            <w:r>
-              <w:rPr>
-                <w:lang w:val="en-GB"/>
-              </w:rPr>
-              <w:t>type [ACK AA]</w:t>
-            </w:r>
-            <w:r>
-              <w:rPr>
-                <w:lang w:val="en-GB"/>
-              </w:rPr>
-              <w:t xml:space="preserve">. </w:t>
-            </w:r>
-          </w:p>
-        </w:tc>
-        <w:tc>
-          <w:tcPr>
-            <w:tcW w:w="689" w:type="pct"/>
-          </w:tcPr>
-          <w:p>
-            <w:pPr>
-              <w:rPr>
-                <w:lang w:val="en-GB"/>
-              </w:rPr>
-            </w:pPr>
+                <w:lang w:val="en-US"/>
+              </w:rPr>
+              <w:t xml:space="preserve"> --&gt; Response --&gt; Identifier must be updated so that the message and the Acknowledgement are correctly linked.</w:t>
+            </w:r>
+          </w:p>
+          <w:p>
+            <w:pPr>
+              <w:rPr>
+                <w:lang w:val="en-US"/>
+              </w:rPr>
+            </w:pPr>
+          </w:p>
+          <w:p>
+            <w:pPr>
+              <w:rPr>
+                <w:lang w:val="en-US"/>
+              </w:rPr>
+            </w:pPr>
+            <w:r>
+              <w:rPr>
+                <w:lang w:val="en-US"/>
+              </w:rPr>
+              <w:t>(</w:t>
+            </w:r>
+            <w:r>
+              <w:rPr>
+                <w:lang w:val="en-US"/>
+              </w:rPr>
+              <w:t>This applies to each test step where an Acknowledgement must be loaded and linked to a message.</w:t>
+            </w:r>
+            <w:r>
+              <w:rPr>
+                <w:lang w:val="en-US"/>
+              </w:rPr>
+              <w:t>)</w:t>
+            </w:r>
           </w:p>
         </w:tc>
         <w:tc>
@@ -13000,7 +13025,6 @@
               </w:rPr>
               <w:t xml:space="preserve"> </w:t>
             </w:r>
-            <w:proofErr w:type="spellStart"/>
             <w:r>
               <w:rPr>
                 <w:lang w:val="en-GB"/>
@@ -13017,14 +13041,7 @@
               <w:rPr>
                 <w:lang w:val="en-GB"/>
               </w:rPr>
-              <w:t>om</w:t>
-            </w:r>
-            <w:proofErr w:type="spellEnd"/>
-            <w:r>
-              <w:rPr>
-                <w:lang w:val="en-GB"/>
-              </w:rPr>
-              <w:t xml:space="preserve"> </w:t>
+              <w:t xml:space="preserve">om </w:t>
             </w:r>
             <w:r>
               <w:rPr>
@@ -13244,6 +13261,7 @@
                 <w:bCs w:val="0"/>
                 <w:lang w:val="en-GB"/>
               </w:rPr>
+              <w:lastRenderedPageBreak/>
               <w:t>3.</w:t>
             </w:r>
             <w:r>
@@ -13420,19 +13438,11 @@
               </w:rPr>
               <w:t xml:space="preserve">original </w:t>
             </w:r>
-            <w:proofErr w:type="spellStart"/>
-            <w:r>
-              <w:rPr>
-                <w:lang w:val="en-GB"/>
-              </w:rPr>
-              <w:t>MedCom</w:t>
-            </w:r>
-            <w:proofErr w:type="spellEnd"/>
-            <w:r>
-              <w:rPr>
-                <w:lang w:val="en-GB"/>
-              </w:rPr>
-              <w:t xml:space="preserve"> FHIR </w:t>
+            <w:r>
+              <w:rPr>
+                <w:lang w:val="en-GB"/>
+              </w:rPr>
+              <w:t xml:space="preserve">MedCom FHIR </w:t>
             </w:r>
             <w:r>
               <w:rPr>
@@ -13546,7 +13556,6 @@
           <w:rFonts w:asciiTheme="minorHAnsi" w:hAnsiTheme="minorHAnsi" w:cstheme="minorHAnsi"/>
           <w:lang w:val="en-US"/>
         </w:rPr>
-        <w:lastRenderedPageBreak/>
         <w:t>S.TC3.A1</w:t>
       </w:r>
       <w:r>
@@ -13862,7 +13871,6 @@
                 <w:lang w:val="en-GB"/>
               </w:rPr>
             </w:pPr>
-            <w:proofErr w:type="spellStart"/>
             <w:r>
               <w:rPr>
                 <w:rFonts w:asciiTheme="minorHAnsi" w:hAnsiTheme="minorHAnsi" w:cstheme="minorHAnsi"/>
@@ -13870,17 +13878,7 @@
                 <w:bCs/>
                 <w:lang w:val="en-GB"/>
               </w:rPr>
-              <w:t>MedCom</w:t>
-            </w:r>
-            <w:proofErr w:type="spellEnd"/>
-            <w:r>
-              <w:rPr>
-                <w:rFonts w:asciiTheme="minorHAnsi" w:hAnsiTheme="minorHAnsi" w:cstheme="minorHAnsi"/>
-                <w:b/>
-                <w:bCs/>
-                <w:lang w:val="en-GB"/>
-              </w:rPr>
-              <w:t xml:space="preserve"> </w:t>
+              <w:t xml:space="preserve">MedCom </w:t>
             </w:r>
             <w:r>
               <w:rPr>
@@ -13969,48 +13967,34 @@
               <w:rPr>
                 <w:lang w:val="en-GB"/>
               </w:rPr>
-              <w:t xml:space="preserve"> an invalid </w:t>
+              <w:t xml:space="preserve"> an invalid MedCom FHIR message (i.e., a </w:t>
             </w:r>
             <w:proofErr w:type="spellStart"/>
             <w:r>
               <w:rPr>
                 <w:lang w:val="en-GB"/>
               </w:rPr>
-              <w:t>MedCom</w:t>
+              <w:t>HospitalNotification</w:t>
             </w:r>
             <w:proofErr w:type="spellEnd"/>
             <w:r>
               <w:rPr>
                 <w:lang w:val="en-GB"/>
               </w:rPr>
-              <w:t xml:space="preserve"> FHIR message (i.e., a </w:t>
+              <w:t xml:space="preserve"> or </w:t>
             </w:r>
             <w:proofErr w:type="spellStart"/>
             <w:r>
               <w:rPr>
                 <w:lang w:val="en-GB"/>
               </w:rPr>
-              <w:t>HospitalNotification</w:t>
+              <w:t>CareCommunication</w:t>
             </w:r>
             <w:proofErr w:type="spellEnd"/>
             <w:r>
               <w:rPr>
                 <w:lang w:val="en-GB"/>
               </w:rPr>
-              <w:t xml:space="preserve"> or </w:t>
-            </w:r>
-            <w:proofErr w:type="spellStart"/>
-            <w:r>
-              <w:rPr>
-                <w:lang w:val="en-GB"/>
-              </w:rPr>
-              <w:t>CareCommunication</w:t>
-            </w:r>
-            <w:proofErr w:type="spellEnd"/>
-            <w:r>
-              <w:rPr>
-                <w:lang w:val="en-GB"/>
-              </w:rPr>
               <w:t>) and receive</w:t>
             </w:r>
             <w:r>
@@ -14023,7 +14007,25 @@
               <w:rPr>
                 <w:lang w:val="en-GB"/>
               </w:rPr>
-              <w:t xml:space="preserve"> a positive Acknowledgement of the type [ACK A</w:t>
+              <w:t xml:space="preserve"> a </w:t>
+            </w:r>
+            <w:r>
+              <w:rPr>
+                <w:lang w:val="en-GB"/>
+              </w:rPr>
+              <w:t>negative</w:t>
+            </w:r>
+            <w:r>
+              <w:rPr>
+                <w:lang w:val="en-GB"/>
+              </w:rPr>
+              <w:t xml:space="preserve"> </w:t>
+            </w:r>
+            <w:r>
+              <w:rPr>
+                <w:lang w:val="en-GB"/>
+              </w:rPr>
+              <w:t>Acknowledgement of the type [ACK A</w:t>
             </w:r>
             <w:r>
               <w:rPr>
@@ -14308,7 +14310,7 @@
               <w:rPr>
                 <w:lang w:val="en-GB"/>
               </w:rPr>
-              <w:t>The Acknowledgement message is validated as negative and loaded</w:t>
+              <w:t>The Acknowledgement is validated as negative and loaded</w:t>
             </w:r>
             <w:r>
               <w:rPr>
@@ -14488,39 +14490,13 @@
               <w:rPr>
                 <w:lang w:val="en-GB"/>
               </w:rPr>
-              <w:t>Demonstrate</w:t>
-            </w:r>
-            <w:r>
-              <w:rPr>
-                <w:lang w:val="en-GB"/>
-              </w:rPr>
-              <w:t>s</w:t>
-            </w:r>
-            <w:r>
-              <w:rPr>
-                <w:lang w:val="en-GB"/>
-              </w:rPr>
-              <w:t xml:space="preserve"> how the SUT</w:t>
-            </w:r>
-            <w:r>
-              <w:rPr>
-                <w:lang w:val="en-GB"/>
-              </w:rPr>
-              <w:t xml:space="preserve"> notify the user that the sent </w:t>
-            </w:r>
-            <w:proofErr w:type="spellStart"/>
-            <w:r>
-              <w:rPr>
-                <w:lang w:val="en-GB"/>
-              </w:rPr>
-              <w:t>MedCom</w:t>
-            </w:r>
-            <w:proofErr w:type="spellEnd"/>
-            <w:r>
-              <w:rPr>
-                <w:lang w:val="en-GB"/>
-              </w:rPr>
-              <w:t xml:space="preserve"> FHIR message contains invalid content</w:t>
+              <w:t>Demonstrate how the SUT</w:t>
+            </w:r>
+            <w:r>
+              <w:rPr>
+                <w:lang w:val="en-GB"/>
+              </w:rPr>
+              <w:t xml:space="preserve"> notify the user that the sent MedCom FHIR message contains invalid content</w:t>
             </w:r>
             <w:r>
               <w:rPr>
@@ -14556,21 +14532,7 @@
               <w:rPr>
                 <w:lang w:val="en-GB"/>
               </w:rPr>
-              <w:t xml:space="preserve">The user is notified that the sent </w:t>
-            </w:r>
-            <w:proofErr w:type="spellStart"/>
-            <w:r>
-              <w:rPr>
-                <w:lang w:val="en-GB"/>
-              </w:rPr>
-              <w:t>MedCom</w:t>
-            </w:r>
-            <w:proofErr w:type="spellEnd"/>
-            <w:r>
-              <w:rPr>
-                <w:lang w:val="en-GB"/>
-              </w:rPr>
-              <w:t xml:space="preserve"> FHIR message contains invalid content</w:t>
+              <w:t>The user is notified that the sent MedCom FHIR message contains invalid content</w:t>
             </w:r>
             <w:r>
               <w:rPr>
@@ -14819,19 +14781,11 @@
               </w:rPr>
               <w:t xml:space="preserve">is linked to the original </w:t>
             </w:r>
-            <w:proofErr w:type="spellStart"/>
-            <w:r>
-              <w:rPr>
-                <w:lang w:val="en-GB"/>
-              </w:rPr>
-              <w:t>MedCom</w:t>
-            </w:r>
-            <w:proofErr w:type="spellEnd"/>
-            <w:r>
-              <w:rPr>
-                <w:lang w:val="en-GB"/>
-              </w:rPr>
-              <w:t xml:space="preserve"> FHIR me</w:t>
+            <w:r>
+              <w:rPr>
+                <w:lang w:val="en-GB"/>
+              </w:rPr>
+              <w:t>MedCom FHIR me</w:t>
             </w:r>
             <w:r>
               <w:rPr>
@@ -14917,14 +14871,6 @@
           <w:szCs w:val="24"/>
         </w:rPr>
       </w:pPr>
-    </w:p>
-    <w:p>
-      <w:pPr>
-        <w:rPr>
-          <w:rFonts w:asciiTheme="minorHAnsi" w:eastAsia="Times New Roman" w:hAnsiTheme="minorHAnsi" w:cstheme="minorHAnsi"/>
-          <w:szCs w:val="24"/>
-        </w:rPr>
-      </w:pPr>
       <w:r>
         <w:rPr>
           <w:rFonts w:asciiTheme="minorHAnsi" w:eastAsia="Times New Roman" w:hAnsiTheme="minorHAnsi" w:cstheme="minorHAnsi"/>
@@ -15253,7 +15199,6 @@
                 <w:lang w:val="en-GB"/>
               </w:rPr>
             </w:pPr>
-            <w:proofErr w:type="spellStart"/>
             <w:r>
               <w:rPr>
                 <w:rFonts w:asciiTheme="minorHAnsi" w:hAnsiTheme="minorHAnsi" w:cstheme="minorHAnsi"/>
@@ -15261,17 +15206,7 @@
                 <w:bCs/>
                 <w:lang w:val="en-GB"/>
               </w:rPr>
-              <w:t>MedCom</w:t>
-            </w:r>
-            <w:proofErr w:type="spellEnd"/>
-            <w:r>
-              <w:rPr>
-                <w:rFonts w:asciiTheme="minorHAnsi" w:hAnsiTheme="minorHAnsi" w:cstheme="minorHAnsi"/>
-                <w:b/>
-                <w:bCs/>
-                <w:lang w:val="en-GB"/>
-              </w:rPr>
-              <w:t xml:space="preserve"> </w:t>
+              <w:t xml:space="preserve">MedCom </w:t>
             </w:r>
             <w:r>
               <w:rPr>
@@ -15879,25 +15814,13 @@
               <w:rPr>
                 <w:lang w:val="en-GB"/>
               </w:rPr>
-              <w:t>Demonstrate or explains how the SUT</w:t>
-            </w:r>
-            <w:r>
-              <w:rPr>
-                <w:lang w:val="en-GB"/>
-              </w:rPr>
-              <w:t xml:space="preserve"> react if it has received an Acknowledgement of type [ACK AA </w:t>
-            </w:r>
-            <w:r>
-              <w:rPr>
-                <w:lang w:val="en-GB"/>
-              </w:rPr>
-              <w:t>or ACK AE</w:t>
-            </w:r>
-            <w:r>
-              <w:rPr>
-                <w:lang w:val="en-GB"/>
-              </w:rPr>
-              <w:t>]</w:t>
+              <w:t>Demonstrate or explain how the SUT</w:t>
+            </w:r>
+            <w:r>
+              <w:rPr>
+                <w:lang w:val="en-GB"/>
+              </w:rPr>
+              <w:t xml:space="preserve"> react if it has received an Acknowledgement of type [ACK AA]</w:t>
             </w:r>
             <w:r>
               <w:rPr>
@@ -16019,6 +15942,439 @@
           </w:p>
         </w:tc>
       </w:tr>
+      <w:tr>
+        <w:trPr>
+          <w:cantSplit/>
+          <w:trHeight w:val="924"/>
+        </w:trPr>
+        <w:tc>
+          <w:tcPr>
+            <w:tcW w:w="332" w:type="pct"/>
+          </w:tcPr>
+          <w:p>
+            <w:pPr>
+              <w:pStyle w:val="Overskrift4"/>
+              <w:rPr>
+                <w:rFonts w:asciiTheme="minorHAnsi" w:eastAsia="Calibri" w:hAnsiTheme="minorHAnsi" w:cstheme="minorHAnsi"/>
+                <w:b w:val="0"/>
+                <w:bCs w:val="0"/>
+                <w:lang w:val="en-GB"/>
+              </w:rPr>
+            </w:pPr>
+            <w:r>
+              <w:rPr>
+                <w:rFonts w:asciiTheme="minorHAnsi" w:eastAsia="Calibri" w:hAnsiTheme="minorHAnsi" w:cstheme="minorHAnsi"/>
+                <w:b w:val="0"/>
+                <w:bCs w:val="0"/>
+                <w:lang w:val="en-GB"/>
+              </w:rPr>
+              <w:t>3.3.3.4</w:t>
+            </w:r>
+          </w:p>
+        </w:tc>
+        <w:tc>
+          <w:tcPr>
+            <w:tcW w:w="1400" w:type="pct"/>
+          </w:tcPr>
+          <w:p>
+            <w:pPr>
+              <w:rPr>
+                <w:lang w:val="en-GB"/>
+              </w:rPr>
+            </w:pPr>
+            <w:r>
+              <w:rPr>
+                <w:lang w:val="en-GB"/>
+              </w:rPr>
+              <w:t>Load</w:t>
+            </w:r>
+            <w:r>
+              <w:rPr>
+                <w:lang w:val="en-GB"/>
+              </w:rPr>
+              <w:t>s</w:t>
+            </w:r>
+            <w:r>
+              <w:rPr>
+                <w:lang w:val="en-GB"/>
+              </w:rPr>
+              <w:t xml:space="preserve"> a test data file with an Acknowledgement of the type [ACK A</w:t>
+            </w:r>
+            <w:r>
+              <w:rPr>
+                <w:lang w:val="en-GB"/>
+              </w:rPr>
+              <w:t>R</w:t>
+            </w:r>
+            <w:r>
+              <w:rPr>
+                <w:lang w:val="en-GB"/>
+              </w:rPr>
+              <w:t>] and demonstrate</w:t>
+            </w:r>
+            <w:r>
+              <w:rPr>
+                <w:lang w:val="en-GB"/>
+              </w:rPr>
+              <w:t>s</w:t>
+            </w:r>
+            <w:r>
+              <w:rPr>
+                <w:lang w:val="en-GB"/>
+              </w:rPr>
+              <w:t xml:space="preserve"> how the SUT handles this.   </w:t>
+            </w:r>
+          </w:p>
+        </w:tc>
+        <w:tc>
+          <w:tcPr>
+            <w:tcW w:w="737" w:type="pct"/>
+          </w:tcPr>
+          <w:p>
+            <w:pPr>
+              <w:rPr>
+                <w:szCs w:val="24"/>
+                <w:lang w:val="en-GB"/>
+              </w:rPr>
+            </w:pPr>
+          </w:p>
+        </w:tc>
+        <w:tc>
+          <w:tcPr>
+            <w:tcW w:w="1107" w:type="pct"/>
+          </w:tcPr>
+          <w:p>
+            <w:pPr>
+              <w:rPr>
+                <w:lang w:val="en-GB"/>
+              </w:rPr>
+            </w:pPr>
+            <w:r>
+              <w:rPr>
+                <w:lang w:val="en-GB"/>
+              </w:rPr>
+              <w:t>The SUT loads an Acknowledgement of the type [ACK A</w:t>
+            </w:r>
+            <w:r>
+              <w:rPr>
+                <w:lang w:val="en-GB"/>
+              </w:rPr>
+              <w:t>R</w:t>
+            </w:r>
+            <w:r>
+              <w:rPr>
+                <w:lang w:val="en-GB"/>
+              </w:rPr>
+              <w:t>] successfully and sends the original message again.</w:t>
+            </w:r>
+            <w:r>
+              <w:rPr>
+                <w:lang w:val="en-GB"/>
+              </w:rPr>
+              <w:t xml:space="preserve"> </w:t>
+            </w:r>
+          </w:p>
+        </w:tc>
+        <w:tc>
+          <w:tcPr>
+            <w:tcW w:w="957" w:type="pct"/>
+          </w:tcPr>
+          <w:p>
+            <w:pPr>
+              <w:spacing w:before="60"/>
+              <w:rPr>
+                <w:rFonts w:asciiTheme="minorHAnsi" w:eastAsia="Times New Roman" w:hAnsiTheme="minorHAnsi" w:cstheme="minorHAnsi"/>
+                <w:szCs w:val="24"/>
+                <w:lang w:val="en-GB"/>
+              </w:rPr>
+            </w:pPr>
+          </w:p>
+        </w:tc>
+        <w:tc>
+          <w:tcPr>
+            <w:tcW w:w="467" w:type="pct"/>
+          </w:tcPr>
+          <w:p>
+            <w:pPr>
+              <w:spacing w:before="60"/>
+              <w:jc w:val="center"/>
+              <w:rPr>
+                <w:rFonts w:asciiTheme="minorHAnsi" w:hAnsiTheme="minorHAnsi" w:cstheme="minorHAnsi"/>
+                <w:lang w:val="en-GB"/>
+              </w:rPr>
+            </w:pPr>
+          </w:p>
+        </w:tc>
+      </w:tr>
+      <w:tr>
+        <w:trPr>
+          <w:cantSplit/>
+          <w:trHeight w:val="924"/>
+        </w:trPr>
+        <w:tc>
+          <w:tcPr>
+            <w:tcW w:w="332" w:type="pct"/>
+          </w:tcPr>
+          <w:p>
+            <w:pPr>
+              <w:pStyle w:val="Overskrift4"/>
+              <w:rPr>
+                <w:rFonts w:asciiTheme="minorHAnsi" w:eastAsia="Calibri" w:hAnsiTheme="minorHAnsi" w:cstheme="minorHAnsi"/>
+                <w:b w:val="0"/>
+                <w:bCs w:val="0"/>
+                <w:lang w:val="en-GB"/>
+              </w:rPr>
+            </w:pPr>
+            <w:r>
+              <w:rPr>
+                <w:rFonts w:asciiTheme="minorHAnsi" w:eastAsia="Calibri" w:hAnsiTheme="minorHAnsi" w:cstheme="minorHAnsi"/>
+                <w:b w:val="0"/>
+                <w:bCs w:val="0"/>
+                <w:lang w:val="en-GB"/>
+              </w:rPr>
+              <w:t>3.3.3.5</w:t>
+            </w:r>
+          </w:p>
+        </w:tc>
+        <w:tc>
+          <w:tcPr>
+            <w:tcW w:w="1400" w:type="pct"/>
+          </w:tcPr>
+          <w:p>
+            <w:pPr>
+              <w:rPr>
+                <w:lang w:val="en-GB"/>
+              </w:rPr>
+            </w:pPr>
+            <w:r>
+              <w:rPr>
+                <w:lang w:val="en-GB"/>
+              </w:rPr>
+              <w:t>Demonstrate</w:t>
+            </w:r>
+            <w:r>
+              <w:rPr>
+                <w:lang w:val="en-GB"/>
+              </w:rPr>
+              <w:t>s</w:t>
+            </w:r>
+            <w:r>
+              <w:rPr>
+                <w:lang w:val="en-GB"/>
+              </w:rPr>
+              <w:t xml:space="preserve"> or explain</w:t>
+            </w:r>
+            <w:r>
+              <w:rPr>
+                <w:lang w:val="en-GB"/>
+              </w:rPr>
+              <w:t>s</w:t>
+            </w:r>
+            <w:r>
+              <w:rPr>
+                <w:lang w:val="en-GB"/>
+              </w:rPr>
+              <w:t xml:space="preserve"> how the SUT informs the user that a technical error has occurred during sending of the original message.</w:t>
+            </w:r>
+          </w:p>
+        </w:tc>
+        <w:tc>
+          <w:tcPr>
+            <w:tcW w:w="737" w:type="pct"/>
+          </w:tcPr>
+          <w:p>
+            <w:pPr>
+              <w:rPr>
+                <w:szCs w:val="24"/>
+                <w:lang w:val="en-GB"/>
+              </w:rPr>
+            </w:pPr>
+          </w:p>
+        </w:tc>
+        <w:tc>
+          <w:tcPr>
+            <w:tcW w:w="1107" w:type="pct"/>
+          </w:tcPr>
+          <w:p>
+            <w:pPr>
+              <w:rPr>
+                <w:lang w:val="en-GB"/>
+              </w:rPr>
+            </w:pPr>
+            <w:r>
+              <w:rPr>
+                <w:lang w:val="en-GB"/>
+              </w:rPr>
+              <w:t>The SUT informs the user that a technical error has occurred during sending of</w:t>
+            </w:r>
+            <w:r>
+              <w:rPr>
+                <w:lang w:val="en-GB"/>
+              </w:rPr>
+              <w:t xml:space="preserve"> </w:t>
+            </w:r>
+            <w:r>
+              <w:rPr>
+                <w:lang w:val="en-GB"/>
+              </w:rPr>
+              <w:t>the original message</w:t>
+            </w:r>
+            <w:r>
+              <w:rPr>
+                <w:lang w:val="en-GB"/>
+              </w:rPr>
+              <w:t>.</w:t>
+            </w:r>
+          </w:p>
+          <w:p>
+            <w:pPr>
+              <w:rPr>
+                <w:lang w:val="en-GB"/>
+              </w:rPr>
+            </w:pPr>
+          </w:p>
+        </w:tc>
+        <w:tc>
+          <w:tcPr>
+            <w:tcW w:w="957" w:type="pct"/>
+          </w:tcPr>
+          <w:p>
+            <w:pPr>
+              <w:spacing w:before="60"/>
+              <w:rPr>
+                <w:rFonts w:asciiTheme="minorHAnsi" w:eastAsia="Times New Roman" w:hAnsiTheme="minorHAnsi" w:cstheme="minorHAnsi"/>
+                <w:szCs w:val="24"/>
+                <w:lang w:val="en-GB"/>
+              </w:rPr>
+            </w:pPr>
+          </w:p>
+        </w:tc>
+        <w:tc>
+          <w:tcPr>
+            <w:tcW w:w="467" w:type="pct"/>
+          </w:tcPr>
+          <w:p>
+            <w:pPr>
+              <w:spacing w:before="60"/>
+              <w:jc w:val="center"/>
+              <w:rPr>
+                <w:rFonts w:asciiTheme="minorHAnsi" w:hAnsiTheme="minorHAnsi" w:cstheme="minorHAnsi"/>
+                <w:lang w:val="en-GB"/>
+              </w:rPr>
+            </w:pPr>
+          </w:p>
+        </w:tc>
+      </w:tr>
+      <w:tr>
+        <w:trPr>
+          <w:cantSplit/>
+          <w:trHeight w:val="924"/>
+        </w:trPr>
+        <w:tc>
+          <w:tcPr>
+            <w:tcW w:w="332" w:type="pct"/>
+          </w:tcPr>
+          <w:p>
+            <w:pPr>
+              <w:pStyle w:val="Overskrift4"/>
+              <w:rPr>
+                <w:rFonts w:asciiTheme="minorHAnsi" w:eastAsia="Calibri" w:hAnsiTheme="minorHAnsi" w:cstheme="minorHAnsi"/>
+                <w:b w:val="0"/>
+                <w:bCs w:val="0"/>
+                <w:lang w:val="en-GB"/>
+              </w:rPr>
+            </w:pPr>
+            <w:r>
+              <w:rPr>
+                <w:rFonts w:asciiTheme="minorHAnsi" w:eastAsia="Calibri" w:hAnsiTheme="minorHAnsi" w:cstheme="minorHAnsi"/>
+                <w:b w:val="0"/>
+                <w:bCs w:val="0"/>
+                <w:lang w:val="en-GB"/>
+              </w:rPr>
+              <w:t>3.3.3.6</w:t>
+            </w:r>
+          </w:p>
+        </w:tc>
+        <w:tc>
+          <w:tcPr>
+            <w:tcW w:w="1400" w:type="pct"/>
+          </w:tcPr>
+          <w:p>
+            <w:pPr>
+              <w:rPr>
+                <w:lang w:val="en-GB"/>
+              </w:rPr>
+            </w:pPr>
+            <w:r>
+              <w:rPr>
+                <w:lang w:val="en-GB"/>
+              </w:rPr>
+              <w:t>Demonstrate or explain how the SUT react if it has received an Acknowledgement of type [ACK AE] shortly after it has received the Acknowledgement of type [ACK AR]</w:t>
+            </w:r>
+          </w:p>
+        </w:tc>
+        <w:tc>
+          <w:tcPr>
+            <w:tcW w:w="737" w:type="pct"/>
+          </w:tcPr>
+          <w:p>
+            <w:pPr>
+              <w:rPr>
+                <w:szCs w:val="24"/>
+                <w:lang w:val="en-GB"/>
+              </w:rPr>
+            </w:pPr>
+          </w:p>
+        </w:tc>
+        <w:tc>
+          <w:tcPr>
+            <w:tcW w:w="1107" w:type="pct"/>
+          </w:tcPr>
+          <w:p>
+            <w:pPr>
+              <w:rPr>
+                <w:lang w:val="en-GB"/>
+              </w:rPr>
+            </w:pPr>
+            <w:r>
+              <w:rPr>
+                <w:lang w:val="en-GB"/>
+              </w:rPr>
+              <w:t xml:space="preserve">The SUT shows the lates received Acknowledgement. </w:t>
+            </w:r>
+          </w:p>
+        </w:tc>
+        <w:tc>
+          <w:tcPr>
+            <w:tcW w:w="957" w:type="pct"/>
+          </w:tcPr>
+          <w:p>
+            <w:pPr>
+              <w:spacing w:before="60"/>
+              <w:rPr>
+                <w:rFonts w:asciiTheme="minorHAnsi" w:eastAsia="Times New Roman" w:hAnsiTheme="minorHAnsi" w:cstheme="minorHAnsi"/>
+                <w:szCs w:val="24"/>
+                <w:lang w:val="en-GB"/>
+              </w:rPr>
+            </w:pPr>
+          </w:p>
+        </w:tc>
+        <w:tc>
+          <w:tcPr>
+            <w:tcW w:w="467" w:type="pct"/>
+          </w:tcPr>
+          <w:p>
+            <w:pPr>
+              <w:spacing w:before="60"/>
+              <w:jc w:val="center"/>
+              <w:rPr>
+                <w:rFonts w:asciiTheme="minorHAnsi" w:hAnsiTheme="minorHAnsi" w:cstheme="minorHAnsi"/>
+                <w:lang w:val="en-GB"/>
+              </w:rPr>
+            </w:pPr>
+          </w:p>
+        </w:tc>
+      </w:tr>
     </w:tbl>
     <w:p>
       <w:pPr>
@@ -16035,6 +16391,13 @@
     </w:p>
     <w:p>
       <w:pPr>
+        <w:rPr>
+          <w:lang w:val="en-US"/>
+        </w:rPr>
+      </w:pPr>
+    </w:p>
+    <w:p>
+      <w:pPr>
         <w:pStyle w:val="Overskrift3"/>
         <w:rPr>
           <w:rFonts w:asciiTheme="minorHAnsi" w:hAnsiTheme="minorHAnsi" w:cstheme="minorHAnsi"/>
@@ -16047,6 +16410,7 @@
           <w:rFonts w:asciiTheme="minorHAnsi" w:hAnsiTheme="minorHAnsi" w:cstheme="minorHAnsi"/>
           <w:lang w:val="en-US"/>
         </w:rPr>
+        <w:lastRenderedPageBreak/>
         <w:t>S.TC</w:t>
       </w:r>
       <w:r>
@@ -16304,7 +16668,6 @@
                 <w:lang w:val="en-GB"/>
               </w:rPr>
             </w:pPr>
-            <w:proofErr w:type="spellStart"/>
             <w:r>
               <w:rPr>
                 <w:rFonts w:asciiTheme="minorHAnsi" w:hAnsiTheme="minorHAnsi" w:cstheme="minorHAnsi"/>
@@ -16312,17 +16675,7 @@
                 <w:bCs/>
                 <w:lang w:val="en-GB"/>
               </w:rPr>
-              <w:t>MedCom</w:t>
-            </w:r>
-            <w:proofErr w:type="spellEnd"/>
-            <w:r>
-              <w:rPr>
-                <w:rFonts w:asciiTheme="minorHAnsi" w:hAnsiTheme="minorHAnsi" w:cstheme="minorHAnsi"/>
-                <w:b/>
-                <w:bCs/>
-                <w:lang w:val="en-GB"/>
-              </w:rPr>
-              <w:t xml:space="preserve"> </w:t>
+              <w:t xml:space="preserve">MedCom </w:t>
             </w:r>
             <w:r>
               <w:rPr>
@@ -16398,19 +16751,7 @@
               <w:rPr>
                 <w:lang w:val="en-GB"/>
               </w:rPr>
-              <w:t>Demonstrate</w:t>
-            </w:r>
-            <w:r>
-              <w:rPr>
-                <w:lang w:val="en-GB"/>
-              </w:rPr>
-              <w:t>s</w:t>
-            </w:r>
-            <w:r>
-              <w:rPr>
-                <w:lang w:val="en-GB"/>
-              </w:rPr>
-              <w:t xml:space="preserve"> or explain how the SUT</w:t>
+              <w:t>Demonstrate or explain how the SUT</w:t>
             </w:r>
             <w:r>
               <w:rPr>
@@ -16422,21 +16763,7 @@
               <w:rPr>
                 <w:lang w:val="en-GB"/>
               </w:rPr>
-              <w:t xml:space="preserve"> if it has not received an Acknowledgement for the sent </w:t>
-            </w:r>
-            <w:proofErr w:type="spellStart"/>
-            <w:r>
-              <w:rPr>
-                <w:lang w:val="en-GB"/>
-              </w:rPr>
-              <w:t>MedCom</w:t>
-            </w:r>
-            <w:proofErr w:type="spellEnd"/>
-            <w:r>
-              <w:rPr>
-                <w:lang w:val="en-GB"/>
-              </w:rPr>
-              <w:t xml:space="preserve"> FHIR message within 30 minutes</w:t>
+              <w:t xml:space="preserve"> if it has not received an Acknowledgement for the sent MedCom FHIR message within 30 minutes</w:t>
             </w:r>
             <w:r>
               <w:rPr>
@@ -16675,82 +17002,50 @@
           <w:rFonts w:asciiTheme="minorHAnsi" w:hAnsiTheme="minorHAnsi" w:cstheme="minorHAnsi"/>
           <w:lang w:val="en-GB"/>
         </w:rPr>
-        <w:t xml:space="preserve">reception of a DK </w:t>
-      </w:r>
-      <w:proofErr w:type="spellStart"/>
+        <w:t xml:space="preserve">reception of a DK MedCom </w:t>
+      </w:r>
+      <w:r>
+        <w:rPr>
+          <w:lang w:val="en-GB"/>
+        </w:rPr>
+        <w:t xml:space="preserve">Acknowledgement is implemented </w:t>
+      </w:r>
+      <w:r>
+        <w:rPr>
+          <w:lang w:val="en-GB"/>
+        </w:rPr>
+        <w:t xml:space="preserve">with satisfactory quality, </w:t>
+      </w:r>
+      <w:r>
+        <w:rPr>
+          <w:lang w:val="en-GB"/>
+        </w:rPr>
+        <w:t>i.e.,</w:t>
+      </w:r>
+      <w:r>
+        <w:rPr>
+          <w:lang w:val="en-GB"/>
+        </w:rPr>
+        <w:t xml:space="preserve"> </w:t>
+      </w:r>
+      <w:r>
+        <w:rPr>
+          <w:lang w:val="en-GB"/>
+        </w:rPr>
+        <w:t>meets the go</w:t>
+      </w:r>
+      <w:r>
+        <w:rPr>
+          <w:lang w:val="en-GB"/>
+        </w:rPr>
+        <w:t xml:space="preserve">vernance for message communication on a general level as well as governance for </w:t>
+      </w:r>
       <w:r>
         <w:rPr>
           <w:rFonts w:asciiTheme="minorHAnsi" w:hAnsiTheme="minorHAnsi" w:cstheme="minorHAnsi"/>
           <w:lang w:val="en-GB"/>
         </w:rPr>
-        <w:t>MedCom</w:t>
-      </w:r>
-      <w:proofErr w:type="spellEnd"/>
-      <w:r>
-        <w:rPr>
-          <w:rFonts w:asciiTheme="minorHAnsi" w:hAnsiTheme="minorHAnsi" w:cstheme="minorHAnsi"/>
-          <w:lang w:val="en-GB"/>
-        </w:rPr>
-        <w:t xml:space="preserve"> </w:t>
-      </w:r>
-      <w:r>
-        <w:rPr>
-          <w:lang w:val="en-GB"/>
-        </w:rPr>
-        <w:t xml:space="preserve">Acknowledgement is implemented </w:t>
-      </w:r>
-      <w:r>
-        <w:rPr>
-          <w:lang w:val="en-GB"/>
-        </w:rPr>
-        <w:t xml:space="preserve">with satisfactory quality, </w:t>
-      </w:r>
-      <w:r>
-        <w:rPr>
-          <w:lang w:val="en-GB"/>
-        </w:rPr>
-        <w:t>i.e.,</w:t>
-      </w:r>
-      <w:r>
-        <w:rPr>
-          <w:lang w:val="en-GB"/>
-        </w:rPr>
-        <w:t xml:space="preserve"> </w:t>
-      </w:r>
-      <w:r>
-        <w:rPr>
-          <w:lang w:val="en-GB"/>
-        </w:rPr>
-        <w:t>meets the go</w:t>
-      </w:r>
-      <w:r>
-        <w:rPr>
-          <w:lang w:val="en-GB"/>
-        </w:rPr>
-        <w:t xml:space="preserve">vernance for message communication on a general level as well as governance for </w:t>
-      </w:r>
-      <w:r>
-        <w:rPr>
-          <w:rFonts w:asciiTheme="minorHAnsi" w:hAnsiTheme="minorHAnsi" w:cstheme="minorHAnsi"/>
-          <w:lang w:val="en-GB"/>
-        </w:rPr>
-        <w:t xml:space="preserve">DK </w:t>
-      </w:r>
-      <w:proofErr w:type="spellStart"/>
-      <w:r>
-        <w:rPr>
-          <w:rFonts w:asciiTheme="minorHAnsi" w:hAnsiTheme="minorHAnsi" w:cstheme="minorHAnsi"/>
-          <w:lang w:val="en-GB"/>
-        </w:rPr>
-        <w:t>MedCom</w:t>
-      </w:r>
-      <w:proofErr w:type="spellEnd"/>
-      <w:r>
-        <w:rPr>
-          <w:rFonts w:asciiTheme="minorHAnsi" w:hAnsiTheme="minorHAnsi" w:cstheme="minorHAnsi"/>
-          <w:lang w:val="en-GB"/>
-        </w:rPr>
-        <w:t xml:space="preserve"> Acknowledgement as described in </w:t>
+        <w:t xml:space="preserve">DK MedCom Acknowledgement as described in </w:t>
       </w:r>
       <w:r>
         <w:rPr>
@@ -17105,7 +17400,6 @@
                 <w:lang w:val="da-DK"/>
               </w:rPr>
             </w:pPr>
-            <w:proofErr w:type="spellStart"/>
             <w:r>
               <w:rPr>
                 <w:rFonts w:asciiTheme="minorHAnsi" w:hAnsiTheme="minorHAnsi" w:cstheme="minorHAnsi"/>
@@ -17120,16 +17414,7 @@
                 <w:b/>
                 <w:bCs/>
               </w:rPr>
-              <w:t>ctual</w:t>
-            </w:r>
-            <w:proofErr w:type="spellEnd"/>
-            <w:r>
-              <w:rPr>
-                <w:rFonts w:asciiTheme="minorHAnsi" w:hAnsiTheme="minorHAnsi" w:cstheme="minorHAnsi"/>
-                <w:b/>
-                <w:bCs/>
-              </w:rPr>
-              <w:t xml:space="preserve"> </w:t>
+              <w:t xml:space="preserve">ctual </w:t>
             </w:r>
             <w:proofErr w:type="spellStart"/>
             <w:r>
@@ -17159,23 +17444,13 @@
                 <w:lang w:val="da-DK"/>
               </w:rPr>
             </w:pPr>
-            <w:proofErr w:type="spellStart"/>
             <w:r>
               <w:rPr>
                 <w:rFonts w:asciiTheme="minorHAnsi" w:hAnsiTheme="minorHAnsi" w:cstheme="minorHAnsi"/>
                 <w:b/>
                 <w:bCs/>
               </w:rPr>
-              <w:t>MedCom</w:t>
-            </w:r>
-            <w:proofErr w:type="spellEnd"/>
-            <w:r>
-              <w:rPr>
-                <w:rFonts w:asciiTheme="minorHAnsi" w:hAnsiTheme="minorHAnsi" w:cstheme="minorHAnsi"/>
-                <w:b/>
-                <w:bCs/>
-              </w:rPr>
-              <w:t xml:space="preserve"> </w:t>
+              <w:t xml:space="preserve">MedCom </w:t>
             </w:r>
             <w:proofErr w:type="spellStart"/>
             <w:r>
@@ -17331,21 +17606,7 @@
                 <w:rFonts w:asciiTheme="minorHAnsi" w:eastAsia="Times New Roman" w:hAnsiTheme="minorHAnsi" w:cstheme="minorHAnsi"/>
                 <w:lang w:val="en-US"/>
               </w:rPr>
-              <w:t>Demonstrate</w:t>
-            </w:r>
-            <w:r>
-              <w:rPr>
-                <w:rFonts w:asciiTheme="minorHAnsi" w:eastAsia="Times New Roman" w:hAnsiTheme="minorHAnsi" w:cstheme="minorHAnsi"/>
-                <w:lang w:val="en-US"/>
-              </w:rPr>
-              <w:t>s</w:t>
-            </w:r>
-            <w:r>
-              <w:rPr>
-                <w:rFonts w:asciiTheme="minorHAnsi" w:eastAsia="Times New Roman" w:hAnsiTheme="minorHAnsi" w:cstheme="minorHAnsi"/>
-                <w:lang w:val="en-US"/>
-              </w:rPr>
-              <w:t xml:space="preserve"> tha</w:t>
+              <w:t>Demonstrate tha</w:t>
             </w:r>
             <w:r>
               <w:rPr>
@@ -17699,7 +17960,21 @@
                 <w:rFonts w:asciiTheme="minorHAnsi" w:eastAsia="Times New Roman" w:hAnsiTheme="minorHAnsi" w:cstheme="minorHAnsi"/>
                 <w:lang w:val="en-US"/>
               </w:rPr>
-              <w:t>Account for how SUT handle if it receives a doublet Acknowledgement</w:t>
+              <w:t xml:space="preserve">Explain </w:t>
+            </w:r>
+            <w:r>
+              <w:rPr>
+                <w:rFonts w:asciiTheme="minorHAnsi" w:eastAsia="Times New Roman" w:hAnsiTheme="minorHAnsi" w:cstheme="minorHAnsi"/>
+                <w:lang w:val="en-US"/>
+              </w:rPr>
+              <w:t xml:space="preserve">or demonstrate </w:t>
+            </w:r>
+            <w:r>
+              <w:rPr>
+                <w:rFonts w:asciiTheme="minorHAnsi" w:eastAsia="Times New Roman" w:hAnsiTheme="minorHAnsi" w:cstheme="minorHAnsi"/>
+                <w:lang w:val="en-US"/>
+              </w:rPr>
+              <w:t>how the SUT handles the situation when it receives a duplicate acknowledgment.</w:t>
             </w:r>
           </w:p>
         </w:tc>
@@ -17895,7 +18170,15 @@
                 <w:b w:val="0"/>
                 <w:bCs w:val="0"/>
               </w:rPr>
-              <w:t>.2</w:t>
+              <w:t>.</w:t>
+            </w:r>
+            <w:r>
+              <w:rPr>
+                <w:rFonts w:asciiTheme="minorHAnsi" w:hAnsiTheme="minorHAnsi" w:cstheme="minorHAnsi"/>
+                <w:b w:val="0"/>
+                <w:bCs w:val="0"/>
+              </w:rPr>
+              <w:t>3</w:t>
             </w:r>
           </w:p>
         </w:tc>
@@ -17952,29 +18235,43 @@
                 <w:rFonts w:asciiTheme="minorHAnsi" w:hAnsiTheme="minorHAnsi" w:cstheme="minorHAnsi"/>
                 <w:lang w:val="en-US"/>
               </w:rPr>
-              <w:t xml:space="preserve">Demonstrate that SUT can handle a Acknowledge message as an XML and JSON file. </w:t>
-            </w:r>
-          </w:p>
-          <w:p>
-            <w:pPr>
+              <w:t>Demonstrate that SUT can handle a</w:t>
+            </w:r>
+            <w:r>
               <w:rPr>
                 <w:rFonts w:asciiTheme="minorHAnsi" w:hAnsiTheme="minorHAnsi" w:cstheme="minorHAnsi"/>
                 <w:lang w:val="en-US"/>
               </w:rPr>
-            </w:pPr>
-          </w:p>
-          <w:p>
-            <w:pPr>
+              <w:t>n</w:t>
+            </w:r>
+            <w:r>
               <w:rPr>
                 <w:rFonts w:asciiTheme="minorHAnsi" w:hAnsiTheme="minorHAnsi" w:cstheme="minorHAnsi"/>
                 <w:lang w:val="en-US"/>
               </w:rPr>
-            </w:pPr>
-            <w:r>
+              <w:t xml:space="preserve"> Acknowledge message as an XML </w:t>
+            </w:r>
+          </w:p>
+          <w:p>
+            <w:pPr>
               <w:rPr>
                 <w:rFonts w:asciiTheme="minorHAnsi" w:hAnsiTheme="minorHAnsi" w:cstheme="minorHAnsi"/>
                 <w:lang w:val="en-US"/>
               </w:rPr>
+            </w:pPr>
+          </w:p>
+          <w:p>
+            <w:pPr>
+              <w:rPr>
+                <w:rFonts w:asciiTheme="minorHAnsi" w:hAnsiTheme="minorHAnsi" w:cstheme="minorHAnsi"/>
+                <w:lang w:val="en-US"/>
+              </w:rPr>
+            </w:pPr>
+            <w:r>
+              <w:rPr>
+                <w:rFonts w:asciiTheme="minorHAnsi" w:hAnsiTheme="minorHAnsi" w:cstheme="minorHAnsi"/>
+                <w:lang w:val="en-US"/>
+              </w:rPr>
               <w:t xml:space="preserve">Load the test file with Acknowledgement message in XML format.   </w:t>
             </w:r>
           </w:p>
@@ -17993,21 +18290,6 @@
                 <w:lang w:val="en-US"/>
               </w:rPr>
             </w:pPr>
-          </w:p>
-          <w:p>
-            <w:pPr>
-              <w:rPr>
-                <w:rFonts w:asciiTheme="minorHAnsi" w:hAnsiTheme="minorHAnsi" w:cstheme="minorHAnsi"/>
-                <w:lang w:val="en-US"/>
-              </w:rPr>
-            </w:pPr>
-            <w:r>
-              <w:rPr>
-                <w:rFonts w:asciiTheme="minorHAnsi" w:hAnsiTheme="minorHAnsi" w:cstheme="minorHAnsi"/>
-                <w:lang w:val="en-US"/>
-              </w:rPr>
-              <w:t xml:space="preserve">Load the test file with Acknowledgement message in JSON format.   </w:t>
-            </w:r>
           </w:p>
           <w:p>
             <w:pPr>
@@ -18052,7 +18334,182 @@
                 <w:rFonts w:asciiTheme="minorHAnsi" w:hAnsiTheme="minorHAnsi" w:cstheme="minorHAnsi"/>
                 <w:lang w:val="en-US"/>
               </w:rPr>
-              <w:t>The SUT loads correctly test files with an Acknowledgement in XML and JSON format.</w:t>
+              <w:t>The SUT loads correctly test files with an Acknowledgement in XML.</w:t>
+            </w:r>
+          </w:p>
+        </w:tc>
+        <w:tc>
+          <w:tcPr>
+            <w:tcW w:w="830" w:type="pct"/>
+          </w:tcPr>
+          <w:p>
+            <w:pPr>
+              <w:widowControl w:val="0"/>
+              <w:spacing w:before="60"/>
+              <w:rPr>
+                <w:rFonts w:asciiTheme="minorHAnsi" w:eastAsia="Times New Roman" w:hAnsiTheme="minorHAnsi" w:cstheme="minorHAnsi"/>
+                <w:szCs w:val="24"/>
+                <w:lang w:val="en-US"/>
+              </w:rPr>
+            </w:pPr>
+          </w:p>
+        </w:tc>
+        <w:tc>
+          <w:tcPr>
+            <w:tcW w:w="696" w:type="pct"/>
+          </w:tcPr>
+          <w:p>
+            <w:pPr>
+              <w:widowControl w:val="0"/>
+              <w:spacing w:before="60"/>
+              <w:jc w:val="center"/>
+              <w:rPr>
+                <w:rFonts w:asciiTheme="minorHAnsi" w:hAnsiTheme="minorHAnsi" w:cstheme="minorHAnsi"/>
+              </w:rPr>
+            </w:pPr>
+          </w:p>
+        </w:tc>
+      </w:tr>
+      <w:tr>
+        <w:trPr>
+          <w:cantSplit/>
+        </w:trPr>
+        <w:tc>
+          <w:tcPr>
+            <w:tcW w:w="384" w:type="pct"/>
+          </w:tcPr>
+          <w:p>
+            <w:pPr>
+              <w:pStyle w:val="Overskrift4"/>
+              <w:keepNext w:val="0"/>
+              <w:widowControl w:val="0"/>
+              <w:rPr>
+                <w:rFonts w:asciiTheme="minorHAnsi" w:hAnsiTheme="minorHAnsi" w:cstheme="minorHAnsi"/>
+                <w:b w:val="0"/>
+                <w:bCs w:val="0"/>
+              </w:rPr>
+            </w:pPr>
+            <w:r>
+              <w:rPr>
+                <w:rFonts w:asciiTheme="minorHAnsi" w:hAnsiTheme="minorHAnsi" w:cstheme="minorHAnsi"/>
+                <w:b w:val="0"/>
+                <w:bCs w:val="0"/>
+              </w:rPr>
+              <w:t>3.4.4</w:t>
+            </w:r>
+          </w:p>
+        </w:tc>
+        <w:tc>
+          <w:tcPr>
+            <w:tcW w:w="1290" w:type="pct"/>
+          </w:tcPr>
+          <w:p>
+            <w:pPr>
+              <w:rPr>
+                <w:rFonts w:asciiTheme="minorHAnsi" w:hAnsiTheme="minorHAnsi" w:cstheme="minorHAnsi"/>
+                <w:lang w:val="en-US"/>
+              </w:rPr>
+            </w:pPr>
+            <w:r>
+              <w:rPr>
+                <w:rFonts w:asciiTheme="minorHAnsi" w:hAnsiTheme="minorHAnsi" w:cstheme="minorHAnsi"/>
+                <w:lang w:val="en-US"/>
+              </w:rPr>
+              <w:t xml:space="preserve">Demonstrate that SUT can handle an Acknowledge message as </w:t>
+            </w:r>
+            <w:r>
+              <w:rPr>
+                <w:rFonts w:asciiTheme="minorHAnsi" w:hAnsiTheme="minorHAnsi" w:cstheme="minorHAnsi"/>
+                <w:lang w:val="en-US"/>
+              </w:rPr>
+              <w:t>a</w:t>
+            </w:r>
+            <w:r>
+              <w:rPr>
+                <w:rFonts w:asciiTheme="minorHAnsi" w:hAnsiTheme="minorHAnsi" w:cstheme="minorHAnsi"/>
+                <w:lang w:val="en-US"/>
+              </w:rPr>
+              <w:t xml:space="preserve"> JSON</w:t>
+            </w:r>
+            <w:r>
+              <w:rPr>
+                <w:rFonts w:asciiTheme="minorHAnsi" w:hAnsiTheme="minorHAnsi" w:cstheme="minorHAnsi"/>
+                <w:lang w:val="en-US"/>
+              </w:rPr>
+              <w:t xml:space="preserve"> format.</w:t>
+            </w:r>
+          </w:p>
+          <w:p>
+            <w:pPr>
+              <w:rPr>
+                <w:rFonts w:asciiTheme="minorHAnsi" w:hAnsiTheme="minorHAnsi" w:cstheme="minorHAnsi"/>
+                <w:b/>
+                <w:bCs/>
+                <w:lang w:val="en-US"/>
+              </w:rPr>
+            </w:pPr>
+          </w:p>
+          <w:p>
+            <w:pPr>
+              <w:rPr>
+                <w:rFonts w:asciiTheme="minorHAnsi" w:hAnsiTheme="minorHAnsi" w:cstheme="minorHAnsi"/>
+                <w:lang w:val="en-US"/>
+              </w:rPr>
+            </w:pPr>
+            <w:r>
+              <w:rPr>
+                <w:rFonts w:asciiTheme="minorHAnsi" w:hAnsiTheme="minorHAnsi" w:cstheme="minorHAnsi"/>
+                <w:lang w:val="en-US"/>
+              </w:rPr>
+              <w:t xml:space="preserve">Load the test file with Acknowledgement message in JSON format.   </w:t>
+            </w:r>
+          </w:p>
+          <w:p>
+            <w:pPr>
+              <w:rPr>
+                <w:rFonts w:asciiTheme="minorHAnsi" w:hAnsiTheme="minorHAnsi" w:cstheme="minorHAnsi"/>
+                <w:b/>
+                <w:bCs/>
+                <w:lang w:val="en-US"/>
+              </w:rPr>
+            </w:pPr>
+          </w:p>
+        </w:tc>
+        <w:tc>
+          <w:tcPr>
+            <w:tcW w:w="708" w:type="pct"/>
+          </w:tcPr>
+          <w:p>
+            <w:pPr>
+              <w:widowControl w:val="0"/>
+              <w:spacing w:before="60"/>
+              <w:rPr>
+                <w:rFonts w:asciiTheme="minorHAnsi" w:eastAsia="Times New Roman" w:hAnsiTheme="minorHAnsi" w:cstheme="minorHAnsi"/>
+                <w:shd w:val="clear" w:color="auto" w:fill="FFFFFF"/>
+                <w:lang w:val="en-US"/>
+              </w:rPr>
+            </w:pPr>
+          </w:p>
+        </w:tc>
+        <w:tc>
+          <w:tcPr>
+            <w:tcW w:w="1092" w:type="pct"/>
+          </w:tcPr>
+          <w:p>
+            <w:pPr>
+              <w:widowControl w:val="0"/>
+              <w:spacing w:before="60" w:after="120"/>
+              <w:rPr>
+                <w:rFonts w:asciiTheme="minorHAnsi" w:hAnsiTheme="minorHAnsi" w:cstheme="minorHAnsi"/>
+                <w:lang w:val="en-US"/>
+              </w:rPr>
+            </w:pPr>
+            <w:r>
+              <w:rPr>
+                <w:rFonts w:asciiTheme="minorHAnsi" w:hAnsiTheme="minorHAnsi" w:cstheme="minorHAnsi"/>
+                <w:lang w:val="en-US"/>
+              </w:rPr>
+              <w:t>The SUT loads correctly test files with an Acknowledgement in JSON.</w:t>
             </w:r>
           </w:p>
         </w:tc>
@@ -18109,7 +18566,7 @@
 </file>
 
 <file path=word/endnotes.xml><?xml version="1.0" encoding="utf-8"?>
-<w:endnotes xmlns:wpc="http://schemas.microsoft.com/office/word/2010/wordprocessingCanvas" xmlns:cx="http://schemas.microsoft.com/office/drawing/2014/chartex" xmlns:cx1="http://schemas.microsoft.com/office/drawing/2015/9/8/chartex" xmlns:cx2="http://schemas.microsoft.com/office/drawing/2015/10/21/chartex" xmlns:cx3="http://schemas.microsoft.com/office/drawing/2016/5/9/chartex" xmlns:cx4="http://schemas.microsoft.com/office/drawing/2016/5/10/chartex" xmlns:cx5="http://schemas.microsoft.com/office/drawing/2016/5/11/chartex" xmlns:cx6="http://schemas.microsoft.com/office/drawing/2016/5/12/chartex" xmlns:cx7="http://schemas.microsoft.com/office/drawing/2016/5/13/chartex" xmlns:cx8="http://schemas.microsoft.com/office/drawing/2016/5/14/chartex" xmlns:mc="http://schemas.openxmlformats.org/markup-compatibility/2006" xmlns:aink="http://schemas.microsoft.com/office/drawing/2016/ink" xmlns:am3d="http://schemas.microsoft.com/office/drawing/2017/model3d" xmlns:o="urn:schemas-microsoft-com:office:office" xmlns:oel="http://schemas.microsoft.com/office/2019/extlst" xmlns:r="http://schemas.openxmlformats.org/officeDocument/2006/relationships" xmlns:m="http://schemas.openxmlformats.org/officeDocument/2006/math" xmlns:v="urn:schemas-microsoft-com:vml" xmlns:wp14="http://schemas.microsoft.com/office/word/2010/wordprocessingDrawing" xmlns:wp="http://schemas.openxmlformats.org/drawingml/2006/wordprocessingDrawing" xmlns:w10="urn:schemas-microsoft-com:office:word" xmlns:w="http://schemas.openxmlformats.org/wordprocessingml/2006/main" xmlns:w14="http://schemas.microsoft.com/office/word/2010/wordml" xmlns:w15="http://schemas.microsoft.com/office/word/2012/wordml" xmlns:w16cex="http://schemas.microsoft.com/office/word/2018/wordml/cex" xmlns:w16cid="http://schemas.microsoft.com/office/word/2016/wordml/cid" xmlns:w16="http://schemas.microsoft.com/office/word/2018/wordml" xmlns:w16sdtdh="http://schemas.microsoft.com/office/word/2020/wordml/sdtdatahash" xmlns:w16se="http://schemas.microsoft.com/office/word/2015/wordml/symex" xmlns:wpg="http://schemas.microsoft.com/office/word/2010/wordprocessingGroup" xmlns:wpi="http://schemas.microsoft.com/office/word/2010/wordprocessingInk" xmlns:wne="http://schemas.microsoft.com/office/word/2006/wordml" xmlns:wps="http://schemas.microsoft.com/office/word/2010/wordprocessingShape" mc:Ignorable="w14 w15 w16se w16cid w16 w16cex w16sdtdh wp14">
+<w:endnotes xmlns:wpc="http://schemas.microsoft.com/office/word/2010/wordprocessingCanvas" xmlns:cx="http://schemas.microsoft.com/office/drawing/2014/chartex" xmlns:cx1="http://schemas.microsoft.com/office/drawing/2015/9/8/chartex" xmlns:cx2="http://schemas.microsoft.com/office/drawing/2015/10/21/chartex" xmlns:cx3="http://schemas.microsoft.com/office/drawing/2016/5/9/chartex" xmlns:cx4="http://schemas.microsoft.com/office/drawing/2016/5/10/chartex" xmlns:cx5="http://schemas.microsoft.com/office/drawing/2016/5/11/chartex" xmlns:cx6="http://schemas.microsoft.com/office/drawing/2016/5/12/chartex" xmlns:cx7="http://schemas.microsoft.com/office/drawing/2016/5/13/chartex" xmlns:cx8="http://schemas.microsoft.com/office/drawing/2016/5/14/chartex" xmlns:mc="http://schemas.openxmlformats.org/markup-compatibility/2006" xmlns:aink="http://schemas.microsoft.com/office/drawing/2016/ink" xmlns:am3d="http://schemas.microsoft.com/office/drawing/2017/model3d" xmlns:o="urn:schemas-microsoft-com:office:office" xmlns:oel="http://schemas.microsoft.com/office/2019/extlst" xmlns:r="http://schemas.openxmlformats.org/officeDocument/2006/relationships" xmlns:m="http://schemas.openxmlformats.org/officeDocument/2006/math" xmlns:v="urn:schemas-microsoft-com:vml" xmlns:wp14="http://schemas.microsoft.com/office/word/2010/wordprocessingDrawing" xmlns:wp="http://schemas.openxmlformats.org/drawingml/2006/wordprocessingDrawing" xmlns:w10="urn:schemas-microsoft-com:office:word" xmlns:w="http://schemas.openxmlformats.org/wordprocessingml/2006/main" xmlns:w14="http://schemas.microsoft.com/office/word/2010/wordml" xmlns:w15="http://schemas.microsoft.com/office/word/2012/wordml" xmlns:w16cex="http://schemas.microsoft.com/office/word/2018/wordml/cex" xmlns:w16cid="http://schemas.microsoft.com/office/word/2016/wordml/cid" xmlns:w16="http://schemas.microsoft.com/office/word/2018/wordml" xmlns:w16du="http://schemas.microsoft.com/office/word/2023/wordml/word16du" xmlns:w16sdtdh="http://schemas.microsoft.com/office/word/2020/wordml/sdtdatahash" xmlns:w16se="http://schemas.microsoft.com/office/word/2015/wordml/symex" xmlns:wpg="http://schemas.microsoft.com/office/word/2010/wordprocessingGroup" xmlns:wpi="http://schemas.microsoft.com/office/word/2010/wordprocessingInk" xmlns:wne="http://schemas.microsoft.com/office/word/2006/wordml" xmlns:wps="http://schemas.microsoft.com/office/word/2010/wordprocessingShape" mc:Ignorable="w14 w15 w16se w16cid w16 w16cex w16sdtdh w16du wp14">
   <w:endnote w:type="separator" w:id="-1">
     <w:p>
       <w:pPr>
@@ -18141,7 +18598,7 @@
 </file>
 
 <file path=word/footer1.xml><?xml version="1.0" encoding="utf-8"?>
-<w:ftr xmlns:wpc="http://schemas.microsoft.com/office/word/2010/wordprocessingCanvas" xmlns:cx="http://schemas.microsoft.com/office/drawing/2014/chartex" xmlns:cx1="http://schemas.microsoft.com/office/drawing/2015/9/8/chartex" xmlns:cx2="http://schemas.microsoft.com/office/drawing/2015/10/21/chartex" xmlns:cx3="http://schemas.microsoft.com/office/drawing/2016/5/9/chartex" xmlns:cx4="http://schemas.microsoft.com/office/drawing/2016/5/10/chartex" xmlns:cx5="http://schemas.microsoft.com/office/drawing/2016/5/11/chartex" xmlns:cx6="http://schemas.microsoft.com/office/drawing/2016/5/12/chartex" xmlns:cx7="http://schemas.microsoft.com/office/drawing/2016/5/13/chartex" xmlns:cx8="http://schemas.microsoft.com/office/drawing/2016/5/14/chartex" xmlns:mc="http://schemas.openxmlformats.org/markup-compatibility/2006" xmlns:aink="http://schemas.microsoft.com/office/drawing/2016/ink" xmlns:am3d="http://schemas.microsoft.com/office/drawing/2017/model3d" xmlns:o="urn:schemas-microsoft-com:office:office" xmlns:oel="http://schemas.microsoft.com/office/2019/extlst" xmlns:r="http://schemas.openxmlformats.org/officeDocument/2006/relationships" xmlns:m="http://schemas.openxmlformats.org/officeDocument/2006/math" xmlns:v="urn:schemas-microsoft-com:vml" xmlns:wp14="http://schemas.microsoft.com/office/word/2010/wordprocessingDrawing" xmlns:wp="http://schemas.openxmlformats.org/drawingml/2006/wordprocessingDrawing" xmlns:w10="urn:schemas-microsoft-com:office:word" xmlns:w="http://schemas.openxmlformats.org/wordprocessingml/2006/main" xmlns:w14="http://schemas.microsoft.com/office/word/2010/wordml" xmlns:w15="http://schemas.microsoft.com/office/word/2012/wordml" xmlns:w16cex="http://schemas.microsoft.com/office/word/2018/wordml/cex" xmlns:w16cid="http://schemas.microsoft.com/office/word/2016/wordml/cid" xmlns:w16="http://schemas.microsoft.com/office/word/2018/wordml" xmlns:w16sdtdh="http://schemas.microsoft.com/office/word/2020/wordml/sdtdatahash" xmlns:w16se="http://schemas.microsoft.com/office/word/2015/wordml/symex" xmlns:wpg="http://schemas.microsoft.com/office/word/2010/wordprocessingGroup" xmlns:wpi="http://schemas.microsoft.com/office/word/2010/wordprocessingInk" xmlns:wne="http://schemas.microsoft.com/office/word/2006/wordml" xmlns:wps="http://schemas.microsoft.com/office/word/2010/wordprocessingShape" mc:Ignorable="w14 w15 w16se w16cid w16 w16cex w16sdtdh wp14">
+<w:ftr xmlns:wpc="http://schemas.microsoft.com/office/word/2010/wordprocessingCanvas" xmlns:cx="http://schemas.microsoft.com/office/drawing/2014/chartex" xmlns:cx1="http://schemas.microsoft.com/office/drawing/2015/9/8/chartex" xmlns:cx2="http://schemas.microsoft.com/office/drawing/2015/10/21/chartex" xmlns:cx3="http://schemas.microsoft.com/office/drawing/2016/5/9/chartex" xmlns:cx4="http://schemas.microsoft.com/office/drawing/2016/5/10/chartex" xmlns:cx5="http://schemas.microsoft.com/office/drawing/2016/5/11/chartex" xmlns:cx6="http://schemas.microsoft.com/office/drawing/2016/5/12/chartex" xmlns:cx7="http://schemas.microsoft.com/office/drawing/2016/5/13/chartex" xmlns:cx8="http://schemas.microsoft.com/office/drawing/2016/5/14/chartex" xmlns:mc="http://schemas.openxmlformats.org/markup-compatibility/2006" xmlns:aink="http://schemas.microsoft.com/office/drawing/2016/ink" xmlns:am3d="http://schemas.microsoft.com/office/drawing/2017/model3d" xmlns:o="urn:schemas-microsoft-com:office:office" xmlns:oel="http://schemas.microsoft.com/office/2019/extlst" xmlns:r="http://schemas.openxmlformats.org/officeDocument/2006/relationships" xmlns:m="http://schemas.openxmlformats.org/officeDocument/2006/math" xmlns:v="urn:schemas-microsoft-com:vml" xmlns:wp14="http://schemas.microsoft.com/office/word/2010/wordprocessingDrawing" xmlns:wp="http://schemas.openxmlformats.org/drawingml/2006/wordprocessingDrawing" xmlns:w10="urn:schemas-microsoft-com:office:word" xmlns:w="http://schemas.openxmlformats.org/wordprocessingml/2006/main" xmlns:w14="http://schemas.microsoft.com/office/word/2010/wordml" xmlns:w15="http://schemas.microsoft.com/office/word/2012/wordml" xmlns:w16cex="http://schemas.microsoft.com/office/word/2018/wordml/cex" xmlns:w16cid="http://schemas.microsoft.com/office/word/2016/wordml/cid" xmlns:w16="http://schemas.microsoft.com/office/word/2018/wordml" xmlns:w16du="http://schemas.microsoft.com/office/word/2023/wordml/word16du" xmlns:w16sdtdh="http://schemas.microsoft.com/office/word/2020/wordml/sdtdatahash" xmlns:w16se="http://schemas.microsoft.com/office/word/2015/wordml/symex" xmlns:wpg="http://schemas.microsoft.com/office/word/2010/wordprocessingGroup" xmlns:wpi="http://schemas.microsoft.com/office/word/2010/wordprocessingInk" xmlns:wne="http://schemas.microsoft.com/office/word/2006/wordml" xmlns:wps="http://schemas.microsoft.com/office/word/2010/wordprocessingShape" mc:Ignorable="w14 w15 w16se w16cid w16 w16cex w16sdtdh w16du wp14">
   <w:p>
     <w:pPr>
       <w:pStyle w:val="Sidefod"/>
@@ -18153,21 +18610,7 @@
       <w:rPr>
         <w:lang w:val="en-US"/>
       </w:rPr>
-      <w:t xml:space="preserve">Test protocol for receiving a DK </w:t>
-    </w:r>
-    <w:proofErr w:type="spellStart"/>
-    <w:r>
-      <w:rPr>
-        <w:lang w:val="en-US"/>
-      </w:rPr>
-      <w:t>MedCom</w:t>
-    </w:r>
-    <w:proofErr w:type="spellEnd"/>
-    <w:r>
-      <w:rPr>
-        <w:lang w:val="en-US"/>
-      </w:rPr>
-      <w:t xml:space="preserve"> Acknowledgement</w:t>
+      <w:t>Test protocol for receiving a DK MedCom Acknowledgement</w:t>
     </w:r>
     <w:r>
       <w:rPr>
@@ -18195,7 +18638,7 @@
 </file>
 
 <file path=word/footer2.xml><?xml version="1.0" encoding="utf-8"?>
-<w:ftr xmlns:wpc="http://schemas.microsoft.com/office/word/2010/wordprocessingCanvas" xmlns:cx="http://schemas.microsoft.com/office/drawing/2014/chartex" xmlns:cx1="http://schemas.microsoft.com/office/drawing/2015/9/8/chartex" xmlns:cx2="http://schemas.microsoft.com/office/drawing/2015/10/21/chartex" xmlns:cx3="http://schemas.microsoft.com/office/drawing/2016/5/9/chartex" xmlns:cx4="http://schemas.microsoft.com/office/drawing/2016/5/10/chartex" xmlns:cx5="http://schemas.microsoft.com/office/drawing/2016/5/11/chartex" xmlns:cx6="http://schemas.microsoft.com/office/drawing/2016/5/12/chartex" xmlns:cx7="http://schemas.microsoft.com/office/drawing/2016/5/13/chartex" xmlns:cx8="http://schemas.microsoft.com/office/drawing/2016/5/14/chartex" xmlns:mc="http://schemas.openxmlformats.org/markup-compatibility/2006" xmlns:aink="http://schemas.microsoft.com/office/drawing/2016/ink" xmlns:am3d="http://schemas.microsoft.com/office/drawing/2017/model3d" xmlns:o="urn:schemas-microsoft-com:office:office" xmlns:oel="http://schemas.microsoft.com/office/2019/extlst" xmlns:r="http://schemas.openxmlformats.org/officeDocument/2006/relationships" xmlns:m="http://schemas.openxmlformats.org/officeDocument/2006/math" xmlns:v="urn:schemas-microsoft-com:vml" xmlns:wp14="http://schemas.microsoft.com/office/word/2010/wordprocessingDrawing" xmlns:wp="http://schemas.openxmlformats.org/drawingml/2006/wordprocessingDrawing" xmlns:w10="urn:schemas-microsoft-com:office:word" xmlns:w="http://schemas.openxmlformats.org/wordprocessingml/2006/main" xmlns:w14="http://schemas.microsoft.com/office/word/2010/wordml" xmlns:w15="http://schemas.microsoft.com/office/word/2012/wordml" xmlns:w16cex="http://schemas.microsoft.com/office/word/2018/wordml/cex" xmlns:w16cid="http://schemas.microsoft.com/office/word/2016/wordml/cid" xmlns:w16="http://schemas.microsoft.com/office/word/2018/wordml" xmlns:w16sdtdh="http://schemas.microsoft.com/office/word/2020/wordml/sdtdatahash" xmlns:w16se="http://schemas.microsoft.com/office/word/2015/wordml/symex" xmlns:wpg="http://schemas.microsoft.com/office/word/2010/wordprocessingGroup" xmlns:wpi="http://schemas.microsoft.com/office/word/2010/wordprocessingInk" xmlns:wne="http://schemas.microsoft.com/office/word/2006/wordml" xmlns:wps="http://schemas.microsoft.com/office/word/2010/wordprocessingShape" mc:Ignorable="w14 w15 w16se w16cid w16 w16cex w16sdtdh wp14">
+<w:ftr xmlns:wpc="http://schemas.microsoft.com/office/word/2010/wordprocessingCanvas" xmlns:cx="http://schemas.microsoft.com/office/drawing/2014/chartex" xmlns:cx1="http://schemas.microsoft.com/office/drawing/2015/9/8/chartex" xmlns:cx2="http://schemas.microsoft.com/office/drawing/2015/10/21/chartex" xmlns:cx3="http://schemas.microsoft.com/office/drawing/2016/5/9/chartex" xmlns:cx4="http://schemas.microsoft.com/office/drawing/2016/5/10/chartex" xmlns:cx5="http://schemas.microsoft.com/office/drawing/2016/5/11/chartex" xmlns:cx6="http://schemas.microsoft.com/office/drawing/2016/5/12/chartex" xmlns:cx7="http://schemas.microsoft.com/office/drawing/2016/5/13/chartex" xmlns:cx8="http://schemas.microsoft.com/office/drawing/2016/5/14/chartex" xmlns:mc="http://schemas.openxmlformats.org/markup-compatibility/2006" xmlns:aink="http://schemas.microsoft.com/office/drawing/2016/ink" xmlns:am3d="http://schemas.microsoft.com/office/drawing/2017/model3d" xmlns:o="urn:schemas-microsoft-com:office:office" xmlns:oel="http://schemas.microsoft.com/office/2019/extlst" xmlns:r="http://schemas.openxmlformats.org/officeDocument/2006/relationships" xmlns:m="http://schemas.openxmlformats.org/officeDocument/2006/math" xmlns:v="urn:schemas-microsoft-com:vml" xmlns:wp14="http://schemas.microsoft.com/office/word/2010/wordprocessingDrawing" xmlns:wp="http://schemas.openxmlformats.org/drawingml/2006/wordprocessingDrawing" xmlns:w10="urn:schemas-microsoft-com:office:word" xmlns:w="http://schemas.openxmlformats.org/wordprocessingml/2006/main" xmlns:w14="http://schemas.microsoft.com/office/word/2010/wordml" xmlns:w15="http://schemas.microsoft.com/office/word/2012/wordml" xmlns:w16cex="http://schemas.microsoft.com/office/word/2018/wordml/cex" xmlns:w16cid="http://schemas.microsoft.com/office/word/2016/wordml/cid" xmlns:w16="http://schemas.microsoft.com/office/word/2018/wordml" xmlns:w16du="http://schemas.microsoft.com/office/word/2023/wordml/word16du" xmlns:w16sdtdh="http://schemas.microsoft.com/office/word/2020/wordml/sdtdatahash" xmlns:w16se="http://schemas.microsoft.com/office/word/2015/wordml/symex" xmlns:wpg="http://schemas.microsoft.com/office/word/2010/wordprocessingGroup" xmlns:wpi="http://schemas.microsoft.com/office/word/2010/wordprocessingInk" xmlns:wne="http://schemas.microsoft.com/office/word/2006/wordml" xmlns:wps="http://schemas.microsoft.com/office/word/2010/wordprocessingShape" mc:Ignorable="w14 w15 w16se w16cid w16 w16cex w16sdtdh w16du wp14">
   <w:sdt>
     <w:sdtPr>
       <w:id w:val="951441489"/>
@@ -18226,7 +18669,13 @@
               <w:rPr>
                 <w:lang w:val="en-US"/>
               </w:rPr>
-              <w:t xml:space="preserve">Side </w:t>
+              <w:t>Page</w:t>
+            </w:r>
+            <w:r>
+              <w:rPr>
+                <w:lang w:val="en-US"/>
+              </w:rPr>
+              <w:t xml:space="preserve"> </w:t>
             </w:r>
             <w:r>
               <w:rPr>
@@ -18277,19 +18726,17 @@
               </w:rPr>
               <w:t xml:space="preserve"> </w:t>
             </w:r>
-            <w:proofErr w:type="spellStart"/>
             <w:r>
               <w:rPr>
                 <w:lang w:val="en-US"/>
               </w:rPr>
-              <w:t>af</w:t>
-            </w:r>
-            <w:proofErr w:type="spellEnd"/>
+              <w:t>o</w:t>
+            </w:r>
             <w:r>
               <w:rPr>
                 <w:lang w:val="en-US"/>
               </w:rPr>
-              <w:t xml:space="preserve"> </w:t>
+              <w:t xml:space="preserve">f </w:t>
             </w:r>
             <w:r>
               <w:rPr>
@@ -18350,21 +18797,7 @@
       <w:rPr>
         <w:lang w:val="en-US"/>
       </w:rPr>
-      <w:t xml:space="preserve">Test protocol for receiving a DK </w:t>
-    </w:r>
-    <w:proofErr w:type="spellStart"/>
-    <w:r>
-      <w:rPr>
-        <w:lang w:val="en-US"/>
-      </w:rPr>
-      <w:t>MedCom</w:t>
-    </w:r>
-    <w:proofErr w:type="spellEnd"/>
-    <w:r>
-      <w:rPr>
-        <w:lang w:val="en-US"/>
-      </w:rPr>
-      <w:t xml:space="preserve"> Acknowledgement 2.0.</w:t>
+      <w:t>Test protocol for receiving a DK MedCom Acknowledgement 2.0.</w:t>
     </w:r>
     <w:r>
       <w:rPr>
@@ -18389,7 +18822,7 @@
 </file>
 
 <file path=word/footnotes.xml><?xml version="1.0" encoding="utf-8"?>
-<w:footnotes xmlns:wpc="http://schemas.microsoft.com/office/word/2010/wordprocessingCanvas" xmlns:cx="http://schemas.microsoft.com/office/drawing/2014/chartex" xmlns:cx1="http://schemas.microsoft.com/office/drawing/2015/9/8/chartex" xmlns:cx2="http://schemas.microsoft.com/office/drawing/2015/10/21/chartex" xmlns:cx3="http://schemas.microsoft.com/office/drawing/2016/5/9/chartex" xmlns:cx4="http://schemas.microsoft.com/office/drawing/2016/5/10/chartex" xmlns:cx5="http://schemas.microsoft.com/office/drawing/2016/5/11/chartex" xmlns:cx6="http://schemas.microsoft.com/office/drawing/2016/5/12/chartex" xmlns:cx7="http://schemas.microsoft.com/office/drawing/2016/5/13/chartex" xmlns:cx8="http://schemas.microsoft.com/office/drawing/2016/5/14/chartex" xmlns:mc="http://schemas.openxmlformats.org/markup-compatibility/2006" xmlns:aink="http://schemas.microsoft.com/office/drawing/2016/ink" xmlns:am3d="http://schemas.microsoft.com/office/drawing/2017/model3d" xmlns:o="urn:schemas-microsoft-com:office:office" xmlns:oel="http://schemas.microsoft.com/office/2019/extlst" xmlns:r="http://schemas.openxmlformats.org/officeDocument/2006/relationships" xmlns:m="http://schemas.openxmlformats.org/officeDocument/2006/math" xmlns:v="urn:schemas-microsoft-com:vml" xmlns:wp14="http://schemas.microsoft.com/office/word/2010/wordprocessingDrawing" xmlns:wp="http://schemas.openxmlformats.org/drawingml/2006/wordprocessingDrawing" xmlns:w10="urn:schemas-microsoft-com:office:word" xmlns:w="http://schemas.openxmlformats.org/wordprocessingml/2006/main" xmlns:w14="http://schemas.microsoft.com/office/word/2010/wordml" xmlns:w15="http://schemas.microsoft.com/office/word/2012/wordml" xmlns:w16cex="http://schemas.microsoft.com/office/word/2018/wordml/cex" xmlns:w16cid="http://schemas.microsoft.com/office/word/2016/wordml/cid" xmlns:w16="http://schemas.microsoft.com/office/word/2018/wordml" xmlns:w16sdtdh="http://schemas.microsoft.com/office/word/2020/wordml/sdtdatahash" xmlns:w16se="http://schemas.microsoft.com/office/word/2015/wordml/symex" xmlns:wpg="http://schemas.microsoft.com/office/word/2010/wordprocessingGroup" xmlns:wpi="http://schemas.microsoft.com/office/word/2010/wordprocessingInk" xmlns:wne="http://schemas.microsoft.com/office/word/2006/wordml" xmlns:wps="http://schemas.microsoft.com/office/word/2010/wordprocessingShape" mc:Ignorable="w14 w15 w16se w16cid w16 w16cex w16sdtdh wp14">
+<w:footnotes xmlns:wpc="http://schemas.microsoft.com/office/word/2010/wordprocessingCanvas" xmlns:cx="http://schemas.microsoft.com/office/drawing/2014/chartex" xmlns:cx1="http://schemas.microsoft.com/office/drawing/2015/9/8/chartex" xmlns:cx2="http://schemas.microsoft.com/office/drawing/2015/10/21/chartex" xmlns:cx3="http://schemas.microsoft.com/office/drawing/2016/5/9/chartex" xmlns:cx4="http://schemas.microsoft.com/office/drawing/2016/5/10/chartex" xmlns:cx5="http://schemas.microsoft.com/office/drawing/2016/5/11/chartex" xmlns:cx6="http://schemas.microsoft.com/office/drawing/2016/5/12/chartex" xmlns:cx7="http://schemas.microsoft.com/office/drawing/2016/5/13/chartex" xmlns:cx8="http://schemas.microsoft.com/office/drawing/2016/5/14/chartex" xmlns:mc="http://schemas.openxmlformats.org/markup-compatibility/2006" xmlns:aink="http://schemas.microsoft.com/office/drawing/2016/ink" xmlns:am3d="http://schemas.microsoft.com/office/drawing/2017/model3d" xmlns:o="urn:schemas-microsoft-com:office:office" xmlns:oel="http://schemas.microsoft.com/office/2019/extlst" xmlns:r="http://schemas.openxmlformats.org/officeDocument/2006/relationships" xmlns:m="http://schemas.openxmlformats.org/officeDocument/2006/math" xmlns:v="urn:schemas-microsoft-com:vml" xmlns:wp14="http://schemas.microsoft.com/office/word/2010/wordprocessingDrawing" xmlns:wp="http://schemas.openxmlformats.org/drawingml/2006/wordprocessingDrawing" xmlns:w10="urn:schemas-microsoft-com:office:word" xmlns:w="http://schemas.openxmlformats.org/wordprocessingml/2006/main" xmlns:w14="http://schemas.microsoft.com/office/word/2010/wordml" xmlns:w15="http://schemas.microsoft.com/office/word/2012/wordml" xmlns:w16cex="http://schemas.microsoft.com/office/word/2018/wordml/cex" xmlns:w16cid="http://schemas.microsoft.com/office/word/2016/wordml/cid" xmlns:w16="http://schemas.microsoft.com/office/word/2018/wordml" xmlns:w16du="http://schemas.microsoft.com/office/word/2023/wordml/word16du" xmlns:w16sdtdh="http://schemas.microsoft.com/office/word/2020/wordml/sdtdatahash" xmlns:w16se="http://schemas.microsoft.com/office/word/2015/wordml/symex" xmlns:wpg="http://schemas.microsoft.com/office/word/2010/wordprocessingGroup" xmlns:wpi="http://schemas.microsoft.com/office/word/2010/wordprocessingInk" xmlns:wne="http://schemas.microsoft.com/office/word/2006/wordml" xmlns:wps="http://schemas.microsoft.com/office/word/2010/wordprocessingShape" mc:Ignorable="w14 w15 w16se w16cid w16 w16cex w16sdtdh w16du wp14">
   <w:footnote w:type="separator" w:id="-1">
     <w:p>
       <w:pPr>
@@ -18468,7 +18901,7 @@
 </file>
 
 <file path=word/header1.xml><?xml version="1.0" encoding="utf-8"?>
-<w:hdr xmlns:wpc="http://schemas.microsoft.com/office/word/2010/wordprocessingCanvas" xmlns:cx="http://schemas.microsoft.com/office/drawing/2014/chartex" xmlns:cx1="http://schemas.microsoft.com/office/drawing/2015/9/8/chartex" xmlns:cx2="http://schemas.microsoft.com/office/drawing/2015/10/21/chartex" xmlns:cx3="http://schemas.microsoft.com/office/drawing/2016/5/9/chartex" xmlns:cx4="http://schemas.microsoft.com/office/drawing/2016/5/10/chartex" xmlns:cx5="http://schemas.microsoft.com/office/drawing/2016/5/11/chartex" xmlns:cx6="http://schemas.microsoft.com/office/drawing/2016/5/12/chartex" xmlns:cx7="http://schemas.microsoft.com/office/drawing/2016/5/13/chartex" xmlns:cx8="http://schemas.microsoft.com/office/drawing/2016/5/14/chartex" xmlns:mc="http://schemas.openxmlformats.org/markup-compatibility/2006" xmlns:aink="http://schemas.microsoft.com/office/drawing/2016/ink" xmlns:am3d="http://schemas.microsoft.com/office/drawing/2017/model3d" xmlns:o="urn:schemas-microsoft-com:office:office" xmlns:oel="http://schemas.microsoft.com/office/2019/extlst" xmlns:r="http://schemas.openxmlformats.org/officeDocument/2006/relationships" xmlns:m="http://schemas.openxmlformats.org/officeDocument/2006/math" xmlns:v="urn:schemas-microsoft-com:vml" xmlns:wp14="http://schemas.microsoft.com/office/word/2010/wordprocessingDrawing" xmlns:wp="http://schemas.openxmlformats.org/drawingml/2006/wordprocessingDrawing" xmlns:w10="urn:schemas-microsoft-com:office:word" xmlns:w="http://schemas.openxmlformats.org/wordprocessingml/2006/main" xmlns:w14="http://schemas.microsoft.com/office/word/2010/wordml" xmlns:w15="http://schemas.microsoft.com/office/word/2012/wordml" xmlns:w16cex="http://schemas.microsoft.com/office/word/2018/wordml/cex" xmlns:w16cid="http://schemas.microsoft.com/office/word/2016/wordml/cid" xmlns:w16="http://schemas.microsoft.com/office/word/2018/wordml" xmlns:w16sdtdh="http://schemas.microsoft.com/office/word/2020/wordml/sdtdatahash" xmlns:w16se="http://schemas.microsoft.com/office/word/2015/wordml/symex" xmlns:wpg="http://schemas.microsoft.com/office/word/2010/wordprocessingGroup" xmlns:wpi="http://schemas.microsoft.com/office/word/2010/wordprocessingInk" xmlns:wne="http://schemas.microsoft.com/office/word/2006/wordml" xmlns:wps="http://schemas.microsoft.com/office/word/2010/wordprocessingShape" mc:Ignorable="w14 w15 w16se w16cid w16 w16cex w16sdtdh wp14">
+<w:hdr xmlns:wpc="http://schemas.microsoft.com/office/word/2010/wordprocessingCanvas" xmlns:cx="http://schemas.microsoft.com/office/drawing/2014/chartex" xmlns:cx1="http://schemas.microsoft.com/office/drawing/2015/9/8/chartex" xmlns:cx2="http://schemas.microsoft.com/office/drawing/2015/10/21/chartex" xmlns:cx3="http://schemas.microsoft.com/office/drawing/2016/5/9/chartex" xmlns:cx4="http://schemas.microsoft.com/office/drawing/2016/5/10/chartex" xmlns:cx5="http://schemas.microsoft.com/office/drawing/2016/5/11/chartex" xmlns:cx6="http://schemas.microsoft.com/office/drawing/2016/5/12/chartex" xmlns:cx7="http://schemas.microsoft.com/office/drawing/2016/5/13/chartex" xmlns:cx8="http://schemas.microsoft.com/office/drawing/2016/5/14/chartex" xmlns:mc="http://schemas.openxmlformats.org/markup-compatibility/2006" xmlns:aink="http://schemas.microsoft.com/office/drawing/2016/ink" xmlns:am3d="http://schemas.microsoft.com/office/drawing/2017/model3d" xmlns:o="urn:schemas-microsoft-com:office:office" xmlns:oel="http://schemas.microsoft.com/office/2019/extlst" xmlns:r="http://schemas.openxmlformats.org/officeDocument/2006/relationships" xmlns:m="http://schemas.openxmlformats.org/officeDocument/2006/math" xmlns:v="urn:schemas-microsoft-com:vml" xmlns:wp14="http://schemas.microsoft.com/office/word/2010/wordprocessingDrawing" xmlns:wp="http://schemas.openxmlformats.org/drawingml/2006/wordprocessingDrawing" xmlns:w10="urn:schemas-microsoft-com:office:word" xmlns:w="http://schemas.openxmlformats.org/wordprocessingml/2006/main" xmlns:w14="http://schemas.microsoft.com/office/word/2010/wordml" xmlns:w15="http://schemas.microsoft.com/office/word/2012/wordml" xmlns:w16cex="http://schemas.microsoft.com/office/word/2018/wordml/cex" xmlns:w16cid="http://schemas.microsoft.com/office/word/2016/wordml/cid" xmlns:w16="http://schemas.microsoft.com/office/word/2018/wordml" xmlns:w16du="http://schemas.microsoft.com/office/word/2023/wordml/word16du" xmlns:w16sdtdh="http://schemas.microsoft.com/office/word/2020/wordml/sdtdatahash" xmlns:w16se="http://schemas.microsoft.com/office/word/2015/wordml/symex" xmlns:wpg="http://schemas.microsoft.com/office/word/2010/wordprocessingGroup" xmlns:wpi="http://schemas.microsoft.com/office/word/2010/wordprocessingInk" xmlns:wne="http://schemas.microsoft.com/office/word/2006/wordml" xmlns:wps="http://schemas.microsoft.com/office/word/2010/wordprocessingShape" mc:Ignorable="w14 w15 w16se w16cid w16 w16cex w16sdtdh w16du wp14">
   <w:p>
     <w:pPr>
       <w:pStyle w:val="Sidehoved"/>
@@ -18507,7 +18940,7 @@
               <wp:inline distT="0" distB="0" distL="0" distR="0" wp14:anchorId="35A85CA2" wp14:editId="16F692B0">
                 <wp:extent cx="737618" cy="182880"/>
                 <wp:effectExtent l="0" t="0" r="5715" b="7620"/>
-                <wp:docPr id="3" name="Billede 3"/>
+                <wp:docPr id="1965990430" name="Billede 1965990430"/>
                 <wp:cNvGraphicFramePr>
                   <a:graphicFrameLocks xmlns:a="http://schemas.openxmlformats.org/drawingml/2006/main" noChangeAspect="1"/>
                 </wp:cNvGraphicFramePr>
@@ -18555,6 +18988,7 @@
               <w:szCs w:val="16"/>
             </w:rPr>
           </w:pPr>
+          <w:proofErr w:type="gramStart"/>
           <w:r>
             <w:rPr>
               <w:b/>
@@ -18571,6 +19005,7 @@
             </w:rPr>
             <w:t>and</w:t>
           </w:r>
+          <w:proofErr w:type="gramEnd"/>
           <w:r>
             <w:rPr>
               <w:b/>
@@ -18737,25 +19172,7 @@
               <w:szCs w:val="16"/>
               <w:lang w:val="en-US"/>
             </w:rPr>
-            <w:t xml:space="preserve">Preparation and modification of a </w:t>
-          </w:r>
-          <w:proofErr w:type="spellStart"/>
-          <w:r>
-            <w:rPr>
-              <w:sz w:val="16"/>
-              <w:szCs w:val="16"/>
-              <w:lang w:val="en-US"/>
-            </w:rPr>
-            <w:t>MedCom</w:t>
-          </w:r>
-          <w:proofErr w:type="spellEnd"/>
-          <w:r>
-            <w:rPr>
-              <w:sz w:val="16"/>
-              <w:szCs w:val="16"/>
-              <w:lang w:val="en-US"/>
-            </w:rPr>
-            <w:t xml:space="preserve"> standard</w:t>
+            <w:t>Preparation and modification of a MedCom standard</w:t>
           </w:r>
         </w:p>
       </w:tc>
@@ -18874,25 +19291,7 @@
               <w:szCs w:val="16"/>
               <w:lang w:val="en-US"/>
             </w:rPr>
-            <w:t xml:space="preserve">DK </w:t>
-          </w:r>
-          <w:proofErr w:type="spellStart"/>
-          <w:r>
-            <w:rPr>
-              <w:sz w:val="16"/>
-              <w:szCs w:val="16"/>
-              <w:lang w:val="en-US"/>
-            </w:rPr>
-            <w:t>MedCom</w:t>
-          </w:r>
-          <w:proofErr w:type="spellEnd"/>
-          <w:r>
-            <w:rPr>
-              <w:sz w:val="16"/>
-              <w:szCs w:val="16"/>
-              <w:lang w:val="en-US"/>
-            </w:rPr>
-            <w:t xml:space="preserve"> Acknowledgement</w:t>
+            <w:t>DK MedCom Acknowledgement</w:t>
           </w:r>
           <w:r>
             <w:rPr>
@@ -18922,7 +19321,7 @@
               <w:sz w:val="16"/>
               <w:szCs w:val="16"/>
             </w:rPr>
-            <w:t>MBU</w:t>
+            <w:t>SKS</w:t>
           </w:r>
         </w:p>
       </w:tc>
@@ -18944,35 +19343,7 @@
               <w:sz w:val="16"/>
               <w:szCs w:val="16"/>
             </w:rPr>
-            <w:fldChar w:fldCharType="begin"/>
-          </w:r>
-          <w:r>
-            <w:rPr>
-              <w:sz w:val="16"/>
-              <w:szCs w:val="16"/>
-            </w:rPr>
-            <w:instrText xml:space="preserve"> DOCPROPERTY  Testprot.version  \* MERGEFORMAT </w:instrText>
-          </w:r>
-          <w:r>
-            <w:rPr>
-              <w:sz w:val="16"/>
-              <w:szCs w:val="16"/>
-            </w:rPr>
-            <w:fldChar w:fldCharType="separate"/>
-          </w:r>
-          <w:r>
-            <w:rPr>
-              <w:sz w:val="16"/>
-              <w:szCs w:val="16"/>
-            </w:rPr>
-            <w:t>2.0.2</w:t>
-          </w:r>
-          <w:r>
-            <w:rPr>
-              <w:sz w:val="16"/>
-              <w:szCs w:val="16"/>
-            </w:rPr>
-            <w:fldChar w:fldCharType="end"/>
+            <w:t>2.0.3</w:t>
           </w:r>
         </w:p>
       </w:tc>
@@ -18994,35 +19365,7 @@
               <w:sz w:val="16"/>
               <w:szCs w:val="16"/>
             </w:rPr>
-            <w:t>14</w:t>
-          </w:r>
-          <w:r>
-            <w:rPr>
-              <w:sz w:val="16"/>
-              <w:szCs w:val="16"/>
-            </w:rPr>
-            <w:t>-</w:t>
-          </w:r>
-          <w:r>
-            <w:rPr>
-              <w:sz w:val="16"/>
-              <w:szCs w:val="16"/>
-            </w:rPr>
-            <w:t>1</w:t>
-          </w:r>
-          <w:r>
-            <w:rPr>
-              <w:sz w:val="16"/>
-              <w:szCs w:val="16"/>
-            </w:rPr>
-            <w:t>2</w:t>
-          </w:r>
-          <w:r>
-            <w:rPr>
-              <w:sz w:val="16"/>
-              <w:szCs w:val="16"/>
-            </w:rPr>
-            <w:t>-23</w:t>
+            <w:t>29-11-24</w:t>
           </w:r>
         </w:p>
       </w:tc>
@@ -19042,7 +19385,7 @@
 </file>
 
 <file path=word/numbering.xml><?xml version="1.0" encoding="utf-8"?>
-<w:numbering xmlns:wpc="http://schemas.microsoft.com/office/word/2010/wordprocessingCanvas" xmlns:cx="http://schemas.microsoft.com/office/drawing/2014/chartex" xmlns:cx1="http://schemas.microsoft.com/office/drawing/2015/9/8/chartex" xmlns:cx2="http://schemas.microsoft.com/office/drawing/2015/10/21/chartex" xmlns:cx3="http://schemas.microsoft.com/office/drawing/2016/5/9/chartex" xmlns:cx4="http://schemas.microsoft.com/office/drawing/2016/5/10/chartex" xmlns:cx5="http://schemas.microsoft.com/office/drawing/2016/5/11/chartex" xmlns:cx6="http://schemas.microsoft.com/office/drawing/2016/5/12/chartex" xmlns:cx7="http://schemas.microsoft.com/office/drawing/2016/5/13/chartex" xmlns:cx8="http://schemas.microsoft.com/office/drawing/2016/5/14/chartex" xmlns:mc="http://schemas.openxmlformats.org/markup-compatibility/2006" xmlns:aink="http://schemas.microsoft.com/office/drawing/2016/ink" xmlns:am3d="http://schemas.microsoft.com/office/drawing/2017/model3d" xmlns:o="urn:schemas-microsoft-com:office:office" xmlns:oel="http://schemas.microsoft.com/office/2019/extlst" xmlns:r="http://schemas.openxmlformats.org/officeDocument/2006/relationships" xmlns:m="http://schemas.openxmlformats.org/officeDocument/2006/math" xmlns:v="urn:schemas-microsoft-com:vml" xmlns:wp14="http://schemas.microsoft.com/office/word/2010/wordprocessingDrawing" xmlns:wp="http://schemas.openxmlformats.org/drawingml/2006/wordprocessingDrawing" xmlns:w10="urn:schemas-microsoft-com:office:word" xmlns:w="http://schemas.openxmlformats.org/wordprocessingml/2006/main" xmlns:w14="http://schemas.microsoft.com/office/word/2010/wordml" xmlns:w15="http://schemas.microsoft.com/office/word/2012/wordml" xmlns:w16cex="http://schemas.microsoft.com/office/word/2018/wordml/cex" xmlns:w16cid="http://schemas.microsoft.com/office/word/2016/wordml/cid" xmlns:w16="http://schemas.microsoft.com/office/word/2018/wordml" xmlns:w16sdtdh="http://schemas.microsoft.com/office/word/2020/wordml/sdtdatahash" xmlns:w16se="http://schemas.microsoft.com/office/word/2015/wordml/symex" xmlns:wpg="http://schemas.microsoft.com/office/word/2010/wordprocessingGroup" xmlns:wpi="http://schemas.microsoft.com/office/word/2010/wordprocessingInk" xmlns:wne="http://schemas.microsoft.com/office/word/2006/wordml" xmlns:wps="http://schemas.microsoft.com/office/word/2010/wordprocessingShape" mc:Ignorable="w14 w15 w16se w16cid w16 w16cex w16sdtdh wp14">
+<w:numbering xmlns:wpc="http://schemas.microsoft.com/office/word/2010/wordprocessingCanvas" xmlns:cx="http://schemas.microsoft.com/office/drawing/2014/chartex" xmlns:cx1="http://schemas.microsoft.com/office/drawing/2015/9/8/chartex" xmlns:cx2="http://schemas.microsoft.com/office/drawing/2015/10/21/chartex" xmlns:cx3="http://schemas.microsoft.com/office/drawing/2016/5/9/chartex" xmlns:cx4="http://schemas.microsoft.com/office/drawing/2016/5/10/chartex" xmlns:cx5="http://schemas.microsoft.com/office/drawing/2016/5/11/chartex" xmlns:cx6="http://schemas.microsoft.com/office/drawing/2016/5/12/chartex" xmlns:cx7="http://schemas.microsoft.com/office/drawing/2016/5/13/chartex" xmlns:cx8="http://schemas.microsoft.com/office/drawing/2016/5/14/chartex" xmlns:mc="http://schemas.openxmlformats.org/markup-compatibility/2006" xmlns:aink="http://schemas.microsoft.com/office/drawing/2016/ink" xmlns:am3d="http://schemas.microsoft.com/office/drawing/2017/model3d" xmlns:o="urn:schemas-microsoft-com:office:office" xmlns:oel="http://schemas.microsoft.com/office/2019/extlst" xmlns:r="http://schemas.openxmlformats.org/officeDocument/2006/relationships" xmlns:m="http://schemas.openxmlformats.org/officeDocument/2006/math" xmlns:v="urn:schemas-microsoft-com:vml" xmlns:wp14="http://schemas.microsoft.com/office/word/2010/wordprocessingDrawing" xmlns:wp="http://schemas.openxmlformats.org/drawingml/2006/wordprocessingDrawing" xmlns:w10="urn:schemas-microsoft-com:office:word" xmlns:w="http://schemas.openxmlformats.org/wordprocessingml/2006/main" xmlns:w14="http://schemas.microsoft.com/office/word/2010/wordml" xmlns:w15="http://schemas.microsoft.com/office/word/2012/wordml" xmlns:w16cex="http://schemas.microsoft.com/office/word/2018/wordml/cex" xmlns:w16cid="http://schemas.microsoft.com/office/word/2016/wordml/cid" xmlns:w16="http://schemas.microsoft.com/office/word/2018/wordml" xmlns:w16du="http://schemas.microsoft.com/office/word/2023/wordml/word16du" xmlns:w16sdtdh="http://schemas.microsoft.com/office/word/2020/wordml/sdtdatahash" xmlns:w16se="http://schemas.microsoft.com/office/word/2015/wordml/symex" xmlns:wpg="http://schemas.microsoft.com/office/word/2010/wordprocessingGroup" xmlns:wpi="http://schemas.microsoft.com/office/word/2010/wordprocessingInk" xmlns:wne="http://schemas.microsoft.com/office/word/2006/wordml" xmlns:wps="http://schemas.microsoft.com/office/word/2010/wordprocessingShape" mc:Ignorable="w14 w15 w16se w16cid w16 w16cex w16sdtdh w16du wp14">
   <w:abstractNum w:abstractNumId="0" w15:restartNumberingAfterBreak="0">
     <w:nsid w:val="0F3B096C"/>
     <w:multiLevelType w:val="hybridMultilevel"/>
@@ -20080,7 +20423,7 @@
 </file>
 
 <file path=word/styles.xml><?xml version="1.0" encoding="utf-8"?>
-<w:styles xmlns:mc="http://schemas.openxmlformats.org/markup-compatibility/2006" xmlns:r="http://schemas.openxmlformats.org/officeDocument/2006/relationships" xmlns:w="http://schemas.openxmlformats.org/wordprocessingml/2006/main" xmlns:w14="http://schemas.microsoft.com/office/word/2010/wordml" xmlns:w15="http://schemas.microsoft.com/office/word/2012/wordml" xmlns:w16cex="http://schemas.microsoft.com/office/word/2018/wordml/cex" xmlns:w16cid="http://schemas.microsoft.com/office/word/2016/wordml/cid" xmlns:w16="http://schemas.microsoft.com/office/word/2018/wordml" xmlns:w16sdtdh="http://schemas.microsoft.com/office/word/2020/wordml/sdtdatahash" xmlns:w16se="http://schemas.microsoft.com/office/word/2015/wordml/symex" mc:Ignorable="w14 w15 w16se w16cid w16 w16cex w16sdtdh">
+<w:styles xmlns:mc="http://schemas.openxmlformats.org/markup-compatibility/2006" xmlns:r="http://schemas.openxmlformats.org/officeDocument/2006/relationships" xmlns:w="http://schemas.openxmlformats.org/wordprocessingml/2006/main" xmlns:w14="http://schemas.microsoft.com/office/word/2010/wordml" xmlns:w15="http://schemas.microsoft.com/office/word/2012/wordml" xmlns:w16cex="http://schemas.microsoft.com/office/word/2018/wordml/cex" xmlns:w16cid="http://schemas.microsoft.com/office/word/2016/wordml/cid" xmlns:w16="http://schemas.microsoft.com/office/word/2018/wordml" xmlns:w16du="http://schemas.microsoft.com/office/word/2023/wordml/word16du" xmlns:w16sdtdh="http://schemas.microsoft.com/office/word/2020/wordml/sdtdatahash" xmlns:w16se="http://schemas.microsoft.com/office/word/2015/wordml/symex" mc:Ignorable="w14 w15 w16se w16cid w16 w16cex w16sdtdh w16du">
   <w:docDefaults>
     <w:rPrDefault>
       <w:rPr>
@@ -20477,7 +20820,7 @@
   <w:style w:type="paragraph" w:default="1" w:styleId="Normal">
     <w:name w:val="Normal"/>
     <w:qFormat/>
-    <w:rsid w:val="00974421"/>
+    <w:rsid w:val="001F4392"/>
     <w:rPr>
       <w:rFonts w:ascii="Calibri" w:hAnsi="Calibri"/>
     </w:rPr>
@@ -20681,7 +21024,6 @@
   <w:style w:type="character" w:default="1" w:styleId="Standardskrifttypeiafsnit">
     <w:name w:val="Default Paragraph Font"/>
     <w:uiPriority w:val="1"/>
-    <w:semiHidden/>
     <w:unhideWhenUsed/>
   </w:style>
   <w:style w:type="table" w:default="1" w:styleId="Tabel-Normal">
@@ -22263,7 +22605,7 @@
 </file>
 
 <file path=word/glossary/document.xml><?xml version="1.0" encoding="utf-8"?>
-<w:glossaryDocument xmlns:wpc="http://schemas.microsoft.com/office/word/2010/wordprocessingCanvas" xmlns:cx="http://schemas.microsoft.com/office/drawing/2014/chartex" xmlns:cx1="http://schemas.microsoft.com/office/drawing/2015/9/8/chartex" xmlns:cx2="http://schemas.microsoft.com/office/drawing/2015/10/21/chartex" xmlns:cx3="http://schemas.microsoft.com/office/drawing/2016/5/9/chartex" xmlns:cx4="http://schemas.microsoft.com/office/drawing/2016/5/10/chartex" xmlns:cx5="http://schemas.microsoft.com/office/drawing/2016/5/11/chartex" xmlns:cx6="http://schemas.microsoft.com/office/drawing/2016/5/12/chartex" xmlns:cx7="http://schemas.microsoft.com/office/drawing/2016/5/13/chartex" xmlns:cx8="http://schemas.microsoft.com/office/drawing/2016/5/14/chartex" xmlns:mc="http://schemas.openxmlformats.org/markup-compatibility/2006" xmlns:aink="http://schemas.microsoft.com/office/drawing/2016/ink" xmlns:am3d="http://schemas.microsoft.com/office/drawing/2017/model3d" xmlns:o="urn:schemas-microsoft-com:office:office" xmlns:oel="http://schemas.microsoft.com/office/2019/extlst" xmlns:r="http://schemas.openxmlformats.org/officeDocument/2006/relationships" xmlns:m="http://schemas.openxmlformats.org/officeDocument/2006/math" xmlns:v="urn:schemas-microsoft-com:vml" xmlns:wp14="http://schemas.microsoft.com/office/word/2010/wordprocessingDrawing" xmlns:wp="http://schemas.openxmlformats.org/drawingml/2006/wordprocessingDrawing" xmlns:w10="urn:schemas-microsoft-com:office:word" xmlns:w="http://schemas.openxmlformats.org/wordprocessingml/2006/main" xmlns:w14="http://schemas.microsoft.com/office/word/2010/wordml" xmlns:w15="http://schemas.microsoft.com/office/word/2012/wordml" xmlns:w16cex="http://schemas.microsoft.com/office/word/2018/wordml/cex" xmlns:w16cid="http://schemas.microsoft.com/office/word/2016/wordml/cid" xmlns:w16="http://schemas.microsoft.com/office/word/2018/wordml" xmlns:w16sdtdh="http://schemas.microsoft.com/office/word/2020/wordml/sdtdatahash" xmlns:w16se="http://schemas.microsoft.com/office/word/2015/wordml/symex" xmlns:wpg="http://schemas.microsoft.com/office/word/2010/wordprocessingGroup" xmlns:wpi="http://schemas.microsoft.com/office/word/2010/wordprocessingInk" xmlns:wne="http://schemas.microsoft.com/office/word/2006/wordml" xmlns:wps="http://schemas.microsoft.com/office/word/2010/wordprocessingShape" mc:Ignorable="w14 w15 w16se w16cid w16 w16cex w16sdtdh wp14">
+<w:glossaryDocument xmlns:wpc="http://schemas.microsoft.com/office/word/2010/wordprocessingCanvas" xmlns:cx="http://schemas.microsoft.com/office/drawing/2014/chartex" xmlns:cx1="http://schemas.microsoft.com/office/drawing/2015/9/8/chartex" xmlns:cx2="http://schemas.microsoft.com/office/drawing/2015/10/21/chartex" xmlns:cx3="http://schemas.microsoft.com/office/drawing/2016/5/9/chartex" xmlns:cx4="http://schemas.microsoft.com/office/drawing/2016/5/10/chartex" xmlns:cx5="http://schemas.microsoft.com/office/drawing/2016/5/11/chartex" xmlns:cx6="http://schemas.microsoft.com/office/drawing/2016/5/12/chartex" xmlns:cx7="http://schemas.microsoft.com/office/drawing/2016/5/13/chartex" xmlns:cx8="http://schemas.microsoft.com/office/drawing/2016/5/14/chartex" xmlns:mc="http://schemas.openxmlformats.org/markup-compatibility/2006" xmlns:aink="http://schemas.microsoft.com/office/drawing/2016/ink" xmlns:am3d="http://schemas.microsoft.com/office/drawing/2017/model3d" xmlns:o="urn:schemas-microsoft-com:office:office" xmlns:oel="http://schemas.microsoft.com/office/2019/extlst" xmlns:r="http://schemas.openxmlformats.org/officeDocument/2006/relationships" xmlns:m="http://schemas.openxmlformats.org/officeDocument/2006/math" xmlns:v="urn:schemas-microsoft-com:vml" xmlns:wp14="http://schemas.microsoft.com/office/word/2010/wordprocessingDrawing" xmlns:wp="http://schemas.openxmlformats.org/drawingml/2006/wordprocessingDrawing" xmlns:w10="urn:schemas-microsoft-com:office:word" xmlns:w="http://schemas.openxmlformats.org/wordprocessingml/2006/main" xmlns:w14="http://schemas.microsoft.com/office/word/2010/wordml" xmlns:w15="http://schemas.microsoft.com/office/word/2012/wordml" xmlns:w16cex="http://schemas.microsoft.com/office/word/2018/wordml/cex" xmlns:w16cid="http://schemas.microsoft.com/office/word/2016/wordml/cid" xmlns:w16="http://schemas.microsoft.com/office/word/2018/wordml" xmlns:w16du="http://schemas.microsoft.com/office/word/2023/wordml/word16du" xmlns:w16sdtdh="http://schemas.microsoft.com/office/word/2020/wordml/sdtdatahash" xmlns:w16se="http://schemas.microsoft.com/office/word/2015/wordml/symex" xmlns:wpg="http://schemas.microsoft.com/office/word/2010/wordprocessingGroup" xmlns:wpi="http://schemas.microsoft.com/office/word/2010/wordprocessingInk" xmlns:wne="http://schemas.microsoft.com/office/word/2006/wordml" xmlns:wps="http://schemas.microsoft.com/office/word/2010/wordprocessingShape" mc:Ignorable="w14 w15 w16se w16cid w16 w16cex w16sdtdh w16du wp14">
   <w:docParts>
     <w:docPart>
       <w:docPartPr>
@@ -23006,7 +23348,7 @@
 </file>
 
 <file path=word/glossary/fontTable.xml><?xml version="1.0" encoding="utf-8"?>
-<w:fonts xmlns:mc="http://schemas.openxmlformats.org/markup-compatibility/2006" xmlns:r="http://schemas.openxmlformats.org/officeDocument/2006/relationships" xmlns:w="http://schemas.openxmlformats.org/wordprocessingml/2006/main" xmlns:w14="http://schemas.microsoft.com/office/word/2010/wordml" xmlns:w15="http://schemas.microsoft.com/office/word/2012/wordml" xmlns:w16cex="http://schemas.microsoft.com/office/word/2018/wordml/cex" xmlns:w16cid="http://schemas.microsoft.com/office/word/2016/wordml/cid" xmlns:w16="http://schemas.microsoft.com/office/word/2018/wordml" xmlns:w16sdtdh="http://schemas.microsoft.com/office/word/2020/wordml/sdtdatahash" xmlns:w16se="http://schemas.microsoft.com/office/word/2015/wordml/symex" mc:Ignorable="w14 w15 w16se w16cid w16 w16cex w16sdtdh">
+<w:fonts xmlns:mc="http://schemas.openxmlformats.org/markup-compatibility/2006" xmlns:r="http://schemas.openxmlformats.org/officeDocument/2006/relationships" xmlns:w="http://schemas.openxmlformats.org/wordprocessingml/2006/main" xmlns:w14="http://schemas.microsoft.com/office/word/2010/wordml" xmlns:w15="http://schemas.microsoft.com/office/word/2012/wordml" xmlns:w16cex="http://schemas.microsoft.com/office/word/2018/wordml/cex" xmlns:w16cid="http://schemas.microsoft.com/office/word/2016/wordml/cid" xmlns:w16="http://schemas.microsoft.com/office/word/2018/wordml" xmlns:w16du="http://schemas.microsoft.com/office/word/2023/wordml/word16du" xmlns:w16sdtdh="http://schemas.microsoft.com/office/word/2020/wordml/sdtdatahash" xmlns:w16se="http://schemas.microsoft.com/office/word/2015/wordml/symex" mc:Ignorable="w14 w15 w16se w16cid w16 w16cex w16sdtdh w16du">
   <w:font w:name="Symbol">
     <w:panose1 w:val="05050102010706020507"/>
     <w:charset w:val="02"/>
@@ -23050,7 +23392,6 @@
     <w:sig w:usb0="E0002EFF" w:usb1="C000785B" w:usb2="00000009" w:usb3="00000000" w:csb0="000001FF" w:csb1="00000000"/>
   </w:font>
   <w:font w:name="Roboto Light">
-    <w:altName w:val="Arial"/>
     <w:charset w:val="00"/>
     <w:family w:val="auto"/>
     <w:pitch w:val="variable"/>
@@ -23129,11 +23470,23 @@
     <w:pitch w:val="fixed"/>
     <w:sig w:usb0="E00002FF" w:usb1="6AC7FDFB" w:usb2="08000012" w:usb3="00000000" w:csb0="0002009F" w:csb1="00000000"/>
   </w:font>
+  <w:font w:name="Aptos">
+    <w:charset w:val="00"/>
+    <w:family w:val="swiss"/>
+    <w:pitch w:val="variable"/>
+    <w:sig w:usb0="20000287" w:usb1="00000003" w:usb2="00000000" w:usb3="00000000" w:csb0="0000019F" w:csb1="00000000"/>
+  </w:font>
+  <w:font w:name="Aptos Display">
+    <w:charset w:val="00"/>
+    <w:family w:val="swiss"/>
+    <w:pitch w:val="variable"/>
+    <w:sig w:usb0="20000287" w:usb1="00000003" w:usb2="00000000" w:usb3="00000000" w:csb0="0000019F" w:csb1="00000000"/>
+  </w:font>
 </w:fonts>
 </file>
 
 <file path=word/glossary/settings.xml><?xml version="1.0" encoding="utf-8"?>
-<w:settings xmlns:mc="http://schemas.openxmlformats.org/markup-compatibility/2006" xmlns:o="urn:schemas-microsoft-com:office:office" xmlns:r="http://schemas.openxmlformats.org/officeDocument/2006/relationships" xmlns:m="http://schemas.openxmlformats.org/officeDocument/2006/math" xmlns:v="urn:schemas-microsoft-com:vml" xmlns:w10="urn:schemas-microsoft-com:office:word" xmlns:w="http://schemas.openxmlformats.org/wordprocessingml/2006/main" xmlns:w14="http://schemas.microsoft.com/office/word/2010/wordml" xmlns:w15="http://schemas.microsoft.com/office/word/2012/wordml" xmlns:w16cex="http://schemas.microsoft.com/office/word/2018/wordml/cex" xmlns:w16cid="http://schemas.microsoft.com/office/word/2016/wordml/cid" xmlns:w16="http://schemas.microsoft.com/office/word/2018/wordml" xmlns:w16sdtdh="http://schemas.microsoft.com/office/word/2020/wordml/sdtdatahash" xmlns:w16se="http://schemas.microsoft.com/office/word/2015/wordml/symex" xmlns:sl="http://schemas.openxmlformats.org/schemaLibrary/2006/main" mc:Ignorable="w14 w15 w16se w16cid w16 w16cex w16sdtdh">
+<w:settings xmlns:mc="http://schemas.openxmlformats.org/markup-compatibility/2006" xmlns:o="urn:schemas-microsoft-com:office:office" xmlns:r="http://schemas.openxmlformats.org/officeDocument/2006/relationships" xmlns:m="http://schemas.openxmlformats.org/officeDocument/2006/math" xmlns:v="urn:schemas-microsoft-com:vml" xmlns:w10="urn:schemas-microsoft-com:office:word" xmlns:w="http://schemas.openxmlformats.org/wordprocessingml/2006/main" xmlns:w14="http://schemas.microsoft.com/office/word/2010/wordml" xmlns:w15="http://schemas.microsoft.com/office/word/2012/wordml" xmlns:w16cex="http://schemas.microsoft.com/office/word/2018/wordml/cex" xmlns:w16cid="http://schemas.microsoft.com/office/word/2016/wordml/cid" xmlns:w16="http://schemas.microsoft.com/office/word/2018/wordml" xmlns:w16du="http://schemas.microsoft.com/office/word/2023/wordml/word16du" xmlns:w16sdtdh="http://schemas.microsoft.com/office/word/2020/wordml/sdtdatahash" xmlns:w16se="http://schemas.microsoft.com/office/word/2015/wordml/symex" xmlns:sl="http://schemas.openxmlformats.org/schemaLibrary/2006/main" mc:Ignorable="w14 w15 w16se w16cid w16 w16cex w16sdtdh w16du">
   <w:view w:val="normal"/>
   <w:defaultTabStop w:val="1304"/>
   <w:hyphenationZone w:val="425"/>
@@ -23150,11 +23503,14 @@
   <w:rsids>
     <w:rsidRoot w:val="00E06122"/>
     <w:rsid w:val="000E044A"/>
+    <w:rsid w:val="000E4421"/>
     <w:rsid w:val="000F7A03"/>
     <w:rsid w:val="001657DE"/>
     <w:rsid w:val="001A1164"/>
     <w:rsid w:val="001D03BC"/>
     <w:rsid w:val="00243515"/>
+    <w:rsid w:val="002C6588"/>
+    <w:rsid w:val="00372655"/>
     <w:rsid w:val="00397752"/>
     <w:rsid w:val="003A2081"/>
     <w:rsid w:val="00402BF6"/>
@@ -23179,6 +23535,7 @@
     <w:rsid w:val="008665FF"/>
     <w:rsid w:val="008C3B97"/>
     <w:rsid w:val="008E1060"/>
+    <w:rsid w:val="008F565A"/>
     <w:rsid w:val="0097777F"/>
     <w:rsid w:val="00A32934"/>
     <w:rsid w:val="00A677F9"/>
@@ -23224,7 +23581,7 @@
 </file>
 
 <file path=word/glossary/styles.xml><?xml version="1.0" encoding="utf-8"?>
-<w:styles xmlns:mc="http://schemas.openxmlformats.org/markup-compatibility/2006" xmlns:r="http://schemas.openxmlformats.org/officeDocument/2006/relationships" xmlns:w="http://schemas.openxmlformats.org/wordprocessingml/2006/main" xmlns:w14="http://schemas.microsoft.com/office/word/2010/wordml" xmlns:w15="http://schemas.microsoft.com/office/word/2012/wordml" xmlns:w16cex="http://schemas.microsoft.com/office/word/2018/wordml/cex" xmlns:w16cid="http://schemas.microsoft.com/office/word/2016/wordml/cid" xmlns:w16="http://schemas.microsoft.com/office/word/2018/wordml" xmlns:w16sdtdh="http://schemas.microsoft.com/office/word/2020/wordml/sdtdatahash" xmlns:w16se="http://schemas.microsoft.com/office/word/2015/wordml/symex" mc:Ignorable="w14 w15 w16se w16cid w16 w16cex w16sdtdh">
+<w:styles xmlns:mc="http://schemas.openxmlformats.org/markup-compatibility/2006" xmlns:r="http://schemas.openxmlformats.org/officeDocument/2006/relationships" xmlns:w="http://schemas.openxmlformats.org/wordprocessingml/2006/main" xmlns:w14="http://schemas.microsoft.com/office/word/2010/wordml" xmlns:w15="http://schemas.microsoft.com/office/word/2012/wordml" xmlns:w16cex="http://schemas.microsoft.com/office/word/2018/wordml/cex" xmlns:w16cid="http://schemas.microsoft.com/office/word/2016/wordml/cid" xmlns:w16="http://schemas.microsoft.com/office/word/2018/wordml" xmlns:w16du="http://schemas.microsoft.com/office/word/2023/wordml/word16du" xmlns:w16sdtdh="http://schemas.microsoft.com/office/word/2020/wordml/sdtdatahash" xmlns:w16se="http://schemas.microsoft.com/office/word/2015/wordml/symex" mc:Ignorable="w14 w15 w16se w16cid w16 w16cex w16sdtdh w16du">
   <w:docDefaults>
     <w:rPrDefault>
       <w:rPr>
@@ -23815,7 +24172,7 @@
 </file>
 
 <file path=word/glossary/webSettings.xml><?xml version="1.0" encoding="utf-8"?>
-<w:webSettings xmlns:mc="http://schemas.openxmlformats.org/markup-compatibility/2006" xmlns:r="http://schemas.openxmlformats.org/officeDocument/2006/relationships" xmlns:w="http://schemas.openxmlformats.org/wordprocessingml/2006/main" xmlns:w14="http://schemas.microsoft.com/office/word/2010/wordml" xmlns:w15="http://schemas.microsoft.com/office/word/2012/wordml" xmlns:w16cex="http://schemas.microsoft.com/office/word/2018/wordml/cex" xmlns:w16cid="http://schemas.microsoft.com/office/word/2016/wordml/cid" xmlns:w16="http://schemas.microsoft.com/office/word/2018/wordml" xmlns:w16sdtdh="http://schemas.microsoft.com/office/word/2020/wordml/sdtdatahash" xmlns:w16se="http://schemas.microsoft.com/office/word/2015/wordml/symex" mc:Ignorable="w14 w15 w16se w16cid w16 w16cex w16sdtdh">
+<w:webSettings xmlns:mc="http://schemas.openxmlformats.org/markup-compatibility/2006" xmlns:r="http://schemas.openxmlformats.org/officeDocument/2006/relationships" xmlns:w="http://schemas.openxmlformats.org/wordprocessingml/2006/main" xmlns:w14="http://schemas.microsoft.com/office/word/2010/wordml" xmlns:w15="http://schemas.microsoft.com/office/word/2012/wordml" xmlns:w16cex="http://schemas.microsoft.com/office/word/2018/wordml/cex" xmlns:w16cid="http://schemas.microsoft.com/office/word/2016/wordml/cid" xmlns:w16="http://schemas.microsoft.com/office/word/2018/wordml" xmlns:w16du="http://schemas.microsoft.com/office/word/2023/wordml/word16du" xmlns:w16sdtdh="http://schemas.microsoft.com/office/word/2020/wordml/sdtdatahash" xmlns:w16se="http://schemas.microsoft.com/office/word/2015/wordml/symex" mc:Ignorable="w14 w15 w16se w16cid w16 w16cex w16sdtdh w16du">
   <w:optimizeForBrowser/>
   <w:allowPNG/>
 </w:webSettings>
@@ -24117,9 +24474,19 @@
 </file>
 
 <file path=customXml/item1.xml><?xml version="1.0" encoding="utf-8"?>
-<ct:contentTypeSchema xmlns:ct="http://schemas.microsoft.com/office/2006/metadata/contentType" xmlns:ma="http://schemas.microsoft.com/office/2006/metadata/properties/metaAttributes" ct:_="" ma:_="" ma:contentTypeName="Dokument" ma:contentTypeID="0x010100483070673784BD4CAD110FFD7CF97D0D" ma:contentTypeVersion="3" ma:contentTypeDescription="Opret et nyt dokument." ma:contentTypeScope="" ma:versionID="2db50f4b1fdb4df5219d070c8d2f314f">
-  <xsd:schema xmlns:xsd="http://www.w3.org/2001/XMLSchema" xmlns:xs="http://www.w3.org/2001/XMLSchema" xmlns:p="http://schemas.microsoft.com/office/2006/metadata/properties" xmlns:ns2="cf2185c5-3d68-4a00-82db-3fe58ad37930" targetNamespace="http://schemas.microsoft.com/office/2006/metadata/properties" ma:root="true" ma:fieldsID="9ef3e9fe21f432e9aa9b3e3012acb687" ns2:_="">
-    <xsd:import namespace="cf2185c5-3d68-4a00-82db-3fe58ad37930"/>
+<?mso-contentType ?>
+<FormTemplates xmlns="http://schemas.microsoft.com/sharepoint/v3/contenttype/forms">
+  <Display>DocumentLibraryForm</Display>
+  <Edit>DocumentLibraryForm</Edit>
+  <New>DocumentLibraryForm</New>
+</FormTemplates>
+</file>
+
+<file path=customXml/item2.xml><?xml version="1.0" encoding="utf-8"?>
+<ct:contentTypeSchema xmlns:ct="http://schemas.microsoft.com/office/2006/metadata/contentType" xmlns:ma="http://schemas.microsoft.com/office/2006/metadata/properties/metaAttributes" ct:_="" ma:_="" ma:contentTypeName="Dokument" ma:contentTypeID="0x01010031B9E8577038524FBC15074EFB967B16" ma:contentTypeVersion="15" ma:contentTypeDescription="Opret et nyt dokument." ma:contentTypeScope="" ma:versionID="dd5ca4dfd9b354340173b245c57bf800">
+  <xsd:schema xmlns:xsd="http://www.w3.org/2001/XMLSchema" xmlns:xs="http://www.w3.org/2001/XMLSchema" xmlns:p="http://schemas.microsoft.com/office/2006/metadata/properties" xmlns:ns2="f96a63b6-96d6-4a7d-9bdb-373dd23aadd0" xmlns:ns3="66f7ae7e-1505-446f-acdf-769d0680dc5d" targetNamespace="http://schemas.microsoft.com/office/2006/metadata/properties" ma:root="true" ma:fieldsID="45d0c75f4dddecca321a01f199f7e41a" ns2:_="" ns3:_="">
+    <xsd:import namespace="f96a63b6-96d6-4a7d-9bdb-373dd23aadd0"/>
+    <xsd:import namespace="66f7ae7e-1505-446f-acdf-769d0680dc5d"/>
     <xsd:element name="properties">
       <xsd:complexType>
         <xsd:sequence>
@@ -24128,7 +24495,18 @@
               <xsd:all>
                 <xsd:element ref="ns2:MediaServiceMetadata" minOccurs="0"/>
                 <xsd:element ref="ns2:MediaServiceFastMetadata" minOccurs="0"/>
+                <xsd:element ref="ns2:MediaServiceAutoKeyPoints" minOccurs="0"/>
+                <xsd:element ref="ns2:MediaServiceKeyPoints" minOccurs="0"/>
+                <xsd:element ref="ns3:SharedWithUsers" minOccurs="0"/>
+                <xsd:element ref="ns3:SharedWithDetails" minOccurs="0"/>
                 <xsd:element ref="ns2:MediaServiceSearchProperties" minOccurs="0"/>
+                <xsd:element ref="ns2:lcf76f155ced4ddcb4097134ff3c332f" minOccurs="0"/>
+                <xsd:element ref="ns3:TaxCatchAll" minOccurs="0"/>
+                <xsd:element ref="ns2:MediaServiceObjectDetectorVersions" minOccurs="0"/>
+                <xsd:element ref="ns2:MediaServiceOCR" minOccurs="0"/>
+                <xsd:element ref="ns2:MediaServiceGenerationTime" minOccurs="0"/>
+                <xsd:element ref="ns2:MediaServiceEventHashCode" minOccurs="0"/>
+                <xsd:element ref="ns2:MediaServiceDateTaken" minOccurs="0"/>
               </xsd:all>
             </xsd:complexType>
           </xsd:element>
@@ -24136,7 +24514,7 @@
       </xsd:complexType>
     </xsd:element>
   </xsd:schema>
-  <xsd:schema xmlns:xsd="http://www.w3.org/2001/XMLSchema" xmlns:xs="http://www.w3.org/2001/XMLSchema" xmlns:dms="http://schemas.microsoft.com/office/2006/documentManagement/types" xmlns:pc="http://schemas.microsoft.com/office/infopath/2007/PartnerControls" targetNamespace="cf2185c5-3d68-4a00-82db-3fe58ad37930" elementFormDefault="qualified">
+  <xsd:schema xmlns:xsd="http://www.w3.org/2001/XMLSchema" xmlns:xs="http://www.w3.org/2001/XMLSchema" xmlns:dms="http://schemas.microsoft.com/office/2006/documentManagement/types" xmlns:pc="http://schemas.microsoft.com/office/infopath/2007/PartnerControls" targetNamespace="f96a63b6-96d6-4a7d-9bdb-373dd23aadd0" elementFormDefault="qualified">
     <xsd:import namespace="http://schemas.microsoft.com/office/2006/documentManagement/types"/>
     <xsd:import namespace="http://schemas.microsoft.com/office/infopath/2007/PartnerControls"/>
     <xsd:element name="MediaServiceMetadata" ma:index="8" nillable="true" ma:displayName="MediaServiceMetadata" ma:hidden="true" ma:internalName="MediaServiceMetadata" ma:readOnly="true">
@@ -24149,10 +24527,97 @@
         <xsd:restriction base="dms:Note"/>
       </xsd:simpleType>
     </xsd:element>
-    <xsd:element name="MediaServiceSearchProperties" ma:index="10" nillable="true" ma:displayName="MediaServiceSearchProperties" ma:hidden="true" ma:internalName="MediaServiceSearchProperties" ma:readOnly="true">
+    <xsd:element name="MediaServiceAutoKeyPoints" ma:index="10" nillable="true" ma:displayName="MediaServiceAutoKeyPoints" ma:hidden="true" ma:internalName="MediaServiceAutoKeyPoints" ma:readOnly="true">
       <xsd:simpleType>
         <xsd:restriction base="dms:Note"/>
       </xsd:simpleType>
+    </xsd:element>
+    <xsd:element name="MediaServiceKeyPoints" ma:index="11" nillable="true" ma:displayName="KeyPoints" ma:internalName="MediaServiceKeyPoints" ma:readOnly="true">
+      <xsd:simpleType>
+        <xsd:restriction base="dms:Note">
+          <xsd:maxLength value="255"/>
+        </xsd:restriction>
+      </xsd:simpleType>
+    </xsd:element>
+    <xsd:element name="MediaServiceSearchProperties" ma:index="14" nillable="true" ma:displayName="MediaServiceSearchProperties" ma:hidden="true" ma:internalName="MediaServiceSearchProperties" ma:readOnly="true">
+      <xsd:simpleType>
+        <xsd:restriction base="dms:Note"/>
+      </xsd:simpleType>
+    </xsd:element>
+    <xsd:element name="lcf76f155ced4ddcb4097134ff3c332f" ma:index="16" nillable="true" ma:taxonomy="true" ma:internalName="lcf76f155ced4ddcb4097134ff3c332f" ma:taxonomyFieldName="MediaServiceImageTags" ma:displayName="Billedmærker" ma:readOnly="false" ma:fieldId="{5cf76f15-5ced-4ddc-b409-7134ff3c332f}" ma:taxonomyMulti="true" ma:sspId="1eb19e05-fe62-4677-b8eb-b663d3127a74" ma:termSetId="09814cd3-568e-fe90-9814-8d621ff8fb84" ma:anchorId="fba54fb3-c3e1-fe81-a776-ca4b69148c4d" ma:open="true" ma:isKeyword="false">
+      <xsd:complexType>
+        <xsd:sequence>
+          <xsd:element ref="pc:Terms" minOccurs="0" maxOccurs="1"/>
+        </xsd:sequence>
+      </xsd:complexType>
+    </xsd:element>
+    <xsd:element name="MediaServiceObjectDetectorVersions" ma:index="18" nillable="true" ma:displayName="MediaServiceObjectDetectorVersions" ma:hidden="true" ma:indexed="true" ma:internalName="MediaServiceObjectDetectorVersions" ma:readOnly="true">
+      <xsd:simpleType>
+        <xsd:restriction base="dms:Text"/>
+      </xsd:simpleType>
+    </xsd:element>
+    <xsd:element name="MediaServiceOCR" ma:index="19" nillable="true" ma:displayName="Extracted Text" ma:internalName="MediaServiceOCR" ma:readOnly="true">
+      <xsd:simpleType>
+        <xsd:restriction base="dms:Note">
+          <xsd:maxLength value="255"/>
+        </xsd:restriction>
+      </xsd:simpleType>
+    </xsd:element>
+    <xsd:element name="MediaServiceGenerationTime" ma:index="20" nillable="true" ma:displayName="MediaServiceGenerationTime" ma:hidden="true" ma:internalName="MediaServiceGenerationTime" ma:readOnly="true">
+      <xsd:simpleType>
+        <xsd:restriction base="dms:Text"/>
+      </xsd:simpleType>
+    </xsd:element>
+    <xsd:element name="MediaServiceEventHashCode" ma:index="21" nillable="true" ma:displayName="MediaServiceEventHashCode" ma:hidden="true" ma:internalName="MediaServiceEventHashCode" ma:readOnly="true">
+      <xsd:simpleType>
+        <xsd:restriction base="dms:Text"/>
+      </xsd:simpleType>
+    </xsd:element>
+    <xsd:element name="MediaServiceDateTaken" ma:index="22" nillable="true" ma:displayName="MediaServiceDateTaken" ma:hidden="true" ma:indexed="true" ma:internalName="MediaServiceDateTaken" ma:readOnly="true">
+      <xsd:simpleType>
+        <xsd:restriction base="dms:Text"/>
+      </xsd:simpleType>
+    </xsd:element>
+  </xsd:schema>
+  <xsd:schema xmlns:xsd="http://www.w3.org/2001/XMLSchema" xmlns:xs="http://www.w3.org/2001/XMLSchema" xmlns:dms="http://schemas.microsoft.com/office/2006/documentManagement/types" xmlns:pc="http://schemas.microsoft.com/office/infopath/2007/PartnerControls" targetNamespace="66f7ae7e-1505-446f-acdf-769d0680dc5d" elementFormDefault="qualified">
+    <xsd:import namespace="http://schemas.microsoft.com/office/2006/documentManagement/types"/>
+    <xsd:import namespace="http://schemas.microsoft.com/office/infopath/2007/PartnerControls"/>
+    <xsd:element name="SharedWithUsers" ma:index="12" nillable="true" ma:displayName="Delt med" ma:internalName="SharedWithUsers" ma:readOnly="true">
+      <xsd:complexType>
+        <xsd:complexContent>
+          <xsd:extension base="dms:UserMulti">
+            <xsd:sequence>
+              <xsd:element name="UserInfo" minOccurs="0" maxOccurs="unbounded">
+                <xsd:complexType>
+                  <xsd:sequence>
+                    <xsd:element name="DisplayName" type="xsd:string" minOccurs="0"/>
+                    <xsd:element name="AccountId" type="dms:UserId" minOccurs="0" nillable="true"/>
+                    <xsd:element name="AccountType" type="xsd:string" minOccurs="0"/>
+                  </xsd:sequence>
+                </xsd:complexType>
+              </xsd:element>
+            </xsd:sequence>
+          </xsd:extension>
+        </xsd:complexContent>
+      </xsd:complexType>
+    </xsd:element>
+    <xsd:element name="SharedWithDetails" ma:index="13" nillable="true" ma:displayName="Delt med detaljer" ma:internalName="SharedWithDetails" ma:readOnly="true">
+      <xsd:simpleType>
+        <xsd:restriction base="dms:Note">
+          <xsd:maxLength value="255"/>
+        </xsd:restriction>
+      </xsd:simpleType>
+    </xsd:element>
+    <xsd:element name="TaxCatchAll" ma:index="17" nillable="true" ma:displayName="Taxonomy Catch All Column" ma:hidden="true" ma:list="{ecbd13d4-0f0e-46dc-bead-c4789ad149fe}" ma:internalName="TaxCatchAll" ma:showField="CatchAllData" ma:web="66f7ae7e-1505-446f-acdf-769d0680dc5d">
+      <xsd:complexType>
+        <xsd:complexContent>
+          <xsd:extension base="dms:MultiChoiceLookup">
+            <xsd:sequence>
+              <xsd:element name="Value" type="dms:Lookup" maxOccurs="unbounded" minOccurs="0" nillable="true"/>
+            </xsd:sequence>
+          </xsd:extension>
+        </xsd:complexContent>
+      </xsd:complexType>
     </xsd:element>
   </xsd:schema>
   <xsd:schema xmlns="http://schemas.openxmlformats.org/package/2006/metadata/core-properties" xmlns:xsd="http://www.w3.org/2001/XMLSchema" xmlns:xsi="http://www.w3.org/2001/XMLSchema-instance" xmlns:dc="http://purl.org/dc/elements/1.1/" xmlns:dcterms="http://purl.org/dc/terms/" xmlns:odoc="http://schemas.microsoft.com/internal/obd" targetNamespace="http://schemas.openxmlformats.org/package/2006/metadata/core-properties" elementFormDefault="qualified" attributeFormDefault="unqualified" blockDefault="#all">
@@ -24254,33 +24719,38 @@
 </ct:contentTypeSchema>
 </file>
 
-<file path=customXml/item2.xml><?xml version="1.0" encoding="utf-8"?>
+<file path=customXml/item3.xml><?xml version="1.0" encoding="utf-8"?>
 <p:properties xmlns:p="http://schemas.microsoft.com/office/2006/metadata/properties" xmlns:xsi="http://www.w3.org/2001/XMLSchema-instance" xmlns:pc="http://schemas.microsoft.com/office/infopath/2007/PartnerControls">
-  <documentManagement/>
+  <documentManagement>
+    <lcf76f155ced4ddcb4097134ff3c332f xmlns="f96a63b6-96d6-4a7d-9bdb-373dd23aadd0">
+      <Terms xmlns="http://schemas.microsoft.com/office/infopath/2007/PartnerControls"/>
+    </lcf76f155ced4ddcb4097134ff3c332f>
+    <TaxCatchAll xmlns="66f7ae7e-1505-446f-acdf-769d0680dc5d" xsi:nil="true"/>
+  </documentManagement>
 </p:properties>
 </file>
 
-<file path=customXml/item3.xml><?xml version="1.0" encoding="utf-8"?>
+<file path=customXml/item4.xml><?xml version="1.0" encoding="utf-8"?>
 <b:Sources xmlns:b="http://schemas.openxmlformats.org/officeDocument/2006/bibliography" xmlns="http://schemas.openxmlformats.org/officeDocument/2006/bibliography" SelectedStyle="\APASixthEditionOfficeOnline.xsl" StyleName="APA" Version="6"/>
 </file>
 
-<file path=customXml/item4.xml><?xml version="1.0" encoding="utf-8"?>
-<?mso-contentType ?>
-<FormTemplates xmlns="http://schemas.microsoft.com/sharepoint/v3/contenttype/forms">
-  <Display>DocumentLibraryForm</Display>
-  <Edit>DocumentLibraryForm</Edit>
-  <New>DocumentLibraryForm</New>
-</FormTemplates>
+<file path=customXml/itemProps1.xml><?xml version="1.0" encoding="utf-8"?>
+<ds:datastoreItem xmlns:ds="http://schemas.openxmlformats.org/officeDocument/2006/customXml" ds:itemID="{2840DDFD-1BB9-449F-A5C0-0834546E72E6}">
+  <ds:schemaRefs>
+    <ds:schemaRef ds:uri="http://schemas.microsoft.com/sharepoint/v3/contenttype/forms"/>
+  </ds:schemaRefs>
+</ds:datastoreItem>
 </file>
 
-<file path=customXml/itemProps1.xml><?xml version="1.0" encoding="utf-8"?>
-<ds:datastoreItem xmlns:ds="http://schemas.openxmlformats.org/officeDocument/2006/customXml" ds:itemID="{9D440A69-307B-4AC4-B0D0-2FC854858F72}">
+<file path=customXml/itemProps2.xml><?xml version="1.0" encoding="utf-8"?>
+<ds:datastoreItem xmlns:ds="http://schemas.openxmlformats.org/officeDocument/2006/customXml" ds:itemID="{375A463F-52BC-4F8E-90F5-ABD1F8C49D07}">
   <ds:schemaRefs>
     <ds:schemaRef ds:uri="http://schemas.microsoft.com/office/2006/metadata/contentType"/>
     <ds:schemaRef ds:uri="http://schemas.microsoft.com/office/2006/metadata/properties/metaAttributes"/>
     <ds:schemaRef ds:uri="http://www.w3.org/2001/XMLSchema"/>
     <ds:schemaRef ds:uri="http://schemas.microsoft.com/office/2006/metadata/properties"/>
-    <ds:schemaRef ds:uri="cf2185c5-3d68-4a00-82db-3fe58ad37930"/>
+    <ds:schemaRef ds:uri="f96a63b6-96d6-4a7d-9bdb-373dd23aadd0"/>
+    <ds:schemaRef ds:uri="66f7ae7e-1505-446f-acdf-769d0680dc5d"/>
     <ds:schemaRef ds:uri="http://schemas.microsoft.com/office/2006/documentManagement/types"/>
     <ds:schemaRef ds:uri="http://schemas.microsoft.com/office/infopath/2007/PartnerControls"/>
     <ds:schemaRef ds:uri="http://schemas.openxmlformats.org/package/2006/metadata/core-properties"/>
@@ -24291,27 +24761,21 @@
 </ds:datastoreItem>
 </file>
 
-<file path=customXml/itemProps2.xml><?xml version="1.0" encoding="utf-8"?>
+<file path=customXml/itemProps3.xml><?xml version="1.0" encoding="utf-8"?>
 <ds:datastoreItem xmlns:ds="http://schemas.openxmlformats.org/officeDocument/2006/customXml" ds:itemID="{8D130601-95A1-4E15-BF70-D4BBDE824650}">
   <ds:schemaRefs>
     <ds:schemaRef ds:uri="http://schemas.microsoft.com/office/2006/metadata/properties"/>
     <ds:schemaRef ds:uri="http://schemas.microsoft.com/office/infopath/2007/PartnerControls"/>
+    <ds:schemaRef ds:uri="f96a63b6-96d6-4a7d-9bdb-373dd23aadd0"/>
+    <ds:schemaRef ds:uri="66f7ae7e-1505-446f-acdf-769d0680dc5d"/>
   </ds:schemaRefs>
 </ds:datastoreItem>
 </file>
 
-<file path=customXml/itemProps3.xml><?xml version="1.0" encoding="utf-8"?>
+<file path=customXml/itemProps4.xml><?xml version="1.0" encoding="utf-8"?>
 <ds:datastoreItem xmlns:ds="http://schemas.openxmlformats.org/officeDocument/2006/customXml" ds:itemID="{45DA9F09-C30C-4EB6-9564-B9329971F239}">
   <ds:schemaRefs>
     <ds:schemaRef ds:uri="http://schemas.openxmlformats.org/officeDocument/2006/bibliography"/>
   </ds:schemaRefs>
 </ds:datastoreItem>
-</file>
-
-<file path=customXml/itemProps4.xml><?xml version="1.0" encoding="utf-8"?>
-<ds:datastoreItem xmlns:ds="http://schemas.openxmlformats.org/officeDocument/2006/customXml" ds:itemID="{2840DDFD-1BB9-449F-A5C0-0834546E72E6}">
-  <ds:schemaRefs>
-    <ds:schemaRef ds:uri="http://schemas.microsoft.com/sharepoint/v3/contenttype/forms"/>
-  </ds:schemaRefs>
-</ds:datastoreItem>
 </file>
</xml_diff>